<commit_message>
Added Podplatniks final work for reference. Began writing on Chapter 2, current status is finished chapter 2.1.1, 2.1.2, 2.1.3 and began writing 2.1.4
</commit_message>
<xml_diff>
--- a/Posebnosti razvoja spletnih rešitev s samopostrežnim zalednim sistemom v oblaku.docx
+++ b/Posebnosti razvoja spletnih rešitev s samopostrežnim zalednim sistemom v oblaku.docx
@@ -1,6 +1,6 @@
 
 <file path=word/document.xml><?xml version="1.0" encoding="utf-8"?>
-<w:document xmlns:wpc="http://schemas.microsoft.com/office/word/2010/wordprocessingCanvas" xmlns:cx="http://schemas.microsoft.com/office/drawing/2014/chartex" xmlns:cx1="http://schemas.microsoft.com/office/drawing/2015/9/8/chartex" xmlns:cx2="http://schemas.microsoft.com/office/drawing/2015/10/21/chartex" xmlns:cx3="http://schemas.microsoft.com/office/drawing/2016/5/9/chartex" xmlns:cx4="http://schemas.microsoft.com/office/drawing/2016/5/10/chartex" xmlns:cx5="http://schemas.microsoft.com/office/drawing/2016/5/11/chartex" xmlns:cx6="http://schemas.microsoft.com/office/drawing/2016/5/12/chartex" xmlns:cx7="http://schemas.microsoft.com/office/drawing/2016/5/13/chartex" xmlns:cx8="http://schemas.microsoft.com/office/drawing/2016/5/14/chartex" xmlns:mc="http://schemas.openxmlformats.org/markup-compatibility/2006" xmlns:aink="http://schemas.microsoft.com/office/drawing/2016/ink" xmlns:am3d="http://schemas.microsoft.com/office/drawing/2017/model3d" xmlns:o="urn:schemas-microsoft-com:office:office" xmlns:r="http://schemas.openxmlformats.org/officeDocument/2006/relationships" xmlns:m="http://schemas.openxmlformats.org/officeDocument/2006/math" xmlns:v="urn:schemas-microsoft-com:vml" xmlns:wp14="http://schemas.microsoft.com/office/word/2010/wordprocessingDrawing" xmlns:wp="http://schemas.openxmlformats.org/drawingml/2006/wordprocessingDrawing" xmlns:w10="urn:schemas-microsoft-com:office:word" xmlns:w="http://schemas.openxmlformats.org/wordprocessingml/2006/main" xmlns:w14="http://schemas.microsoft.com/office/word/2010/wordml" xmlns:w15="http://schemas.microsoft.com/office/word/2012/wordml" xmlns:w16cex="http://schemas.microsoft.com/office/word/2018/wordml/cex" xmlns:w16cid="http://schemas.microsoft.com/office/word/2016/wordml/cid" xmlns:w16="http://schemas.microsoft.com/office/word/2018/wordml" xmlns:w16se="http://schemas.microsoft.com/office/word/2015/wordml/symex" xmlns:wpg="http://schemas.microsoft.com/office/word/2010/wordprocessingGroup" xmlns:wpi="http://schemas.microsoft.com/office/word/2010/wordprocessingInk" xmlns:wne="http://schemas.microsoft.com/office/word/2006/wordml" xmlns:wps="http://schemas.microsoft.com/office/word/2010/wordprocessingShape" mc:Ignorable="w14 w15 w16se w16cid w16 w16cex wp14">
+<w:document xmlns:wpc="http://schemas.microsoft.com/office/word/2010/wordprocessingCanvas" xmlns:cx="http://schemas.microsoft.com/office/drawing/2014/chartex" xmlns:cx1="http://schemas.microsoft.com/office/drawing/2015/9/8/chartex" xmlns:cx2="http://schemas.microsoft.com/office/drawing/2015/10/21/chartex" xmlns:cx3="http://schemas.microsoft.com/office/drawing/2016/5/9/chartex" xmlns:cx4="http://schemas.microsoft.com/office/drawing/2016/5/10/chartex" xmlns:cx5="http://schemas.microsoft.com/office/drawing/2016/5/11/chartex" xmlns:cx6="http://schemas.microsoft.com/office/drawing/2016/5/12/chartex" xmlns:cx7="http://schemas.microsoft.com/office/drawing/2016/5/13/chartex" xmlns:cx8="http://schemas.microsoft.com/office/drawing/2016/5/14/chartex" xmlns:mc="http://schemas.openxmlformats.org/markup-compatibility/2006" xmlns:aink="http://schemas.microsoft.com/office/drawing/2016/ink" xmlns:am3d="http://schemas.microsoft.com/office/drawing/2017/model3d" xmlns:o="urn:schemas-microsoft-com:office:office" xmlns:r="http://schemas.openxmlformats.org/officeDocument/2006/relationships" xmlns:m="http://schemas.openxmlformats.org/officeDocument/2006/math" xmlns:v="urn:schemas-microsoft-com:vml" xmlns:wp14="http://schemas.microsoft.com/office/word/2010/wordprocessingDrawing" xmlns:wp="http://schemas.openxmlformats.org/drawingml/2006/wordprocessingDrawing" xmlns:w10="urn:schemas-microsoft-com:office:word" xmlns:w="http://schemas.openxmlformats.org/wordprocessingml/2006/main" xmlns:w14="http://schemas.microsoft.com/office/word/2010/wordml" xmlns:w15="http://schemas.microsoft.com/office/word/2012/wordml" xmlns:w16cid="http://schemas.microsoft.com/office/word/2016/wordml/cid" xmlns:w16se="http://schemas.microsoft.com/office/word/2015/wordml/symex" xmlns:wpg="http://schemas.microsoft.com/office/word/2010/wordprocessingGroup" xmlns:wpi="http://schemas.microsoft.com/office/word/2010/wordprocessingInk" xmlns:wne="http://schemas.microsoft.com/office/word/2006/wordml" xmlns:wps="http://schemas.microsoft.com/office/word/2010/wordprocessingShape" mc:Ignorable="w14 w15 w16se w16cid wp14">
   <w:body>
     <w:p>
       <w:pPr>
@@ -85,7 +85,7 @@
     </w:p>
     <w:p>
       <w:pPr>
-        <w:pStyle w:val="Naslov"/>
+        <w:pStyle w:val="Title"/>
         <w:jc w:val="center"/>
         <w:rPr>
           <w:lang w:val="sl-SI"/>
@@ -243,7 +243,7 @@
     </w:p>
     <w:p>
       <w:pPr>
-        <w:pStyle w:val="Naslov"/>
+        <w:pStyle w:val="Title"/>
         <w:jc w:val="center"/>
         <w:rPr>
           <w:lang w:val="sl-SI"/>
@@ -629,22 +629,756 @@
         <w:br w:type="page"/>
       </w:r>
     </w:p>
-    <w:p>
-      <w:pPr>
-        <w:rPr>
-          <w:lang w:val="sl-SI"/>
-        </w:rPr>
-      </w:pPr>
-      <w:r>
-        <w:rPr>
-          <w:b/>
+    <w:sdt>
+      <w:sdtPr>
+        <w:id w:val="2012025039"/>
+        <w:docPartObj>
+          <w:docPartGallery w:val="Table of Contents"/>
+          <w:docPartUnique/>
+        </w:docPartObj>
+      </w:sdtPr>
+      <w:sdtEndPr>
+        <w:rPr>
+          <w:rFonts w:eastAsiaTheme="minorHAnsi" w:cstheme="minorBidi"/>
           <w:bCs/>
-          <w:lang w:val="sl-SI"/>
-        </w:rPr>
-        <w:lastRenderedPageBreak/>
-        <w:t>Kazalo</w:t>
-      </w:r>
-    </w:p>
+          <w:caps w:val="0"/>
+          <w:noProof/>
+          <w:sz w:val="24"/>
+          <w:szCs w:val="22"/>
+          <w:lang w:val="en-SI"/>
+        </w:rPr>
+      </w:sdtEndPr>
+      <w:sdtContent>
+        <w:p>
+          <w:pPr>
+            <w:pStyle w:val="NotAggregatedHeading1"/>
+            <w:rPr>
+              <w:lang w:val="en-US"/>
+            </w:rPr>
+          </w:pPr>
+          <w:r>
+            <w:t>Kazalo</w:t>
+          </w:r>
+          <w:r>
+            <w:t xml:space="preserve"> VSEBINE</w:t>
+          </w:r>
+        </w:p>
+        <w:p>
+          <w:pPr>
+            <w:pStyle w:val="TOC1"/>
+            <w:tabs>
+              <w:tab w:val="left" w:pos="440"/>
+              <w:tab w:val="right" w:leader="dot" w:pos="7926"/>
+            </w:tabs>
+            <w:rPr>
+              <w:rFonts w:asciiTheme="minorHAnsi" w:eastAsiaTheme="minorEastAsia" w:hAnsiTheme="minorHAnsi"/>
+              <w:noProof/>
+              <w:sz w:val="22"/>
+              <w:lang w:eastAsia="en-SI"/>
+            </w:rPr>
+          </w:pPr>
+          <w:r>
+            <w:fldChar w:fldCharType="begin"/>
+          </w:r>
+          <w:r>
+            <w:instrText xml:space="preserve"> TOC \o "1-3" \h \z \u </w:instrText>
+          </w:r>
+          <w:r>
+            <w:fldChar w:fldCharType="separate"/>
+          </w:r>
+          <w:hyperlink w:anchor="_Toc44000553" w:history="1">
+            <w:r>
+              <w:rPr>
+                <w:rStyle w:val="Hyperlink"/>
+                <w:noProof/>
+              </w:rPr>
+              <w:t>1.</w:t>
+            </w:r>
+            <w:r>
+              <w:rPr>
+                <w:rFonts w:asciiTheme="minorHAnsi" w:eastAsiaTheme="minorEastAsia" w:hAnsiTheme="minorHAnsi"/>
+                <w:noProof/>
+                <w:sz w:val="22"/>
+                <w:lang w:eastAsia="en-SI"/>
+              </w:rPr>
+              <w:tab/>
+            </w:r>
+            <w:r>
+              <w:rPr>
+                <w:rStyle w:val="Hyperlink"/>
+                <w:noProof/>
+              </w:rPr>
+              <w:t>UVOD</w:t>
+            </w:r>
+            <w:r>
+              <w:rPr>
+                <w:noProof/>
+                <w:webHidden/>
+              </w:rPr>
+              <w:tab/>
+            </w:r>
+            <w:r>
+              <w:rPr>
+                <w:noProof/>
+                <w:webHidden/>
+              </w:rPr>
+              <w:fldChar w:fldCharType="begin"/>
+            </w:r>
+            <w:r>
+              <w:rPr>
+                <w:noProof/>
+                <w:webHidden/>
+              </w:rPr>
+              <w:instrText xml:space="preserve"> PAGEREF _Toc44000553 \h </w:instrText>
+            </w:r>
+            <w:r>
+              <w:rPr>
+                <w:noProof/>
+                <w:webHidden/>
+              </w:rPr>
+            </w:r>
+            <w:r>
+              <w:rPr>
+                <w:noProof/>
+                <w:webHidden/>
+              </w:rPr>
+              <w:fldChar w:fldCharType="separate"/>
+            </w:r>
+            <w:r>
+              <w:rPr>
+                <w:noProof/>
+                <w:webHidden/>
+              </w:rPr>
+              <w:t>1</w:t>
+            </w:r>
+            <w:r>
+              <w:rPr>
+                <w:noProof/>
+                <w:webHidden/>
+              </w:rPr>
+              <w:fldChar w:fldCharType="end"/>
+            </w:r>
+          </w:hyperlink>
+        </w:p>
+        <w:p>
+          <w:pPr>
+            <w:pStyle w:val="TOC2"/>
+            <w:tabs>
+              <w:tab w:val="left" w:pos="880"/>
+              <w:tab w:val="right" w:leader="dot" w:pos="7926"/>
+            </w:tabs>
+            <w:rPr>
+              <w:rFonts w:asciiTheme="minorHAnsi" w:eastAsiaTheme="minorEastAsia" w:hAnsiTheme="minorHAnsi"/>
+              <w:noProof/>
+              <w:sz w:val="22"/>
+              <w:lang w:eastAsia="en-SI"/>
+            </w:rPr>
+          </w:pPr>
+          <w:hyperlink w:anchor="_Toc44000554" w:history="1">
+            <w:r>
+              <w:rPr>
+                <w:rStyle w:val="Hyperlink"/>
+                <w:noProof/>
+                <w:lang w:val="sl-SI"/>
+              </w:rPr>
+              <w:t>1.1</w:t>
+            </w:r>
+            <w:r>
+              <w:rPr>
+                <w:rFonts w:asciiTheme="minorHAnsi" w:eastAsiaTheme="minorEastAsia" w:hAnsiTheme="minorHAnsi"/>
+                <w:noProof/>
+                <w:sz w:val="22"/>
+                <w:lang w:eastAsia="en-SI"/>
+              </w:rPr>
+              <w:tab/>
+            </w:r>
+            <w:r>
+              <w:rPr>
+                <w:rStyle w:val="Hyperlink"/>
+                <w:noProof/>
+                <w:lang w:val="sl-SI"/>
+              </w:rPr>
+              <w:t>Opredelitev problema</w:t>
+            </w:r>
+            <w:r>
+              <w:rPr>
+                <w:noProof/>
+                <w:webHidden/>
+              </w:rPr>
+              <w:tab/>
+            </w:r>
+            <w:r>
+              <w:rPr>
+                <w:noProof/>
+                <w:webHidden/>
+              </w:rPr>
+              <w:fldChar w:fldCharType="begin"/>
+            </w:r>
+            <w:r>
+              <w:rPr>
+                <w:noProof/>
+                <w:webHidden/>
+              </w:rPr>
+              <w:instrText xml:space="preserve"> PAGEREF _Toc44000554 \h </w:instrText>
+            </w:r>
+            <w:r>
+              <w:rPr>
+                <w:noProof/>
+                <w:webHidden/>
+              </w:rPr>
+            </w:r>
+            <w:r>
+              <w:rPr>
+                <w:noProof/>
+                <w:webHidden/>
+              </w:rPr>
+              <w:fldChar w:fldCharType="separate"/>
+            </w:r>
+            <w:r>
+              <w:rPr>
+                <w:noProof/>
+                <w:webHidden/>
+              </w:rPr>
+              <w:t>1</w:t>
+            </w:r>
+            <w:r>
+              <w:rPr>
+                <w:noProof/>
+                <w:webHidden/>
+              </w:rPr>
+              <w:fldChar w:fldCharType="end"/>
+            </w:r>
+          </w:hyperlink>
+        </w:p>
+        <w:p>
+          <w:pPr>
+            <w:pStyle w:val="TOC2"/>
+            <w:tabs>
+              <w:tab w:val="left" w:pos="880"/>
+              <w:tab w:val="right" w:leader="dot" w:pos="7926"/>
+            </w:tabs>
+            <w:rPr>
+              <w:rFonts w:asciiTheme="minorHAnsi" w:eastAsiaTheme="minorEastAsia" w:hAnsiTheme="minorHAnsi"/>
+              <w:noProof/>
+              <w:sz w:val="22"/>
+              <w:lang w:eastAsia="en-SI"/>
+            </w:rPr>
+          </w:pPr>
+          <w:hyperlink w:anchor="_Toc44000555" w:history="1">
+            <w:r>
+              <w:rPr>
+                <w:rStyle w:val="Hyperlink"/>
+                <w:noProof/>
+                <w:lang w:val="sl-SI"/>
+              </w:rPr>
+              <w:t>1.2</w:t>
+            </w:r>
+            <w:r>
+              <w:rPr>
+                <w:rFonts w:asciiTheme="minorHAnsi" w:eastAsiaTheme="minorEastAsia" w:hAnsiTheme="minorHAnsi"/>
+                <w:noProof/>
+                <w:sz w:val="22"/>
+                <w:lang w:eastAsia="en-SI"/>
+              </w:rPr>
+              <w:tab/>
+            </w:r>
+            <w:r>
+              <w:rPr>
+                <w:rStyle w:val="Hyperlink"/>
+                <w:noProof/>
+                <w:lang w:val="sl-SI"/>
+              </w:rPr>
+              <w:t>Cilji zaključnega dela</w:t>
+            </w:r>
+            <w:r>
+              <w:rPr>
+                <w:noProof/>
+                <w:webHidden/>
+              </w:rPr>
+              <w:tab/>
+            </w:r>
+            <w:r>
+              <w:rPr>
+                <w:noProof/>
+                <w:webHidden/>
+              </w:rPr>
+              <w:fldChar w:fldCharType="begin"/>
+            </w:r>
+            <w:r>
+              <w:rPr>
+                <w:noProof/>
+                <w:webHidden/>
+              </w:rPr>
+              <w:instrText xml:space="preserve"> PAGEREF _Toc44000555 \h </w:instrText>
+            </w:r>
+            <w:r>
+              <w:rPr>
+                <w:noProof/>
+                <w:webHidden/>
+              </w:rPr>
+            </w:r>
+            <w:r>
+              <w:rPr>
+                <w:noProof/>
+                <w:webHidden/>
+              </w:rPr>
+              <w:fldChar w:fldCharType="separate"/>
+            </w:r>
+            <w:r>
+              <w:rPr>
+                <w:noProof/>
+                <w:webHidden/>
+              </w:rPr>
+              <w:t>2</w:t>
+            </w:r>
+            <w:r>
+              <w:rPr>
+                <w:noProof/>
+                <w:webHidden/>
+              </w:rPr>
+              <w:fldChar w:fldCharType="end"/>
+            </w:r>
+          </w:hyperlink>
+        </w:p>
+        <w:p>
+          <w:pPr>
+            <w:pStyle w:val="TOC2"/>
+            <w:tabs>
+              <w:tab w:val="left" w:pos="880"/>
+              <w:tab w:val="right" w:leader="dot" w:pos="7926"/>
+            </w:tabs>
+            <w:rPr>
+              <w:rFonts w:asciiTheme="minorHAnsi" w:eastAsiaTheme="minorEastAsia" w:hAnsiTheme="minorHAnsi"/>
+              <w:noProof/>
+              <w:sz w:val="22"/>
+              <w:lang w:eastAsia="en-SI"/>
+            </w:rPr>
+          </w:pPr>
+          <w:hyperlink w:anchor="_Toc44000556" w:history="1">
+            <w:r>
+              <w:rPr>
+                <w:rStyle w:val="Hyperlink"/>
+                <w:noProof/>
+                <w:lang w:val="sl-SI"/>
+              </w:rPr>
+              <w:t>1.3</w:t>
+            </w:r>
+            <w:r>
+              <w:rPr>
+                <w:rFonts w:asciiTheme="minorHAnsi" w:eastAsiaTheme="minorEastAsia" w:hAnsiTheme="minorHAnsi"/>
+                <w:noProof/>
+                <w:sz w:val="22"/>
+                <w:lang w:eastAsia="en-SI"/>
+              </w:rPr>
+              <w:tab/>
+            </w:r>
+            <w:r>
+              <w:rPr>
+                <w:rStyle w:val="Hyperlink"/>
+                <w:noProof/>
+                <w:lang w:val="sl-SI"/>
+              </w:rPr>
+              <w:t>Predpostavke in omejitve</w:t>
+            </w:r>
+            <w:r>
+              <w:rPr>
+                <w:noProof/>
+                <w:webHidden/>
+              </w:rPr>
+              <w:tab/>
+            </w:r>
+            <w:r>
+              <w:rPr>
+                <w:noProof/>
+                <w:webHidden/>
+              </w:rPr>
+              <w:fldChar w:fldCharType="begin"/>
+            </w:r>
+            <w:r>
+              <w:rPr>
+                <w:noProof/>
+                <w:webHidden/>
+              </w:rPr>
+              <w:instrText xml:space="preserve"> PAGEREF _Toc44000556 \h </w:instrText>
+            </w:r>
+            <w:r>
+              <w:rPr>
+                <w:noProof/>
+                <w:webHidden/>
+              </w:rPr>
+            </w:r>
+            <w:r>
+              <w:rPr>
+                <w:noProof/>
+                <w:webHidden/>
+              </w:rPr>
+              <w:fldChar w:fldCharType="separate"/>
+            </w:r>
+            <w:r>
+              <w:rPr>
+                <w:noProof/>
+                <w:webHidden/>
+              </w:rPr>
+              <w:t>2</w:t>
+            </w:r>
+            <w:r>
+              <w:rPr>
+                <w:noProof/>
+                <w:webHidden/>
+              </w:rPr>
+              <w:fldChar w:fldCharType="end"/>
+            </w:r>
+          </w:hyperlink>
+        </w:p>
+        <w:p>
+          <w:pPr>
+            <w:pStyle w:val="TOC1"/>
+            <w:tabs>
+              <w:tab w:val="left" w:pos="440"/>
+              <w:tab w:val="right" w:leader="dot" w:pos="7926"/>
+            </w:tabs>
+            <w:rPr>
+              <w:rFonts w:asciiTheme="minorHAnsi" w:eastAsiaTheme="minorEastAsia" w:hAnsiTheme="minorHAnsi"/>
+              <w:noProof/>
+              <w:sz w:val="22"/>
+              <w:lang w:eastAsia="en-SI"/>
+            </w:rPr>
+          </w:pPr>
+          <w:hyperlink w:anchor="_Toc44000557" w:history="1">
+            <w:r>
+              <w:rPr>
+                <w:rStyle w:val="Hyperlink"/>
+                <w:noProof/>
+              </w:rPr>
+              <w:t>2.</w:t>
+            </w:r>
+            <w:r>
+              <w:rPr>
+                <w:rFonts w:asciiTheme="minorHAnsi" w:eastAsiaTheme="minorEastAsia" w:hAnsiTheme="minorHAnsi"/>
+                <w:noProof/>
+                <w:sz w:val="22"/>
+                <w:lang w:eastAsia="en-SI"/>
+              </w:rPr>
+              <w:tab/>
+            </w:r>
+            <w:r>
+              <w:rPr>
+                <w:rStyle w:val="Hyperlink"/>
+                <w:noProof/>
+              </w:rPr>
+              <w:t>SAMOPOSTREŽNI ZALEDNI SISTEMI V OBLAKU ZA ENOSTRANSKE SPLETNE APLIKACIJE</w:t>
+            </w:r>
+            <w:r>
+              <w:rPr>
+                <w:noProof/>
+                <w:webHidden/>
+              </w:rPr>
+              <w:tab/>
+            </w:r>
+            <w:r>
+              <w:rPr>
+                <w:noProof/>
+                <w:webHidden/>
+              </w:rPr>
+              <w:fldChar w:fldCharType="begin"/>
+            </w:r>
+            <w:r>
+              <w:rPr>
+                <w:noProof/>
+                <w:webHidden/>
+              </w:rPr>
+              <w:instrText xml:space="preserve"> PAGEREF _Toc44000557 \h </w:instrText>
+            </w:r>
+            <w:r>
+              <w:rPr>
+                <w:noProof/>
+                <w:webHidden/>
+              </w:rPr>
+            </w:r>
+            <w:r>
+              <w:rPr>
+                <w:noProof/>
+                <w:webHidden/>
+              </w:rPr>
+              <w:fldChar w:fldCharType="separate"/>
+            </w:r>
+            <w:r>
+              <w:rPr>
+                <w:noProof/>
+                <w:webHidden/>
+              </w:rPr>
+              <w:t>3</w:t>
+            </w:r>
+            <w:r>
+              <w:rPr>
+                <w:noProof/>
+                <w:webHidden/>
+              </w:rPr>
+              <w:fldChar w:fldCharType="end"/>
+            </w:r>
+          </w:hyperlink>
+        </w:p>
+        <w:p>
+          <w:pPr>
+            <w:pStyle w:val="TOC2"/>
+            <w:tabs>
+              <w:tab w:val="left" w:pos="880"/>
+              <w:tab w:val="right" w:leader="dot" w:pos="7926"/>
+            </w:tabs>
+            <w:rPr>
+              <w:rFonts w:asciiTheme="minorHAnsi" w:eastAsiaTheme="minorEastAsia" w:hAnsiTheme="minorHAnsi"/>
+              <w:noProof/>
+              <w:sz w:val="22"/>
+              <w:lang w:eastAsia="en-SI"/>
+            </w:rPr>
+          </w:pPr>
+          <w:hyperlink w:anchor="_Toc44000558" w:history="1">
+            <w:r>
+              <w:rPr>
+                <w:rStyle w:val="Hyperlink"/>
+                <w:noProof/>
+                <w:lang w:val="sl-SI"/>
+              </w:rPr>
+              <w:t>2.1</w:t>
+            </w:r>
+            <w:r>
+              <w:rPr>
+                <w:rFonts w:asciiTheme="minorHAnsi" w:eastAsiaTheme="minorEastAsia" w:hAnsiTheme="minorHAnsi"/>
+                <w:noProof/>
+                <w:sz w:val="22"/>
+                <w:lang w:eastAsia="en-SI"/>
+              </w:rPr>
+              <w:tab/>
+            </w:r>
+            <w:r>
+              <w:rPr>
+                <w:rStyle w:val="Hyperlink"/>
+                <w:noProof/>
+                <w:lang w:val="sl-SI"/>
+              </w:rPr>
+              <w:t>Evolucija storitev v oblaku</w:t>
+            </w:r>
+            <w:r>
+              <w:rPr>
+                <w:noProof/>
+                <w:webHidden/>
+              </w:rPr>
+              <w:tab/>
+            </w:r>
+            <w:r>
+              <w:rPr>
+                <w:noProof/>
+                <w:webHidden/>
+              </w:rPr>
+              <w:fldChar w:fldCharType="begin"/>
+            </w:r>
+            <w:r>
+              <w:rPr>
+                <w:noProof/>
+                <w:webHidden/>
+              </w:rPr>
+              <w:instrText xml:space="preserve"> PAGEREF _Toc44000558 \h </w:instrText>
+            </w:r>
+            <w:r>
+              <w:rPr>
+                <w:noProof/>
+                <w:webHidden/>
+              </w:rPr>
+            </w:r>
+            <w:r>
+              <w:rPr>
+                <w:noProof/>
+                <w:webHidden/>
+              </w:rPr>
+              <w:fldChar w:fldCharType="separate"/>
+            </w:r>
+            <w:r>
+              <w:rPr>
+                <w:noProof/>
+                <w:webHidden/>
+              </w:rPr>
+              <w:t>4</w:t>
+            </w:r>
+            <w:r>
+              <w:rPr>
+                <w:noProof/>
+                <w:webHidden/>
+              </w:rPr>
+              <w:fldChar w:fldCharType="end"/>
+            </w:r>
+          </w:hyperlink>
+        </w:p>
+        <w:p>
+          <w:pPr>
+            <w:pStyle w:val="TOC1"/>
+            <w:tabs>
+              <w:tab w:val="left" w:pos="440"/>
+              <w:tab w:val="right" w:leader="dot" w:pos="7926"/>
+            </w:tabs>
+            <w:rPr>
+              <w:rFonts w:asciiTheme="minorHAnsi" w:eastAsiaTheme="minorEastAsia" w:hAnsiTheme="minorHAnsi"/>
+              <w:noProof/>
+              <w:sz w:val="22"/>
+              <w:lang w:eastAsia="en-SI"/>
+            </w:rPr>
+          </w:pPr>
+          <w:hyperlink w:anchor="_Toc44000559" w:history="1">
+            <w:r>
+              <w:rPr>
+                <w:rStyle w:val="Hyperlink"/>
+                <w:noProof/>
+              </w:rPr>
+              <w:t>3.</w:t>
+            </w:r>
+            <w:r>
+              <w:rPr>
+                <w:rFonts w:asciiTheme="minorHAnsi" w:eastAsiaTheme="minorEastAsia" w:hAnsiTheme="minorHAnsi"/>
+                <w:noProof/>
+                <w:sz w:val="22"/>
+                <w:lang w:eastAsia="en-SI"/>
+              </w:rPr>
+              <w:tab/>
+            </w:r>
+            <w:r>
+              <w:rPr>
+                <w:rStyle w:val="Hyperlink"/>
+                <w:noProof/>
+              </w:rPr>
+              <w:t>VIRI IN LITERATURA</w:t>
+            </w:r>
+            <w:r>
+              <w:rPr>
+                <w:noProof/>
+                <w:webHidden/>
+              </w:rPr>
+              <w:tab/>
+            </w:r>
+            <w:r>
+              <w:rPr>
+                <w:noProof/>
+                <w:webHidden/>
+              </w:rPr>
+              <w:fldChar w:fldCharType="begin"/>
+            </w:r>
+            <w:r>
+              <w:rPr>
+                <w:noProof/>
+                <w:webHidden/>
+              </w:rPr>
+              <w:instrText xml:space="preserve"> PAGEREF _Toc44000559 \h </w:instrText>
+            </w:r>
+            <w:r>
+              <w:rPr>
+                <w:noProof/>
+                <w:webHidden/>
+              </w:rPr>
+            </w:r>
+            <w:r>
+              <w:rPr>
+                <w:noProof/>
+                <w:webHidden/>
+              </w:rPr>
+              <w:fldChar w:fldCharType="separate"/>
+            </w:r>
+            <w:r>
+              <w:rPr>
+                <w:noProof/>
+                <w:webHidden/>
+              </w:rPr>
+              <w:t>6</w:t>
+            </w:r>
+            <w:r>
+              <w:rPr>
+                <w:noProof/>
+                <w:webHidden/>
+              </w:rPr>
+              <w:fldChar w:fldCharType="end"/>
+            </w:r>
+          </w:hyperlink>
+        </w:p>
+        <w:p>
+          <w:pPr>
+            <w:pStyle w:val="TOC1"/>
+            <w:tabs>
+              <w:tab w:val="right" w:leader="dot" w:pos="7926"/>
+            </w:tabs>
+            <w:rPr>
+              <w:rFonts w:asciiTheme="minorHAnsi" w:eastAsiaTheme="minorEastAsia" w:hAnsiTheme="minorHAnsi"/>
+              <w:noProof/>
+              <w:sz w:val="22"/>
+              <w:lang w:eastAsia="en-SI"/>
+            </w:rPr>
+          </w:pPr>
+          <w:hyperlink w:anchor="_Toc44000560" w:history="1">
+            <w:r>
+              <w:rPr>
+                <w:rStyle w:val="Hyperlink"/>
+                <w:noProof/>
+              </w:rPr>
+              <w:t>References</w:t>
+            </w:r>
+            <w:r>
+              <w:rPr>
+                <w:noProof/>
+                <w:webHidden/>
+              </w:rPr>
+              <w:tab/>
+            </w:r>
+            <w:r>
+              <w:rPr>
+                <w:noProof/>
+                <w:webHidden/>
+              </w:rPr>
+              <w:fldChar w:fldCharType="begin"/>
+            </w:r>
+            <w:r>
+              <w:rPr>
+                <w:noProof/>
+                <w:webHidden/>
+              </w:rPr>
+              <w:instrText xml:space="preserve"> PAGEREF _Toc44000560 \h </w:instrText>
+            </w:r>
+            <w:r>
+              <w:rPr>
+                <w:noProof/>
+                <w:webHidden/>
+              </w:rPr>
+            </w:r>
+            <w:r>
+              <w:rPr>
+                <w:noProof/>
+                <w:webHidden/>
+              </w:rPr>
+              <w:fldChar w:fldCharType="separate"/>
+            </w:r>
+            <w:r>
+              <w:rPr>
+                <w:noProof/>
+                <w:webHidden/>
+              </w:rPr>
+              <w:t>6</w:t>
+            </w:r>
+            <w:r>
+              <w:rPr>
+                <w:noProof/>
+                <w:webHidden/>
+              </w:rPr>
+              <w:fldChar w:fldCharType="end"/>
+            </w:r>
+          </w:hyperlink>
+        </w:p>
+        <w:p>
+          <w:r>
+            <w:rPr>
+              <w:b/>
+              <w:bCs/>
+              <w:noProof/>
+            </w:rPr>
+            <w:fldChar w:fldCharType="end"/>
+          </w:r>
+        </w:p>
+      </w:sdtContent>
+    </w:sdt>
     <w:p>
       <w:pPr>
         <w:rPr>
@@ -660,19 +1394,14 @@
     </w:p>
     <w:p>
       <w:pPr>
-        <w:rPr>
-          <w:lang w:val="sl-SI"/>
-        </w:rPr>
-      </w:pPr>
-      <w:r>
-        <w:rPr>
-          <w:b/>
-          <w:bCs/>
-          <w:lang w:val="sl-SI"/>
-        </w:rPr>
+        <w:pStyle w:val="NotAggregatedHeading1"/>
+      </w:pPr>
+      <w:bookmarkStart w:id="0" w:name="_Toc44000508"/>
+      <w:r>
         <w:lastRenderedPageBreak/>
         <w:t>Kazalo slik</w:t>
       </w:r>
+      <w:bookmarkEnd w:id="0"/>
     </w:p>
     <w:p>
       <w:pPr>
@@ -696,19 +1425,14 @@
     </w:p>
     <w:p>
       <w:pPr>
-        <w:rPr>
-          <w:lang w:val="sl-SI"/>
-        </w:rPr>
-      </w:pPr>
-      <w:r>
-        <w:rPr>
-          <w:b/>
-          <w:bCs/>
-          <w:lang w:val="sl-SI"/>
-        </w:rPr>
+        <w:pStyle w:val="NotAggregatedHeading1"/>
+      </w:pPr>
+      <w:bookmarkStart w:id="1" w:name="_Toc44000509"/>
+      <w:r>
         <w:lastRenderedPageBreak/>
         <w:t>Kazalo tabel</w:t>
       </w:r>
+      <w:bookmarkEnd w:id="1"/>
     </w:p>
     <w:p>
       <w:pPr>
@@ -725,51 +1449,405 @@
     </w:p>
     <w:p>
       <w:pPr>
-        <w:rPr>
-          <w:lang w:val="sl-SI"/>
-        </w:rPr>
-      </w:pPr>
-      <w:r>
-        <w:rPr>
-          <w:b/>
-          <w:bCs/>
-          <w:lang w:val="sl-SI"/>
-        </w:rPr>
+        <w:pStyle w:val="NotAggregatedHeading1"/>
+      </w:pPr>
+      <w:bookmarkStart w:id="2" w:name="_Toc44000510"/>
+      <w:r>
         <w:lastRenderedPageBreak/>
-        <w:t>Seznam uporabljenih kratic</w:t>
-      </w:r>
-    </w:p>
-    <w:p>
-      <w:pPr>
-        <w:rPr>
-          <w:lang w:val="sl-SI"/>
-        </w:rPr>
-      </w:pPr>
-      <w:r>
-        <w:rPr>
-          <w:lang w:val="sl-SI"/>
-        </w:rPr>
-        <w:br w:type="page"/>
-      </w:r>
-    </w:p>
-    <w:p>
-      <w:pPr>
-        <w:pStyle w:val="Naslov1"/>
+        <w:t>SEZNAM UPORABLJENIH KRATIC</w:t>
+      </w:r>
+      <w:bookmarkEnd w:id="2"/>
+    </w:p>
+    <w:tbl>
+      <w:tblPr>
+        <w:tblStyle w:val="TableGrid"/>
+        <w:tblW w:w="0" w:type="auto"/>
+        <w:tblLook w:val="04A0" w:firstRow="1" w:lastRow="0" w:firstColumn="1" w:lastColumn="0" w:noHBand="0" w:noVBand="1"/>
+      </w:tblPr>
+      <w:tblGrid>
+        <w:gridCol w:w="2263"/>
+        <w:gridCol w:w="5663"/>
+      </w:tblGrid>
+      <w:tr>
+        <w:tc>
+          <w:tcPr>
+            <w:tcW w:w="2263" w:type="dxa"/>
+          </w:tcPr>
+          <w:p>
+            <w:pPr>
+              <w:rPr>
+                <w:lang w:val="sl-SI"/>
+              </w:rPr>
+            </w:pPr>
+            <w:r>
+              <w:rPr>
+                <w:lang w:val="sl-SI"/>
+              </w:rPr>
+              <w:t>REST</w:t>
+            </w:r>
+          </w:p>
+        </w:tc>
+        <w:tc>
+          <w:tcPr>
+            <w:tcW w:w="5663" w:type="dxa"/>
+          </w:tcPr>
+          <w:p>
+            <w:pPr>
+              <w:rPr>
+                <w:i/>
+                <w:iCs/>
+                <w:lang w:val="en-GB"/>
+              </w:rPr>
+            </w:pPr>
+            <w:r>
+              <w:rPr>
+                <w:i/>
+                <w:iCs/>
+                <w:lang w:val="en-GB"/>
+              </w:rPr>
+              <w:t>Representational State Transfer</w:t>
+            </w:r>
+          </w:p>
+        </w:tc>
+      </w:tr>
+      <w:tr>
+        <w:tc>
+          <w:tcPr>
+            <w:tcW w:w="2263" w:type="dxa"/>
+          </w:tcPr>
+          <w:p>
+            <w:pPr>
+              <w:rPr>
+                <w:lang w:val="sl-SI"/>
+              </w:rPr>
+            </w:pPr>
+            <w:r>
+              <w:rPr>
+                <w:lang w:val="sl-SI"/>
+              </w:rPr>
+              <w:t>IaaS</w:t>
+            </w:r>
+          </w:p>
+        </w:tc>
+        <w:tc>
+          <w:tcPr>
+            <w:tcW w:w="5663" w:type="dxa"/>
+          </w:tcPr>
+          <w:p>
+            <w:pPr>
+              <w:rPr>
+                <w:i/>
+                <w:iCs/>
+                <w:lang w:val="en-GB"/>
+              </w:rPr>
+            </w:pPr>
+            <w:r>
+              <w:rPr>
+                <w:i/>
+                <w:iCs/>
+                <w:lang w:val="en-GB"/>
+              </w:rPr>
+              <w:t>Infrastructure as a Service</w:t>
+            </w:r>
+          </w:p>
+        </w:tc>
+      </w:tr>
+      <w:tr>
+        <w:tc>
+          <w:tcPr>
+            <w:tcW w:w="2263" w:type="dxa"/>
+          </w:tcPr>
+          <w:p>
+            <w:pPr>
+              <w:rPr>
+                <w:lang w:val="sl-SI"/>
+              </w:rPr>
+            </w:pPr>
+            <w:r>
+              <w:rPr>
+                <w:lang w:val="sl-SI"/>
+              </w:rPr>
+              <w:t>PaaS</w:t>
+            </w:r>
+          </w:p>
+        </w:tc>
+        <w:tc>
+          <w:tcPr>
+            <w:tcW w:w="5663" w:type="dxa"/>
+          </w:tcPr>
+          <w:p>
+            <w:pPr>
+              <w:rPr>
+                <w:i/>
+                <w:iCs/>
+                <w:lang w:val="en-GB"/>
+              </w:rPr>
+            </w:pPr>
+            <w:r>
+              <w:rPr>
+                <w:i/>
+                <w:iCs/>
+                <w:lang w:val="en-GB"/>
+              </w:rPr>
+              <w:t>Platform as a Service</w:t>
+            </w:r>
+          </w:p>
+        </w:tc>
+      </w:tr>
+      <w:tr>
+        <w:tc>
+          <w:tcPr>
+            <w:tcW w:w="2263" w:type="dxa"/>
+          </w:tcPr>
+          <w:p>
+            <w:pPr>
+              <w:rPr>
+                <w:lang w:val="sl-SI"/>
+              </w:rPr>
+            </w:pPr>
+            <w:r>
+              <w:rPr>
+                <w:lang w:val="sl-SI"/>
+              </w:rPr>
+              <w:t>OS</w:t>
+            </w:r>
+          </w:p>
+        </w:tc>
+        <w:tc>
+          <w:tcPr>
+            <w:tcW w:w="5663" w:type="dxa"/>
+          </w:tcPr>
+          <w:p>
+            <w:pPr>
+              <w:rPr>
+                <w:i/>
+                <w:iCs/>
+                <w:lang w:val="sl-SI"/>
+              </w:rPr>
+            </w:pPr>
+            <w:r>
+              <w:rPr>
+                <w:i/>
+                <w:iCs/>
+                <w:lang w:val="sl-SI"/>
+              </w:rPr>
+              <w:t>Operacijski sistem</w:t>
+            </w:r>
+          </w:p>
+        </w:tc>
+      </w:tr>
+      <w:tr>
+        <w:tc>
+          <w:tcPr>
+            <w:tcW w:w="2263" w:type="dxa"/>
+          </w:tcPr>
+          <w:p>
+            <w:pPr>
+              <w:rPr>
+                <w:lang w:val="sl-SI"/>
+              </w:rPr>
+            </w:pPr>
+            <w:r>
+              <w:rPr>
+                <w:lang w:val="sl-SI"/>
+              </w:rPr>
+              <w:t>AWS</w:t>
+            </w:r>
+          </w:p>
+        </w:tc>
+        <w:tc>
+          <w:tcPr>
+            <w:tcW w:w="5663" w:type="dxa"/>
+          </w:tcPr>
+          <w:p>
+            <w:pPr>
+              <w:rPr>
+                <w:i/>
+                <w:iCs/>
+                <w:lang w:val="en-GB"/>
+              </w:rPr>
+            </w:pPr>
+            <w:r>
+              <w:rPr>
+                <w:i/>
+                <w:iCs/>
+                <w:lang w:val="en-GB"/>
+              </w:rPr>
+              <w:t>Amazon Web Services</w:t>
+            </w:r>
+          </w:p>
+        </w:tc>
+      </w:tr>
+      <w:tr>
+        <w:tc>
+          <w:tcPr>
+            <w:tcW w:w="2263" w:type="dxa"/>
+          </w:tcPr>
+          <w:p>
+            <w:pPr>
+              <w:rPr>
+                <w:lang w:val="sl-SI"/>
+              </w:rPr>
+            </w:pPr>
+            <w:r>
+              <w:rPr>
+                <w:lang w:val="sl-SI"/>
+              </w:rPr>
+              <w:t>BaaS</w:t>
+            </w:r>
+          </w:p>
+        </w:tc>
+        <w:tc>
+          <w:tcPr>
+            <w:tcW w:w="5663" w:type="dxa"/>
+          </w:tcPr>
+          <w:p>
+            <w:pPr>
+              <w:rPr>
+                <w:i/>
+                <w:iCs/>
+                <w:lang w:val="en-GB"/>
+              </w:rPr>
+            </w:pPr>
+            <w:r>
+              <w:rPr>
+                <w:i/>
+                <w:iCs/>
+                <w:lang w:val="en-GB"/>
+              </w:rPr>
+              <w:t>Backend as a Service</w:t>
+            </w:r>
+          </w:p>
+        </w:tc>
+      </w:tr>
+      <w:tr>
+        <w:tc>
+          <w:tcPr>
+            <w:tcW w:w="2263" w:type="dxa"/>
+          </w:tcPr>
+          <w:p>
+            <w:pPr>
+              <w:rPr>
+                <w:lang w:val="sl-SI"/>
+              </w:rPr>
+            </w:pPr>
+            <w:r>
+              <w:rPr>
+                <w:lang w:val="sl-SI"/>
+              </w:rPr>
+              <w:t>FaaS</w:t>
+            </w:r>
+          </w:p>
+        </w:tc>
+        <w:tc>
+          <w:tcPr>
+            <w:tcW w:w="5663" w:type="dxa"/>
+          </w:tcPr>
+          <w:p>
+            <w:pPr>
+              <w:rPr>
+                <w:i/>
+                <w:iCs/>
+                <w:lang w:val="en-GB"/>
+              </w:rPr>
+            </w:pPr>
+            <w:r>
+              <w:rPr>
+                <w:i/>
+                <w:iCs/>
+                <w:lang w:val="en-GB"/>
+              </w:rPr>
+              <w:t>Function as a Service</w:t>
+            </w:r>
+          </w:p>
+        </w:tc>
+      </w:tr>
+      <w:tr>
+        <w:tc>
+          <w:tcPr>
+            <w:tcW w:w="2263" w:type="dxa"/>
+          </w:tcPr>
+          <w:p>
+            <w:pPr>
+              <w:rPr>
+                <w:lang w:val="sl-SI"/>
+              </w:rPr>
+            </w:pPr>
+          </w:p>
+        </w:tc>
+        <w:tc>
+          <w:tcPr>
+            <w:tcW w:w="5663" w:type="dxa"/>
+          </w:tcPr>
+          <w:p>
+            <w:pPr>
+              <w:rPr>
+                <w:i/>
+                <w:iCs/>
+                <w:lang w:val="sl-SI"/>
+              </w:rPr>
+            </w:pPr>
+          </w:p>
+        </w:tc>
+      </w:tr>
+      <w:tr>
+        <w:tc>
+          <w:tcPr>
+            <w:tcW w:w="2263" w:type="dxa"/>
+          </w:tcPr>
+          <w:p>
+            <w:pPr>
+              <w:rPr>
+                <w:lang w:val="sl-SI"/>
+              </w:rPr>
+            </w:pPr>
+          </w:p>
+        </w:tc>
+        <w:tc>
+          <w:tcPr>
+            <w:tcW w:w="5663" w:type="dxa"/>
+          </w:tcPr>
+          <w:p>
+            <w:pPr>
+              <w:rPr>
+                <w:i/>
+                <w:iCs/>
+                <w:lang w:val="sl-SI"/>
+              </w:rPr>
+            </w:pPr>
+          </w:p>
+        </w:tc>
+      </w:tr>
+    </w:tbl>
+    <w:p>
+      <w:pPr>
+        <w:rPr>
+          <w:lang w:val="sl-SI"/>
+        </w:rPr>
+        <w:sectPr>
+          <w:footerReference w:type="default" r:id="rId8"/>
+          <w:pgSz w:w="11906" w:h="16838" w:code="9"/>
+          <w:pgMar w:top="1701" w:right="1418" w:bottom="1701" w:left="1985" w:header="709" w:footer="709" w:gutter="567"/>
+          <w:pgNumType w:fmt="lowerRoman" w:start="1"/>
+          <w:cols w:space="708"/>
+          <w:docGrid w:linePitch="360"/>
+        </w:sectPr>
+      </w:pPr>
+    </w:p>
+    <w:p>
+      <w:pPr>
+        <w:pStyle w:val="Heading1"/>
         <w:numPr>
           <w:ilvl w:val="0"/>
           <w:numId w:val="1"/>
         </w:numPr>
-        <w:rPr>
-          <w:lang w:val="sl-SI"/>
-        </w:rPr>
-      </w:pPr>
-      <w:r>
-        <w:rPr>
-          <w:lang w:val="sl-SI"/>
-        </w:rPr>
+      </w:pPr>
+      <w:bookmarkStart w:id="3" w:name="_Toc44000553"/>
+      <w:r>
         <w:lastRenderedPageBreak/>
         <w:t>UVOD</w:t>
       </w:r>
+      <w:bookmarkEnd w:id="3"/>
     </w:p>
     <w:p>
       <w:pPr>
@@ -810,7 +1888,7 @@
     </w:p>
     <w:p>
       <w:pPr>
-        <w:pStyle w:val="Naslov2"/>
+        <w:pStyle w:val="Heading2"/>
         <w:numPr>
           <w:ilvl w:val="1"/>
           <w:numId w:val="1"/>
@@ -819,16 +1897,17 @@
           <w:lang w:val="sl-SI"/>
         </w:rPr>
       </w:pPr>
+      <w:bookmarkStart w:id="4" w:name="_Toc44000554"/>
       <w:r>
         <w:rPr>
           <w:lang w:val="sl-SI"/>
         </w:rPr>
         <w:t>Opredelitev problema</w:t>
       </w:r>
-    </w:p>
-    <w:p>
-      <w:pPr>
-        <w:ind w:left="360"/>
+      <w:bookmarkEnd w:id="4"/>
+    </w:p>
+    <w:p>
+      <w:pPr>
         <w:rPr>
           <w:lang w:val="sl-SI"/>
         </w:rPr>
@@ -848,7 +1927,22 @@
     </w:p>
     <w:p>
       <w:pPr>
-        <w:pStyle w:val="Naslov2"/>
+        <w:spacing w:line="259" w:lineRule="auto"/>
+        <w:jc w:val="left"/>
+        <w:rPr>
+          <w:lang w:val="sl-SI"/>
+        </w:rPr>
+      </w:pPr>
+      <w:r>
+        <w:rPr>
+          <w:lang w:val="sl-SI"/>
+        </w:rPr>
+        <w:br w:type="page"/>
+      </w:r>
+    </w:p>
+    <w:p>
+      <w:pPr>
+        <w:pStyle w:val="Heading2"/>
         <w:numPr>
           <w:ilvl w:val="1"/>
           <w:numId w:val="1"/>
@@ -857,10 +1951,12 @@
           <w:lang w:val="sl-SI"/>
         </w:rPr>
       </w:pPr>
-      <w:r>
-        <w:rPr>
-          <w:lang w:val="sl-SI"/>
-        </w:rPr>
+      <w:bookmarkStart w:id="5" w:name="_Toc44000555"/>
+      <w:r>
+        <w:rPr>
+          <w:lang w:val="sl-SI"/>
+        </w:rPr>
+        <w:lastRenderedPageBreak/>
         <w:t xml:space="preserve">Cilji </w:t>
       </w:r>
       <w:r>
@@ -875,10 +1971,10 @@
         </w:rPr>
         <w:t xml:space="preserve"> dela</w:t>
       </w:r>
-    </w:p>
-    <w:p>
-      <w:pPr>
-        <w:ind w:left="360"/>
+      <w:bookmarkEnd w:id="5"/>
+    </w:p>
+    <w:p>
+      <w:pPr>
         <w:rPr>
           <w:lang w:val="sl-SI"/>
         </w:rPr>
@@ -941,19 +2037,12 @@
         <w:rPr>
           <w:lang w:val="sl-SI"/>
         </w:rPr>
-        <w:t xml:space="preserve"> Poleg tega je potrebno ugotoviti kakšna orodja nam ogrodja za razvoj enostranskih spletnih aplikacij sploh ponujajo in kako ta uporabiti na primeru. Sledi praktična demonstracija preprostejše aplikacije z </w:t>
-      </w:r>
-      <w:r>
-        <w:rPr>
-          <w:lang w:val="sl-SI"/>
-        </w:rPr>
-        <w:lastRenderedPageBreak/>
-        <w:t>ugotovljenim najboljšim kandidatom za zaledje in predstavitev njegovih prednosti na primeru.</w:t>
-      </w:r>
-    </w:p>
-    <w:p>
-      <w:pPr>
-        <w:pStyle w:val="Naslov2"/>
+        <w:t xml:space="preserve"> Poleg tega je potrebno ugotoviti kakšna orodja nam ogrodja za razvoj enostranskih spletnih aplikacij sploh ponujajo in kako ta uporabiti na primeru. Sledi praktična demonstracija preprostejše aplikacije z ugotovljenim najboljšim kandidatom za zaledje in predstavitev njegovih prednosti na primeru.</w:t>
+      </w:r>
+    </w:p>
+    <w:p>
+      <w:pPr>
+        <w:pStyle w:val="Heading2"/>
         <w:numPr>
           <w:ilvl w:val="1"/>
           <w:numId w:val="1"/>
@@ -962,67 +2051,26 @@
           <w:lang w:val="sl-SI"/>
         </w:rPr>
       </w:pPr>
+      <w:bookmarkStart w:id="6" w:name="_Toc44000556"/>
       <w:r>
         <w:rPr>
           <w:lang w:val="sl-SI"/>
         </w:rPr>
         <w:t>Predpostavke in omejitve</w:t>
       </w:r>
-    </w:p>
-    <w:p>
-      <w:pPr>
-        <w:ind w:left="360"/>
-        <w:rPr>
-          <w:lang w:val="sl-SI"/>
-        </w:rPr>
-      </w:pPr>
-      <w:r>
-        <w:rPr>
-          <w:lang w:val="sl-SI"/>
-        </w:rPr>
-        <w:t xml:space="preserve">Predpostavili bomo, da se za enostransko aplikacijo uporabi knjižnico </w:t>
-      </w:r>
-      <w:proofErr w:type="spellStart"/>
-      <w:r>
-        <w:rPr>
-          <w:lang w:val="sl-SI"/>
-        </w:rPr>
-        <w:t>React</w:t>
-      </w:r>
-      <w:proofErr w:type="spellEnd"/>
-      <w:r>
-        <w:rPr>
-          <w:lang w:val="sl-SI"/>
-        </w:rPr>
-        <w:t xml:space="preserve">, in da je v drugih enostranskih ogrodjih stvar podobna.  </w:t>
-      </w:r>
-      <w:proofErr w:type="spellStart"/>
-      <w:r>
-        <w:rPr>
-          <w:lang w:val="sl-SI"/>
-        </w:rPr>
-        <w:t>T.i</w:t>
-      </w:r>
-      <w:proofErr w:type="spellEnd"/>
-      <w:r>
-        <w:rPr>
-          <w:lang w:val="sl-SI"/>
-        </w:rPr>
-        <w:t xml:space="preserve">. </w:t>
-      </w:r>
-      <w:proofErr w:type="spellStart"/>
-      <w:r>
-        <w:rPr>
-          <w:lang w:val="sl-SI"/>
-        </w:rPr>
-        <w:t>Serverless</w:t>
-      </w:r>
-      <w:proofErr w:type="spellEnd"/>
-      <w:r>
-        <w:rPr>
-          <w:lang w:val="sl-SI"/>
-        </w:rPr>
-        <w:t xml:space="preserve"> zaledni sistem bo konkretiziran z rešitvijo</w:t>
+      <w:bookmarkEnd w:id="6"/>
+    </w:p>
+    <w:p>
+      <w:pPr>
+        <w:rPr>
+          <w:lang w:val="sl-SI"/>
+        </w:rPr>
+      </w:pPr>
+      <w:r>
+        <w:rPr>
+          <w:lang w:val="sl-SI"/>
+        </w:rPr>
+        <w:t>Predpostavili bomo, da se za enostransko aplikacijo uporabi knjižnico React, in da je v drugih enostranskih ogrodjih stvar podobna.  T.i. Serverless zaledni sistem bo konkretiziran z rešitvijo</w:t>
       </w:r>
       <w:r>
         <w:rPr>
@@ -1034,97 +2082,13 @@
         <w:rPr>
           <w:lang w:val="sl-SI"/>
         </w:rPr>
-        <w:t xml:space="preserve">. Primerjali bomo naslednje predstavnike zalednih sistemov – lastne REST rešitve, </w:t>
-      </w:r>
-      <w:proofErr w:type="spellStart"/>
-      <w:r>
-        <w:rPr>
-          <w:lang w:val="sl-SI"/>
-        </w:rPr>
-        <w:t>Amazon</w:t>
-      </w:r>
-      <w:proofErr w:type="spellEnd"/>
-      <w:r>
-        <w:rPr>
-          <w:lang w:val="sl-SI"/>
-        </w:rPr>
-        <w:t xml:space="preserve"> </w:t>
-      </w:r>
-      <w:proofErr w:type="spellStart"/>
-      <w:r>
-        <w:rPr>
-          <w:lang w:val="sl-SI"/>
-        </w:rPr>
-        <w:t>Web</w:t>
-      </w:r>
-      <w:proofErr w:type="spellEnd"/>
-      <w:r>
-        <w:rPr>
-          <w:lang w:val="sl-SI"/>
-        </w:rPr>
-        <w:t xml:space="preserve"> </w:t>
-      </w:r>
-      <w:proofErr w:type="spellStart"/>
-      <w:r>
-        <w:rPr>
-          <w:lang w:val="sl-SI"/>
-        </w:rPr>
-        <w:t>Services</w:t>
-      </w:r>
-      <w:proofErr w:type="spellEnd"/>
-      <w:r>
-        <w:rPr>
-          <w:lang w:val="sl-SI"/>
-        </w:rPr>
-        <w:t xml:space="preserve"> </w:t>
-      </w:r>
-      <w:proofErr w:type="spellStart"/>
-      <w:r>
-        <w:rPr>
-          <w:lang w:val="sl-SI"/>
-        </w:rPr>
-        <w:t>Amplify</w:t>
-      </w:r>
-      <w:proofErr w:type="spellEnd"/>
-      <w:r>
-        <w:rPr>
-          <w:lang w:val="sl-SI"/>
-        </w:rPr>
-        <w:t xml:space="preserve"> in Google </w:t>
-      </w:r>
-      <w:proofErr w:type="spellStart"/>
-      <w:r>
-        <w:rPr>
-          <w:lang w:val="sl-SI"/>
-        </w:rPr>
-        <w:t>Firebase</w:t>
-      </w:r>
-      <w:proofErr w:type="spellEnd"/>
-      <w:r>
-        <w:rPr>
-          <w:lang w:val="sl-SI"/>
-        </w:rPr>
-        <w:t>.</w:t>
-      </w:r>
-      <w:r>
-        <w:rPr>
-          <w:lang w:val="sl-SI"/>
-        </w:rPr>
-        <w:t xml:space="preserve"> Namestitev v realni svet se bo izvedena za </w:t>
-      </w:r>
-      <w:proofErr w:type="spellStart"/>
-      <w:r>
-        <w:rPr>
-          <w:lang w:val="sl-SI"/>
-        </w:rPr>
-        <w:t>Docker</w:t>
-      </w:r>
-      <w:proofErr w:type="spellEnd"/>
-      <w:r>
-        <w:rPr>
-          <w:lang w:val="sl-SI"/>
-        </w:rPr>
-        <w:t xml:space="preserve"> zabojniki.</w:t>
+        <w:t>. Primerjali bomo naslednje predstavnike zalednih sistemov – lastne REST rešitve, Amazon Web Services in Google Firebase.</w:t>
+      </w:r>
+      <w:r>
+        <w:rPr>
+          <w:lang w:val="sl-SI"/>
+        </w:rPr>
+        <w:t xml:space="preserve"> Namestitev v realni svet se bo izvedena za Docker zabojniki.</w:t>
       </w:r>
     </w:p>
     <w:p>
@@ -1144,23 +2108,1621 @@
     </w:p>
     <w:p>
       <w:pPr>
-        <w:pStyle w:val="Naslov1"/>
+        <w:pStyle w:val="Heading1"/>
         <w:numPr>
           <w:ilvl w:val="0"/>
           <w:numId w:val="1"/>
         </w:numPr>
-        <w:rPr>
-          <w:lang w:val="sl-SI"/>
-        </w:rPr>
-      </w:pPr>
-      <w:r>
-        <w:rPr>
-          <w:lang w:val="sl-SI"/>
-        </w:rPr>
+      </w:pPr>
+      <w:bookmarkStart w:id="7" w:name="_Toc44000557"/>
+      <w:r>
         <w:lastRenderedPageBreak/>
-        <w:t>ZALEDNI SISTEMI ZA ENOSTRANSKE SPLETNE APLIKACIJE</w:t>
-      </w:r>
-    </w:p>
+        <w:t xml:space="preserve">SAMOPOSTREŽNI </w:t>
+      </w:r>
+      <w:r>
+        <w:t>ZALEDNI SISTEMI</w:t>
+      </w:r>
+      <w:r>
+        <w:t xml:space="preserve"> V OBLAKU</w:t>
+      </w:r>
+      <w:r>
+        <w:t xml:space="preserve"> ZA ENOSTRANSKE SPLETNE APLIKACIJE</w:t>
+      </w:r>
+      <w:bookmarkEnd w:id="7"/>
+    </w:p>
+    <w:p>
+      <w:pPr>
+        <w:rPr>
+          <w:lang w:val="sl-SI"/>
+        </w:rPr>
+      </w:pPr>
+      <w:r>
+        <w:rPr>
+          <w:lang w:val="sl-SI"/>
+        </w:rPr>
+        <w:t>Za razumevanje rešitev, ki nam jih samopostrežni zaledni sistemi v oblaku ponudijo in zakaj so te tako mamljive, moramo razumeti probleme, ki so to programersko paradigmo povzdignili na nove višave.</w:t>
+      </w:r>
+      <w:r>
+        <w:rPr>
+          <w:lang w:val="sl-SI"/>
+        </w:rPr>
+        <w:t xml:space="preserve"> Podjetja se v času, ko je pozornost uporabnika med najbolj visoko cenjenimi surovinami na vse načine trudijo pridobiti in zadržati le-to. Poleg kvalitetne vsebine je potrebno zagotoviti tudi hitro serviranje te. Eden od izzivov je premagovanje geografskih omejitev in tako povečati svojo prisotnost na svetovnem trgu. Zagotoviti lastno infrastrukturo bi v tem primeru lahko predstavljalo tako velik izziv, kot sam razvoj vsebine na spletni strani. Oblačne rešitve pa nam te vidike občutno olajšajo, saj nam te nudijo zanesljive, razširljive, cenovno učinkovite, sofisticirane, storitve in rešitve, ki podjetjem omogočajo hitro posodobitev, prilagoditev in modernizacijo poslovnih procesov. Poleg teh prednosti, pa zelo elegantno rešijo tudi </w:t>
+      </w:r>
+      <w:r>
+        <w:rPr>
+          <w:lang w:val="sl-SI"/>
+        </w:rPr>
+        <w:t>večne</w:t>
+      </w:r>
+      <w:r>
+        <w:rPr>
+          <w:lang w:val="sl-SI"/>
+        </w:rPr>
+        <w:t xml:space="preserve"> probleme strojne opreme (od vzpostavitve do vzdrževanja)</w:t>
+      </w:r>
+      <w:r>
+        <w:rPr>
+          <w:lang w:val="sl-SI"/>
+        </w:rPr>
+        <w:t xml:space="preserve">, s katerimi se morajo podjetja spopadati z vsakim projektom posebej. Zaradi teh se je na področju oblačnega računalništva razvilo mnogo arhitekturnih paradigem, ki naslavljajo različne potrebe. </w:t>
+      </w:r>
+      <w:r>
+        <w:rPr>
+          <w:lang w:val="sl-SI"/>
+        </w:rPr>
+        <w:t>Samopostrežni zaledni sistemi so zadnja takšnih oblačnih modelov, ki se v osnovi osredotočajo na abstra</w:t>
+      </w:r>
+      <w:r>
+        <w:rPr>
+          <w:lang w:val="sl-SI"/>
+        </w:rPr>
+        <w:t xml:space="preserve">hiranje strežnikov in upravljanje nizko nivojske infrastrukture pred razvijalci programske opreme. Torej ti sistemi igrajo veliko vlogo pri ohranjanju osredotočenosti razvijalcev na svojo primarno dejavnost – implementaciji poslovne logike in razširjevanju posameznih funkcionalnosti neodvisno od strojne opreme. </w:t>
+      </w:r>
+      <w:sdt>
+        <w:sdtPr>
+          <w:rPr>
+            <w:lang w:val="sl-SI"/>
+          </w:rPr>
+          <w:id w:val="-793061048"/>
+          <w:citation/>
+        </w:sdtPr>
+        <w:sdtEndPr/>
+        <w:sdtContent>
+          <w:r>
+            <w:rPr>
+              <w:lang w:val="sl-SI"/>
+            </w:rPr>
+            <w:fldChar w:fldCharType="begin"/>
+          </w:r>
+          <w:r>
+            <w:rPr>
+              <w:lang w:val="en-GB"/>
+            </w:rPr>
+            <w:instrText xml:space="preserve"> CITATION Ram19 \l 2057 </w:instrText>
+          </w:r>
+          <w:r>
+            <w:rPr>
+              <w:lang w:val="sl-SI"/>
+            </w:rPr>
+            <w:fldChar w:fldCharType="separate"/>
+          </w:r>
+          <w:r>
+            <w:rPr>
+              <w:noProof/>
+              <w:lang w:val="en-GB"/>
+            </w:rPr>
+            <w:t>[1]</w:t>
+          </w:r>
+          <w:r>
+            <w:rPr>
+              <w:lang w:val="sl-SI"/>
+            </w:rPr>
+            <w:fldChar w:fldCharType="end"/>
+          </w:r>
+        </w:sdtContent>
+      </w:sdt>
+      <w:sdt>
+        <w:sdtPr>
+          <w:rPr>
+            <w:lang w:val="sl-SI"/>
+          </w:rPr>
+          <w:id w:val="-532812168"/>
+          <w:citation/>
+        </w:sdtPr>
+        <w:sdtEndPr/>
+        <w:sdtContent>
+          <w:r>
+            <w:rPr>
+              <w:lang w:val="sl-SI"/>
+            </w:rPr>
+            <w:fldChar w:fldCharType="begin"/>
+          </w:r>
+          <w:r>
+            <w:rPr>
+              <w:lang w:val="en-GB"/>
+            </w:rPr>
+            <w:instrText xml:space="preserve"> CITATION Car18 \l 2057 </w:instrText>
+          </w:r>
+          <w:r>
+            <w:rPr>
+              <w:lang w:val="sl-SI"/>
+            </w:rPr>
+            <w:fldChar w:fldCharType="separate"/>
+          </w:r>
+          <w:r>
+            <w:rPr>
+              <w:noProof/>
+              <w:lang w:val="en-GB"/>
+            </w:rPr>
+            <w:t xml:space="preserve"> </w:t>
+          </w:r>
+          <w:r>
+            <w:rPr>
+              <w:noProof/>
+              <w:lang w:val="en-GB"/>
+            </w:rPr>
+            <w:t>[2]</w:t>
+          </w:r>
+          <w:r>
+            <w:rPr>
+              <w:lang w:val="sl-SI"/>
+            </w:rPr>
+            <w:fldChar w:fldCharType="end"/>
+          </w:r>
+        </w:sdtContent>
+      </w:sdt>
+      <w:sdt>
+        <w:sdtPr>
+          <w:rPr>
+            <w:lang w:val="sl-SI"/>
+          </w:rPr>
+          <w:id w:val="-1388027865"/>
+          <w:citation/>
+        </w:sdtPr>
+        <w:sdtEndPr/>
+        <w:sdtContent>
+          <w:r>
+            <w:rPr>
+              <w:lang w:val="sl-SI"/>
+            </w:rPr>
+            <w:fldChar w:fldCharType="begin"/>
+          </w:r>
+          <w:r>
+            <w:rPr>
+              <w:lang w:val="en-GB"/>
+            </w:rPr>
+            <w:instrText xml:space="preserve"> CITATION Che19 \l 2057 </w:instrText>
+          </w:r>
+          <w:r>
+            <w:rPr>
+              <w:lang w:val="sl-SI"/>
+            </w:rPr>
+            <w:fldChar w:fldCharType="separate"/>
+          </w:r>
+          <w:r>
+            <w:rPr>
+              <w:noProof/>
+              <w:lang w:val="en-GB"/>
+            </w:rPr>
+            <w:t xml:space="preserve"> </w:t>
+          </w:r>
+          <w:r>
+            <w:rPr>
+              <w:noProof/>
+              <w:lang w:val="en-GB"/>
+            </w:rPr>
+            <w:t>[3]</w:t>
+          </w:r>
+          <w:r>
+            <w:rPr>
+              <w:lang w:val="sl-SI"/>
+            </w:rPr>
+            <w:fldChar w:fldCharType="end"/>
+          </w:r>
+        </w:sdtContent>
+      </w:sdt>
+    </w:p>
+    <w:p>
+      <w:pPr>
+        <w:rPr>
+          <w:lang w:val="sl-SI"/>
+        </w:rPr>
+      </w:pPr>
+      <w:r>
+        <w:rPr>
+          <w:lang w:val="sl-SI"/>
+        </w:rPr>
+        <w:t xml:space="preserve">Samopostrežni zaledni sistemi so v zadnjem desetletju dobili veliko pristašev, še posebej po tem, ko je Amazon predstavil svojo platformo pod imenom </w:t>
+      </w:r>
+      <w:r>
+        <w:rPr>
+          <w:i/>
+          <w:iCs/>
+          <w:lang w:val="sl-SI"/>
+        </w:rPr>
+        <w:t>AWS Lambda</w:t>
+      </w:r>
+      <w:r>
+        <w:rPr>
+          <w:lang w:val="sl-SI"/>
+        </w:rPr>
+        <w:t xml:space="preserve"> leta 2014</w:t>
+      </w:r>
+      <w:r>
+        <w:rPr>
+          <w:lang w:val="sl-SI"/>
+        </w:rPr>
+        <w:t>.</w:t>
+      </w:r>
+      <w:r>
+        <w:rPr>
+          <w:lang w:val="sl-SI"/>
+        </w:rPr>
+        <w:t xml:space="preserve"> </w:t>
+      </w:r>
+      <w:r>
+        <w:rPr>
+          <w:lang w:val="sl-SI"/>
+        </w:rPr>
+        <w:t xml:space="preserve">Ko je tržišče pokazalo interes so se poslovnemu modelu pridružili še ostali tehnološki orjaki, Microsoft s svojimi ti. </w:t>
+      </w:r>
+      <w:r>
+        <w:rPr>
+          <w:lang w:val="sl-SI"/>
+        </w:rPr>
+        <w:t>Azure</w:t>
+      </w:r>
+      <w:r>
+        <w:rPr>
+          <w:i/>
+          <w:iCs/>
+          <w:lang w:val="sl-SI"/>
+        </w:rPr>
+        <w:t xml:space="preserve"> </w:t>
+      </w:r>
+      <w:r>
+        <w:rPr>
+          <w:lang w:val="sl-SI"/>
+        </w:rPr>
+        <w:t>Functions</w:t>
+      </w:r>
+      <w:r>
+        <w:rPr>
+          <w:lang w:val="sl-SI"/>
+        </w:rPr>
+        <w:t xml:space="preserve"> in Google z </w:t>
+      </w:r>
+      <w:r>
+        <w:rPr>
+          <w:i/>
+          <w:iCs/>
+          <w:lang w:val="sl-SI"/>
+        </w:rPr>
+        <w:t xml:space="preserve">Google </w:t>
+      </w:r>
+      <w:r>
+        <w:rPr>
+          <w:lang w:val="sl-SI"/>
+        </w:rPr>
+        <w:t>Cloud</w:t>
+      </w:r>
+      <w:r>
+        <w:rPr>
+          <w:i/>
+          <w:iCs/>
+          <w:lang w:val="sl-SI"/>
+        </w:rPr>
+        <w:t xml:space="preserve"> </w:t>
+      </w:r>
+      <w:r>
+        <w:rPr>
+          <w:lang w:val="sl-SI"/>
+        </w:rPr>
+        <w:t>Functions</w:t>
+      </w:r>
+      <w:r>
+        <w:rPr>
+          <w:lang w:val="sl-SI"/>
+        </w:rPr>
+        <w:t xml:space="preserve"> – oba leta 2016. Sledila sta še Oracle-ova </w:t>
+      </w:r>
+      <w:r>
+        <w:rPr>
+          <w:lang w:val="sl-SI"/>
+        </w:rPr>
+        <w:t>Fn</w:t>
+      </w:r>
+      <w:r>
+        <w:rPr>
+          <w:lang w:val="sl-SI"/>
+        </w:rPr>
+        <w:t xml:space="preserve"> in IBM-ov </w:t>
+      </w:r>
+      <w:r>
+        <w:rPr>
+          <w:lang w:val="sl-SI"/>
+        </w:rPr>
+        <w:t>OpenWhisk</w:t>
+      </w:r>
+      <w:r>
+        <w:rPr>
+          <w:lang w:val="sl-SI"/>
+        </w:rPr>
+        <w:t xml:space="preserve">. Obstajajo tudi odprtokodna ogrodja za samopostrežne </w:t>
+      </w:r>
+      <w:r>
+        <w:rPr>
+          <w:lang w:val="sl-SI"/>
+        </w:rPr>
+        <w:lastRenderedPageBreak/>
+        <w:t xml:space="preserve">sisteme, kot </w:t>
+      </w:r>
+      <w:r>
+        <w:rPr>
+          <w:lang w:val="sl-SI"/>
+        </w:rPr>
+        <w:t>Serverless</w:t>
+      </w:r>
+      <w:r>
+        <w:rPr>
+          <w:lang w:val="sl-SI"/>
+        </w:rPr>
+        <w:t xml:space="preserve"> in </w:t>
+      </w:r>
+      <w:r>
+        <w:rPr>
+          <w:lang w:val="sl-SI"/>
+        </w:rPr>
+        <w:t>Kubernetes</w:t>
+      </w:r>
+      <w:r>
+        <w:rPr>
+          <w:lang w:val="sl-SI"/>
+        </w:rPr>
+        <w:t>, ki sta neodvisna od oblačnih ponudnikov in neodvisno delujeta v Docker in Kubernetes zabojnikih.</w:t>
+      </w:r>
+    </w:p>
+    <w:p>
+      <w:pPr>
+        <w:pStyle w:val="Heading2"/>
+        <w:numPr>
+          <w:ilvl w:val="1"/>
+          <w:numId w:val="1"/>
+        </w:numPr>
+        <w:rPr>
+          <w:lang w:val="sl-SI"/>
+        </w:rPr>
+      </w:pPr>
+      <w:bookmarkStart w:id="8" w:name="_Toc44000558"/>
+      <w:r>
+        <w:rPr>
+          <w:lang w:val="sl-SI"/>
+        </w:rPr>
+        <w:t>Evolucija storitev v oblaku</w:t>
+      </w:r>
+      <w:bookmarkEnd w:id="8"/>
+    </w:p>
+    <w:p>
+      <w:pPr>
+        <w:rPr>
+          <w:lang w:val="sl-SI"/>
+        </w:rPr>
+      </w:pPr>
+      <w:r>
+        <w:rPr>
+          <w:lang w:val="sl-SI"/>
+        </w:rPr>
+        <w:t xml:space="preserve">Da bi bolje razumeli samopostrežno računalništvo, je potrebno pogledati evolucijo strojne opreme in omrežne topologije od leta 1990. Takrat so podjetja še sama nakupovala in postavljala svojo strojno opremo in postavljala svoje omrežne topologije za gostovanje lastnih aplikacij. To je bilo zelo učinkovito, saj so imeli direkten nadzor nad trenutnimi potrebami aplikacije in kako jih zagotoviti. Seveda to vpelje svoje probleme kot je vzdrževanje in dolgoročne razširljivosti. Tu so prišle v igro različne oblačne, ki so nudile rešitve za večino problemov lastne postavitve in vzdrževanja. To so storile tako, da so ponudile različne nivoje abstrakcije za potrebovano strojno opremo. </w:t>
+      </w:r>
+      <w:sdt>
+        <w:sdtPr>
+          <w:rPr>
+            <w:lang w:val="sl-SI"/>
+          </w:rPr>
+          <w:id w:val="1630582744"/>
+          <w:citation/>
+        </w:sdtPr>
+        <w:sdtContent>
+          <w:r>
+            <w:rPr>
+              <w:lang w:val="sl-SI"/>
+            </w:rPr>
+            <w:fldChar w:fldCharType="begin"/>
+          </w:r>
+          <w:r>
+            <w:rPr>
+              <w:lang w:val="en-GB"/>
+            </w:rPr>
+            <w:instrText xml:space="preserve"> CITATION Ram19 \l 2057 </w:instrText>
+          </w:r>
+          <w:r>
+            <w:rPr>
+              <w:lang w:val="sl-SI"/>
+            </w:rPr>
+            <w:fldChar w:fldCharType="separate"/>
+          </w:r>
+          <w:r>
+            <w:rPr>
+              <w:noProof/>
+              <w:lang w:val="en-GB"/>
+            </w:rPr>
+            <w:t>[1]</w:t>
+          </w:r>
+          <w:r>
+            <w:rPr>
+              <w:lang w:val="sl-SI"/>
+            </w:rPr>
+            <w:fldChar w:fldCharType="end"/>
+          </w:r>
+        </w:sdtContent>
+      </w:sdt>
+    </w:p>
+    <w:p>
+      <w:pPr>
+        <w:pStyle w:val="ListParagraph"/>
+        <w:numPr>
+          <w:ilvl w:val="2"/>
+          <w:numId w:val="1"/>
+        </w:numPr>
+        <w:rPr>
+          <w:lang w:val="sl-SI"/>
+        </w:rPr>
+      </w:pPr>
+      <w:r>
+        <w:rPr>
+          <w:lang w:val="sl-SI"/>
+        </w:rPr>
+        <w:t>Infrastruktura kot storitev</w:t>
+      </w:r>
+    </w:p>
+    <w:p>
+      <w:pPr>
+        <w:rPr>
+          <w:lang w:val="sl-SI"/>
+        </w:rPr>
+      </w:pPr>
+      <w:r>
+        <w:rPr>
+          <w:lang w:val="sl-SI"/>
+        </w:rPr>
+        <w:t xml:space="preserve">Infrastruktura kot storitev oz. </w:t>
+      </w:r>
+      <w:r>
+        <w:rPr>
+          <w:lang w:val="en-GB"/>
+        </w:rPr>
+        <w:t>Infrastructure as a Service</w:t>
+      </w:r>
+      <w:r>
+        <w:rPr>
+          <w:lang w:val="sl-SI"/>
+        </w:rPr>
+        <w:t xml:space="preserve"> (IaaS), je prva računalniška oblačna storitev, ki zagotavlja strojno opremo za organizacije z veliko različnimi potrebami. IaaS zagotovi virtualne naprave z različnimi OS, pomnilnikom in hranilnih možnosti za serviranje od majhnih do velikih obremenitev. V tem modelu delovanja, mora organizacija sama skrbeti za OS, izvajalnike kode in drugo vmesno opremo. Celo namestitev aplikacije v IaaS ni povem intuitivna za razvijalce, vendar pa nudi </w:t>
+      </w:r>
+      <w:r>
+        <w:rPr>
+          <w:lang w:val="sl-SI"/>
+        </w:rPr>
+        <w:t>veliko svobode pri prilagoditvi gostitelja aplikacije.</w:t>
+      </w:r>
+    </w:p>
+    <w:p>
+      <w:pPr>
+        <w:pStyle w:val="ListParagraph"/>
+        <w:numPr>
+          <w:ilvl w:val="2"/>
+          <w:numId w:val="1"/>
+        </w:numPr>
+        <w:rPr>
+          <w:lang w:val="sl-SI"/>
+        </w:rPr>
+      </w:pPr>
+      <w:r>
+        <w:rPr>
+          <w:lang w:val="sl-SI"/>
+        </w:rPr>
+        <w:t>Okolje kot storitev</w:t>
+      </w:r>
+    </w:p>
+    <w:p>
+      <w:pPr>
+        <w:rPr>
+          <w:lang w:val="sl-SI"/>
+        </w:rPr>
+      </w:pPr>
+      <w:r>
+        <w:rPr>
+          <w:lang w:val="sl-SI"/>
+        </w:rPr>
+        <w:t xml:space="preserve">Okolje kot storitev oz. </w:t>
+      </w:r>
+      <w:r>
+        <w:rPr>
+          <w:lang w:val="en-GB"/>
+        </w:rPr>
+        <w:t>Platform as a Service</w:t>
+      </w:r>
+      <w:r>
+        <w:rPr>
+          <w:lang w:val="sl-SI"/>
+        </w:rPr>
+        <w:t xml:space="preserve"> (PaaS)</w:t>
+      </w:r>
+      <w:r>
+        <w:rPr>
+          <w:lang w:val="sl-SI"/>
+        </w:rPr>
+        <w:t xml:space="preserve"> je naslednja strategija za oblačno računalništvo. Zagotovi boljši nivo abstrakcije na strojno opremo in OS, ter namestitev aplikacije v primerjavi z IaaS. PaaS rešitve so po zasnovi visoko razpoložljive in razširljive. V primerjavi z rešitvami ki gostujejo na IaaS, so na PaaS rešitvah vse aktivnosti povezane s strojno opremo, vključno s posodobitvami OS in varnostnimi krpami obravnavane s strani ponudnika storitve.</w:t>
+      </w:r>
+    </w:p>
+    <w:p>
+      <w:pPr>
+        <w:spacing w:line="259" w:lineRule="auto"/>
+        <w:jc w:val="left"/>
+        <w:rPr>
+          <w:lang w:val="sl-SI"/>
+        </w:rPr>
+      </w:pPr>
+      <w:r>
+        <w:rPr>
+          <w:lang w:val="sl-SI"/>
+        </w:rPr>
+        <w:br w:type="page"/>
+      </w:r>
+    </w:p>
+    <w:p>
+      <w:pPr>
+        <w:pStyle w:val="ListParagraph"/>
+        <w:numPr>
+          <w:ilvl w:val="2"/>
+          <w:numId w:val="1"/>
+        </w:numPr>
+        <w:rPr>
+          <w:lang w:val="sl-SI"/>
+        </w:rPr>
+      </w:pPr>
+      <w:r>
+        <w:rPr>
+          <w:lang w:val="sl-SI"/>
+        </w:rPr>
+        <w:lastRenderedPageBreak/>
+        <w:t>Samopostrežne oblačne rešitve</w:t>
+      </w:r>
+    </w:p>
+    <w:p>
+      <w:pPr>
+        <w:rPr>
+          <w:lang w:val="sl-SI"/>
+        </w:rPr>
+      </w:pPr>
+      <w:r>
+        <w:rPr>
+          <w:lang w:val="sl-SI"/>
+        </w:rPr>
+        <w:t>Samopostrežne oblačne rešitve so zadnja strategija ponudnikov oblačnih storitev, kje so razvijalci aplikacij popolnoma izolirani od upravljanja strojne opreme. Angleški izraz za to je »</w:t>
+      </w:r>
+      <w:r>
+        <w:rPr>
+          <w:i/>
+          <w:iCs/>
+          <w:lang w:val="en-GB"/>
+        </w:rPr>
+        <w:t>serverless</w:t>
+      </w:r>
+      <w:r>
+        <w:rPr>
+          <w:lang w:val="sl-SI"/>
+        </w:rPr>
+        <w:t>«, ki dobesedno preveden pomeni »</w:t>
+      </w:r>
+      <w:r>
+        <w:rPr>
+          <w:i/>
+          <w:iCs/>
+          <w:lang w:val="sl-SI"/>
+        </w:rPr>
+        <w:t>brez strežnika</w:t>
+      </w:r>
+      <w:r>
+        <w:rPr>
+          <w:lang w:val="sl-SI"/>
+        </w:rPr>
+        <w:t>«, kar pa ni res. Za tem izrazom se skriva nakazovanje, na to da je nivo abstrakcije upravljanja strežnika popolna</w:t>
+      </w:r>
+      <w:r>
+        <w:rPr>
+          <w:lang w:val="sl-SI"/>
+        </w:rPr>
+        <w:t xml:space="preserve">. Samopostrežne storitve so se v osnovi začele kot </w:t>
+      </w:r>
+      <w:r>
+        <w:rPr>
+          <w:i/>
+          <w:iCs/>
+          <w:lang w:val="en-GB"/>
+        </w:rPr>
+        <w:t>Backend as a Service</w:t>
+      </w:r>
+      <w:r>
+        <w:rPr>
+          <w:lang w:val="en-GB"/>
+        </w:rPr>
+        <w:t xml:space="preserve"> (BaaS)</w:t>
+      </w:r>
+      <w:r>
+        <w:rPr>
+          <w:lang w:val="sl-SI"/>
+        </w:rPr>
+        <w:t xml:space="preserve"> in se počasi razvile v </w:t>
+      </w:r>
+      <w:r>
+        <w:rPr>
+          <w:i/>
+          <w:iCs/>
+          <w:lang w:val="en-GB"/>
+        </w:rPr>
+        <w:t>Function as a Service</w:t>
+      </w:r>
+      <w:r>
+        <w:rPr>
+          <w:i/>
+          <w:iCs/>
+          <w:lang w:val="sl-SI"/>
+        </w:rPr>
+        <w:t xml:space="preserve"> (FaaS).</w:t>
+      </w:r>
+      <w:r>
+        <w:rPr>
+          <w:lang w:val="sl-SI"/>
+        </w:rPr>
+        <w:t xml:space="preserve"> BaaS rešitve so popolnoma spletno gostovane, kot na primer Google-ov Firebase in Microsoft-ov Azure Mobile App storitev, itd. te ponujajo sklop funkcionalnosti kot so shranjevanje podatkov, overitev, obvestila itd. Na drugi strani pa FaaS izvaja funkcije, zasnovane s strani razvijalcev z uporabo programskih jezikov kot so C#, Python, itd. Te funkcije so izvedene na osnovi dogodkovno-vodenega modela s pomočjo prožilcev.</w:t>
+      </w:r>
+    </w:p>
+    <w:p>
+      <w:pPr>
+        <w:pStyle w:val="ListParagraph"/>
+        <w:numPr>
+          <w:ilvl w:val="2"/>
+          <w:numId w:val="1"/>
+        </w:numPr>
+        <w:rPr>
+          <w:lang w:val="sl-SI"/>
+        </w:rPr>
+      </w:pPr>
+      <w:r>
+        <w:rPr>
+          <w:lang w:val="sl-SI"/>
+        </w:rPr>
+        <w:t>Funkcija kot storitev</w:t>
+      </w:r>
+    </w:p>
+    <w:p>
+      <w:pPr>
+        <w:rPr>
+          <w:lang w:val="sl-SI"/>
+        </w:rPr>
+      </w:pPr>
+      <w:r>
+        <w:rPr>
+          <w:i/>
+          <w:iCs/>
+          <w:lang w:val="sl-SI"/>
+        </w:rPr>
+        <w:t>Funkcija kot storitev oz.</w:t>
+      </w:r>
+      <w:r>
+        <w:rPr>
+          <w:i/>
+          <w:iCs/>
+          <w:lang w:val="en-GB"/>
+        </w:rPr>
+        <w:t xml:space="preserve"> </w:t>
+      </w:r>
+      <w:r>
+        <w:rPr>
+          <w:i/>
+          <w:iCs/>
+          <w:lang w:val="en-GB"/>
+        </w:rPr>
+        <w:t>Function as a Service</w:t>
+      </w:r>
+      <w:r>
+        <w:rPr>
+          <w:lang w:val="en-GB"/>
+        </w:rPr>
+        <w:t xml:space="preserve"> </w:t>
+      </w:r>
+      <w:r>
+        <w:rPr>
+          <w:lang w:val="sl-SI"/>
+        </w:rPr>
+        <w:t>(FaaS) vzpodbudi razvijalce da izlušči majhne sklope funkcionalnosti iz več nivojske aplikacije in jih gostovati kot funkcije, ki se lahko razširijo neodvisno. Ta pristop je cenovno zelo učinkovit, lahko individualno funkcijo razširimo na osnovi njene individualne obremenitve in ne celotne aplikacije. FaaS…</w:t>
+      </w:r>
+      <w:bookmarkStart w:id="9" w:name="_GoBack"/>
+      <w:bookmarkEnd w:id="9"/>
+    </w:p>
+    <w:p>
+      <w:pPr>
+        <w:rPr>
+          <w:lang w:val="sl-SI"/>
+        </w:rPr>
+      </w:pPr>
+      <w:r>
+        <w:rPr>
+          <w:lang w:val="sl-SI"/>
+        </w:rPr>
+        <w:br w:type="page"/>
+      </w:r>
+    </w:p>
+    <w:p>
+      <w:pPr>
+        <w:spacing w:line="259" w:lineRule="auto"/>
+        <w:jc w:val="left"/>
+        <w:rPr>
+          <w:lang w:val="sl-SI"/>
+        </w:rPr>
+      </w:pPr>
+      <w:r>
+        <w:rPr>
+          <w:lang w:val="sl-SI"/>
+        </w:rPr>
+        <w:lastRenderedPageBreak/>
+        <w:br w:type="page"/>
+      </w:r>
+    </w:p>
+    <w:p>
+      <w:pPr>
+        <w:pStyle w:val="Heading1"/>
+        <w:numPr>
+          <w:ilvl w:val="0"/>
+          <w:numId w:val="1"/>
+        </w:numPr>
+      </w:pPr>
+      <w:bookmarkStart w:id="10" w:name="_Toc44000559"/>
+      <w:r>
+        <w:lastRenderedPageBreak/>
+        <w:t>VIRI IN LITERATURA</w:t>
+      </w:r>
+      <w:bookmarkEnd w:id="10"/>
+    </w:p>
+    <w:bookmarkStart w:id="11" w:name="_Toc44000560" w:displacedByCustomXml="next"/>
+    <w:sdt>
+      <w:sdtPr>
+        <w:rPr>
+          <w:rFonts w:eastAsiaTheme="minorHAnsi" w:cstheme="minorBidi"/>
+          <w:sz w:val="24"/>
+          <w:szCs w:val="22"/>
+        </w:rPr>
+        <w:id w:val="361089197"/>
+        <w:docPartObj>
+          <w:docPartGallery w:val="Bibliographies"/>
+          <w:docPartUnique/>
+        </w:docPartObj>
+      </w:sdtPr>
+      <w:sdtEndPr>
+        <w:rPr>
+          <w:b w:val="0"/>
+          <w:caps w:val="0"/>
+          <w:lang w:val="en-SI"/>
+        </w:rPr>
+      </w:sdtEndPr>
+      <w:sdtContent>
+        <w:p>
+          <w:pPr>
+            <w:pStyle w:val="Heading1"/>
+          </w:pPr>
+          <w:r>
+            <w:t>References</w:t>
+          </w:r>
+          <w:bookmarkEnd w:id="11"/>
+        </w:p>
+        <w:sdt>
+          <w:sdtPr>
+            <w:id w:val="-573587230"/>
+            <w:bibliography/>
+          </w:sdtPr>
+          <w:sdtEndPr/>
+          <w:sdtContent>
+            <w:p>
+              <w:pPr>
+                <w:rPr>
+                  <w:rFonts w:asciiTheme="minorHAnsi" w:hAnsiTheme="minorHAnsi"/>
+                  <w:noProof/>
+                  <w:sz w:val="22"/>
+                </w:rPr>
+              </w:pPr>
+              <w:r>
+                <w:fldChar w:fldCharType="begin"/>
+              </w:r>
+              <w:r>
+                <w:instrText xml:space="preserve"> BIBLIOGRAPHY </w:instrText>
+              </w:r>
+              <w:r>
+                <w:fldChar w:fldCharType="separate"/>
+              </w:r>
+            </w:p>
+            <w:tbl>
+              <w:tblPr>
+                <w:tblW w:w="5000" w:type="pct"/>
+                <w:tblCellSpacing w:w="15" w:type="dxa"/>
+                <w:tblCellMar>
+                  <w:top w:w="15" w:type="dxa"/>
+                  <w:left w:w="15" w:type="dxa"/>
+                  <w:bottom w:w="15" w:type="dxa"/>
+                  <w:right w:w="15" w:type="dxa"/>
+                </w:tblCellMar>
+                <w:tblLook w:val="04A0" w:firstRow="1" w:lastRow="0" w:firstColumn="1" w:lastColumn="0" w:noHBand="0" w:noVBand="1"/>
+              </w:tblPr>
+              <w:tblGrid>
+                <w:gridCol w:w="466"/>
+                <w:gridCol w:w="7470"/>
+              </w:tblGrid>
+              <w:tr>
+                <w:trPr>
+                  <w:divId w:val="624237663"/>
+                  <w:tblCellSpacing w:w="15" w:type="dxa"/>
+                </w:trPr>
+                <w:tc>
+                  <w:tcPr>
+                    <w:tcW w:w="50" w:type="pct"/>
+                    <w:hideMark/>
+                  </w:tcPr>
+                  <w:p>
+                    <w:pPr>
+                      <w:pStyle w:val="Bibliography"/>
+                      <w:rPr>
+                        <w:noProof/>
+                        <w:szCs w:val="24"/>
+                      </w:rPr>
+                    </w:pPr>
+                    <w:r>
+                      <w:rPr>
+                        <w:noProof/>
+                      </w:rPr>
+                      <w:t xml:space="preserve">[1] </w:t>
+                    </w:r>
+                  </w:p>
+                </w:tc>
+                <w:tc>
+                  <w:tcPr>
+                    <w:tcW w:w="0" w:type="auto"/>
+                    <w:hideMark/>
+                  </w:tcPr>
+                  <w:p>
+                    <w:pPr>
+                      <w:pStyle w:val="Bibliography"/>
+                      <w:rPr>
+                        <w:noProof/>
+                      </w:rPr>
+                    </w:pPr>
+                    <w:r>
+                      <w:rPr>
+                        <w:noProof/>
+                      </w:rPr>
+                      <w:t xml:space="preserve">R. Vemula, Integrating Serverless Architecture, Visakhapatnam: Apress, 2019. </w:t>
+                    </w:r>
+                  </w:p>
+                </w:tc>
+              </w:tr>
+              <w:tr>
+                <w:trPr>
+                  <w:divId w:val="624237663"/>
+                  <w:tblCellSpacing w:w="15" w:type="dxa"/>
+                </w:trPr>
+                <w:tc>
+                  <w:tcPr>
+                    <w:tcW w:w="50" w:type="pct"/>
+                    <w:hideMark/>
+                  </w:tcPr>
+                  <w:p>
+                    <w:pPr>
+                      <w:pStyle w:val="Bibliography"/>
+                      <w:rPr>
+                        <w:noProof/>
+                      </w:rPr>
+                    </w:pPr>
+                    <w:r>
+                      <w:rPr>
+                        <w:noProof/>
+                      </w:rPr>
+                      <w:t xml:space="preserve">[2] </w:t>
+                    </w:r>
+                  </w:p>
+                </w:tc>
+                <w:tc>
+                  <w:tcPr>
+                    <w:tcW w:w="0" w:type="auto"/>
+                    <w:hideMark/>
+                  </w:tcPr>
+                  <w:p>
+                    <w:pPr>
+                      <w:pStyle w:val="Bibliography"/>
+                      <w:rPr>
+                        <w:noProof/>
+                      </w:rPr>
+                    </w:pPr>
+                    <w:r>
+                      <w:rPr>
+                        <w:noProof/>
+                      </w:rPr>
+                      <w:t>C. Wodehouse, "Upwork," 2 10 2018. [Online]. Available: https://www.upwork.com/hiring/development/a-beginners-guide-to-back-end-development/. [Accessed 24 6 2020].</w:t>
+                    </w:r>
+                  </w:p>
+                </w:tc>
+              </w:tr>
+              <w:tr>
+                <w:trPr>
+                  <w:divId w:val="624237663"/>
+                  <w:tblCellSpacing w:w="15" w:type="dxa"/>
+                </w:trPr>
+                <w:tc>
+                  <w:tcPr>
+                    <w:tcW w:w="50" w:type="pct"/>
+                    <w:hideMark/>
+                  </w:tcPr>
+                  <w:p>
+                    <w:pPr>
+                      <w:pStyle w:val="Bibliography"/>
+                      <w:rPr>
+                        <w:noProof/>
+                      </w:rPr>
+                    </w:pPr>
+                    <w:r>
+                      <w:rPr>
+                        <w:noProof/>
+                      </w:rPr>
+                      <w:t xml:space="preserve">[3] </w:t>
+                    </w:r>
+                  </w:p>
+                </w:tc>
+                <w:tc>
+                  <w:tcPr>
+                    <w:tcW w:w="0" w:type="auto"/>
+                    <w:hideMark/>
+                  </w:tcPr>
+                  <w:p>
+                    <w:pPr>
+                      <w:pStyle w:val="Bibliography"/>
+                      <w:rPr>
+                        <w:noProof/>
+                      </w:rPr>
+                    </w:pPr>
+                    <w:r>
+                      <w:rPr>
+                        <w:noProof/>
+                      </w:rPr>
+                      <w:t xml:space="preserve">C. G. Kim, A Study of Utilizing Backend as a Service, Springer, Cham, 2019. </w:t>
+                    </w:r>
+                  </w:p>
+                </w:tc>
+              </w:tr>
+              <w:tr>
+                <w:trPr>
+                  <w:divId w:val="624237663"/>
+                  <w:tblCellSpacing w:w="15" w:type="dxa"/>
+                </w:trPr>
+                <w:tc>
+                  <w:tcPr>
+                    <w:tcW w:w="50" w:type="pct"/>
+                    <w:hideMark/>
+                  </w:tcPr>
+                  <w:p>
+                    <w:pPr>
+                      <w:pStyle w:val="Bibliography"/>
+                      <w:rPr>
+                        <w:noProof/>
+                      </w:rPr>
+                    </w:pPr>
+                    <w:r>
+                      <w:rPr>
+                        <w:noProof/>
+                      </w:rPr>
+                      <w:t xml:space="preserve">[4] </w:t>
+                    </w:r>
+                  </w:p>
+                </w:tc>
+                <w:tc>
+                  <w:tcPr>
+                    <w:tcW w:w="0" w:type="auto"/>
+                    <w:hideMark/>
+                  </w:tcPr>
+                  <w:p>
+                    <w:pPr>
+                      <w:pStyle w:val="Bibliography"/>
+                      <w:rPr>
+                        <w:noProof/>
+                      </w:rPr>
+                    </w:pPr>
+                    <w:r>
+                      <w:rPr>
+                        <w:noProof/>
+                      </w:rPr>
+                      <w:t>Google, "Firebase," Google, [Online]. Available: https://firebase.google.com/docs. [Accessed 16 3 2020].</w:t>
+                    </w:r>
+                  </w:p>
+                </w:tc>
+              </w:tr>
+              <w:tr>
+                <w:trPr>
+                  <w:divId w:val="624237663"/>
+                  <w:tblCellSpacing w:w="15" w:type="dxa"/>
+                </w:trPr>
+                <w:tc>
+                  <w:tcPr>
+                    <w:tcW w:w="50" w:type="pct"/>
+                    <w:hideMark/>
+                  </w:tcPr>
+                  <w:p>
+                    <w:pPr>
+                      <w:pStyle w:val="Bibliography"/>
+                      <w:rPr>
+                        <w:noProof/>
+                      </w:rPr>
+                    </w:pPr>
+                    <w:r>
+                      <w:rPr>
+                        <w:noProof/>
+                      </w:rPr>
+                      <w:t xml:space="preserve">[5] </w:t>
+                    </w:r>
+                  </w:p>
+                </w:tc>
+                <w:tc>
+                  <w:tcPr>
+                    <w:tcW w:w="0" w:type="auto"/>
+                    <w:hideMark/>
+                  </w:tcPr>
+                  <w:p>
+                    <w:pPr>
+                      <w:pStyle w:val="Bibliography"/>
+                      <w:rPr>
+                        <w:noProof/>
+                      </w:rPr>
+                    </w:pPr>
+                    <w:r>
+                      <w:rPr>
+                        <w:noProof/>
+                      </w:rPr>
+                      <w:t>Amazon, "AWS Amplify," Amazon, [Online]. Available: https://docs.aws.amazon.com/index.html?nc2=h_ql_doc_do_v. [Accessed 16 3 2020].</w:t>
+                    </w:r>
+                  </w:p>
+                </w:tc>
+              </w:tr>
+              <w:tr>
+                <w:trPr>
+                  <w:divId w:val="624237663"/>
+                  <w:tblCellSpacing w:w="15" w:type="dxa"/>
+                </w:trPr>
+                <w:tc>
+                  <w:tcPr>
+                    <w:tcW w:w="50" w:type="pct"/>
+                    <w:hideMark/>
+                  </w:tcPr>
+                  <w:p>
+                    <w:pPr>
+                      <w:pStyle w:val="Bibliography"/>
+                      <w:rPr>
+                        <w:noProof/>
+                      </w:rPr>
+                    </w:pPr>
+                    <w:r>
+                      <w:rPr>
+                        <w:noProof/>
+                      </w:rPr>
+                      <w:t xml:space="preserve">[6] </w:t>
+                    </w:r>
+                  </w:p>
+                </w:tc>
+                <w:tc>
+                  <w:tcPr>
+                    <w:tcW w:w="0" w:type="auto"/>
+                    <w:hideMark/>
+                  </w:tcPr>
+                  <w:p>
+                    <w:pPr>
+                      <w:pStyle w:val="Bibliography"/>
+                      <w:rPr>
+                        <w:noProof/>
+                      </w:rPr>
+                    </w:pPr>
+                    <w:r>
+                      <w:rPr>
+                        <w:noProof/>
+                      </w:rPr>
+                      <w:t>Facebook, "React," Facebook, [Online]. Available: https://reactjs.org/. [Accessed 16 3 2020].</w:t>
+                    </w:r>
+                  </w:p>
+                </w:tc>
+              </w:tr>
+              <w:tr>
+                <w:trPr>
+                  <w:divId w:val="624237663"/>
+                  <w:tblCellSpacing w:w="15" w:type="dxa"/>
+                </w:trPr>
+                <w:tc>
+                  <w:tcPr>
+                    <w:tcW w:w="50" w:type="pct"/>
+                    <w:hideMark/>
+                  </w:tcPr>
+                  <w:p>
+                    <w:pPr>
+                      <w:pStyle w:val="Bibliography"/>
+                      <w:rPr>
+                        <w:noProof/>
+                      </w:rPr>
+                    </w:pPr>
+                    <w:r>
+                      <w:rPr>
+                        <w:noProof/>
+                      </w:rPr>
+                      <w:t xml:space="preserve">[7] </w:t>
+                    </w:r>
+                  </w:p>
+                </w:tc>
+                <w:tc>
+                  <w:tcPr>
+                    <w:tcW w:w="0" w:type="auto"/>
+                    <w:hideMark/>
+                  </w:tcPr>
+                  <w:p>
+                    <w:pPr>
+                      <w:pStyle w:val="Bibliography"/>
+                      <w:rPr>
+                        <w:noProof/>
+                      </w:rPr>
+                    </w:pPr>
+                    <w:r>
+                      <w:rPr>
+                        <w:noProof/>
+                      </w:rPr>
+                      <w:t xml:space="preserve">D. Lamas, F. Loizides, L. Nacke, H. Petrie, M. Winckler and P. Zaphiris, Human-Computer Interaction – INTERACT 2019, Cham: Springer, 2019. </w:t>
+                    </w:r>
+                  </w:p>
+                </w:tc>
+              </w:tr>
+              <w:tr>
+                <w:trPr>
+                  <w:divId w:val="624237663"/>
+                  <w:tblCellSpacing w:w="15" w:type="dxa"/>
+                </w:trPr>
+                <w:tc>
+                  <w:tcPr>
+                    <w:tcW w:w="50" w:type="pct"/>
+                    <w:hideMark/>
+                  </w:tcPr>
+                  <w:p>
+                    <w:pPr>
+                      <w:pStyle w:val="Bibliography"/>
+                      <w:rPr>
+                        <w:noProof/>
+                        <w:lang w:val="sl-SI"/>
+                      </w:rPr>
+                    </w:pPr>
+                    <w:r>
+                      <w:rPr>
+                        <w:noProof/>
+                        <w:lang w:val="sl-SI"/>
+                      </w:rPr>
+                      <w:t xml:space="preserve">[8] </w:t>
+                    </w:r>
+                  </w:p>
+                </w:tc>
+                <w:tc>
+                  <w:tcPr>
+                    <w:tcW w:w="0" w:type="auto"/>
+                    <w:hideMark/>
+                  </w:tcPr>
+                  <w:p>
+                    <w:pPr>
+                      <w:pStyle w:val="Bibliography"/>
+                      <w:rPr>
+                        <w:noProof/>
+                        <w:lang w:val="sl-SI"/>
+                      </w:rPr>
+                    </w:pPr>
+                    <w:r>
+                      <w:rPr>
+                        <w:noProof/>
+                        <w:lang w:val="sl-SI"/>
+                      </w:rPr>
+                      <w:t xml:space="preserve">M. Podplatnik, Primerjava ogrodij za zaledne sisteme mobilnih aplikacij : diplomsko delo, Maribor: M. Podplatnik, 2019. </w:t>
+                    </w:r>
+                  </w:p>
+                </w:tc>
+              </w:tr>
+              <w:tr>
+                <w:trPr>
+                  <w:divId w:val="624237663"/>
+                  <w:tblCellSpacing w:w="15" w:type="dxa"/>
+                </w:trPr>
+                <w:tc>
+                  <w:tcPr>
+                    <w:tcW w:w="50" w:type="pct"/>
+                    <w:hideMark/>
+                  </w:tcPr>
+                  <w:p>
+                    <w:pPr>
+                      <w:pStyle w:val="Bibliography"/>
+                      <w:rPr>
+                        <w:noProof/>
+                      </w:rPr>
+                    </w:pPr>
+                    <w:r>
+                      <w:rPr>
+                        <w:noProof/>
+                      </w:rPr>
+                      <w:t xml:space="preserve">[9] </w:t>
+                    </w:r>
+                  </w:p>
+                </w:tc>
+                <w:tc>
+                  <w:tcPr>
+                    <w:tcW w:w="0" w:type="auto"/>
+                    <w:hideMark/>
+                  </w:tcPr>
+                  <w:p>
+                    <w:pPr>
+                      <w:pStyle w:val="Bibliography"/>
+                      <w:rPr>
+                        <w:noProof/>
+                      </w:rPr>
+                    </w:pPr>
+                    <w:r>
+                      <w:rPr>
+                        <w:noProof/>
+                      </w:rPr>
+                      <w:t xml:space="preserve">L. Moroney, The Definitive Guide to Firebase, Berkeley: Apress, 2017. </w:t>
+                    </w:r>
+                  </w:p>
+                </w:tc>
+              </w:tr>
+              <w:tr>
+                <w:trPr>
+                  <w:divId w:val="624237663"/>
+                  <w:tblCellSpacing w:w="15" w:type="dxa"/>
+                </w:trPr>
+                <w:tc>
+                  <w:tcPr>
+                    <w:tcW w:w="50" w:type="pct"/>
+                    <w:hideMark/>
+                  </w:tcPr>
+                  <w:p>
+                    <w:pPr>
+                      <w:pStyle w:val="Bibliography"/>
+                      <w:rPr>
+                        <w:noProof/>
+                      </w:rPr>
+                    </w:pPr>
+                    <w:r>
+                      <w:rPr>
+                        <w:noProof/>
+                      </w:rPr>
+                      <w:lastRenderedPageBreak/>
+                      <w:t xml:space="preserve">[10] </w:t>
+                    </w:r>
+                  </w:p>
+                </w:tc>
+                <w:tc>
+                  <w:tcPr>
+                    <w:tcW w:w="0" w:type="auto"/>
+                    <w:hideMark/>
+                  </w:tcPr>
+                  <w:p>
+                    <w:pPr>
+                      <w:pStyle w:val="Bibliography"/>
+                      <w:rPr>
+                        <w:noProof/>
+                      </w:rPr>
+                    </w:pPr>
+                    <w:r>
+                      <w:rPr>
+                        <w:noProof/>
+                      </w:rPr>
+                      <w:t xml:space="preserve">B. Choudhary, C. Pophale, A. Gutte, A. Dani and S. S. Sonawani, Case Study: Use of AWS Lambda for Building a Serverless Chat Application, Singapore: Springer, 2020. </w:t>
+                    </w:r>
+                  </w:p>
+                </w:tc>
+              </w:tr>
+              <w:tr>
+                <w:trPr>
+                  <w:divId w:val="624237663"/>
+                  <w:tblCellSpacing w:w="15" w:type="dxa"/>
+                </w:trPr>
+                <w:tc>
+                  <w:tcPr>
+                    <w:tcW w:w="50" w:type="pct"/>
+                    <w:hideMark/>
+                  </w:tcPr>
+                  <w:p>
+                    <w:pPr>
+                      <w:pStyle w:val="Bibliography"/>
+                      <w:rPr>
+                        <w:noProof/>
+                      </w:rPr>
+                    </w:pPr>
+                    <w:r>
+                      <w:rPr>
+                        <w:noProof/>
+                      </w:rPr>
+                      <w:t xml:space="preserve">[11] </w:t>
+                    </w:r>
+                  </w:p>
+                </w:tc>
+                <w:tc>
+                  <w:tcPr>
+                    <w:tcW w:w="0" w:type="auto"/>
+                    <w:hideMark/>
+                  </w:tcPr>
+                  <w:p>
+                    <w:pPr>
+                      <w:pStyle w:val="Bibliography"/>
+                      <w:rPr>
+                        <w:noProof/>
+                      </w:rPr>
+                    </w:pPr>
+                    <w:r>
+                      <w:rPr>
+                        <w:noProof/>
+                      </w:rPr>
+                      <w:t xml:space="preserve">R. Vemula, Integrating Serverless Architecture, Berkeley: Apress, 2019. </w:t>
+                    </w:r>
+                  </w:p>
+                </w:tc>
+              </w:tr>
+              <w:tr>
+                <w:trPr>
+                  <w:divId w:val="624237663"/>
+                  <w:tblCellSpacing w:w="15" w:type="dxa"/>
+                </w:trPr>
+                <w:tc>
+                  <w:tcPr>
+                    <w:tcW w:w="50" w:type="pct"/>
+                    <w:hideMark/>
+                  </w:tcPr>
+                  <w:p>
+                    <w:pPr>
+                      <w:pStyle w:val="Bibliography"/>
+                      <w:rPr>
+                        <w:noProof/>
+                      </w:rPr>
+                    </w:pPr>
+                    <w:r>
+                      <w:rPr>
+                        <w:noProof/>
+                      </w:rPr>
+                      <w:t xml:space="preserve">[12] </w:t>
+                    </w:r>
+                  </w:p>
+                </w:tc>
+                <w:tc>
+                  <w:tcPr>
+                    <w:tcW w:w="0" w:type="auto"/>
+                    <w:hideMark/>
+                  </w:tcPr>
+                  <w:p>
+                    <w:pPr>
+                      <w:pStyle w:val="Bibliography"/>
+                      <w:rPr>
+                        <w:noProof/>
+                      </w:rPr>
+                    </w:pPr>
+                    <w:r>
+                      <w:rPr>
+                        <w:noProof/>
+                      </w:rPr>
+                      <w:t xml:space="preserve">A. Freeman, Pro Windows 8 Development with HTML5 and JavaScript, Berkeley: Apress, 2012. </w:t>
+                    </w:r>
+                  </w:p>
+                </w:tc>
+              </w:tr>
+              <w:tr>
+                <w:trPr>
+                  <w:divId w:val="624237663"/>
+                  <w:tblCellSpacing w:w="15" w:type="dxa"/>
+                </w:trPr>
+                <w:tc>
+                  <w:tcPr>
+                    <w:tcW w:w="50" w:type="pct"/>
+                    <w:hideMark/>
+                  </w:tcPr>
+                  <w:p>
+                    <w:pPr>
+                      <w:pStyle w:val="Bibliography"/>
+                      <w:rPr>
+                        <w:noProof/>
+                      </w:rPr>
+                    </w:pPr>
+                    <w:r>
+                      <w:rPr>
+                        <w:noProof/>
+                      </w:rPr>
+                      <w:t xml:space="preserve">[13] </w:t>
+                    </w:r>
+                  </w:p>
+                </w:tc>
+                <w:tc>
+                  <w:tcPr>
+                    <w:tcW w:w="0" w:type="auto"/>
+                    <w:hideMark/>
+                  </w:tcPr>
+                  <w:p>
+                    <w:pPr>
+                      <w:pStyle w:val="Bibliography"/>
+                      <w:rPr>
+                        <w:noProof/>
+                      </w:rPr>
+                    </w:pPr>
+                    <w:r>
+                      <w:rPr>
+                        <w:noProof/>
+                      </w:rPr>
+                      <w:t xml:space="preserve">Y. Sun, Practical Application Development with AppRun, Berkeley: Apress, 2019. </w:t>
+                    </w:r>
+                  </w:p>
+                </w:tc>
+              </w:tr>
+              <w:tr>
+                <w:trPr>
+                  <w:divId w:val="624237663"/>
+                  <w:tblCellSpacing w:w="15" w:type="dxa"/>
+                </w:trPr>
+                <w:tc>
+                  <w:tcPr>
+                    <w:tcW w:w="50" w:type="pct"/>
+                    <w:hideMark/>
+                  </w:tcPr>
+                  <w:p>
+                    <w:pPr>
+                      <w:pStyle w:val="Bibliography"/>
+                      <w:rPr>
+                        <w:noProof/>
+                      </w:rPr>
+                    </w:pPr>
+                    <w:r>
+                      <w:rPr>
+                        <w:noProof/>
+                      </w:rPr>
+                      <w:t xml:space="preserve">[14] </w:t>
+                    </w:r>
+                  </w:p>
+                </w:tc>
+                <w:tc>
+                  <w:tcPr>
+                    <w:tcW w:w="0" w:type="auto"/>
+                    <w:hideMark/>
+                  </w:tcPr>
+                  <w:p>
+                    <w:pPr>
+                      <w:pStyle w:val="Bibliography"/>
+                      <w:rPr>
+                        <w:noProof/>
+                      </w:rPr>
+                    </w:pPr>
+                    <w:r>
+                      <w:rPr>
+                        <w:noProof/>
+                      </w:rPr>
+                      <w:t xml:space="preserve">M. Hajian, Deploying to Firebase as the Back End, Berkeley: Apress, 2019. </w:t>
+                    </w:r>
+                  </w:p>
+                </w:tc>
+              </w:tr>
+              <w:tr>
+                <w:trPr>
+                  <w:divId w:val="624237663"/>
+                  <w:tblCellSpacing w:w="15" w:type="dxa"/>
+                </w:trPr>
+                <w:tc>
+                  <w:tcPr>
+                    <w:tcW w:w="50" w:type="pct"/>
+                    <w:hideMark/>
+                  </w:tcPr>
+                  <w:p>
+                    <w:pPr>
+                      <w:pStyle w:val="Bibliography"/>
+                      <w:rPr>
+                        <w:noProof/>
+                      </w:rPr>
+                    </w:pPr>
+                    <w:r>
+                      <w:rPr>
+                        <w:noProof/>
+                      </w:rPr>
+                      <w:t xml:space="preserve">[15] </w:t>
+                    </w:r>
+                  </w:p>
+                </w:tc>
+                <w:tc>
+                  <w:tcPr>
+                    <w:tcW w:w="0" w:type="auto"/>
+                    <w:hideMark/>
+                  </w:tcPr>
+                  <w:p>
+                    <w:pPr>
+                      <w:pStyle w:val="Bibliography"/>
+                      <w:rPr>
+                        <w:noProof/>
+                      </w:rPr>
+                    </w:pPr>
+                    <w:r>
+                      <w:rPr>
+                        <w:noProof/>
+                      </w:rPr>
+                      <w:t xml:space="preserve">C. G. Kim, A Study of Utilizing Backend as a Service (BaaS) Space for Mobile Applications, Cham: Springer, 2019. </w:t>
+                    </w:r>
+                  </w:p>
+                </w:tc>
+              </w:tr>
+              <w:tr>
+                <w:trPr>
+                  <w:divId w:val="624237663"/>
+                  <w:tblCellSpacing w:w="15" w:type="dxa"/>
+                </w:trPr>
+                <w:tc>
+                  <w:tcPr>
+                    <w:tcW w:w="50" w:type="pct"/>
+                    <w:hideMark/>
+                  </w:tcPr>
+                  <w:p>
+                    <w:pPr>
+                      <w:pStyle w:val="Bibliography"/>
+                      <w:rPr>
+                        <w:noProof/>
+                      </w:rPr>
+                    </w:pPr>
+                    <w:r>
+                      <w:rPr>
+                        <w:noProof/>
+                      </w:rPr>
+                      <w:t xml:space="preserve">[16] </w:t>
+                    </w:r>
+                  </w:p>
+                </w:tc>
+                <w:tc>
+                  <w:tcPr>
+                    <w:tcW w:w="0" w:type="auto"/>
+                    <w:hideMark/>
+                  </w:tcPr>
+                  <w:p>
+                    <w:pPr>
+                      <w:pStyle w:val="Bibliography"/>
+                      <w:rPr>
+                        <w:noProof/>
+                      </w:rPr>
+                    </w:pPr>
+                    <w:r>
+                      <w:rPr>
+                        <w:noProof/>
+                      </w:rPr>
+                      <w:t xml:space="preserve">L. Baresi and M. Garriga, Microservices: The Evolution and Extinction of Web Services?, Cham: Springer, 2019. </w:t>
+                    </w:r>
+                  </w:p>
+                </w:tc>
+              </w:tr>
+            </w:tbl>
+            <w:p>
+              <w:pPr>
+                <w:divId w:val="624237663"/>
+                <w:rPr>
+                  <w:rFonts w:eastAsia="Times New Roman"/>
+                  <w:noProof/>
+                </w:rPr>
+              </w:pPr>
+            </w:p>
+            <w:p>
+              <w:r>
+                <w:rPr>
+                  <w:b/>
+                  <w:bCs/>
+                  <w:noProof/>
+                </w:rPr>
+                <w:fldChar w:fldCharType="end"/>
+              </w:r>
+            </w:p>
+          </w:sdtContent>
+        </w:sdt>
+      </w:sdtContent>
+    </w:sdt>
     <w:p>
       <w:pPr>
         <w:rPr>
@@ -1169,9 +3731,9 @@
       </w:pPr>
     </w:p>
     <w:sectPr>
-      <w:footerReference w:type="default" r:id="rId7"/>
       <w:pgSz w:w="11906" w:h="16838" w:code="9"/>
       <w:pgMar w:top="1701" w:right="1418" w:bottom="1701" w:left="1985" w:header="709" w:footer="709" w:gutter="567"/>
+      <w:pgNumType w:start="1"/>
       <w:cols w:space="708"/>
       <w:docGrid w:linePitch="360"/>
     </w:sectPr>
@@ -1180,7 +3742,7 @@
 </file>
 
 <file path=word/endnotes.xml><?xml version="1.0" encoding="utf-8"?>
-<w:endnotes xmlns:wpc="http://schemas.microsoft.com/office/word/2010/wordprocessingCanvas" xmlns:cx="http://schemas.microsoft.com/office/drawing/2014/chartex" xmlns:cx1="http://schemas.microsoft.com/office/drawing/2015/9/8/chartex" xmlns:cx2="http://schemas.microsoft.com/office/drawing/2015/10/21/chartex" xmlns:cx3="http://schemas.microsoft.com/office/drawing/2016/5/9/chartex" xmlns:cx4="http://schemas.microsoft.com/office/drawing/2016/5/10/chartex" xmlns:cx5="http://schemas.microsoft.com/office/drawing/2016/5/11/chartex" xmlns:cx6="http://schemas.microsoft.com/office/drawing/2016/5/12/chartex" xmlns:cx7="http://schemas.microsoft.com/office/drawing/2016/5/13/chartex" xmlns:cx8="http://schemas.microsoft.com/office/drawing/2016/5/14/chartex" xmlns:mc="http://schemas.openxmlformats.org/markup-compatibility/2006" xmlns:aink="http://schemas.microsoft.com/office/drawing/2016/ink" xmlns:am3d="http://schemas.microsoft.com/office/drawing/2017/model3d" xmlns:o="urn:schemas-microsoft-com:office:office" xmlns:r="http://schemas.openxmlformats.org/officeDocument/2006/relationships" xmlns:m="http://schemas.openxmlformats.org/officeDocument/2006/math" xmlns:v="urn:schemas-microsoft-com:vml" xmlns:wp14="http://schemas.microsoft.com/office/word/2010/wordprocessingDrawing" xmlns:wp="http://schemas.openxmlformats.org/drawingml/2006/wordprocessingDrawing" xmlns:w10="urn:schemas-microsoft-com:office:word" xmlns:w="http://schemas.openxmlformats.org/wordprocessingml/2006/main" xmlns:w14="http://schemas.microsoft.com/office/word/2010/wordml" xmlns:w15="http://schemas.microsoft.com/office/word/2012/wordml" xmlns:w16cex="http://schemas.microsoft.com/office/word/2018/wordml/cex" xmlns:w16cid="http://schemas.microsoft.com/office/word/2016/wordml/cid" xmlns:w16="http://schemas.microsoft.com/office/word/2018/wordml" xmlns:w16se="http://schemas.microsoft.com/office/word/2015/wordml/symex" xmlns:wpg="http://schemas.microsoft.com/office/word/2010/wordprocessingGroup" xmlns:wpi="http://schemas.microsoft.com/office/word/2010/wordprocessingInk" xmlns:wne="http://schemas.microsoft.com/office/word/2006/wordml" xmlns:wps="http://schemas.microsoft.com/office/word/2010/wordprocessingShape" mc:Ignorable="w14 w15 w16se w16cid w16 w16cex wp14">
+<w:endnotes xmlns:wpc="http://schemas.microsoft.com/office/word/2010/wordprocessingCanvas" xmlns:cx="http://schemas.microsoft.com/office/drawing/2014/chartex" xmlns:cx1="http://schemas.microsoft.com/office/drawing/2015/9/8/chartex" xmlns:cx2="http://schemas.microsoft.com/office/drawing/2015/10/21/chartex" xmlns:cx3="http://schemas.microsoft.com/office/drawing/2016/5/9/chartex" xmlns:cx4="http://schemas.microsoft.com/office/drawing/2016/5/10/chartex" xmlns:cx5="http://schemas.microsoft.com/office/drawing/2016/5/11/chartex" xmlns:cx6="http://schemas.microsoft.com/office/drawing/2016/5/12/chartex" xmlns:cx7="http://schemas.microsoft.com/office/drawing/2016/5/13/chartex" xmlns:cx8="http://schemas.microsoft.com/office/drawing/2016/5/14/chartex" xmlns:mc="http://schemas.openxmlformats.org/markup-compatibility/2006" xmlns:aink="http://schemas.microsoft.com/office/drawing/2016/ink" xmlns:am3d="http://schemas.microsoft.com/office/drawing/2017/model3d" xmlns:o="urn:schemas-microsoft-com:office:office" xmlns:r="http://schemas.openxmlformats.org/officeDocument/2006/relationships" xmlns:m="http://schemas.openxmlformats.org/officeDocument/2006/math" xmlns:v="urn:schemas-microsoft-com:vml" xmlns:wp14="http://schemas.microsoft.com/office/word/2010/wordprocessingDrawing" xmlns:wp="http://schemas.openxmlformats.org/drawingml/2006/wordprocessingDrawing" xmlns:w10="urn:schemas-microsoft-com:office:word" xmlns:w="http://schemas.openxmlformats.org/wordprocessingml/2006/main" xmlns:w14="http://schemas.microsoft.com/office/word/2010/wordml" xmlns:w15="http://schemas.microsoft.com/office/word/2012/wordml" xmlns:w16cid="http://schemas.microsoft.com/office/word/2016/wordml/cid" xmlns:w16se="http://schemas.microsoft.com/office/word/2015/wordml/symex" xmlns:wpg="http://schemas.microsoft.com/office/word/2010/wordprocessingGroup" xmlns:wpi="http://schemas.microsoft.com/office/word/2010/wordprocessingInk" xmlns:wne="http://schemas.microsoft.com/office/word/2006/wordml" xmlns:wps="http://schemas.microsoft.com/office/word/2010/wordprocessingShape" mc:Ignorable="w14 w15 w16se w16cid wp14">
   <w:endnote w:type="separator" w:id="-1">
     <w:p>
       <w:pPr>
@@ -1205,37 +3767,45 @@
 </file>
 
 <file path=word/footer1.xml><?xml version="1.0" encoding="utf-8"?>
-<w:ftr xmlns:wpc="http://schemas.microsoft.com/office/word/2010/wordprocessingCanvas" xmlns:cx="http://schemas.microsoft.com/office/drawing/2014/chartex" xmlns:cx1="http://schemas.microsoft.com/office/drawing/2015/9/8/chartex" xmlns:cx2="http://schemas.microsoft.com/office/drawing/2015/10/21/chartex" xmlns:cx3="http://schemas.microsoft.com/office/drawing/2016/5/9/chartex" xmlns:cx4="http://schemas.microsoft.com/office/drawing/2016/5/10/chartex" xmlns:cx5="http://schemas.microsoft.com/office/drawing/2016/5/11/chartex" xmlns:cx6="http://schemas.microsoft.com/office/drawing/2016/5/12/chartex" xmlns:cx7="http://schemas.microsoft.com/office/drawing/2016/5/13/chartex" xmlns:cx8="http://schemas.microsoft.com/office/drawing/2016/5/14/chartex" xmlns:mc="http://schemas.openxmlformats.org/markup-compatibility/2006" xmlns:aink="http://schemas.microsoft.com/office/drawing/2016/ink" xmlns:am3d="http://schemas.microsoft.com/office/drawing/2017/model3d" xmlns:o="urn:schemas-microsoft-com:office:office" xmlns:r="http://schemas.openxmlformats.org/officeDocument/2006/relationships" xmlns:m="http://schemas.openxmlformats.org/officeDocument/2006/math" xmlns:v="urn:schemas-microsoft-com:vml" xmlns:wp14="http://schemas.microsoft.com/office/word/2010/wordprocessingDrawing" xmlns:wp="http://schemas.openxmlformats.org/drawingml/2006/wordprocessingDrawing" xmlns:w10="urn:schemas-microsoft-com:office:word" xmlns:w="http://schemas.openxmlformats.org/wordprocessingml/2006/main" xmlns:w14="http://schemas.microsoft.com/office/word/2010/wordml" xmlns:w15="http://schemas.microsoft.com/office/word/2012/wordml" xmlns:w16cex="http://schemas.microsoft.com/office/word/2018/wordml/cex" xmlns:w16cid="http://schemas.microsoft.com/office/word/2016/wordml/cid" xmlns:w16="http://schemas.microsoft.com/office/word/2018/wordml" xmlns:w16se="http://schemas.microsoft.com/office/word/2015/wordml/symex" xmlns:wpg="http://schemas.microsoft.com/office/word/2010/wordprocessingGroup" xmlns:wpi="http://schemas.microsoft.com/office/word/2010/wordprocessingInk" xmlns:wne="http://schemas.microsoft.com/office/word/2006/wordml" xmlns:wps="http://schemas.microsoft.com/office/word/2010/wordprocessingShape" mc:Ignorable="w14 w15 w16se w16cid w16 w16cex wp14">
+<w:ftr xmlns:wpc="http://schemas.microsoft.com/office/word/2010/wordprocessingCanvas" xmlns:cx="http://schemas.microsoft.com/office/drawing/2014/chartex" xmlns:cx1="http://schemas.microsoft.com/office/drawing/2015/9/8/chartex" xmlns:cx2="http://schemas.microsoft.com/office/drawing/2015/10/21/chartex" xmlns:cx3="http://schemas.microsoft.com/office/drawing/2016/5/9/chartex" xmlns:cx4="http://schemas.microsoft.com/office/drawing/2016/5/10/chartex" xmlns:cx5="http://schemas.microsoft.com/office/drawing/2016/5/11/chartex" xmlns:cx6="http://schemas.microsoft.com/office/drawing/2016/5/12/chartex" xmlns:cx7="http://schemas.microsoft.com/office/drawing/2016/5/13/chartex" xmlns:cx8="http://schemas.microsoft.com/office/drawing/2016/5/14/chartex" xmlns:mc="http://schemas.openxmlformats.org/markup-compatibility/2006" xmlns:aink="http://schemas.microsoft.com/office/drawing/2016/ink" xmlns:am3d="http://schemas.microsoft.com/office/drawing/2017/model3d" xmlns:o="urn:schemas-microsoft-com:office:office" xmlns:r="http://schemas.openxmlformats.org/officeDocument/2006/relationships" xmlns:m="http://schemas.openxmlformats.org/officeDocument/2006/math" xmlns:v="urn:schemas-microsoft-com:vml" xmlns:wp14="http://schemas.microsoft.com/office/word/2010/wordprocessingDrawing" xmlns:wp="http://schemas.openxmlformats.org/drawingml/2006/wordprocessingDrawing" xmlns:w10="urn:schemas-microsoft-com:office:word" xmlns:w="http://schemas.openxmlformats.org/wordprocessingml/2006/main" xmlns:w14="http://schemas.microsoft.com/office/word/2010/wordml" xmlns:w15="http://schemas.microsoft.com/office/word/2012/wordml" xmlns:w16cid="http://schemas.microsoft.com/office/word/2016/wordml/cid" xmlns:w16se="http://schemas.microsoft.com/office/word/2015/wordml/symex" xmlns:wpg="http://schemas.microsoft.com/office/word/2010/wordprocessingGroup" xmlns:wpi="http://schemas.microsoft.com/office/word/2010/wordprocessingInk" xmlns:wne="http://schemas.microsoft.com/office/word/2006/wordml" xmlns:wps="http://schemas.microsoft.com/office/word/2010/wordprocessingShape" mc:Ignorable="w14 w15 w16se w16cid wp14">
   <w:sdt>
     <w:sdtPr>
-      <w:id w:val="905338943"/>
+      <w:id w:val="-327683445"/>
       <w:docPartObj>
         <w:docPartGallery w:val="Page Numbers (Bottom of Page)"/>
         <w:docPartUnique/>
       </w:docPartObj>
     </w:sdtPr>
+    <w:sdtEndPr>
+      <w:rPr>
+        <w:noProof/>
+      </w:rPr>
+    </w:sdtEndPr>
     <w:sdtContent>
       <w:p>
         <w:pPr>
-          <w:pStyle w:val="Noga"/>
-          <w:jc w:val="right"/>
+          <w:pStyle w:val="Footer"/>
+          <w:jc w:val="center"/>
         </w:pPr>
         <w:r>
           <w:fldChar w:fldCharType="begin"/>
         </w:r>
         <w:r>
-          <w:instrText>PAGE   \* MERGEFORMAT</w:instrText>
+          <w:instrText xml:space="preserve"> PAGE   \* MERGEFORMAT </w:instrText>
         </w:r>
         <w:r>
           <w:fldChar w:fldCharType="separate"/>
         </w:r>
         <w:r>
           <w:rPr>
-            <w:lang w:val="sl-SI"/>
+            <w:noProof/>
           </w:rPr>
           <w:t>2</w:t>
         </w:r>
         <w:r>
+          <w:rPr>
+            <w:noProof/>
+          </w:rPr>
           <w:fldChar w:fldCharType="end"/>
         </w:r>
       </w:p>
@@ -1243,14 +3813,14 @@
   </w:sdt>
   <w:p>
     <w:pPr>
-      <w:pStyle w:val="Noga"/>
+      <w:pStyle w:val="Footer"/>
     </w:pPr>
   </w:p>
 </w:ftr>
 </file>
 
 <file path=word/footnotes.xml><?xml version="1.0" encoding="utf-8"?>
-<w:footnotes xmlns:wpc="http://schemas.microsoft.com/office/word/2010/wordprocessingCanvas" xmlns:cx="http://schemas.microsoft.com/office/drawing/2014/chartex" xmlns:cx1="http://schemas.microsoft.com/office/drawing/2015/9/8/chartex" xmlns:cx2="http://schemas.microsoft.com/office/drawing/2015/10/21/chartex" xmlns:cx3="http://schemas.microsoft.com/office/drawing/2016/5/9/chartex" xmlns:cx4="http://schemas.microsoft.com/office/drawing/2016/5/10/chartex" xmlns:cx5="http://schemas.microsoft.com/office/drawing/2016/5/11/chartex" xmlns:cx6="http://schemas.microsoft.com/office/drawing/2016/5/12/chartex" xmlns:cx7="http://schemas.microsoft.com/office/drawing/2016/5/13/chartex" xmlns:cx8="http://schemas.microsoft.com/office/drawing/2016/5/14/chartex" xmlns:mc="http://schemas.openxmlformats.org/markup-compatibility/2006" xmlns:aink="http://schemas.microsoft.com/office/drawing/2016/ink" xmlns:am3d="http://schemas.microsoft.com/office/drawing/2017/model3d" xmlns:o="urn:schemas-microsoft-com:office:office" xmlns:r="http://schemas.openxmlformats.org/officeDocument/2006/relationships" xmlns:m="http://schemas.openxmlformats.org/officeDocument/2006/math" xmlns:v="urn:schemas-microsoft-com:vml" xmlns:wp14="http://schemas.microsoft.com/office/word/2010/wordprocessingDrawing" xmlns:wp="http://schemas.openxmlformats.org/drawingml/2006/wordprocessingDrawing" xmlns:w10="urn:schemas-microsoft-com:office:word" xmlns:w="http://schemas.openxmlformats.org/wordprocessingml/2006/main" xmlns:w14="http://schemas.microsoft.com/office/word/2010/wordml" xmlns:w15="http://schemas.microsoft.com/office/word/2012/wordml" xmlns:w16cex="http://schemas.microsoft.com/office/word/2018/wordml/cex" xmlns:w16cid="http://schemas.microsoft.com/office/word/2016/wordml/cid" xmlns:w16="http://schemas.microsoft.com/office/word/2018/wordml" xmlns:w16se="http://schemas.microsoft.com/office/word/2015/wordml/symex" xmlns:wpg="http://schemas.microsoft.com/office/word/2010/wordprocessingGroup" xmlns:wpi="http://schemas.microsoft.com/office/word/2010/wordprocessingInk" xmlns:wne="http://schemas.microsoft.com/office/word/2006/wordml" xmlns:wps="http://schemas.microsoft.com/office/word/2010/wordprocessingShape" mc:Ignorable="w14 w15 w16se w16cid w16 w16cex wp14">
+<w:footnotes xmlns:wpc="http://schemas.microsoft.com/office/word/2010/wordprocessingCanvas" xmlns:cx="http://schemas.microsoft.com/office/drawing/2014/chartex" xmlns:cx1="http://schemas.microsoft.com/office/drawing/2015/9/8/chartex" xmlns:cx2="http://schemas.microsoft.com/office/drawing/2015/10/21/chartex" xmlns:cx3="http://schemas.microsoft.com/office/drawing/2016/5/9/chartex" xmlns:cx4="http://schemas.microsoft.com/office/drawing/2016/5/10/chartex" xmlns:cx5="http://schemas.microsoft.com/office/drawing/2016/5/11/chartex" xmlns:cx6="http://schemas.microsoft.com/office/drawing/2016/5/12/chartex" xmlns:cx7="http://schemas.microsoft.com/office/drawing/2016/5/13/chartex" xmlns:cx8="http://schemas.microsoft.com/office/drawing/2016/5/14/chartex" xmlns:mc="http://schemas.openxmlformats.org/markup-compatibility/2006" xmlns:aink="http://schemas.microsoft.com/office/drawing/2016/ink" xmlns:am3d="http://schemas.microsoft.com/office/drawing/2017/model3d" xmlns:o="urn:schemas-microsoft-com:office:office" xmlns:r="http://schemas.openxmlformats.org/officeDocument/2006/relationships" xmlns:m="http://schemas.openxmlformats.org/officeDocument/2006/math" xmlns:v="urn:schemas-microsoft-com:vml" xmlns:wp14="http://schemas.microsoft.com/office/word/2010/wordprocessingDrawing" xmlns:wp="http://schemas.openxmlformats.org/drawingml/2006/wordprocessingDrawing" xmlns:w10="urn:schemas-microsoft-com:office:word" xmlns:w="http://schemas.openxmlformats.org/wordprocessingml/2006/main" xmlns:w14="http://schemas.microsoft.com/office/word/2010/wordml" xmlns:w15="http://schemas.microsoft.com/office/word/2012/wordml" xmlns:w16cid="http://schemas.microsoft.com/office/word/2016/wordml/cid" xmlns:w16se="http://schemas.microsoft.com/office/word/2015/wordml/symex" xmlns:wpg="http://schemas.microsoft.com/office/word/2010/wordprocessingGroup" xmlns:wpi="http://schemas.microsoft.com/office/word/2010/wordprocessingInk" xmlns:wne="http://schemas.microsoft.com/office/word/2006/wordml" xmlns:wps="http://schemas.microsoft.com/office/word/2010/wordprocessingShape" mc:Ignorable="w14 w15 w16se w16cid wp14">
   <w:footnote w:type="separator" w:id="-1">
     <w:p>
       <w:pPr>
@@ -1275,11 +3845,11 @@
 </file>
 
 <file path=word/numbering.xml><?xml version="1.0" encoding="utf-8"?>
-<w:numbering xmlns:wpc="http://schemas.microsoft.com/office/word/2010/wordprocessingCanvas" xmlns:cx="http://schemas.microsoft.com/office/drawing/2014/chartex" xmlns:cx1="http://schemas.microsoft.com/office/drawing/2015/9/8/chartex" xmlns:cx2="http://schemas.microsoft.com/office/drawing/2015/10/21/chartex" xmlns:cx3="http://schemas.microsoft.com/office/drawing/2016/5/9/chartex" xmlns:cx4="http://schemas.microsoft.com/office/drawing/2016/5/10/chartex" xmlns:cx5="http://schemas.microsoft.com/office/drawing/2016/5/11/chartex" xmlns:cx6="http://schemas.microsoft.com/office/drawing/2016/5/12/chartex" xmlns:cx7="http://schemas.microsoft.com/office/drawing/2016/5/13/chartex" xmlns:cx8="http://schemas.microsoft.com/office/drawing/2016/5/14/chartex" xmlns:mc="http://schemas.openxmlformats.org/markup-compatibility/2006" xmlns:aink="http://schemas.microsoft.com/office/drawing/2016/ink" xmlns:am3d="http://schemas.microsoft.com/office/drawing/2017/model3d" xmlns:o="urn:schemas-microsoft-com:office:office" xmlns:r="http://schemas.openxmlformats.org/officeDocument/2006/relationships" xmlns:m="http://schemas.openxmlformats.org/officeDocument/2006/math" xmlns:v="urn:schemas-microsoft-com:vml" xmlns:wp14="http://schemas.microsoft.com/office/word/2010/wordprocessingDrawing" xmlns:wp="http://schemas.openxmlformats.org/drawingml/2006/wordprocessingDrawing" xmlns:w10="urn:schemas-microsoft-com:office:word" xmlns:w="http://schemas.openxmlformats.org/wordprocessingml/2006/main" xmlns:w14="http://schemas.microsoft.com/office/word/2010/wordml" xmlns:w15="http://schemas.microsoft.com/office/word/2012/wordml" xmlns:w16cex="http://schemas.microsoft.com/office/word/2018/wordml/cex" xmlns:w16cid="http://schemas.microsoft.com/office/word/2016/wordml/cid" xmlns:w16="http://schemas.microsoft.com/office/word/2018/wordml" xmlns:w16se="http://schemas.microsoft.com/office/word/2015/wordml/symex" xmlns:wpg="http://schemas.microsoft.com/office/word/2010/wordprocessingGroup" xmlns:wpi="http://schemas.microsoft.com/office/word/2010/wordprocessingInk" xmlns:wne="http://schemas.microsoft.com/office/word/2006/wordml" xmlns:wps="http://schemas.microsoft.com/office/word/2010/wordprocessingShape" mc:Ignorable="w14 w15 w16se w16cid w16 w16cex wp14">
+<w:numbering xmlns:wpc="http://schemas.microsoft.com/office/word/2010/wordprocessingCanvas" xmlns:cx="http://schemas.microsoft.com/office/drawing/2014/chartex" xmlns:cx1="http://schemas.microsoft.com/office/drawing/2015/9/8/chartex" xmlns:cx2="http://schemas.microsoft.com/office/drawing/2015/10/21/chartex" xmlns:cx3="http://schemas.microsoft.com/office/drawing/2016/5/9/chartex" xmlns:cx4="http://schemas.microsoft.com/office/drawing/2016/5/10/chartex" xmlns:cx5="http://schemas.microsoft.com/office/drawing/2016/5/11/chartex" xmlns:cx6="http://schemas.microsoft.com/office/drawing/2016/5/12/chartex" xmlns:cx7="http://schemas.microsoft.com/office/drawing/2016/5/13/chartex" xmlns:cx8="http://schemas.microsoft.com/office/drawing/2016/5/14/chartex" xmlns:mc="http://schemas.openxmlformats.org/markup-compatibility/2006" xmlns:aink="http://schemas.microsoft.com/office/drawing/2016/ink" xmlns:am3d="http://schemas.microsoft.com/office/drawing/2017/model3d" xmlns:o="urn:schemas-microsoft-com:office:office" xmlns:r="http://schemas.openxmlformats.org/officeDocument/2006/relationships" xmlns:m="http://schemas.openxmlformats.org/officeDocument/2006/math" xmlns:v="urn:schemas-microsoft-com:vml" xmlns:wp14="http://schemas.microsoft.com/office/word/2010/wordprocessingDrawing" xmlns:wp="http://schemas.openxmlformats.org/drawingml/2006/wordprocessingDrawing" xmlns:w10="urn:schemas-microsoft-com:office:word" xmlns:w="http://schemas.openxmlformats.org/wordprocessingml/2006/main" xmlns:w14="http://schemas.microsoft.com/office/word/2010/wordml" xmlns:w15="http://schemas.microsoft.com/office/word/2012/wordml" xmlns:w16cid="http://schemas.microsoft.com/office/word/2016/wordml/cid" xmlns:w16se="http://schemas.microsoft.com/office/word/2015/wordml/symex" xmlns:wpg="http://schemas.microsoft.com/office/word/2010/wordprocessingGroup" xmlns:wpi="http://schemas.microsoft.com/office/word/2010/wordprocessingInk" xmlns:wne="http://schemas.microsoft.com/office/word/2006/wordml" xmlns:wps="http://schemas.microsoft.com/office/word/2010/wordprocessingShape" mc:Ignorable="w14 w15 w16se w16cid wp14">
   <w:abstractNum w:abstractNumId="0" w15:restartNumberingAfterBreak="0">
     <w:nsid w:val="60526BA2"/>
     <w:multiLevelType w:val="multilevel"/>
-    <w:tmpl w:val="9CB2C2A6"/>
+    <w:tmpl w:val="78F6173E"/>
     <w:lvl w:ilvl="0">
       <w:start w:val="1"/>
       <w:numFmt w:val="decimal"/>
@@ -1299,7 +3869,7 @@
       <w:lvlText w:val="%1.%2"/>
       <w:lvlJc w:val="left"/>
       <w:pPr>
-        <w:ind w:left="750" w:hanging="390"/>
+        <w:ind w:left="414" w:hanging="414"/>
       </w:pPr>
       <w:rPr>
         <w:rFonts w:hint="default"/>
@@ -1312,7 +3882,7 @@
       <w:lvlText w:val="%1.%2.%3"/>
       <w:lvlJc w:val="left"/>
       <w:pPr>
-        <w:ind w:left="1440" w:hanging="720"/>
+        <w:ind w:left="584" w:hanging="584"/>
       </w:pPr>
       <w:rPr>
         <w:rFonts w:hint="default"/>
@@ -1404,7 +3974,7 @@
 </file>
 
 <file path=word/styles.xml><?xml version="1.0" encoding="utf-8"?>
-<w:styles xmlns:mc="http://schemas.openxmlformats.org/markup-compatibility/2006" xmlns:r="http://schemas.openxmlformats.org/officeDocument/2006/relationships" xmlns:w="http://schemas.openxmlformats.org/wordprocessingml/2006/main" xmlns:w14="http://schemas.microsoft.com/office/word/2010/wordml" xmlns:w15="http://schemas.microsoft.com/office/word/2012/wordml" xmlns:w16cex="http://schemas.microsoft.com/office/word/2018/wordml/cex" xmlns:w16cid="http://schemas.microsoft.com/office/word/2016/wordml/cid" xmlns:w16="http://schemas.microsoft.com/office/word/2018/wordml" xmlns:w16se="http://schemas.microsoft.com/office/word/2015/wordml/symex" mc:Ignorable="w14 w15 w16se w16cid w16 w16cex">
+<w:styles xmlns:mc="http://schemas.openxmlformats.org/markup-compatibility/2006" xmlns:r="http://schemas.openxmlformats.org/officeDocument/2006/relationships" xmlns:w="http://schemas.openxmlformats.org/wordprocessingml/2006/main" xmlns:w14="http://schemas.microsoft.com/office/word/2010/wordml" xmlns:w15="http://schemas.microsoft.com/office/word/2012/wordml" xmlns:w16cid="http://schemas.microsoft.com/office/word/2016/wordml/cid" xmlns:w16se="http://schemas.microsoft.com/office/word/2015/wordml/symex" mc:Ignorable="w14 w15 w16se w16cid">
   <w:docDefaults>
     <w:rPrDefault>
       <w:rPr>
@@ -1798,7 +4368,7 @@
     <w:lsdException w:name="Unresolved Mention" w:semiHidden="1" w:unhideWhenUsed="1"/>
     <w:lsdException w:name="Smart Link" w:semiHidden="1" w:unhideWhenUsed="1"/>
   </w:latentStyles>
-  <w:style w:type="paragraph" w:default="1" w:styleId="Navaden">
+  <w:style w:type="paragraph" w:default="1" w:styleId="Normal">
     <w:name w:val="Normal"/>
     <w:qFormat/>
     <w:rsid w:val="006631EF"/>
@@ -1811,58 +4381,81 @@
       <w:sz w:val="24"/>
     </w:rPr>
   </w:style>
-  <w:style w:type="paragraph" w:styleId="Naslov1">
+  <w:style w:type="paragraph" w:styleId="Heading1">
     <w:name w:val="heading 1"/>
-    <w:basedOn w:val="Navaden"/>
-    <w:next w:val="Navaden"/>
-    <w:link w:val="Naslov1Znak"/>
+    <w:basedOn w:val="Normal"/>
+    <w:next w:val="Normal"/>
+    <w:link w:val="Heading1Char"/>
+    <w:autoRedefine/>
     <w:uiPriority w:val="9"/>
     <w:qFormat/>
-    <w:rsid w:val="000D7BD8"/>
+    <w:rsid w:val="002C21FC"/>
     <w:pPr>
       <w:keepNext/>
       <w:keepLines/>
-      <w:spacing w:before="240" w:after="0" w:line="259" w:lineRule="auto"/>
+      <w:spacing w:before="360" w:after="240" w:line="259" w:lineRule="auto"/>
       <w:jc w:val="left"/>
       <w:outlineLvl w:val="0"/>
     </w:pPr>
     <w:rPr>
-      <w:rFonts w:asciiTheme="majorHAnsi" w:eastAsiaTheme="majorEastAsia" w:hAnsiTheme="majorHAnsi" w:cstheme="majorBidi"/>
-      <w:color w:val="2F5496" w:themeColor="accent1" w:themeShade="BF"/>
-      <w:sz w:val="32"/>
+      <w:rFonts w:eastAsiaTheme="majorEastAsia" w:cstheme="majorBidi"/>
+      <w:b/>
+      <w:caps/>
+      <w:sz w:val="36"/>
       <w:szCs w:val="32"/>
+      <w:lang w:val="sl-SI"/>
     </w:rPr>
   </w:style>
-  <w:style w:type="paragraph" w:styleId="Naslov2">
+  <w:style w:type="paragraph" w:styleId="Heading2">
     <w:name w:val="heading 2"/>
-    <w:basedOn w:val="Navaden"/>
-    <w:next w:val="Navaden"/>
-    <w:link w:val="Naslov2Znak"/>
+    <w:basedOn w:val="Normal"/>
+    <w:next w:val="Normal"/>
+    <w:link w:val="Heading2Char"/>
     <w:uiPriority w:val="9"/>
     <w:unhideWhenUsed/>
     <w:qFormat/>
-    <w:rsid w:val="005F35F0"/>
+    <w:rsid w:val="00472350"/>
     <w:pPr>
       <w:keepNext/>
       <w:keepLines/>
-      <w:spacing w:before="40" w:after="0" w:line="259" w:lineRule="auto"/>
+      <w:spacing w:before="160" w:after="120" w:line="259" w:lineRule="auto"/>
       <w:jc w:val="left"/>
       <w:outlineLvl w:val="1"/>
     </w:pPr>
     <w:rPr>
-      <w:rFonts w:asciiTheme="majorHAnsi" w:eastAsiaTheme="majorEastAsia" w:hAnsiTheme="majorHAnsi" w:cstheme="majorBidi"/>
-      <w:color w:val="2F5496" w:themeColor="accent1" w:themeShade="BF"/>
-      <w:sz w:val="26"/>
+      <w:rFonts w:eastAsiaTheme="majorEastAsia" w:cstheme="majorBidi"/>
+      <w:sz w:val="28"/>
       <w:szCs w:val="26"/>
     </w:rPr>
   </w:style>
-  <w:style w:type="character" w:default="1" w:styleId="Privzetapisavaodstavka">
+  <w:style w:type="paragraph" w:styleId="Heading3">
+    <w:name w:val="heading 3"/>
+    <w:basedOn w:val="Normal"/>
+    <w:next w:val="Normal"/>
+    <w:link w:val="Heading3Char"/>
+    <w:uiPriority w:val="9"/>
+    <w:semiHidden/>
+    <w:unhideWhenUsed/>
+    <w:qFormat/>
+    <w:rsid w:val="00DA4A5D"/>
+    <w:pPr>
+      <w:keepNext/>
+      <w:keepLines/>
+      <w:spacing w:before="40" w:after="0"/>
+      <w:outlineLvl w:val="2"/>
+    </w:pPr>
+    <w:rPr>
+      <w:rFonts w:eastAsiaTheme="majorEastAsia" w:cstheme="majorBidi"/>
+      <w:sz w:val="28"/>
+      <w:szCs w:val="24"/>
+    </w:rPr>
+  </w:style>
+  <w:style w:type="character" w:default="1" w:styleId="DefaultParagraphFont">
     <w:name w:val="Default Paragraph Font"/>
     <w:uiPriority w:val="1"/>
-    <w:semiHidden/>
     <w:unhideWhenUsed/>
   </w:style>
-  <w:style w:type="table" w:default="1" w:styleId="Navadnatabela">
+  <w:style w:type="table" w:default="1" w:styleId="TableNormal">
     <w:name w:val="Normal Table"/>
     <w:uiPriority w:val="99"/>
     <w:semiHidden/>
@@ -1877,17 +4470,17 @@
       </w:tblCellMar>
     </w:tblPr>
   </w:style>
-  <w:style w:type="numbering" w:default="1" w:styleId="Brezseznama">
+  <w:style w:type="numbering" w:default="1" w:styleId="NoList">
     <w:name w:val="No List"/>
     <w:uiPriority w:val="99"/>
     <w:semiHidden/>
     <w:unhideWhenUsed/>
   </w:style>
-  <w:style w:type="paragraph" w:styleId="Naslov">
+  <w:style w:type="paragraph" w:styleId="Title">
     <w:name w:val="Title"/>
-    <w:basedOn w:val="Navaden"/>
-    <w:next w:val="Navaden"/>
-    <w:link w:val="NaslovZnak"/>
+    <w:basedOn w:val="Normal"/>
+    <w:next w:val="Normal"/>
+    <w:link w:val="TitleChar"/>
     <w:uiPriority w:val="10"/>
     <w:qFormat/>
     <w:rsid w:val="00905995"/>
@@ -1904,10 +4497,10 @@
       <w:szCs w:val="56"/>
     </w:rPr>
   </w:style>
-  <w:style w:type="character" w:customStyle="1" w:styleId="NaslovZnak">
-    <w:name w:val="Naslov Znak"/>
-    <w:basedOn w:val="Privzetapisavaodstavka"/>
-    <w:link w:val="Naslov"/>
+  <w:style w:type="character" w:customStyle="1" w:styleId="TitleChar">
+    <w:name w:val="Title Char"/>
+    <w:basedOn w:val="DefaultParagraphFont"/>
+    <w:link w:val="Title"/>
     <w:uiPriority w:val="10"/>
     <w:rsid w:val="00905995"/>
     <w:rPr>
@@ -1918,35 +4511,36 @@
       <w:szCs w:val="56"/>
     </w:rPr>
   </w:style>
-  <w:style w:type="character" w:customStyle="1" w:styleId="Naslov1Znak">
-    <w:name w:val="Naslov 1 Znak"/>
-    <w:basedOn w:val="Privzetapisavaodstavka"/>
-    <w:link w:val="Naslov1"/>
+  <w:style w:type="character" w:customStyle="1" w:styleId="Heading1Char">
+    <w:name w:val="Heading 1 Char"/>
+    <w:basedOn w:val="DefaultParagraphFont"/>
+    <w:link w:val="Heading1"/>
     <w:uiPriority w:val="9"/>
-    <w:rsid w:val="000D7BD8"/>
+    <w:rsid w:val="002C21FC"/>
     <w:rPr>
-      <w:rFonts w:asciiTheme="majorHAnsi" w:eastAsiaTheme="majorEastAsia" w:hAnsiTheme="majorHAnsi" w:cstheme="majorBidi"/>
-      <w:color w:val="2F5496" w:themeColor="accent1" w:themeShade="BF"/>
-      <w:sz w:val="32"/>
+      <w:rFonts w:ascii="Calibri" w:eastAsiaTheme="majorEastAsia" w:hAnsi="Calibri" w:cstheme="majorBidi"/>
+      <w:b/>
+      <w:caps/>
+      <w:sz w:val="36"/>
       <w:szCs w:val="32"/>
+      <w:lang w:val="sl-SI"/>
     </w:rPr>
   </w:style>
-  <w:style w:type="character" w:customStyle="1" w:styleId="Naslov2Znak">
-    <w:name w:val="Naslov 2 Znak"/>
-    <w:basedOn w:val="Privzetapisavaodstavka"/>
-    <w:link w:val="Naslov2"/>
+  <w:style w:type="character" w:customStyle="1" w:styleId="Heading2Char">
+    <w:name w:val="Heading 2 Char"/>
+    <w:basedOn w:val="DefaultParagraphFont"/>
+    <w:link w:val="Heading2"/>
     <w:uiPriority w:val="9"/>
-    <w:rsid w:val="005F35F0"/>
+    <w:rsid w:val="00472350"/>
     <w:rPr>
-      <w:rFonts w:asciiTheme="majorHAnsi" w:eastAsiaTheme="majorEastAsia" w:hAnsiTheme="majorHAnsi" w:cstheme="majorBidi"/>
-      <w:color w:val="2F5496" w:themeColor="accent1" w:themeShade="BF"/>
-      <w:sz w:val="26"/>
+      <w:rFonts w:ascii="Calibri" w:eastAsiaTheme="majorEastAsia" w:hAnsi="Calibri" w:cstheme="majorBidi"/>
+      <w:sz w:val="28"/>
       <w:szCs w:val="26"/>
     </w:rPr>
   </w:style>
-  <w:style w:type="paragraph" w:styleId="Odstavekseznama">
+  <w:style w:type="paragraph" w:styleId="ListParagraph">
     <w:name w:val="List Paragraph"/>
-    <w:basedOn w:val="Navaden"/>
+    <w:basedOn w:val="Normal"/>
     <w:uiPriority w:val="34"/>
     <w:qFormat/>
     <w:rsid w:val="005F35F0"/>
@@ -1957,10 +4551,10 @@
       <w:jc w:val="left"/>
     </w:pPr>
   </w:style>
-  <w:style w:type="paragraph" w:styleId="Glava">
+  <w:style w:type="paragraph" w:styleId="Header">
     <w:name w:val="header"/>
-    <w:basedOn w:val="Navaden"/>
-    <w:link w:val="GlavaZnak"/>
+    <w:basedOn w:val="Normal"/>
+    <w:link w:val="HeaderChar"/>
     <w:uiPriority w:val="99"/>
     <w:unhideWhenUsed/>
     <w:rsid w:val="00184E1E"/>
@@ -1972,10 +4566,10 @@
       <w:spacing w:after="0" w:line="240" w:lineRule="auto"/>
     </w:pPr>
   </w:style>
-  <w:style w:type="character" w:customStyle="1" w:styleId="GlavaZnak">
-    <w:name w:val="Glava Znak"/>
-    <w:basedOn w:val="Privzetapisavaodstavka"/>
-    <w:link w:val="Glava"/>
+  <w:style w:type="character" w:customStyle="1" w:styleId="HeaderChar">
+    <w:name w:val="Header Char"/>
+    <w:basedOn w:val="DefaultParagraphFont"/>
+    <w:link w:val="Header"/>
     <w:uiPriority w:val="99"/>
     <w:rsid w:val="00184E1E"/>
     <w:rPr>
@@ -1983,10 +4577,10 @@
       <w:sz w:val="24"/>
     </w:rPr>
   </w:style>
-  <w:style w:type="paragraph" w:styleId="Noga">
+  <w:style w:type="paragraph" w:styleId="Footer">
     <w:name w:val="footer"/>
-    <w:basedOn w:val="Navaden"/>
-    <w:link w:val="NogaZnak"/>
+    <w:basedOn w:val="Normal"/>
+    <w:link w:val="FooterChar"/>
     <w:uiPriority w:val="99"/>
     <w:unhideWhenUsed/>
     <w:rsid w:val="00184E1E"/>
@@ -1998,15 +4592,158 @@
       <w:spacing w:after="0" w:line="240" w:lineRule="auto"/>
     </w:pPr>
   </w:style>
-  <w:style w:type="character" w:customStyle="1" w:styleId="NogaZnak">
-    <w:name w:val="Noga Znak"/>
-    <w:basedOn w:val="Privzetapisavaodstavka"/>
-    <w:link w:val="Noga"/>
+  <w:style w:type="character" w:customStyle="1" w:styleId="FooterChar">
+    <w:name w:val="Footer Char"/>
+    <w:basedOn w:val="DefaultParagraphFont"/>
+    <w:link w:val="Footer"/>
     <w:uiPriority w:val="99"/>
     <w:rsid w:val="00184E1E"/>
     <w:rPr>
       <w:rFonts w:ascii="Calibri" w:hAnsi="Calibri"/>
       <w:sz w:val="24"/>
+    </w:rPr>
+  </w:style>
+  <w:style w:type="paragraph" w:styleId="TOCHeading">
+    <w:name w:val="TOC Heading"/>
+    <w:basedOn w:val="Heading1"/>
+    <w:next w:val="Normal"/>
+    <w:uiPriority w:val="39"/>
+    <w:unhideWhenUsed/>
+    <w:qFormat/>
+    <w:rsid w:val="00472350"/>
+    <w:pPr>
+      <w:spacing w:before="240" w:after="0"/>
+      <w:outlineLvl w:val="9"/>
+    </w:pPr>
+    <w:rPr>
+      <w:rFonts w:asciiTheme="majorHAnsi" w:hAnsiTheme="majorHAnsi"/>
+      <w:b w:val="0"/>
+      <w:color w:val="2F5496" w:themeColor="accent1" w:themeShade="BF"/>
+      <w:sz w:val="32"/>
+      <w:lang w:val="en-US"/>
+    </w:rPr>
+  </w:style>
+  <w:style w:type="paragraph" w:styleId="TOC1">
+    <w:name w:val="toc 1"/>
+    <w:basedOn w:val="Normal"/>
+    <w:next w:val="Normal"/>
+    <w:autoRedefine/>
+    <w:uiPriority w:val="39"/>
+    <w:unhideWhenUsed/>
+    <w:rsid w:val="00472350"/>
+    <w:pPr>
+      <w:spacing w:after="100"/>
+    </w:pPr>
+  </w:style>
+  <w:style w:type="paragraph" w:styleId="TOC2">
+    <w:name w:val="toc 2"/>
+    <w:basedOn w:val="Normal"/>
+    <w:next w:val="Normal"/>
+    <w:autoRedefine/>
+    <w:uiPriority w:val="39"/>
+    <w:unhideWhenUsed/>
+    <w:rsid w:val="00472350"/>
+    <w:pPr>
+      <w:spacing w:after="100"/>
+      <w:ind w:left="240"/>
+    </w:pPr>
+  </w:style>
+  <w:style w:type="character" w:styleId="Hyperlink">
+    <w:name w:val="Hyperlink"/>
+    <w:basedOn w:val="DefaultParagraphFont"/>
+    <w:uiPriority w:val="99"/>
+    <w:unhideWhenUsed/>
+    <w:rsid w:val="00472350"/>
+    <w:rPr>
+      <w:color w:val="0563C1" w:themeColor="hyperlink"/>
+      <w:u w:val="single"/>
+    </w:rPr>
+  </w:style>
+  <w:style w:type="paragraph" w:styleId="Bibliography">
+    <w:name w:val="Bibliography"/>
+    <w:basedOn w:val="Normal"/>
+    <w:next w:val="Normal"/>
+    <w:uiPriority w:val="37"/>
+    <w:unhideWhenUsed/>
+    <w:rsid w:val="001277FE"/>
+  </w:style>
+  <w:style w:type="character" w:customStyle="1" w:styleId="Heading3Char">
+    <w:name w:val="Heading 3 Char"/>
+    <w:basedOn w:val="DefaultParagraphFont"/>
+    <w:link w:val="Heading3"/>
+    <w:uiPriority w:val="9"/>
+    <w:semiHidden/>
+    <w:rsid w:val="00DA4A5D"/>
+    <w:rPr>
+      <w:rFonts w:ascii="Calibri" w:eastAsiaTheme="majorEastAsia" w:hAnsi="Calibri" w:cstheme="majorBidi"/>
+      <w:sz w:val="28"/>
+      <w:szCs w:val="24"/>
+    </w:rPr>
+  </w:style>
+  <w:style w:type="table" w:styleId="TableGrid">
+    <w:name w:val="Table Grid"/>
+    <w:basedOn w:val="TableNormal"/>
+    <w:uiPriority w:val="39"/>
+    <w:rsid w:val="00F95BF4"/>
+    <w:pPr>
+      <w:spacing w:after="0" w:line="240" w:lineRule="auto"/>
+    </w:pPr>
+    <w:tblPr>
+      <w:tblBorders>
+        <w:top w:val="single" w:sz="4" w:space="0" w:color="auto"/>
+        <w:left w:val="single" w:sz="4" w:space="0" w:color="auto"/>
+        <w:bottom w:val="single" w:sz="4" w:space="0" w:color="auto"/>
+        <w:right w:val="single" w:sz="4" w:space="0" w:color="auto"/>
+        <w:insideH w:val="single" w:sz="4" w:space="0" w:color="auto"/>
+        <w:insideV w:val="single" w:sz="4" w:space="0" w:color="auto"/>
+      </w:tblBorders>
+    </w:tblPr>
+  </w:style>
+  <w:style w:type="paragraph" w:styleId="TOC3">
+    <w:name w:val="toc 3"/>
+    <w:basedOn w:val="Normal"/>
+    <w:next w:val="Normal"/>
+    <w:autoRedefine/>
+    <w:uiPriority w:val="39"/>
+    <w:unhideWhenUsed/>
+    <w:rsid w:val="00A26493"/>
+    <w:pPr>
+      <w:spacing w:after="100" w:line="259" w:lineRule="auto"/>
+      <w:ind w:left="440"/>
+      <w:jc w:val="left"/>
+    </w:pPr>
+    <w:rPr>
+      <w:rFonts w:asciiTheme="minorHAnsi" w:eastAsiaTheme="minorEastAsia" w:hAnsiTheme="minorHAnsi" w:cs="Times New Roman"/>
+      <w:sz w:val="22"/>
+      <w:lang w:val="en-US"/>
+    </w:rPr>
+  </w:style>
+  <w:style w:type="paragraph" w:customStyle="1" w:styleId="NotAggregatedHeading1">
+    <w:name w:val="NotAggregatedHeading1"/>
+    <w:link w:val="NotAggregatedHeading1Char"/>
+    <w:qFormat/>
+    <w:rsid w:val="004D60C7"/>
+    <w:rPr>
+      <w:rFonts w:ascii="Calibri" w:eastAsiaTheme="majorEastAsia" w:hAnsi="Calibri" w:cstheme="majorBidi"/>
+      <w:b/>
+      <w:caps/>
+      <w:sz w:val="36"/>
+      <w:szCs w:val="32"/>
+      <w:lang w:val="sl-SI"/>
+    </w:rPr>
+  </w:style>
+  <w:style w:type="character" w:customStyle="1" w:styleId="NotAggregatedHeading1Char">
+    <w:name w:val="NotAggregatedHeading1 Char"/>
+    <w:basedOn w:val="Heading1Char"/>
+    <w:link w:val="NotAggregatedHeading1"/>
+    <w:rsid w:val="004D60C7"/>
+    <w:rPr>
+      <w:rFonts w:ascii="Calibri" w:eastAsiaTheme="majorEastAsia" w:hAnsi="Calibri" w:cstheme="majorBidi"/>
+      <w:b/>
+      <w:caps/>
+      <w:sz w:val="36"/>
+      <w:szCs w:val="32"/>
+      <w:lang w:val="sl-SI"/>
     </w:rPr>
   </w:style>
 </w:styles>
@@ -2305,4 +5042,349 @@
     </a:ext>
   </a:extLst>
 </a:theme>
+</file>
+
+<file path=customXml/item1.xml><?xml version="1.0" encoding="utf-8"?>
+<b:Sources xmlns:b="http://schemas.openxmlformats.org/officeDocument/2006/bibliography" xmlns="http://schemas.openxmlformats.org/officeDocument/2006/bibliography" SelectedStyle="\IEEE2006OfficeOnline.xsl" StyleName="IEEE" Version="2006">
+  <b:Source>
+    <b:Tag>Ram19</b:Tag>
+    <b:SourceType>Book</b:SourceType>
+    <b:Guid>{795322B8-D0F4-4FB5-A82A-14778F6CA420}</b:Guid>
+    <b:Author>
+      <b:Author>
+        <b:NameList>
+          <b:Person>
+            <b:Last>Vemula</b:Last>
+            <b:First>Rami</b:First>
+          </b:Person>
+        </b:NameList>
+      </b:Author>
+    </b:Author>
+    <b:Title>Integrating Serverless Architecture</b:Title>
+    <b:Year>2019</b:Year>
+    <b:City>Visakhapatnam</b:City>
+    <b:Publisher>Apress</b:Publisher>
+    <b:RefOrder>1</b:RefOrder>
+  </b:Source>
+  <b:Source>
+    <b:Tag>Car18</b:Tag>
+    <b:SourceType>InternetSite</b:SourceType>
+    <b:Guid>{2080ECF9-3D14-41BD-8E27-1507BA52B114}</b:Guid>
+    <b:Title>Upwork</b:Title>
+    <b:Year>2018</b:Year>
+    <b:Author>
+      <b:Author>
+        <b:NameList>
+          <b:Person>
+            <b:Last>Wodehouse</b:Last>
+            <b:First>Carey</b:First>
+          </b:Person>
+        </b:NameList>
+      </b:Author>
+    </b:Author>
+    <b:Month>10</b:Month>
+    <b:Day>2</b:Day>
+    <b:YearAccessed>2020</b:YearAccessed>
+    <b:MonthAccessed>6</b:MonthAccessed>
+    <b:DayAccessed>24</b:DayAccessed>
+    <b:URL>https://www.upwork.com/hiring/development/a-beginners-guide-to-back-end-development/</b:URL>
+    <b:RefOrder>2</b:RefOrder>
+  </b:Source>
+  <b:Source>
+    <b:Tag>Che19</b:Tag>
+    <b:SourceType>Book</b:SourceType>
+    <b:Guid>{B6C5415C-DB45-4A4D-B6E3-88A47EFC07C1}</b:Guid>
+    <b:Title>A Study of Utilizing Backend as a Service</b:Title>
+    <b:Year>2019</b:Year>
+    <b:Author>
+      <b:Author>
+        <b:NameList>
+          <b:Person>
+            <b:Last>Kim</b:Last>
+            <b:First>Cheong</b:First>
+            <b:Middle>Ghil</b:Middle>
+          </b:Person>
+        </b:NameList>
+      </b:Author>
+    </b:Author>
+    <b:Publisher>Springer, Cham</b:Publisher>
+    <b:RefOrder>3</b:RefOrder>
+  </b:Source>
+  <b:Source>
+    <b:Tag>Goo20</b:Tag>
+    <b:SourceType>InternetSite</b:SourceType>
+    <b:Guid>{C9C51596-E794-4B5A-83EC-B6105A41DF10}</b:Guid>
+    <b:Author>
+      <b:Author>
+        <b:Corporate>Google</b:Corporate>
+      </b:Author>
+    </b:Author>
+    <b:Title>Firebase</b:Title>
+    <b:ProductionCompany>Google</b:ProductionCompany>
+    <b:YearAccessed>2020</b:YearAccessed>
+    <b:MonthAccessed>3</b:MonthAccessed>
+    <b:DayAccessed>16</b:DayAccessed>
+    <b:URL>https://firebase.google.com/docs</b:URL>
+    <b:RefOrder>4</b:RefOrder>
+  </b:Source>
+  <b:Source>
+    <b:Tag>Ama20</b:Tag>
+    <b:SourceType>InternetSite</b:SourceType>
+    <b:Guid>{CBDB3733-D2BD-4607-B643-DF0EC6F7F1B4}</b:Guid>
+    <b:Author>
+      <b:Author>
+        <b:Corporate>Amazon</b:Corporate>
+      </b:Author>
+    </b:Author>
+    <b:Title>AWS Amplify</b:Title>
+    <b:ProductionCompany>Amazon</b:ProductionCompany>
+    <b:YearAccessed>2020</b:YearAccessed>
+    <b:MonthAccessed>3</b:MonthAccessed>
+    <b:DayAccessed>16</b:DayAccessed>
+    <b:URL>https://docs.aws.amazon.com/index.html?nc2=h_ql_doc_do_v</b:URL>
+    <b:RefOrder>5</b:RefOrder>
+  </b:Source>
+  <b:Source>
+    <b:Tag>Fac</b:Tag>
+    <b:SourceType>InternetSite</b:SourceType>
+    <b:Guid>{53C3919F-3EA8-4B0A-AB80-C6F08A0B61AE}</b:Guid>
+    <b:Author>
+      <b:Author>
+        <b:Corporate>Facebook</b:Corporate>
+      </b:Author>
+    </b:Author>
+    <b:Title>React</b:Title>
+    <b:ProductionCompany>Facebook</b:ProductionCompany>
+    <b:YearAccessed>2020</b:YearAccessed>
+    <b:MonthAccessed>3</b:MonthAccessed>
+    <b:DayAccessed>16</b:DayAccessed>
+    <b:URL>https://reactjs.org/</b:URL>
+    <b:RefOrder>6</b:RefOrder>
+  </b:Source>
+  <b:Source>
+    <b:Tag>Lam19</b:Tag>
+    <b:SourceType>Book</b:SourceType>
+    <b:Guid>{4DDE2F7C-533B-4F38-9850-E19DE95A91C5}</b:Guid>
+    <b:Author>
+      <b:Author>
+        <b:NameList>
+          <b:Person>
+            <b:Last>Lamas</b:Last>
+            <b:First>David</b:First>
+          </b:Person>
+          <b:Person>
+            <b:Last>Loizides</b:Last>
+            <b:First>Fernando</b:First>
+          </b:Person>
+          <b:Person>
+            <b:Last>Nacke</b:Last>
+            <b:First>Lennart</b:First>
+          </b:Person>
+          <b:Person>
+            <b:Last>Petrie</b:Last>
+            <b:First>Helen</b:First>
+          </b:Person>
+          <b:Person>
+            <b:Last>Winckler</b:Last>
+            <b:First>Marco</b:First>
+          </b:Person>
+          <b:Person>
+            <b:Last>Zaphiris</b:Last>
+            <b:First>Panayiotis</b:First>
+          </b:Person>
+        </b:NameList>
+      </b:Author>
+    </b:Author>
+    <b:Title>Human-Computer Interaction – INTERACT 2019</b:Title>
+    <b:Year>2019</b:Year>
+    <b:City>Cham</b:City>
+    <b:Publisher>Springer</b:Publisher>
+    <b:URL>https://link.springer.com/book/10.1007/978-3-030-29381-9</b:URL>
+    <b:RefOrder>7</b:RefOrder>
+  </b:Source>
+  <b:Source>
+    <b:Tag>Mih19</b:Tag>
+    <b:SourceType>Book</b:SourceType>
+    <b:Guid>{29E9E477-9EBC-464E-80BC-D656044B817C}</b:Guid>
+    <b:LCID>sl-SI</b:LCID>
+    <b:Author>
+      <b:Author>
+        <b:NameList>
+          <b:Person>
+            <b:Last>Podplatnik</b:Last>
+            <b:First>Miha</b:First>
+          </b:Person>
+        </b:NameList>
+      </b:Author>
+    </b:Author>
+    <b:Title>Primerjava ogrodij za zaledne sisteme mobilnih aplikacij : diplomsko delo</b:Title>
+    <b:InternetSiteTitle>DKUM</b:InternetSiteTitle>
+    <b:Year>2019</b:Year>
+    <b:Month>11</b:Month>
+    <b:Day>2</b:Day>
+    <b:URL>https://dk.um.si/IzpisGradiva.php?id=74608&amp;lang=slv</b:URL>
+    <b:ProductionCompany>DKUM</b:ProductionCompany>
+    <b:YearAccessed>2020</b:YearAccessed>
+    <b:MonthAccessed>3</b:MonthAccessed>
+    <b:DayAccessed>16</b:DayAccessed>
+    <b:City>Maribor</b:City>
+    <b:Publisher>M. Podplatnik</b:Publisher>
+    <b:RefOrder>8</b:RefOrder>
+  </b:Source>
+  <b:Source>
+    <b:Tag>Mor17</b:Tag>
+    <b:SourceType>Book</b:SourceType>
+    <b:Guid>{C68D045F-A051-41D2-A3B5-8F07DF570AFC}</b:Guid>
+    <b:Author>
+      <b:Author>
+        <b:NameList>
+          <b:Person>
+            <b:Last>Moroney</b:Last>
+            <b:First>Laurence</b:First>
+          </b:Person>
+        </b:NameList>
+      </b:Author>
+    </b:Author>
+    <b:Title>The Definitive Guide to Firebase</b:Title>
+    <b:ProductionCompany>Springer</b:ProductionCompany>
+    <b:Year>2017</b:Year>
+    <b:Publisher>Apress</b:Publisher>
+    <b:City>Berkeley</b:City>
+    <b:URL>https://link.springer.com/book/10.1007%2F978-1-4842-2943-9</b:URL>
+    <b:RefOrder>9</b:RefOrder>
+  </b:Source>
+  <b:Source>
+    <b:Tag>Cas</b:Tag>
+    <b:SourceType>Book</b:SourceType>
+    <b:Guid>{B2215C87-D7CF-4BBC-B30F-AAD47790F28D}</b:Guid>
+    <b:Title>Case Study: Use of AWS Lambda for Building a Serverless Chat Application</b:Title>
+    <b:Author>
+      <b:Author>
+        <b:NameList>
+          <b:Person>
+            <b:Last>Choudhary</b:Last>
+            <b:First>Brijesh</b:First>
+          </b:Person>
+          <b:Person>
+            <b:Last>Pophale</b:Last>
+            <b:First>Chinmay</b:First>
+          </b:Person>
+          <b:Person>
+            <b:Last>Gutte</b:Last>
+            <b:First>Aditya</b:First>
+          </b:Person>
+          <b:Person>
+            <b:Last>Dani</b:Last>
+            <b:First>Ankit</b:First>
+          </b:Person>
+          <b:Person>
+            <b:Last>Sonawani</b:Last>
+            <b:First>S.</b:First>
+            <b:Middle>S.</b:Middle>
+          </b:Person>
+        </b:NameList>
+      </b:Author>
+    </b:Author>
+    <b:Year>2020</b:Year>
+    <b:City>Singapore</b:City>
+    <b:Publisher>Springer</b:Publisher>
+    <b:URL>https://link.springer.com/chapter/10.1007/978-981-15-0790-8_24</b:URL>
+    <b:RefOrder>10</b:RefOrder>
+  </b:Source>
+  <b:Source>
+    <b:Tag>Ada12</b:Tag>
+    <b:SourceType>Book</b:SourceType>
+    <b:Guid>{79775B9B-B05A-4B18-A167-1B33196A161D}</b:Guid>
+    <b:Title>Pro Windows 8 Development with HTML5 and JavaScript</b:Title>
+    <b:Year>2012</b:Year>
+    <b:City>Berkeley</b:City>
+    <b:Publisher>Apress</b:Publisher>
+    <b:URL>https://link.springer.com/book/10.1007/978-1-4302-4402-8</b:URL>
+    <b:Author>
+      <b:Author>
+        <b:NameList>
+          <b:Person>
+            <b:Last>Freeman</b:Last>
+            <b:First>Adam</b:First>
+          </b:Person>
+        </b:NameList>
+      </b:Author>
+    </b:Author>
+    <b:RefOrder>11</b:RefOrder>
+  </b:Source>
+  <b:Source>
+    <b:Tag>Yiy19</b:Tag>
+    <b:SourceType>Book</b:SourceType>
+    <b:Guid>{0FC135EB-5A78-4576-9D95-FB99C6539393}</b:Guid>
+    <b:Title>Practical Application Development with AppRun</b:Title>
+    <b:Year>2019</b:Year>
+    <b:City>Berkeley</b:City>
+    <b:Publisher>Apress</b:Publisher>
+    <b:URL>https://link.springer.com/book/10.1007/978-1-4842-4069-4</b:URL>
+    <b:Author>
+      <b:Author>
+        <b:NameList>
+          <b:Person>
+            <b:Last>Sun</b:Last>
+            <b:First>Yiyi</b:First>
+          </b:Person>
+        </b:NameList>
+      </b:Author>
+    </b:Author>
+    <b:RefOrder>12</b:RefOrder>
+  </b:Source>
+  <b:Source>
+    <b:Tag>Maj19</b:Tag>
+    <b:SourceType>Book</b:SourceType>
+    <b:Guid>{B26B89E8-777C-4542-8AC2-903A181363E7}</b:Guid>
+    <b:Author>
+      <b:Author>
+        <b:NameList>
+          <b:Person>
+            <b:Last>Hajian</b:Last>
+            <b:First>Majid</b:First>
+          </b:Person>
+        </b:NameList>
+      </b:Author>
+    </b:Author>
+    <b:Title>Deploying to Firebase as the Back End</b:Title>
+    <b:Year>2019</b:Year>
+    <b:City>Berkeley</b:City>
+    <b:Publisher>Apress</b:Publisher>
+    <b:RefOrder>13</b:RefOrder>
+  </b:Source>
+  <b:Source>
+    <b:Tag>Bar19</b:Tag>
+    <b:SourceType>Book</b:SourceType>
+    <b:Guid>{93CCF31F-D46C-4F95-82E5-8D0523A34E67}</b:Guid>
+    <b:Title>Microservices: The Evolution and Extinction of Web Services?</b:Title>
+    <b:Year>2019</b:Year>
+    <b:City>Cham</b:City>
+    <b:Publisher>Springer</b:Publisher>
+    <b:URL>https://link.springer.com/chapter/10.1007/978-3-030-31646-4_1</b:URL>
+    <b:Author>
+      <b:Author>
+        <b:NameList>
+          <b:Person>
+            <b:Last>Baresi</b:Last>
+            <b:First>Luciano</b:First>
+          </b:Person>
+          <b:Person>
+            <b:Last>Garriga</b:Last>
+            <b:First>Martin</b:First>
+          </b:Person>
+        </b:NameList>
+      </b:Author>
+    </b:Author>
+    <b:RefOrder>14</b:RefOrder>
+  </b:Source>
+</b:Sources>
+</file>
+
+<file path=customXml/itemProps1.xml><?xml version="1.0" encoding="utf-8"?>
+<ds:datastoreItem xmlns:ds="http://schemas.openxmlformats.org/officeDocument/2006/customXml" ds:itemID="{F6D66F36-CF93-4024-868A-2C496DE94C73}">
+  <ds:schemaRefs>
+    <ds:schemaRef ds:uri="http://schemas.openxmlformats.org/officeDocument/2006/bibliography"/>
+  </ds:schemaRefs>
+</ds:datastoreItem>
 </file>
</xml_diff>

<commit_message>
Finished chapter 2.1.4 and added title for 2.2
</commit_message>
<xml_diff>
--- a/Posebnosti razvoja spletnih rešitev s samopostrežnim zalednim sistemom v oblaku.docx
+++ b/Posebnosti razvoja spletnih rešitev s samopostrežnim zalednim sistemom v oblaku.docx
@@ -631,6 +631,14 @@
     </w:p>
     <w:sdt>
       <w:sdtPr>
+        <w:rPr>
+          <w:rFonts w:eastAsiaTheme="minorHAnsi" w:cstheme="minorBidi"/>
+          <w:b w:val="0"/>
+          <w:caps w:val="0"/>
+          <w:sz w:val="24"/>
+          <w:szCs w:val="22"/>
+          <w:lang w:val="en-SI"/>
+        </w:rPr>
         <w:id w:val="2012025039"/>
         <w:docPartObj>
           <w:docPartGallery w:val="Table of Contents"/>
@@ -639,13 +647,8 @@
       </w:sdtPr>
       <w:sdtEndPr>
         <w:rPr>
-          <w:rFonts w:eastAsiaTheme="minorHAnsi" w:cstheme="minorBidi"/>
           <w:bCs/>
-          <w:caps w:val="0"/>
           <w:noProof/>
-          <w:sz w:val="24"/>
-          <w:szCs w:val="22"/>
-          <w:lang w:val="en-SI"/>
         </w:rPr>
       </w:sdtEndPr>
       <w:sdtContent>
@@ -1405,6 +1408,123 @@
     </w:p>
     <w:p>
       <w:pPr>
+        <w:pStyle w:val="TOC1"/>
+        <w:tabs>
+          <w:tab w:val="right" w:leader="dot" w:pos="7926"/>
+        </w:tabs>
+        <w:rPr>
+          <w:rFonts w:asciiTheme="minorHAnsi" w:eastAsiaTheme="minorEastAsia" w:hAnsiTheme="minorHAnsi"/>
+          <w:noProof/>
+          <w:sz w:val="22"/>
+          <w:lang w:eastAsia="en-SI"/>
+        </w:rPr>
+      </w:pPr>
+      <w:r>
+        <w:fldChar w:fldCharType="begin"/>
+      </w:r>
+      <w:r>
+        <w:instrText xml:space="preserve"> TOC \h \z \t "PictureCaption,1" </w:instrText>
+      </w:r>
+      <w:r>
+        <w:fldChar w:fldCharType="separate"/>
+      </w:r>
+      <w:hyperlink w:anchor="_Toc44026261" w:history="1">
+        <w:r>
+          <w:rPr>
+            <w:rStyle w:val="Hyperlink"/>
+            <w:noProof/>
+          </w:rPr>
+          <w:t>Slika 2.1</w:t>
+        </w:r>
+        <w:r>
+          <w:rPr>
+            <w:rStyle w:val="Hyperlink"/>
+            <w:noProof/>
+            <w:lang w:val="en-GB"/>
+          </w:rPr>
+          <w:t xml:space="preserve">: </w:t>
+        </w:r>
+        <w:r>
+          <w:rPr>
+            <w:rStyle w:val="Hyperlink"/>
+            <w:noProof/>
+          </w:rPr>
+          <w:t>Razlike med monolitnim</w:t>
+        </w:r>
+        <w:r>
+          <w:rPr>
+            <w:rStyle w:val="Hyperlink"/>
+            <w:noProof/>
+          </w:rPr>
+          <w:t>i</w:t>
+        </w:r>
+        <w:r>
+          <w:rPr>
+            <w:rStyle w:val="Hyperlink"/>
+            <w:noProof/>
+          </w:rPr>
+          <w:t>, mikrostoritvenimi in FaaS modeli</w:t>
+        </w:r>
+        <w:r>
+          <w:rPr>
+            <w:noProof/>
+            <w:webHidden/>
+          </w:rPr>
+          <w:tab/>
+        </w:r>
+        <w:r>
+          <w:rPr>
+            <w:noProof/>
+            <w:webHidden/>
+          </w:rPr>
+          <w:fldChar w:fldCharType="begin"/>
+        </w:r>
+        <w:r>
+          <w:rPr>
+            <w:noProof/>
+            <w:webHidden/>
+          </w:rPr>
+          <w:instrText xml:space="preserve"> PAGEREF _Toc44026261 \h </w:instrText>
+        </w:r>
+        <w:r>
+          <w:rPr>
+            <w:noProof/>
+            <w:webHidden/>
+          </w:rPr>
+        </w:r>
+        <w:r>
+          <w:rPr>
+            <w:noProof/>
+            <w:webHidden/>
+          </w:rPr>
+          <w:fldChar w:fldCharType="separate"/>
+        </w:r>
+        <w:r>
+          <w:rPr>
+            <w:noProof/>
+            <w:webHidden/>
+          </w:rPr>
+          <w:t>6</w:t>
+        </w:r>
+        <w:r>
+          <w:rPr>
+            <w:noProof/>
+            <w:webHidden/>
+          </w:rPr>
+          <w:fldChar w:fldCharType="end"/>
+        </w:r>
+      </w:hyperlink>
+    </w:p>
+    <w:p>
+      <w:pPr>
+        <w:pStyle w:val="NotAggregatedHeading1"/>
+      </w:pPr>
+      <w:r>
+        <w:fldChar w:fldCharType="end"/>
+      </w:r>
+    </w:p>
+    <w:p>
+      <w:pPr>
         <w:rPr>
           <w:lang w:val="sl-SI"/>
         </w:rPr>
@@ -1837,10 +1957,6 @@
     <w:p>
       <w:pPr>
         <w:pStyle w:val="Heading1"/>
-        <w:numPr>
-          <w:ilvl w:val="0"/>
-          <w:numId w:val="1"/>
-        </w:numPr>
       </w:pPr>
       <w:bookmarkStart w:id="3" w:name="_Toc44000553"/>
       <w:r>
@@ -1889,10 +2005,6 @@
     <w:p>
       <w:pPr>
         <w:pStyle w:val="Heading2"/>
-        <w:numPr>
-          <w:ilvl w:val="1"/>
-          <w:numId w:val="1"/>
-        </w:numPr>
         <w:rPr>
           <w:lang w:val="sl-SI"/>
         </w:rPr>
@@ -1943,10 +2055,6 @@
     <w:p>
       <w:pPr>
         <w:pStyle w:val="Heading2"/>
-        <w:numPr>
-          <w:ilvl w:val="1"/>
-          <w:numId w:val="1"/>
-        </w:numPr>
         <w:rPr>
           <w:lang w:val="sl-SI"/>
         </w:rPr>
@@ -2043,10 +2151,6 @@
     <w:p>
       <w:pPr>
         <w:pStyle w:val="Heading2"/>
-        <w:numPr>
-          <w:ilvl w:val="1"/>
-          <w:numId w:val="1"/>
-        </w:numPr>
         <w:rPr>
           <w:lang w:val="sl-SI"/>
         </w:rPr>
@@ -2070,7 +2174,49 @@
         <w:rPr>
           <w:lang w:val="sl-SI"/>
         </w:rPr>
-        <w:t>Predpostavili bomo, da se za enostransko aplikacijo uporabi knjižnico React, in da je v drugih enostranskih ogrodjih stvar podobna.  T.i. Serverless zaledni sistem bo konkretiziran z rešitvijo</w:t>
+        <w:t xml:space="preserve">Predpostavili bomo, da se za enostransko aplikacijo uporabi knjižnico </w:t>
+      </w:r>
+      <w:proofErr w:type="spellStart"/>
+      <w:r>
+        <w:rPr>
+          <w:lang w:val="sl-SI"/>
+        </w:rPr>
+        <w:t>React</w:t>
+      </w:r>
+      <w:proofErr w:type="spellEnd"/>
+      <w:r>
+        <w:rPr>
+          <w:lang w:val="sl-SI"/>
+        </w:rPr>
+        <w:t xml:space="preserve">, in da je v drugih enostranskih ogrodjih stvar podobna.  </w:t>
+      </w:r>
+      <w:proofErr w:type="spellStart"/>
+      <w:r>
+        <w:rPr>
+          <w:lang w:val="sl-SI"/>
+        </w:rPr>
+        <w:t>T.i</w:t>
+      </w:r>
+      <w:proofErr w:type="spellEnd"/>
+      <w:r>
+        <w:rPr>
+          <w:lang w:val="sl-SI"/>
+        </w:rPr>
+        <w:t xml:space="preserve">. </w:t>
+      </w:r>
+      <w:proofErr w:type="spellStart"/>
+      <w:r>
+        <w:rPr>
+          <w:lang w:val="sl-SI"/>
+        </w:rPr>
+        <w:t>Serverless</w:t>
+      </w:r>
+      <w:proofErr w:type="spellEnd"/>
+      <w:r>
+        <w:rPr>
+          <w:lang w:val="sl-SI"/>
+        </w:rPr>
+        <w:t xml:space="preserve"> zaledni sistem bo konkretiziran z rešitvijo</w:t>
       </w:r>
       <w:r>
         <w:rPr>
@@ -2082,13 +2228,83 @@
         <w:rPr>
           <w:lang w:val="sl-SI"/>
         </w:rPr>
-        <w:t>. Primerjali bomo naslednje predstavnike zalednih sistemov – lastne REST rešitve, Amazon Web Services in Google Firebase.</w:t>
-      </w:r>
-      <w:r>
-        <w:rPr>
-          <w:lang w:val="sl-SI"/>
-        </w:rPr>
-        <w:t xml:space="preserve"> Namestitev v realni svet se bo izvedena za Docker zabojniki.</w:t>
+        <w:t xml:space="preserve">. Primerjali bomo naslednje predstavnike zalednih sistemov – lastne REST rešitve, </w:t>
+      </w:r>
+      <w:proofErr w:type="spellStart"/>
+      <w:r>
+        <w:rPr>
+          <w:lang w:val="sl-SI"/>
+        </w:rPr>
+        <w:t>Amazon</w:t>
+      </w:r>
+      <w:proofErr w:type="spellEnd"/>
+      <w:r>
+        <w:rPr>
+          <w:lang w:val="sl-SI"/>
+        </w:rPr>
+        <w:t xml:space="preserve"> </w:t>
+      </w:r>
+      <w:proofErr w:type="spellStart"/>
+      <w:r>
+        <w:rPr>
+          <w:lang w:val="sl-SI"/>
+        </w:rPr>
+        <w:t>Web</w:t>
+      </w:r>
+      <w:proofErr w:type="spellEnd"/>
+      <w:r>
+        <w:rPr>
+          <w:lang w:val="sl-SI"/>
+        </w:rPr>
+        <w:t xml:space="preserve"> </w:t>
+      </w:r>
+      <w:proofErr w:type="spellStart"/>
+      <w:r>
+        <w:rPr>
+          <w:lang w:val="sl-SI"/>
+        </w:rPr>
+        <w:t>Services</w:t>
+      </w:r>
+      <w:proofErr w:type="spellEnd"/>
+      <w:r>
+        <w:rPr>
+          <w:lang w:val="sl-SI"/>
+        </w:rPr>
+        <w:t xml:space="preserve"> in Google </w:t>
+      </w:r>
+      <w:proofErr w:type="spellStart"/>
+      <w:r>
+        <w:rPr>
+          <w:lang w:val="sl-SI"/>
+        </w:rPr>
+        <w:t>Firebase</w:t>
+      </w:r>
+      <w:proofErr w:type="spellEnd"/>
+      <w:r>
+        <w:rPr>
+          <w:lang w:val="sl-SI"/>
+        </w:rPr>
+        <w:t>.</w:t>
+      </w:r>
+      <w:r>
+        <w:rPr>
+          <w:lang w:val="sl-SI"/>
+        </w:rPr>
+        <w:t xml:space="preserve"> Namestitev v realni svet se bo izvedena za </w:t>
+      </w:r>
+      <w:proofErr w:type="spellStart"/>
+      <w:r>
+        <w:rPr>
+          <w:lang w:val="sl-SI"/>
+        </w:rPr>
+        <w:t>Docker</w:t>
+      </w:r>
+      <w:proofErr w:type="spellEnd"/>
+      <w:r>
+        <w:rPr>
+          <w:lang w:val="sl-SI"/>
+        </w:rPr>
+        <w:t xml:space="preserve"> zabojniki.</w:t>
       </w:r>
     </w:p>
     <w:p>
@@ -2109,10 +2325,6 @@
     <w:p>
       <w:pPr>
         <w:pStyle w:val="Heading1"/>
-        <w:numPr>
-          <w:ilvl w:val="0"/>
-          <w:numId w:val="1"/>
-        </w:numPr>
       </w:pPr>
       <w:bookmarkStart w:id="7" w:name="_Toc44000557"/>
       <w:r>
@@ -2332,7 +2544,21 @@
         <w:rPr>
           <w:lang w:val="sl-SI"/>
         </w:rPr>
-        <w:t xml:space="preserve">Samopostrežni zaledni sistemi so v zadnjem desetletju dobili veliko pristašev, še posebej po tem, ko je Amazon predstavil svojo platformo pod imenom </w:t>
+        <w:t xml:space="preserve">Samopostrežni zaledni sistemi so v zadnjem desetletju dobili veliko pristašev, še posebej po tem, ko je </w:t>
+      </w:r>
+      <w:proofErr w:type="spellStart"/>
+      <w:r>
+        <w:rPr>
+          <w:lang w:val="sl-SI"/>
+        </w:rPr>
+        <w:t>Amazon</w:t>
+      </w:r>
+      <w:proofErr w:type="spellEnd"/>
+      <w:r>
+        <w:rPr>
+          <w:lang w:val="sl-SI"/>
+        </w:rPr>
+        <w:t xml:space="preserve"> predstavil svojo platformo pod imenom </w:t>
       </w:r>
       <w:r>
         <w:rPr>
@@ -2366,12 +2592,14 @@
         </w:rPr>
         <w:t xml:space="preserve">Ko je tržišče pokazalo interes so se poslovnemu modelu pridružili še ostali tehnološki orjaki, Microsoft s svojimi ti. </w:t>
       </w:r>
+      <w:proofErr w:type="spellStart"/>
       <w:r>
         <w:rPr>
           <w:lang w:val="sl-SI"/>
         </w:rPr>
         <w:t>Azure</w:t>
       </w:r>
+      <w:proofErr w:type="spellEnd"/>
       <w:r>
         <w:rPr>
           <w:i/>
@@ -2380,12 +2608,14 @@
         </w:rPr>
         <w:t xml:space="preserve"> </w:t>
       </w:r>
+      <w:proofErr w:type="spellStart"/>
       <w:r>
         <w:rPr>
           <w:lang w:val="sl-SI"/>
         </w:rPr>
         <w:t>Functions</w:t>
       </w:r>
+      <w:proofErr w:type="spellEnd"/>
       <w:r>
         <w:rPr>
           <w:lang w:val="sl-SI"/>
@@ -2400,12 +2630,14 @@
         </w:rPr>
         <w:t xml:space="preserve">Google </w:t>
       </w:r>
+      <w:proofErr w:type="spellStart"/>
       <w:r>
         <w:rPr>
           <w:lang w:val="sl-SI"/>
         </w:rPr>
         <w:t>Cloud</w:t>
       </w:r>
+      <w:proofErr w:type="spellEnd"/>
       <w:r>
         <w:rPr>
           <w:i/>
@@ -2414,36 +2646,56 @@
         </w:rPr>
         <w:t xml:space="preserve"> </w:t>
       </w:r>
+      <w:proofErr w:type="spellStart"/>
       <w:r>
         <w:rPr>
           <w:lang w:val="sl-SI"/>
         </w:rPr>
         <w:t>Functions</w:t>
       </w:r>
-      <w:r>
-        <w:rPr>
-          <w:lang w:val="sl-SI"/>
-        </w:rPr>
-        <w:t xml:space="preserve"> – oba leta 2016. Sledila sta še Oracle-ova </w:t>
-      </w:r>
+      <w:proofErr w:type="spellEnd"/>
+      <w:r>
+        <w:rPr>
+          <w:lang w:val="sl-SI"/>
+        </w:rPr>
+        <w:t xml:space="preserve"> – oba leta 2016. Sledila sta še Oracle-</w:t>
+      </w:r>
+      <w:proofErr w:type="spellStart"/>
+      <w:r>
+        <w:rPr>
+          <w:lang w:val="sl-SI"/>
+        </w:rPr>
+        <w:t>ova</w:t>
+      </w:r>
+      <w:proofErr w:type="spellEnd"/>
+      <w:r>
+        <w:rPr>
+          <w:lang w:val="sl-SI"/>
+        </w:rPr>
+        <w:t xml:space="preserve"> </w:t>
+      </w:r>
+      <w:proofErr w:type="spellStart"/>
       <w:r>
         <w:rPr>
           <w:lang w:val="sl-SI"/>
         </w:rPr>
         <w:t>Fn</w:t>
       </w:r>
+      <w:proofErr w:type="spellEnd"/>
       <w:r>
         <w:rPr>
           <w:lang w:val="sl-SI"/>
         </w:rPr>
         <w:t xml:space="preserve"> in IBM-ov </w:t>
       </w:r>
+      <w:proofErr w:type="spellStart"/>
       <w:r>
         <w:rPr>
           <w:lang w:val="sl-SI"/>
         </w:rPr>
         <w:t>OpenWhisk</w:t>
       </w:r>
+      <w:proofErr w:type="spellEnd"/>
       <w:r>
         <w:rPr>
           <w:lang w:val="sl-SI"/>
@@ -2457,38 +2709,66 @@
         <w:lastRenderedPageBreak/>
         <w:t xml:space="preserve">sisteme, kot </w:t>
       </w:r>
+      <w:proofErr w:type="spellStart"/>
       <w:r>
         <w:rPr>
           <w:lang w:val="sl-SI"/>
         </w:rPr>
         <w:t>Serverless</w:t>
       </w:r>
+      <w:proofErr w:type="spellEnd"/>
       <w:r>
         <w:rPr>
           <w:lang w:val="sl-SI"/>
         </w:rPr>
         <w:t xml:space="preserve"> in </w:t>
       </w:r>
+      <w:proofErr w:type="spellStart"/>
       <w:r>
         <w:rPr>
           <w:lang w:val="sl-SI"/>
         </w:rPr>
         <w:t>Kubernetes</w:t>
       </w:r>
-      <w:r>
-        <w:rPr>
-          <w:lang w:val="sl-SI"/>
-        </w:rPr>
-        <w:t>, ki sta neodvisna od oblačnih ponudnikov in neodvisno delujeta v Docker in Kubernetes zabojnikih.</w:t>
+      <w:proofErr w:type="spellEnd"/>
+      <w:r>
+        <w:rPr>
+          <w:lang w:val="sl-SI"/>
+        </w:rPr>
+        <w:t xml:space="preserve">, ki sta neodvisna od oblačnih ponudnikov in neodvisno delujeta v </w:t>
+      </w:r>
+      <w:proofErr w:type="spellStart"/>
+      <w:r>
+        <w:rPr>
+          <w:lang w:val="sl-SI"/>
+        </w:rPr>
+        <w:t>Docker</w:t>
+      </w:r>
+      <w:proofErr w:type="spellEnd"/>
+      <w:r>
+        <w:rPr>
+          <w:lang w:val="sl-SI"/>
+        </w:rPr>
+        <w:t xml:space="preserve"> in </w:t>
+      </w:r>
+      <w:proofErr w:type="spellStart"/>
+      <w:r>
+        <w:rPr>
+          <w:lang w:val="sl-SI"/>
+        </w:rPr>
+        <w:t>Kubernetes</w:t>
+      </w:r>
+      <w:proofErr w:type="spellEnd"/>
+      <w:r>
+        <w:rPr>
+          <w:lang w:val="sl-SI"/>
+        </w:rPr>
+        <w:t xml:space="preserve"> zabojnikih.</w:t>
       </w:r>
     </w:p>
     <w:p>
       <w:pPr>
         <w:pStyle w:val="Heading2"/>
-        <w:numPr>
-          <w:ilvl w:val="1"/>
-          <w:numId w:val="1"/>
-        </w:numPr>
         <w:rPr>
           <w:lang w:val="sl-SI"/>
         </w:rPr>
@@ -2522,6 +2802,7 @@
           <w:id w:val="1630582744"/>
           <w:citation/>
         </w:sdtPr>
+        <w:sdtEndPr/>
         <w:sdtContent>
           <w:r>
             <w:rPr>
@@ -2559,11 +2840,7 @@
     </w:p>
     <w:p>
       <w:pPr>
-        <w:pStyle w:val="ListParagraph"/>
-        <w:numPr>
-          <w:ilvl w:val="2"/>
-          <w:numId w:val="1"/>
-        </w:numPr>
+        <w:pStyle w:val="Heading3"/>
         <w:rPr>
           <w:lang w:val="sl-SI"/>
         </w:rPr>
@@ -2608,11 +2885,7 @@
     </w:p>
     <w:p>
       <w:pPr>
-        <w:pStyle w:val="ListParagraph"/>
-        <w:numPr>
-          <w:ilvl w:val="2"/>
-          <w:numId w:val="1"/>
-        </w:numPr>
+        <w:pStyle w:val="Heading3"/>
         <w:rPr>
           <w:lang w:val="sl-SI"/>
         </w:rPr>
@@ -2672,11 +2945,7 @@
     </w:p>
     <w:p>
       <w:pPr>
-        <w:pStyle w:val="ListParagraph"/>
-        <w:numPr>
-          <w:ilvl w:val="2"/>
-          <w:numId w:val="1"/>
-        </w:numPr>
+        <w:pStyle w:val="Heading3"/>
         <w:rPr>
           <w:lang w:val="sl-SI"/>
         </w:rPr>
@@ -2775,16 +3044,68 @@
         <w:rPr>
           <w:lang w:val="sl-SI"/>
         </w:rPr>
-        <w:t xml:space="preserve"> BaaS rešitve so popolnoma spletno gostovane, kot na primer Google-ov Firebase in Microsoft-ov Azure Mobile App storitev, itd. te ponujajo sklop funkcionalnosti kot so shranjevanje podatkov, overitev, obvestila itd. Na drugi strani pa FaaS izvaja funkcije, zasnovane s strani razvijalcev z uporabo programskih jezikov kot so C#, Python, itd. Te funkcije so izvedene na osnovi dogodkovno-vodenega modela s pomočjo prožilcev.</w:t>
-      </w:r>
-    </w:p>
-    <w:p>
-      <w:pPr>
-        <w:pStyle w:val="ListParagraph"/>
-        <w:numPr>
-          <w:ilvl w:val="2"/>
-          <w:numId w:val="1"/>
-        </w:numPr>
+        <w:t xml:space="preserve"> BaaS rešitve so popolnoma spletno gostovane, kot na primer Google-ov </w:t>
+      </w:r>
+      <w:proofErr w:type="spellStart"/>
+      <w:r>
+        <w:rPr>
+          <w:lang w:val="sl-SI"/>
+        </w:rPr>
+        <w:t>Firebase</w:t>
+      </w:r>
+      <w:proofErr w:type="spellEnd"/>
+      <w:r>
+        <w:rPr>
+          <w:lang w:val="sl-SI"/>
+        </w:rPr>
+        <w:t xml:space="preserve"> in Microsoft-ov </w:t>
+      </w:r>
+      <w:proofErr w:type="spellStart"/>
+      <w:r>
+        <w:rPr>
+          <w:lang w:val="sl-SI"/>
+        </w:rPr>
+        <w:t>Azure</w:t>
+      </w:r>
+      <w:proofErr w:type="spellEnd"/>
+      <w:r>
+        <w:rPr>
+          <w:lang w:val="sl-SI"/>
+        </w:rPr>
+        <w:t xml:space="preserve"> </w:t>
+      </w:r>
+      <w:proofErr w:type="spellStart"/>
+      <w:r>
+        <w:rPr>
+          <w:lang w:val="sl-SI"/>
+        </w:rPr>
+        <w:t>Mobile</w:t>
+      </w:r>
+      <w:proofErr w:type="spellEnd"/>
+      <w:r>
+        <w:rPr>
+          <w:lang w:val="sl-SI"/>
+        </w:rPr>
+        <w:t xml:space="preserve"> </w:t>
+      </w:r>
+      <w:proofErr w:type="spellStart"/>
+      <w:r>
+        <w:rPr>
+          <w:lang w:val="sl-SI"/>
+        </w:rPr>
+        <w:t>App</w:t>
+      </w:r>
+      <w:proofErr w:type="spellEnd"/>
+      <w:r>
+        <w:rPr>
+          <w:lang w:val="sl-SI"/>
+        </w:rPr>
+        <w:t xml:space="preserve"> storitev, itd. te ponujajo sklop funkcionalnosti kot so shranjevanje podatkov, overitev, obvestila itd. Na drugi strani pa FaaS izvaja funkcije, zasnovane s strani razvijalcev z uporabo programskih jezikov kot so C#, Python, itd. Te funkcije so izvedene na osnovi dogodkovno-vodenega modela s pomočjo prožilcev.</w:t>
+      </w:r>
+    </w:p>
+    <w:p>
+      <w:pPr>
+        <w:pStyle w:val="Heading3"/>
         <w:rPr>
           <w:lang w:val="sl-SI"/>
         </w:rPr>
@@ -2836,9 +3157,110 @@
         <w:rPr>
           <w:lang w:val="sl-SI"/>
         </w:rPr>
-        <w:t>(FaaS) vzpodbudi razvijalce da izlušči majhne sklope funkcionalnosti iz več nivojske aplikacije in jih gostovati kot funkcije, ki se lahko razširijo neodvisno. Ta pristop je cenovno zelo učinkovit, lahko individualno funkcijo razširimo na osnovi njene individualne obremenitve in ne celotne aplikacije. FaaS…</w:t>
-      </w:r>
-      <w:bookmarkStart w:id="9" w:name="_GoBack"/>
+        <w:t>(FaaS) vzpodbudi razvijalce da izlušči majhne sklope funkcionalnosti iz več nivojske aplikacije in jih gostovati kot funkcije, ki se lahko razširijo neodvisno. Ta pristop je cenovno zelo učinkovit, lahko individualno funkcijo razširimo na osnovi njene individualne obremenitve in ne celotne aplikacije. Faa</w:t>
+      </w:r>
+      <w:r>
+        <w:rPr>
+          <w:lang w:val="sl-SI"/>
+        </w:rPr>
+        <w:t xml:space="preserve">S se razlikuje od tradicionalnih monolitnih oblik, kjer je celotna aplikacija stisnjena v eno enoto. Gre celo nivo nižje od mikrostoritve in razčleni aplikacijo v manjše funkcije. Slika </w:t>
+      </w:r>
+      <w:r>
+        <w:rPr>
+          <w:lang w:val="sl-SI"/>
+        </w:rPr>
+        <w:t>2.1</w:t>
+      </w:r>
+      <w:r>
+        <w:rPr>
+          <w:lang w:val="sl-SI"/>
+        </w:rPr>
+        <w:t xml:space="preserve"> prikazuje razlike med monolitnimi, mikrostoritvenimi in FaaS arhitekturami na enostavnem modelu za upravljanje naročil.</w:t>
+      </w:r>
+    </w:p>
+    <w:p>
+      <w:pPr>
+        <w:keepNext/>
+        <w:jc w:val="center"/>
+      </w:pPr>
+      <w:r>
+        <w:rPr>
+          <w:lang w:val="sl-SI"/>
+        </w:rPr>
+        <w:lastRenderedPageBreak/>
+        <w:drawing>
+          <wp:inline distT="0" distB="0" distL="0" distR="0" wp14:anchorId="4F10B78F" wp14:editId="39820FB6">
+            <wp:extent cx="4126044" cy="4258102"/>
+            <wp:effectExtent l="0" t="0" r="8255" b="0"/>
+            <wp:docPr id="1" name="Picture 1"/>
+            <wp:cNvGraphicFramePr>
+              <a:graphicFrameLocks xmlns:a="http://schemas.openxmlformats.org/drawingml/2006/main" noChangeAspect="1"/>
+            </wp:cNvGraphicFramePr>
+            <a:graphic xmlns:a="http://schemas.openxmlformats.org/drawingml/2006/main">
+              <a:graphicData uri="http://schemas.openxmlformats.org/drawingml/2006/picture">
+                <pic:pic xmlns:pic="http://schemas.openxmlformats.org/drawingml/2006/picture">
+                  <pic:nvPicPr>
+                    <pic:cNvPr id="1" name=""/>
+                    <pic:cNvPicPr/>
+                  </pic:nvPicPr>
+                  <pic:blipFill>
+                    <a:blip r:embed="rId9"/>
+                    <a:stretch>
+                      <a:fillRect/>
+                    </a:stretch>
+                  </pic:blipFill>
+                  <pic:spPr>
+                    <a:xfrm>
+                      <a:off x="0" y="0"/>
+                      <a:ext cx="4131128" cy="4263348"/>
+                    </a:xfrm>
+                    <a:prstGeom prst="rect">
+                      <a:avLst/>
+                    </a:prstGeom>
+                  </pic:spPr>
+                </pic:pic>
+              </a:graphicData>
+            </a:graphic>
+          </wp:inline>
+        </w:drawing>
+      </w:r>
+    </w:p>
+    <w:p>
+      <w:pPr>
+        <w:pStyle w:val="PictureCaption"/>
+      </w:pPr>
+      <w:bookmarkStart w:id="9" w:name="_Toc44026261"/>
+      <w:r>
+        <w:t xml:space="preserve">Slika </w:t>
+      </w:r>
+      <w:fldSimple w:instr=" STYLEREF 1 \s ">
+        <w:r>
+          <w:rPr>
+            <w:noProof/>
+          </w:rPr>
+          <w:t>2</w:t>
+        </w:r>
+      </w:fldSimple>
+      <w:r>
+        <w:t>.</w:t>
+      </w:r>
+      <w:fldSimple w:instr=" SEQ Slika \* ARABIC \s 1 ">
+        <w:r>
+          <w:rPr>
+            <w:noProof/>
+          </w:rPr>
+          <w:t>1</w:t>
+        </w:r>
+      </w:fldSimple>
+      <w:r>
+        <w:rPr>
+          <w:lang w:val="en-GB"/>
+        </w:rPr>
+        <w:t xml:space="preserve">: </w:t>
+      </w:r>
+      <w:r>
+        <w:t>Razlike med monolitnimi, mikrostoritvenimi in FaaS modeli</w:t>
+      </w:r>
       <w:bookmarkEnd w:id="9"/>
     </w:p>
     <w:p>
@@ -2851,47 +3273,187 @@
         <w:rPr>
           <w:lang w:val="sl-SI"/>
         </w:rPr>
+        <w:t>Na sl</w:t>
+      </w:r>
+      <w:r>
+        <w:rPr>
+          <w:lang w:val="sl-SI"/>
+        </w:rPr>
+        <w:t xml:space="preserve">iki 2.2 je </w:t>
+      </w:r>
+      <w:r>
+        <w:rPr>
+          <w:lang w:val="sl-SI"/>
+        </w:rPr>
+        <w:t>ponazorjeno</w:t>
+      </w:r>
+      <w:r>
+        <w:rPr>
+          <w:lang w:val="sl-SI"/>
+        </w:rPr>
+        <w:t xml:space="preserve"> kako izgledajo bolj poznane storitve </w:t>
+      </w:r>
+      <w:r>
+        <w:rPr>
+          <w:lang w:val="sl-SI"/>
+        </w:rPr>
+        <w:t>na</w:t>
+      </w:r>
+      <w:r>
+        <w:rPr>
+          <w:lang w:val="sl-SI"/>
+        </w:rPr>
+        <w:t xml:space="preserve"> Microsoft </w:t>
+      </w:r>
+      <w:proofErr w:type="spellStart"/>
+      <w:r>
+        <w:rPr>
+          <w:lang w:val="sl-SI"/>
+        </w:rPr>
+        <w:t>Azure</w:t>
+      </w:r>
+      <w:proofErr w:type="spellEnd"/>
+      <w:r>
+        <w:rPr>
+          <w:lang w:val="sl-SI"/>
+        </w:rPr>
+        <w:t xml:space="preserve"> z prej omenjenimi strategijami oblačnega računalništva.</w:t>
+      </w:r>
+    </w:p>
+    <w:p>
+      <w:pPr>
+        <w:keepNext/>
+        <w:spacing w:line="259" w:lineRule="auto"/>
+        <w:jc w:val="center"/>
+      </w:pPr>
+      <w:r>
+        <w:rPr>
+          <w:lang w:val="sl-SI"/>
+        </w:rPr>
+        <w:drawing>
+          <wp:inline distT="0" distB="0" distL="0" distR="0" wp14:anchorId="2C2C532A" wp14:editId="3B7F4C2C">
+            <wp:extent cx="5039360" cy="854710"/>
+            <wp:effectExtent l="0" t="0" r="8890" b="2540"/>
+            <wp:docPr id="2" name="Picture 2"/>
+            <wp:cNvGraphicFramePr>
+              <a:graphicFrameLocks xmlns:a="http://schemas.openxmlformats.org/drawingml/2006/main" noChangeAspect="1"/>
+            </wp:cNvGraphicFramePr>
+            <a:graphic xmlns:a="http://schemas.openxmlformats.org/drawingml/2006/main">
+              <a:graphicData uri="http://schemas.openxmlformats.org/drawingml/2006/picture">
+                <pic:pic xmlns:pic="http://schemas.openxmlformats.org/drawingml/2006/picture">
+                  <pic:nvPicPr>
+                    <pic:cNvPr id="1" name=""/>
+                    <pic:cNvPicPr/>
+                  </pic:nvPicPr>
+                  <pic:blipFill>
+                    <a:blip r:embed="rId10"/>
+                    <a:stretch>
+                      <a:fillRect/>
+                    </a:stretch>
+                  </pic:blipFill>
+                  <pic:spPr>
+                    <a:xfrm>
+                      <a:off x="0" y="0"/>
+                      <a:ext cx="5039360" cy="854710"/>
+                    </a:xfrm>
+                    <a:prstGeom prst="rect">
+                      <a:avLst/>
+                    </a:prstGeom>
+                  </pic:spPr>
+                </pic:pic>
+              </a:graphicData>
+            </a:graphic>
+          </wp:inline>
+        </w:drawing>
+      </w:r>
+    </w:p>
+    <w:p>
+      <w:pPr>
+        <w:pStyle w:val="PictureCaption"/>
+      </w:pPr>
+      <w:r>
+        <w:t xml:space="preserve">Slika </w:t>
+      </w:r>
+      <w:fldSimple w:instr=" STYLEREF 1 \s ">
+        <w:r>
+          <w:rPr>
+            <w:noProof/>
+          </w:rPr>
+          <w:t>2</w:t>
+        </w:r>
+      </w:fldSimple>
+      <w:r>
+        <w:t>.</w:t>
+      </w:r>
+      <w:fldSimple w:instr=" SEQ Slika \* ARABIC \s 1 ">
+        <w:r>
+          <w:rPr>
+            <w:noProof/>
+          </w:rPr>
+          <w:t>2</w:t>
+        </w:r>
+      </w:fldSimple>
+      <w:r>
+        <w:t xml:space="preserve">: Oblačne storitve Microsoft </w:t>
+      </w:r>
+      <w:proofErr w:type="spellStart"/>
+      <w:r>
+        <w:t>Azure</w:t>
+      </w:r>
+      <w:proofErr w:type="spellEnd"/>
+      <w:r>
+        <w:t xml:space="preserve"> z različnimi modeli oblačnega računalništva</w:t>
+      </w:r>
+    </w:p>
+    <w:p>
+      <w:pPr>
+        <w:pStyle w:val="Heading2"/>
+        <w:rPr>
+          <w:lang w:val="sl-SI"/>
+        </w:rPr>
+      </w:pPr>
+      <w:r>
+        <w:rPr>
+          <w:lang w:val="sl-SI"/>
+        </w:rPr>
+        <w:t>Prednosti in omejitve samop</w:t>
+      </w:r>
+      <w:bookmarkStart w:id="10" w:name="_GoBack"/>
+      <w:bookmarkEnd w:id="10"/>
+      <w:r>
+        <w:rPr>
+          <w:lang w:val="sl-SI"/>
+        </w:rPr>
+        <w:t>ostrežnih zalednih sistemov</w:t>
+      </w:r>
+      <w:r>
+        <w:rPr>
+          <w:lang w:val="sl-SI"/>
+        </w:rPr>
         <w:br w:type="page"/>
       </w:r>
     </w:p>
     <w:p>
       <w:pPr>
-        <w:spacing w:line="259" w:lineRule="auto"/>
-        <w:jc w:val="left"/>
-        <w:rPr>
-          <w:lang w:val="sl-SI"/>
-        </w:rPr>
-      </w:pPr>
-      <w:r>
-        <w:rPr>
-          <w:lang w:val="sl-SI"/>
-        </w:rPr>
-        <w:lastRenderedPageBreak/>
-        <w:br w:type="page"/>
-      </w:r>
-    </w:p>
-    <w:p>
-      <w:pPr>
         <w:pStyle w:val="Heading1"/>
-        <w:numPr>
-          <w:ilvl w:val="0"/>
-          <w:numId w:val="1"/>
-        </w:numPr>
-      </w:pPr>
-      <w:bookmarkStart w:id="10" w:name="_Toc44000559"/>
+      </w:pPr>
+      <w:bookmarkStart w:id="11" w:name="_Toc44000559"/>
       <w:r>
         <w:lastRenderedPageBreak/>
         <w:t>VIRI IN LITERATURA</w:t>
       </w:r>
-      <w:bookmarkEnd w:id="10"/>
-    </w:p>
-    <w:bookmarkStart w:id="11" w:name="_Toc44000560" w:displacedByCustomXml="next"/>
+      <w:bookmarkEnd w:id="11"/>
+    </w:p>
+    <w:bookmarkStart w:id="12" w:name="_Toc44000560" w:displacedByCustomXml="next"/>
     <w:sdt>
       <w:sdtPr>
         <w:rPr>
           <w:rFonts w:eastAsiaTheme="minorHAnsi" w:cstheme="minorBidi"/>
+          <w:b w:val="0"/>
+          <w:caps w:val="0"/>
           <w:sz w:val="24"/>
           <w:szCs w:val="22"/>
+          <w:lang w:val="en-SI"/>
         </w:rPr>
         <w:id w:val="361089197"/>
         <w:docPartObj>
@@ -2899,13 +3461,7 @@
           <w:docPartUnique/>
         </w:docPartObj>
       </w:sdtPr>
-      <w:sdtEndPr>
-        <w:rPr>
-          <w:b w:val="0"/>
-          <w:caps w:val="0"/>
-          <w:lang w:val="en-SI"/>
-        </w:rPr>
-      </w:sdtEndPr>
+      <w:sdtEndPr/>
       <w:sdtContent>
         <w:p>
           <w:pPr>
@@ -2914,7 +3470,7 @@
           <w:r>
             <w:t>References</w:t>
           </w:r>
-          <w:bookmarkEnd w:id="11"/>
+          <w:bookmarkEnd w:id="12"/>
         </w:p>
         <w:sdt>
           <w:sdtPr>
@@ -3849,14 +4405,15 @@
   <w:abstractNum w:abstractNumId="0" w15:restartNumberingAfterBreak="0">
     <w:nsid w:val="60526BA2"/>
     <w:multiLevelType w:val="multilevel"/>
-    <w:tmpl w:val="78F6173E"/>
+    <w:tmpl w:val="20000025"/>
     <w:lvl w:ilvl="0">
       <w:start w:val="1"/>
       <w:numFmt w:val="decimal"/>
-      <w:lvlText w:val="%1."/>
+      <w:pStyle w:val="Heading1"/>
+      <w:lvlText w:val="%1"/>
       <w:lvlJc w:val="left"/>
       <w:pPr>
-        <w:ind w:left="360" w:hanging="360"/>
+        <w:ind w:left="432" w:hanging="432"/>
       </w:pPr>
       <w:rPr>
         <w:rFonts w:hint="default"/>
@@ -3865,11 +4422,11 @@
     <w:lvl w:ilvl="1">
       <w:start w:val="1"/>
       <w:numFmt w:val="decimal"/>
-      <w:isLgl/>
+      <w:pStyle w:val="Heading2"/>
       <w:lvlText w:val="%1.%2"/>
       <w:lvlJc w:val="left"/>
       <w:pPr>
-        <w:ind w:left="414" w:hanging="414"/>
+        <w:ind w:left="576" w:hanging="576"/>
       </w:pPr>
       <w:rPr>
         <w:rFonts w:hint="default"/>
@@ -3878,11 +4435,11 @@
     <w:lvl w:ilvl="2">
       <w:start w:val="1"/>
       <w:numFmt w:val="decimal"/>
-      <w:isLgl/>
+      <w:pStyle w:val="Heading3"/>
       <w:lvlText w:val="%1.%2.%3"/>
       <w:lvlJc w:val="left"/>
       <w:pPr>
-        <w:ind w:left="584" w:hanging="584"/>
+        <w:ind w:left="720" w:hanging="720"/>
       </w:pPr>
       <w:rPr>
         <w:rFonts w:hint="default"/>
@@ -3891,11 +4448,11 @@
     <w:lvl w:ilvl="3">
       <w:start w:val="1"/>
       <w:numFmt w:val="decimal"/>
-      <w:isLgl/>
+      <w:pStyle w:val="Heading4"/>
       <w:lvlText w:val="%1.%2.%3.%4"/>
       <w:lvlJc w:val="left"/>
       <w:pPr>
-        <w:ind w:left="1800" w:hanging="720"/>
+        <w:ind w:left="864" w:hanging="864"/>
       </w:pPr>
       <w:rPr>
         <w:rFonts w:hint="default"/>
@@ -3904,11 +4461,11 @@
     <w:lvl w:ilvl="4">
       <w:start w:val="1"/>
       <w:numFmt w:val="decimal"/>
-      <w:isLgl/>
+      <w:pStyle w:val="Heading5"/>
       <w:lvlText w:val="%1.%2.%3.%4.%5"/>
       <w:lvlJc w:val="left"/>
       <w:pPr>
-        <w:ind w:left="2520" w:hanging="1080"/>
+        <w:ind w:left="1008" w:hanging="1008"/>
       </w:pPr>
       <w:rPr>
         <w:rFonts w:hint="default"/>
@@ -3917,11 +4474,11 @@
     <w:lvl w:ilvl="5">
       <w:start w:val="1"/>
       <w:numFmt w:val="decimal"/>
-      <w:isLgl/>
+      <w:pStyle w:val="Heading6"/>
       <w:lvlText w:val="%1.%2.%3.%4.%5.%6"/>
       <w:lvlJc w:val="left"/>
       <w:pPr>
-        <w:ind w:left="2880" w:hanging="1080"/>
+        <w:ind w:left="1152" w:hanging="1152"/>
       </w:pPr>
       <w:rPr>
         <w:rFonts w:hint="default"/>
@@ -3930,11 +4487,11 @@
     <w:lvl w:ilvl="6">
       <w:start w:val="1"/>
       <w:numFmt w:val="decimal"/>
-      <w:isLgl/>
+      <w:pStyle w:val="Heading7"/>
       <w:lvlText w:val="%1.%2.%3.%4.%5.%6.%7"/>
       <w:lvlJc w:val="left"/>
       <w:pPr>
-        <w:ind w:left="3600" w:hanging="1440"/>
+        <w:ind w:left="1296" w:hanging="1296"/>
       </w:pPr>
       <w:rPr>
         <w:rFonts w:hint="default"/>
@@ -3943,11 +4500,11 @@
     <w:lvl w:ilvl="7">
       <w:start w:val="1"/>
       <w:numFmt w:val="decimal"/>
-      <w:isLgl/>
+      <w:pStyle w:val="Heading8"/>
       <w:lvlText w:val="%1.%2.%3.%4.%5.%6.%7.%8"/>
       <w:lvlJc w:val="left"/>
       <w:pPr>
-        <w:ind w:left="3960" w:hanging="1440"/>
+        <w:ind w:left="1440" w:hanging="1440"/>
       </w:pPr>
       <w:rPr>
         <w:rFonts w:hint="default"/>
@@ -3956,11 +4513,11 @@
     <w:lvl w:ilvl="8">
       <w:start w:val="1"/>
       <w:numFmt w:val="decimal"/>
-      <w:isLgl/>
+      <w:pStyle w:val="Heading9"/>
       <w:lvlText w:val="%1.%2.%3.%4.%5.%6.%7.%8.%9"/>
       <w:lvlJc w:val="left"/>
       <w:pPr>
-        <w:ind w:left="4320" w:hanging="1440"/>
+        <w:ind w:left="1584" w:hanging="1584"/>
       </w:pPr>
       <w:rPr>
         <w:rFonts w:hint="default"/>
@@ -4393,6 +4950,9 @@
     <w:pPr>
       <w:keepNext/>
       <w:keepLines/>
+      <w:numPr>
+        <w:numId w:val="1"/>
+      </w:numPr>
       <w:spacing w:before="360" w:after="240" w:line="259" w:lineRule="auto"/>
       <w:jc w:val="left"/>
       <w:outlineLvl w:val="0"/>
@@ -4418,6 +4978,10 @@
     <w:pPr>
       <w:keepNext/>
       <w:keepLines/>
+      <w:numPr>
+        <w:ilvl w:val="1"/>
+        <w:numId w:val="1"/>
+      </w:numPr>
       <w:spacing w:before="160" w:after="120" w:line="259" w:lineRule="auto"/>
       <w:jc w:val="left"/>
       <w:outlineLvl w:val="1"/>
@@ -4434,13 +4998,16 @@
     <w:next w:val="Normal"/>
     <w:link w:val="Heading3Char"/>
     <w:uiPriority w:val="9"/>
-    <w:semiHidden/>
     <w:unhideWhenUsed/>
     <w:qFormat/>
     <w:rsid w:val="00DA4A5D"/>
     <w:pPr>
       <w:keepNext/>
       <w:keepLines/>
+      <w:numPr>
+        <w:ilvl w:val="2"/>
+        <w:numId w:val="1"/>
+      </w:numPr>
       <w:spacing w:before="40" w:after="0"/>
       <w:outlineLvl w:val="2"/>
     </w:pPr>
@@ -4450,9 +5017,170 @@
       <w:szCs w:val="24"/>
     </w:rPr>
   </w:style>
+  <w:style w:type="paragraph" w:styleId="Heading4">
+    <w:name w:val="heading 4"/>
+    <w:basedOn w:val="Normal"/>
+    <w:next w:val="Normal"/>
+    <w:link w:val="Heading4Char"/>
+    <w:uiPriority w:val="9"/>
+    <w:semiHidden/>
+    <w:unhideWhenUsed/>
+    <w:qFormat/>
+    <w:rsid w:val="00DC2B2E"/>
+    <w:pPr>
+      <w:keepNext/>
+      <w:keepLines/>
+      <w:numPr>
+        <w:ilvl w:val="3"/>
+        <w:numId w:val="1"/>
+      </w:numPr>
+      <w:spacing w:before="40" w:after="0"/>
+      <w:outlineLvl w:val="3"/>
+    </w:pPr>
+    <w:rPr>
+      <w:rFonts w:asciiTheme="majorHAnsi" w:eastAsiaTheme="majorEastAsia" w:hAnsiTheme="majorHAnsi" w:cstheme="majorBidi"/>
+      <w:i/>
+      <w:iCs/>
+      <w:color w:val="2F5496" w:themeColor="accent1" w:themeShade="BF"/>
+    </w:rPr>
+  </w:style>
+  <w:style w:type="paragraph" w:styleId="Heading5">
+    <w:name w:val="heading 5"/>
+    <w:basedOn w:val="Normal"/>
+    <w:next w:val="Normal"/>
+    <w:link w:val="Heading5Char"/>
+    <w:uiPriority w:val="9"/>
+    <w:semiHidden/>
+    <w:unhideWhenUsed/>
+    <w:qFormat/>
+    <w:rsid w:val="00DC2B2E"/>
+    <w:pPr>
+      <w:keepNext/>
+      <w:keepLines/>
+      <w:numPr>
+        <w:ilvl w:val="4"/>
+        <w:numId w:val="1"/>
+      </w:numPr>
+      <w:spacing w:before="40" w:after="0"/>
+      <w:outlineLvl w:val="4"/>
+    </w:pPr>
+    <w:rPr>
+      <w:rFonts w:asciiTheme="majorHAnsi" w:eastAsiaTheme="majorEastAsia" w:hAnsiTheme="majorHAnsi" w:cstheme="majorBidi"/>
+      <w:color w:val="2F5496" w:themeColor="accent1" w:themeShade="BF"/>
+    </w:rPr>
+  </w:style>
+  <w:style w:type="paragraph" w:styleId="Heading6">
+    <w:name w:val="heading 6"/>
+    <w:basedOn w:val="Normal"/>
+    <w:next w:val="Normal"/>
+    <w:link w:val="Heading6Char"/>
+    <w:uiPriority w:val="9"/>
+    <w:semiHidden/>
+    <w:unhideWhenUsed/>
+    <w:qFormat/>
+    <w:rsid w:val="00DC2B2E"/>
+    <w:pPr>
+      <w:keepNext/>
+      <w:keepLines/>
+      <w:numPr>
+        <w:ilvl w:val="5"/>
+        <w:numId w:val="1"/>
+      </w:numPr>
+      <w:spacing w:before="40" w:after="0"/>
+      <w:outlineLvl w:val="5"/>
+    </w:pPr>
+    <w:rPr>
+      <w:rFonts w:asciiTheme="majorHAnsi" w:eastAsiaTheme="majorEastAsia" w:hAnsiTheme="majorHAnsi" w:cstheme="majorBidi"/>
+      <w:color w:val="1F3763" w:themeColor="accent1" w:themeShade="7F"/>
+    </w:rPr>
+  </w:style>
+  <w:style w:type="paragraph" w:styleId="Heading7">
+    <w:name w:val="heading 7"/>
+    <w:basedOn w:val="Normal"/>
+    <w:next w:val="Normal"/>
+    <w:link w:val="Heading7Char"/>
+    <w:uiPriority w:val="9"/>
+    <w:semiHidden/>
+    <w:unhideWhenUsed/>
+    <w:qFormat/>
+    <w:rsid w:val="00DC2B2E"/>
+    <w:pPr>
+      <w:keepNext/>
+      <w:keepLines/>
+      <w:numPr>
+        <w:ilvl w:val="6"/>
+        <w:numId w:val="1"/>
+      </w:numPr>
+      <w:spacing w:before="40" w:after="0"/>
+      <w:outlineLvl w:val="6"/>
+    </w:pPr>
+    <w:rPr>
+      <w:rFonts w:asciiTheme="majorHAnsi" w:eastAsiaTheme="majorEastAsia" w:hAnsiTheme="majorHAnsi" w:cstheme="majorBidi"/>
+      <w:i/>
+      <w:iCs/>
+      <w:color w:val="1F3763" w:themeColor="accent1" w:themeShade="7F"/>
+    </w:rPr>
+  </w:style>
+  <w:style w:type="paragraph" w:styleId="Heading8">
+    <w:name w:val="heading 8"/>
+    <w:basedOn w:val="Normal"/>
+    <w:next w:val="Normal"/>
+    <w:link w:val="Heading8Char"/>
+    <w:uiPriority w:val="9"/>
+    <w:semiHidden/>
+    <w:unhideWhenUsed/>
+    <w:qFormat/>
+    <w:rsid w:val="00DC2B2E"/>
+    <w:pPr>
+      <w:keepNext/>
+      <w:keepLines/>
+      <w:numPr>
+        <w:ilvl w:val="7"/>
+        <w:numId w:val="1"/>
+      </w:numPr>
+      <w:spacing w:before="40" w:after="0"/>
+      <w:outlineLvl w:val="7"/>
+    </w:pPr>
+    <w:rPr>
+      <w:rFonts w:asciiTheme="majorHAnsi" w:eastAsiaTheme="majorEastAsia" w:hAnsiTheme="majorHAnsi" w:cstheme="majorBidi"/>
+      <w:color w:val="272727" w:themeColor="text1" w:themeTint="D8"/>
+      <w:sz w:val="21"/>
+      <w:szCs w:val="21"/>
+    </w:rPr>
+  </w:style>
+  <w:style w:type="paragraph" w:styleId="Heading9">
+    <w:name w:val="heading 9"/>
+    <w:basedOn w:val="Normal"/>
+    <w:next w:val="Normal"/>
+    <w:link w:val="Heading9Char"/>
+    <w:uiPriority w:val="9"/>
+    <w:semiHidden/>
+    <w:unhideWhenUsed/>
+    <w:qFormat/>
+    <w:rsid w:val="00DC2B2E"/>
+    <w:pPr>
+      <w:keepNext/>
+      <w:keepLines/>
+      <w:numPr>
+        <w:ilvl w:val="8"/>
+        <w:numId w:val="1"/>
+      </w:numPr>
+      <w:spacing w:before="40" w:after="0"/>
+      <w:outlineLvl w:val="8"/>
+    </w:pPr>
+    <w:rPr>
+      <w:rFonts w:asciiTheme="majorHAnsi" w:eastAsiaTheme="majorEastAsia" w:hAnsiTheme="majorHAnsi" w:cstheme="majorBidi"/>
+      <w:i/>
+      <w:iCs/>
+      <w:color w:val="272727" w:themeColor="text1" w:themeTint="D8"/>
+      <w:sz w:val="21"/>
+      <w:szCs w:val="21"/>
+    </w:rPr>
+  </w:style>
   <w:style w:type="character" w:default="1" w:styleId="DefaultParagraphFont">
     <w:name w:val="Default Paragraph Font"/>
     <w:uiPriority w:val="1"/>
+    <w:semiHidden/>
     <w:unhideWhenUsed/>
   </w:style>
   <w:style w:type="table" w:default="1" w:styleId="TableNormal">
@@ -4612,6 +5340,9 @@
     <w:qFormat/>
     <w:rsid w:val="00472350"/>
     <w:pPr>
+      <w:numPr>
+        <w:numId w:val="0"/>
+      </w:numPr>
       <w:spacing w:before="240" w:after="0"/>
       <w:outlineLvl w:val="9"/>
     </w:pPr>
@@ -4672,7 +5403,6 @@
     <w:basedOn w:val="DefaultParagraphFont"/>
     <w:link w:val="Heading3"/>
     <w:uiPriority w:val="9"/>
-    <w:semiHidden/>
     <w:rsid w:val="00DA4A5D"/>
     <w:rPr>
       <w:rFonts w:ascii="Calibri" w:eastAsiaTheme="majorEastAsia" w:hAnsi="Calibri" w:cstheme="majorBidi"/>
@@ -4743,6 +5473,158 @@
       <w:caps/>
       <w:sz w:val="36"/>
       <w:szCs w:val="32"/>
+      <w:lang w:val="sl-SI"/>
+    </w:rPr>
+  </w:style>
+  <w:style w:type="paragraph" w:styleId="Caption">
+    <w:name w:val="caption"/>
+    <w:basedOn w:val="Normal"/>
+    <w:next w:val="Normal"/>
+    <w:link w:val="CaptionChar"/>
+    <w:uiPriority w:val="35"/>
+    <w:unhideWhenUsed/>
+    <w:qFormat/>
+    <w:rsid w:val="00DC2B2E"/>
+    <w:pPr>
+      <w:spacing w:after="200" w:line="240" w:lineRule="auto"/>
+    </w:pPr>
+    <w:rPr>
+      <w:i/>
+      <w:iCs/>
+      <w:color w:val="44546A" w:themeColor="text2"/>
+      <w:sz w:val="18"/>
+      <w:szCs w:val="18"/>
+    </w:rPr>
+  </w:style>
+  <w:style w:type="character" w:customStyle="1" w:styleId="Heading4Char">
+    <w:name w:val="Heading 4 Char"/>
+    <w:basedOn w:val="DefaultParagraphFont"/>
+    <w:link w:val="Heading4"/>
+    <w:uiPriority w:val="9"/>
+    <w:semiHidden/>
+    <w:rsid w:val="00DC2B2E"/>
+    <w:rPr>
+      <w:rFonts w:asciiTheme="majorHAnsi" w:eastAsiaTheme="majorEastAsia" w:hAnsiTheme="majorHAnsi" w:cstheme="majorBidi"/>
+      <w:i/>
+      <w:iCs/>
+      <w:color w:val="2F5496" w:themeColor="accent1" w:themeShade="BF"/>
+      <w:sz w:val="24"/>
+    </w:rPr>
+  </w:style>
+  <w:style w:type="character" w:customStyle="1" w:styleId="Heading5Char">
+    <w:name w:val="Heading 5 Char"/>
+    <w:basedOn w:val="DefaultParagraphFont"/>
+    <w:link w:val="Heading5"/>
+    <w:uiPriority w:val="9"/>
+    <w:semiHidden/>
+    <w:rsid w:val="00DC2B2E"/>
+    <w:rPr>
+      <w:rFonts w:asciiTheme="majorHAnsi" w:eastAsiaTheme="majorEastAsia" w:hAnsiTheme="majorHAnsi" w:cstheme="majorBidi"/>
+      <w:color w:val="2F5496" w:themeColor="accent1" w:themeShade="BF"/>
+      <w:sz w:val="24"/>
+    </w:rPr>
+  </w:style>
+  <w:style w:type="character" w:customStyle="1" w:styleId="Heading6Char">
+    <w:name w:val="Heading 6 Char"/>
+    <w:basedOn w:val="DefaultParagraphFont"/>
+    <w:link w:val="Heading6"/>
+    <w:uiPriority w:val="9"/>
+    <w:semiHidden/>
+    <w:rsid w:val="00DC2B2E"/>
+    <w:rPr>
+      <w:rFonts w:asciiTheme="majorHAnsi" w:eastAsiaTheme="majorEastAsia" w:hAnsiTheme="majorHAnsi" w:cstheme="majorBidi"/>
+      <w:color w:val="1F3763" w:themeColor="accent1" w:themeShade="7F"/>
+      <w:sz w:val="24"/>
+    </w:rPr>
+  </w:style>
+  <w:style w:type="character" w:customStyle="1" w:styleId="Heading7Char">
+    <w:name w:val="Heading 7 Char"/>
+    <w:basedOn w:val="DefaultParagraphFont"/>
+    <w:link w:val="Heading7"/>
+    <w:uiPriority w:val="9"/>
+    <w:semiHidden/>
+    <w:rsid w:val="00DC2B2E"/>
+    <w:rPr>
+      <w:rFonts w:asciiTheme="majorHAnsi" w:eastAsiaTheme="majorEastAsia" w:hAnsiTheme="majorHAnsi" w:cstheme="majorBidi"/>
+      <w:i/>
+      <w:iCs/>
+      <w:color w:val="1F3763" w:themeColor="accent1" w:themeShade="7F"/>
+      <w:sz w:val="24"/>
+    </w:rPr>
+  </w:style>
+  <w:style w:type="character" w:customStyle="1" w:styleId="Heading8Char">
+    <w:name w:val="Heading 8 Char"/>
+    <w:basedOn w:val="DefaultParagraphFont"/>
+    <w:link w:val="Heading8"/>
+    <w:uiPriority w:val="9"/>
+    <w:semiHidden/>
+    <w:rsid w:val="00DC2B2E"/>
+    <w:rPr>
+      <w:rFonts w:asciiTheme="majorHAnsi" w:eastAsiaTheme="majorEastAsia" w:hAnsiTheme="majorHAnsi" w:cstheme="majorBidi"/>
+      <w:color w:val="272727" w:themeColor="text1" w:themeTint="D8"/>
+      <w:sz w:val="21"/>
+      <w:szCs w:val="21"/>
+    </w:rPr>
+  </w:style>
+  <w:style w:type="character" w:customStyle="1" w:styleId="Heading9Char">
+    <w:name w:val="Heading 9 Char"/>
+    <w:basedOn w:val="DefaultParagraphFont"/>
+    <w:link w:val="Heading9"/>
+    <w:uiPriority w:val="9"/>
+    <w:semiHidden/>
+    <w:rsid w:val="00DC2B2E"/>
+    <w:rPr>
+      <w:rFonts w:asciiTheme="majorHAnsi" w:eastAsiaTheme="majorEastAsia" w:hAnsiTheme="majorHAnsi" w:cstheme="majorBidi"/>
+      <w:i/>
+      <w:iCs/>
+      <w:color w:val="272727" w:themeColor="text1" w:themeTint="D8"/>
+      <w:sz w:val="21"/>
+      <w:szCs w:val="21"/>
+    </w:rPr>
+  </w:style>
+  <w:style w:type="paragraph" w:customStyle="1" w:styleId="PictureCaption">
+    <w:name w:val="PictureCaption"/>
+    <w:basedOn w:val="Caption"/>
+    <w:link w:val="PictureCaptionChar"/>
+    <w:qFormat/>
+    <w:rsid w:val="00CF12DA"/>
+    <w:pPr>
+      <w:jc w:val="center"/>
+    </w:pPr>
+    <w:rPr>
+      <w:i w:val="0"/>
+      <w:color w:val="auto"/>
+      <w:sz w:val="22"/>
+      <w:lang w:val="sl-SI"/>
+    </w:rPr>
+  </w:style>
+  <w:style w:type="character" w:customStyle="1" w:styleId="CaptionChar">
+    <w:name w:val="Caption Char"/>
+    <w:basedOn w:val="DefaultParagraphFont"/>
+    <w:link w:val="Caption"/>
+    <w:uiPriority w:val="35"/>
+    <w:rsid w:val="00DC2B2E"/>
+    <w:rPr>
+      <w:rFonts w:ascii="Calibri" w:hAnsi="Calibri"/>
+      <w:i/>
+      <w:iCs/>
+      <w:color w:val="44546A" w:themeColor="text2"/>
+      <w:sz w:val="18"/>
+      <w:szCs w:val="18"/>
+    </w:rPr>
+  </w:style>
+  <w:style w:type="character" w:customStyle="1" w:styleId="PictureCaptionChar">
+    <w:name w:val="PictureCaption Char"/>
+    <w:basedOn w:val="CaptionChar"/>
+    <w:link w:val="PictureCaption"/>
+    <w:rsid w:val="00CF12DA"/>
+    <w:rPr>
+      <w:rFonts w:ascii="Calibri" w:hAnsi="Calibri"/>
+      <w:i w:val="0"/>
+      <w:iCs/>
+      <w:color w:val="44546A" w:themeColor="text2"/>
+      <w:sz w:val="18"/>
+      <w:szCs w:val="18"/>
       <w:lang w:val="sl-SI"/>
     </w:rPr>
   </w:style>
@@ -5382,7 +6264,7 @@
 </file>
 
 <file path=customXml/itemProps1.xml><?xml version="1.0" encoding="utf-8"?>
-<ds:datastoreItem xmlns:ds="http://schemas.openxmlformats.org/officeDocument/2006/customXml" ds:itemID="{F6D66F36-CF93-4024-868A-2C496DE94C73}">
+<ds:datastoreItem xmlns:ds="http://schemas.openxmlformats.org/officeDocument/2006/customXml" ds:itemID="{039CB19A-5254-464D-8CB3-F55A42197C29}">
   <ds:schemaRefs>
     <ds:schemaRef ds:uri="http://schemas.openxmlformats.org/officeDocument/2006/bibliography"/>
   </ds:schemaRefs>

</xml_diff>

<commit_message>
Done up to chapter 2.2.3
</commit_message>
<xml_diff>
--- a/Posebnosti razvoja spletnih rešitev s samopostrežnim zalednim sistemom v oblaku.docx
+++ b/Posebnosti razvoja spletnih rešitev s samopostrežnim zalednim sistemom v oblaku.docx
@@ -1,6 +1,6 @@
 
 <file path=word/document.xml><?xml version="1.0" encoding="utf-8"?>
-<w:document xmlns:wpc="http://schemas.microsoft.com/office/word/2010/wordprocessingCanvas" xmlns:cx="http://schemas.microsoft.com/office/drawing/2014/chartex" xmlns:cx1="http://schemas.microsoft.com/office/drawing/2015/9/8/chartex" xmlns:cx2="http://schemas.microsoft.com/office/drawing/2015/10/21/chartex" xmlns:cx3="http://schemas.microsoft.com/office/drawing/2016/5/9/chartex" xmlns:cx4="http://schemas.microsoft.com/office/drawing/2016/5/10/chartex" xmlns:cx5="http://schemas.microsoft.com/office/drawing/2016/5/11/chartex" xmlns:cx6="http://schemas.microsoft.com/office/drawing/2016/5/12/chartex" xmlns:cx7="http://schemas.microsoft.com/office/drawing/2016/5/13/chartex" xmlns:cx8="http://schemas.microsoft.com/office/drawing/2016/5/14/chartex" xmlns:mc="http://schemas.openxmlformats.org/markup-compatibility/2006" xmlns:aink="http://schemas.microsoft.com/office/drawing/2016/ink" xmlns:am3d="http://schemas.microsoft.com/office/drawing/2017/model3d" xmlns:o="urn:schemas-microsoft-com:office:office" xmlns:r="http://schemas.openxmlformats.org/officeDocument/2006/relationships" xmlns:m="http://schemas.openxmlformats.org/officeDocument/2006/math" xmlns:v="urn:schemas-microsoft-com:vml" xmlns:wp14="http://schemas.microsoft.com/office/word/2010/wordprocessingDrawing" xmlns:wp="http://schemas.openxmlformats.org/drawingml/2006/wordprocessingDrawing" xmlns:w10="urn:schemas-microsoft-com:office:word" xmlns:w="http://schemas.openxmlformats.org/wordprocessingml/2006/main" xmlns:w14="http://schemas.microsoft.com/office/word/2010/wordml" xmlns:w15="http://schemas.microsoft.com/office/word/2012/wordml" xmlns:w16cid="http://schemas.microsoft.com/office/word/2016/wordml/cid" xmlns:w16se="http://schemas.microsoft.com/office/word/2015/wordml/symex" xmlns:wpg="http://schemas.microsoft.com/office/word/2010/wordprocessingGroup" xmlns:wpi="http://schemas.microsoft.com/office/word/2010/wordprocessingInk" xmlns:wne="http://schemas.microsoft.com/office/word/2006/wordml" xmlns:wps="http://schemas.microsoft.com/office/word/2010/wordprocessingShape" mc:Ignorable="w14 w15 w16se w16cid wp14">
+<w:document xmlns:wpc="http://schemas.microsoft.com/office/word/2010/wordprocessingCanvas" xmlns:cx="http://schemas.microsoft.com/office/drawing/2014/chartex" xmlns:cx1="http://schemas.microsoft.com/office/drawing/2015/9/8/chartex" xmlns:cx2="http://schemas.microsoft.com/office/drawing/2015/10/21/chartex" xmlns:cx3="http://schemas.microsoft.com/office/drawing/2016/5/9/chartex" xmlns:cx4="http://schemas.microsoft.com/office/drawing/2016/5/10/chartex" xmlns:cx5="http://schemas.microsoft.com/office/drawing/2016/5/11/chartex" xmlns:cx6="http://schemas.microsoft.com/office/drawing/2016/5/12/chartex" xmlns:cx7="http://schemas.microsoft.com/office/drawing/2016/5/13/chartex" xmlns:cx8="http://schemas.microsoft.com/office/drawing/2016/5/14/chartex" xmlns:mc="http://schemas.openxmlformats.org/markup-compatibility/2006" xmlns:aink="http://schemas.microsoft.com/office/drawing/2016/ink" xmlns:am3d="http://schemas.microsoft.com/office/drawing/2017/model3d" xmlns:o="urn:schemas-microsoft-com:office:office" xmlns:r="http://schemas.openxmlformats.org/officeDocument/2006/relationships" xmlns:m="http://schemas.openxmlformats.org/officeDocument/2006/math" xmlns:v="urn:schemas-microsoft-com:vml" xmlns:wp14="http://schemas.microsoft.com/office/word/2010/wordprocessingDrawing" xmlns:wp="http://schemas.openxmlformats.org/drawingml/2006/wordprocessingDrawing" xmlns:w10="urn:schemas-microsoft-com:office:word" xmlns:w="http://schemas.openxmlformats.org/wordprocessingml/2006/main" xmlns:w14="http://schemas.microsoft.com/office/word/2010/wordml" xmlns:w15="http://schemas.microsoft.com/office/word/2012/wordml" xmlns:w16cex="http://schemas.microsoft.com/office/word/2018/wordml/cex" xmlns:w16cid="http://schemas.microsoft.com/office/word/2016/wordml/cid" xmlns:w16="http://schemas.microsoft.com/office/word/2018/wordml" xmlns:w16se="http://schemas.microsoft.com/office/word/2015/wordml/symex" xmlns:wpg="http://schemas.microsoft.com/office/word/2010/wordprocessingGroup" xmlns:wpi="http://schemas.microsoft.com/office/word/2010/wordprocessingInk" xmlns:wne="http://schemas.microsoft.com/office/word/2006/wordml" xmlns:wps="http://schemas.microsoft.com/office/word/2010/wordprocessingShape" mc:Ignorable="w14 w15 w16se w16cid w16 w16cex wp14">
   <w:body>
     <w:p>
       <w:pPr>
@@ -85,7 +85,7 @@
     </w:p>
     <w:p>
       <w:pPr>
-        <w:pStyle w:val="Title"/>
+        <w:pStyle w:val="Naslov"/>
         <w:jc w:val="center"/>
         <w:rPr>
           <w:lang w:val="sl-SI"/>
@@ -243,7 +243,7 @@
     </w:p>
     <w:p>
       <w:pPr>
-        <w:pStyle w:val="Title"/>
+        <w:pStyle w:val="Naslov"/>
         <w:jc w:val="center"/>
         <w:rPr>
           <w:lang w:val="sl-SI"/>
@@ -668,7 +668,7 @@
         </w:p>
         <w:p>
           <w:pPr>
-            <w:pStyle w:val="TOC1"/>
+            <w:pStyle w:val="Kazalovsebine1"/>
             <w:tabs>
               <w:tab w:val="left" w:pos="440"/>
               <w:tab w:val="right" w:leader="dot" w:pos="7926"/>
@@ -692,7 +692,7 @@
           <w:hyperlink w:anchor="_Toc44000553" w:history="1">
             <w:r>
               <w:rPr>
-                <w:rStyle w:val="Hyperlink"/>
+                <w:rStyle w:val="Hiperpovezava"/>
                 <w:noProof/>
               </w:rPr>
               <w:t>1.</w:t>
@@ -708,7 +708,7 @@
             </w:r>
             <w:r>
               <w:rPr>
-                <w:rStyle w:val="Hyperlink"/>
+                <w:rStyle w:val="Hiperpovezava"/>
                 <w:noProof/>
               </w:rPr>
               <w:t>UVOD</w:t>
@@ -765,7 +765,7 @@
         </w:p>
         <w:p>
           <w:pPr>
-            <w:pStyle w:val="TOC2"/>
+            <w:pStyle w:val="Kazalovsebine2"/>
             <w:tabs>
               <w:tab w:val="left" w:pos="880"/>
               <w:tab w:val="right" w:leader="dot" w:pos="7926"/>
@@ -780,7 +780,7 @@
           <w:hyperlink w:anchor="_Toc44000554" w:history="1">
             <w:r>
               <w:rPr>
-                <w:rStyle w:val="Hyperlink"/>
+                <w:rStyle w:val="Hiperpovezava"/>
                 <w:noProof/>
                 <w:lang w:val="sl-SI"/>
               </w:rPr>
@@ -797,7 +797,7 @@
             </w:r>
             <w:r>
               <w:rPr>
-                <w:rStyle w:val="Hyperlink"/>
+                <w:rStyle w:val="Hiperpovezava"/>
                 <w:noProof/>
                 <w:lang w:val="sl-SI"/>
               </w:rPr>
@@ -855,7 +855,7 @@
         </w:p>
         <w:p>
           <w:pPr>
-            <w:pStyle w:val="TOC2"/>
+            <w:pStyle w:val="Kazalovsebine2"/>
             <w:tabs>
               <w:tab w:val="left" w:pos="880"/>
               <w:tab w:val="right" w:leader="dot" w:pos="7926"/>
@@ -870,7 +870,7 @@
           <w:hyperlink w:anchor="_Toc44000555" w:history="1">
             <w:r>
               <w:rPr>
-                <w:rStyle w:val="Hyperlink"/>
+                <w:rStyle w:val="Hiperpovezava"/>
                 <w:noProof/>
                 <w:lang w:val="sl-SI"/>
               </w:rPr>
@@ -887,7 +887,7 @@
             </w:r>
             <w:r>
               <w:rPr>
-                <w:rStyle w:val="Hyperlink"/>
+                <w:rStyle w:val="Hiperpovezava"/>
                 <w:noProof/>
                 <w:lang w:val="sl-SI"/>
               </w:rPr>
@@ -945,7 +945,7 @@
         </w:p>
         <w:p>
           <w:pPr>
-            <w:pStyle w:val="TOC2"/>
+            <w:pStyle w:val="Kazalovsebine2"/>
             <w:tabs>
               <w:tab w:val="left" w:pos="880"/>
               <w:tab w:val="right" w:leader="dot" w:pos="7926"/>
@@ -960,7 +960,7 @@
           <w:hyperlink w:anchor="_Toc44000556" w:history="1">
             <w:r>
               <w:rPr>
-                <w:rStyle w:val="Hyperlink"/>
+                <w:rStyle w:val="Hiperpovezava"/>
                 <w:noProof/>
                 <w:lang w:val="sl-SI"/>
               </w:rPr>
@@ -977,7 +977,7 @@
             </w:r>
             <w:r>
               <w:rPr>
-                <w:rStyle w:val="Hyperlink"/>
+                <w:rStyle w:val="Hiperpovezava"/>
                 <w:noProof/>
                 <w:lang w:val="sl-SI"/>
               </w:rPr>
@@ -1035,7 +1035,7 @@
         </w:p>
         <w:p>
           <w:pPr>
-            <w:pStyle w:val="TOC1"/>
+            <w:pStyle w:val="Kazalovsebine1"/>
             <w:tabs>
               <w:tab w:val="left" w:pos="440"/>
               <w:tab w:val="right" w:leader="dot" w:pos="7926"/>
@@ -1050,7 +1050,7 @@
           <w:hyperlink w:anchor="_Toc44000557" w:history="1">
             <w:r>
               <w:rPr>
-                <w:rStyle w:val="Hyperlink"/>
+                <w:rStyle w:val="Hiperpovezava"/>
                 <w:noProof/>
               </w:rPr>
               <w:t>2.</w:t>
@@ -1066,7 +1066,7 @@
             </w:r>
             <w:r>
               <w:rPr>
-                <w:rStyle w:val="Hyperlink"/>
+                <w:rStyle w:val="Hiperpovezava"/>
                 <w:noProof/>
               </w:rPr>
               <w:t>SAMOPOSTREŽNI ZALEDNI SISTEMI V OBLAKU ZA ENOSTRANSKE SPLETNE APLIKACIJE</w:t>
@@ -1123,7 +1123,7 @@
         </w:p>
         <w:p>
           <w:pPr>
-            <w:pStyle w:val="TOC2"/>
+            <w:pStyle w:val="Kazalovsebine2"/>
             <w:tabs>
               <w:tab w:val="left" w:pos="880"/>
               <w:tab w:val="right" w:leader="dot" w:pos="7926"/>
@@ -1138,7 +1138,7 @@
           <w:hyperlink w:anchor="_Toc44000558" w:history="1">
             <w:r>
               <w:rPr>
-                <w:rStyle w:val="Hyperlink"/>
+                <w:rStyle w:val="Hiperpovezava"/>
                 <w:noProof/>
                 <w:lang w:val="sl-SI"/>
               </w:rPr>
@@ -1155,7 +1155,7 @@
             </w:r>
             <w:r>
               <w:rPr>
-                <w:rStyle w:val="Hyperlink"/>
+                <w:rStyle w:val="Hiperpovezava"/>
                 <w:noProof/>
                 <w:lang w:val="sl-SI"/>
               </w:rPr>
@@ -1213,7 +1213,7 @@
         </w:p>
         <w:p>
           <w:pPr>
-            <w:pStyle w:val="TOC1"/>
+            <w:pStyle w:val="Kazalovsebine1"/>
             <w:tabs>
               <w:tab w:val="left" w:pos="440"/>
               <w:tab w:val="right" w:leader="dot" w:pos="7926"/>
@@ -1228,7 +1228,7 @@
           <w:hyperlink w:anchor="_Toc44000559" w:history="1">
             <w:r>
               <w:rPr>
-                <w:rStyle w:val="Hyperlink"/>
+                <w:rStyle w:val="Hiperpovezava"/>
                 <w:noProof/>
               </w:rPr>
               <w:t>3.</w:t>
@@ -1244,7 +1244,7 @@
             </w:r>
             <w:r>
               <w:rPr>
-                <w:rStyle w:val="Hyperlink"/>
+                <w:rStyle w:val="Hiperpovezava"/>
                 <w:noProof/>
               </w:rPr>
               <w:t>VIRI IN LITERATURA</w:t>
@@ -1301,7 +1301,7 @@
         </w:p>
         <w:p>
           <w:pPr>
-            <w:pStyle w:val="TOC1"/>
+            <w:pStyle w:val="Kazalovsebine1"/>
             <w:tabs>
               <w:tab w:val="right" w:leader="dot" w:pos="7926"/>
             </w:tabs>
@@ -1315,7 +1315,7 @@
           <w:hyperlink w:anchor="_Toc44000560" w:history="1">
             <w:r>
               <w:rPr>
-                <w:rStyle w:val="Hyperlink"/>
+                <w:rStyle w:val="Hiperpovezava"/>
                 <w:noProof/>
               </w:rPr>
               <w:t>References</w:t>
@@ -1408,7 +1408,7 @@
     </w:p>
     <w:p>
       <w:pPr>
-        <w:pStyle w:val="TOC1"/>
+        <w:pStyle w:val="Kazalovsebine1"/>
         <w:tabs>
           <w:tab w:val="right" w:leader="dot" w:pos="7926"/>
         </w:tabs>
@@ -1431,14 +1431,14 @@
       <w:hyperlink w:anchor="_Toc44026261" w:history="1">
         <w:r>
           <w:rPr>
-            <w:rStyle w:val="Hyperlink"/>
+            <w:rStyle w:val="Hiperpovezava"/>
             <w:noProof/>
           </w:rPr>
           <w:t>Slika 2.1</w:t>
         </w:r>
         <w:r>
           <w:rPr>
-            <w:rStyle w:val="Hyperlink"/>
+            <w:rStyle w:val="Hiperpovezava"/>
             <w:noProof/>
             <w:lang w:val="en-GB"/>
           </w:rPr>
@@ -1446,24 +1446,10 @@
         </w:r>
         <w:r>
           <w:rPr>
-            <w:rStyle w:val="Hyperlink"/>
+            <w:rStyle w:val="Hiperpovezava"/>
             <w:noProof/>
           </w:rPr>
-          <w:t>Razlike med monolitnim</w:t>
-        </w:r>
-        <w:r>
-          <w:rPr>
-            <w:rStyle w:val="Hyperlink"/>
-            <w:noProof/>
-          </w:rPr>
-          <w:t>i</w:t>
-        </w:r>
-        <w:r>
-          <w:rPr>
-            <w:rStyle w:val="Hyperlink"/>
-            <w:noProof/>
-          </w:rPr>
-          <w:t>, mikrostoritvenimi in FaaS modeli</w:t>
+          <w:t>Razlike med monolitnimi, mikrostoritvenimi in FaaS modeli</w:t>
         </w:r>
         <w:r>
           <w:rPr>
@@ -1580,7 +1566,7 @@
     </w:p>
     <w:tbl>
       <w:tblPr>
-        <w:tblStyle w:val="TableGrid"/>
+        <w:tblStyle w:val="Tabelamrea"/>
         <w:tblW w:w="0" w:type="auto"/>
         <w:tblLook w:val="04A0" w:firstRow="1" w:lastRow="0" w:firstColumn="1" w:lastColumn="0" w:noHBand="0" w:noVBand="1"/>
       </w:tblPr>
@@ -1956,7 +1942,7 @@
     </w:p>
     <w:p>
       <w:pPr>
-        <w:pStyle w:val="Heading1"/>
+        <w:pStyle w:val="Naslov1"/>
       </w:pPr>
       <w:bookmarkStart w:id="3" w:name="_Toc44000553"/>
       <w:r>
@@ -2004,7 +1990,7 @@
     </w:p>
     <w:p>
       <w:pPr>
-        <w:pStyle w:val="Heading2"/>
+        <w:pStyle w:val="Naslov2"/>
         <w:rPr>
           <w:lang w:val="sl-SI"/>
         </w:rPr>
@@ -2054,7 +2040,7 @@
     </w:p>
     <w:p>
       <w:pPr>
-        <w:pStyle w:val="Heading2"/>
+        <w:pStyle w:val="Naslov2"/>
         <w:rPr>
           <w:lang w:val="sl-SI"/>
         </w:rPr>
@@ -2150,7 +2136,7 @@
     </w:p>
     <w:p>
       <w:pPr>
-        <w:pStyle w:val="Heading2"/>
+        <w:pStyle w:val="Naslov2"/>
         <w:rPr>
           <w:lang w:val="sl-SI"/>
         </w:rPr>
@@ -2174,49 +2160,7 @@
         <w:rPr>
           <w:lang w:val="sl-SI"/>
         </w:rPr>
-        <w:t xml:space="preserve">Predpostavili bomo, da se za enostransko aplikacijo uporabi knjižnico </w:t>
-      </w:r>
-      <w:proofErr w:type="spellStart"/>
-      <w:r>
-        <w:rPr>
-          <w:lang w:val="sl-SI"/>
-        </w:rPr>
-        <w:t>React</w:t>
-      </w:r>
-      <w:proofErr w:type="spellEnd"/>
-      <w:r>
-        <w:rPr>
-          <w:lang w:val="sl-SI"/>
-        </w:rPr>
-        <w:t xml:space="preserve">, in da je v drugih enostranskih ogrodjih stvar podobna.  </w:t>
-      </w:r>
-      <w:proofErr w:type="spellStart"/>
-      <w:r>
-        <w:rPr>
-          <w:lang w:val="sl-SI"/>
-        </w:rPr>
-        <w:t>T.i</w:t>
-      </w:r>
-      <w:proofErr w:type="spellEnd"/>
-      <w:r>
-        <w:rPr>
-          <w:lang w:val="sl-SI"/>
-        </w:rPr>
-        <w:t xml:space="preserve">. </w:t>
-      </w:r>
-      <w:proofErr w:type="spellStart"/>
-      <w:r>
-        <w:rPr>
-          <w:lang w:val="sl-SI"/>
-        </w:rPr>
-        <w:t>Serverless</w:t>
-      </w:r>
-      <w:proofErr w:type="spellEnd"/>
-      <w:r>
-        <w:rPr>
-          <w:lang w:val="sl-SI"/>
-        </w:rPr>
-        <w:t xml:space="preserve"> zaledni sistem bo konkretiziran z rešitvijo</w:t>
+        <w:t>Predpostavili bomo, da se za enostransko aplikacijo uporabi knjižnico React, in da je v drugih enostranskih ogrodjih stvar podobna.  T.i. Serverless zaledni sistem bo konkretiziran z rešitvijo</w:t>
       </w:r>
       <w:r>
         <w:rPr>
@@ -2228,83 +2172,13 @@
         <w:rPr>
           <w:lang w:val="sl-SI"/>
         </w:rPr>
-        <w:t xml:space="preserve">. Primerjali bomo naslednje predstavnike zalednih sistemov – lastne REST rešitve, </w:t>
-      </w:r>
-      <w:proofErr w:type="spellStart"/>
-      <w:r>
-        <w:rPr>
-          <w:lang w:val="sl-SI"/>
-        </w:rPr>
-        <w:t>Amazon</w:t>
-      </w:r>
-      <w:proofErr w:type="spellEnd"/>
-      <w:r>
-        <w:rPr>
-          <w:lang w:val="sl-SI"/>
-        </w:rPr>
-        <w:t xml:space="preserve"> </w:t>
-      </w:r>
-      <w:proofErr w:type="spellStart"/>
-      <w:r>
-        <w:rPr>
-          <w:lang w:val="sl-SI"/>
-        </w:rPr>
-        <w:t>Web</w:t>
-      </w:r>
-      <w:proofErr w:type="spellEnd"/>
-      <w:r>
-        <w:rPr>
-          <w:lang w:val="sl-SI"/>
-        </w:rPr>
-        <w:t xml:space="preserve"> </w:t>
-      </w:r>
-      <w:proofErr w:type="spellStart"/>
-      <w:r>
-        <w:rPr>
-          <w:lang w:val="sl-SI"/>
-        </w:rPr>
-        <w:t>Services</w:t>
-      </w:r>
-      <w:proofErr w:type="spellEnd"/>
-      <w:r>
-        <w:rPr>
-          <w:lang w:val="sl-SI"/>
-        </w:rPr>
-        <w:t xml:space="preserve"> in Google </w:t>
-      </w:r>
-      <w:proofErr w:type="spellStart"/>
-      <w:r>
-        <w:rPr>
-          <w:lang w:val="sl-SI"/>
-        </w:rPr>
-        <w:t>Firebase</w:t>
-      </w:r>
-      <w:proofErr w:type="spellEnd"/>
-      <w:r>
-        <w:rPr>
-          <w:lang w:val="sl-SI"/>
-        </w:rPr>
-        <w:t>.</w:t>
-      </w:r>
-      <w:r>
-        <w:rPr>
-          <w:lang w:val="sl-SI"/>
-        </w:rPr>
-        <w:t xml:space="preserve"> Namestitev v realni svet se bo izvedena za </w:t>
-      </w:r>
-      <w:proofErr w:type="spellStart"/>
-      <w:r>
-        <w:rPr>
-          <w:lang w:val="sl-SI"/>
-        </w:rPr>
-        <w:t>Docker</w:t>
-      </w:r>
-      <w:proofErr w:type="spellEnd"/>
-      <w:r>
-        <w:rPr>
-          <w:lang w:val="sl-SI"/>
-        </w:rPr>
-        <w:t xml:space="preserve"> zabojniki.</w:t>
+        <w:t>. Primerjali bomo naslednje predstavnike zalednih sistemov – lastne REST rešitve, Amazon Web Services in Google Firebase.</w:t>
+      </w:r>
+      <w:r>
+        <w:rPr>
+          <w:lang w:val="sl-SI"/>
+        </w:rPr>
+        <w:t xml:space="preserve"> Namestitev v realni svet se bo izvedena za Docker zabojniki.</w:t>
       </w:r>
     </w:p>
     <w:p>
@@ -2324,7 +2198,7 @@
     </w:p>
     <w:p>
       <w:pPr>
-        <w:pStyle w:val="Heading1"/>
+        <w:pStyle w:val="Naslov1"/>
       </w:pPr>
       <w:bookmarkStart w:id="7" w:name="_Toc44000557"/>
       <w:r>
@@ -2533,32 +2407,67 @@
           </w:r>
         </w:sdtContent>
       </w:sdt>
-    </w:p>
-    <w:p>
-      <w:pPr>
-        <w:rPr>
-          <w:lang w:val="sl-SI"/>
-        </w:rPr>
-      </w:pPr>
-      <w:r>
-        <w:rPr>
-          <w:lang w:val="sl-SI"/>
-        </w:rPr>
-        <w:t xml:space="preserve">Samopostrežni zaledni sistemi so v zadnjem desetletju dobili veliko pristašev, še posebej po tem, ko je </w:t>
-      </w:r>
-      <w:proofErr w:type="spellStart"/>
-      <w:r>
-        <w:rPr>
-          <w:lang w:val="sl-SI"/>
-        </w:rPr>
-        <w:t>Amazon</w:t>
-      </w:r>
-      <w:proofErr w:type="spellEnd"/>
-      <w:r>
-        <w:rPr>
-          <w:lang w:val="sl-SI"/>
-        </w:rPr>
-        <w:t xml:space="preserve"> predstavil svojo platformo pod imenom </w:t>
+      <w:r>
+        <w:rPr>
+          <w:lang w:val="sl-SI"/>
+        </w:rPr>
+        <w:t xml:space="preserve"> </w:t>
+      </w:r>
+      <w:sdt>
+        <w:sdtPr>
+          <w:rPr>
+            <w:lang w:val="sl-SI"/>
+          </w:rPr>
+          <w:id w:val="-1642569785"/>
+          <w:citation/>
+        </w:sdtPr>
+        <w:sdtEndPr/>
+        <w:sdtContent>
+          <w:r>
+            <w:rPr>
+              <w:lang w:val="sl-SI"/>
+            </w:rPr>
+            <w:fldChar w:fldCharType="begin"/>
+          </w:r>
+          <w:r>
+            <w:rPr>
+              <w:lang w:val="sl-SI"/>
+            </w:rPr>
+            <w:instrText xml:space="preserve"> CITATION SPO19 \l 1060 </w:instrText>
+          </w:r>
+          <w:r>
+            <w:rPr>
+              <w:lang w:val="sl-SI"/>
+            </w:rPr>
+            <w:fldChar w:fldCharType="separate"/>
+          </w:r>
+          <w:r>
+            <w:rPr>
+              <w:noProof/>
+              <w:lang w:val="sl-SI"/>
+            </w:rPr>
+            <w:t>[4]</w:t>
+          </w:r>
+          <w:r>
+            <w:rPr>
+              <w:lang w:val="sl-SI"/>
+            </w:rPr>
+            <w:fldChar w:fldCharType="end"/>
+          </w:r>
+        </w:sdtContent>
+      </w:sdt>
+    </w:p>
+    <w:p>
+      <w:pPr>
+        <w:rPr>
+          <w:lang w:val="sl-SI"/>
+        </w:rPr>
+      </w:pPr>
+      <w:r>
+        <w:rPr>
+          <w:lang w:val="sl-SI"/>
+        </w:rPr>
+        <w:t xml:space="preserve">Samopostrežni zaledni sistemi so v zadnjem desetletju dobili veliko pristašev, še posebej po tem, ko je Amazon predstavil svojo platformo pod imenom </w:t>
       </w:r>
       <w:r>
         <w:rPr>
@@ -2592,14 +2501,12 @@
         </w:rPr>
         <w:t xml:space="preserve">Ko je tržišče pokazalo interes so se poslovnemu modelu pridružili še ostali tehnološki orjaki, Microsoft s svojimi ti. </w:t>
       </w:r>
-      <w:proofErr w:type="spellStart"/>
       <w:r>
         <w:rPr>
           <w:lang w:val="sl-SI"/>
         </w:rPr>
         <w:t>Azure</w:t>
       </w:r>
-      <w:proofErr w:type="spellEnd"/>
       <w:r>
         <w:rPr>
           <w:i/>
@@ -2608,14 +2515,12 @@
         </w:rPr>
         <w:t xml:space="preserve"> </w:t>
       </w:r>
-      <w:proofErr w:type="spellStart"/>
       <w:r>
         <w:rPr>
           <w:lang w:val="sl-SI"/>
         </w:rPr>
         <w:t>Functions</w:t>
       </w:r>
-      <w:proofErr w:type="spellEnd"/>
       <w:r>
         <w:rPr>
           <w:lang w:val="sl-SI"/>
@@ -2630,14 +2535,12 @@
         </w:rPr>
         <w:t xml:space="preserve">Google </w:t>
       </w:r>
-      <w:proofErr w:type="spellStart"/>
       <w:r>
         <w:rPr>
           <w:lang w:val="sl-SI"/>
         </w:rPr>
         <w:t>Cloud</w:t>
       </w:r>
-      <w:proofErr w:type="spellEnd"/>
       <w:r>
         <w:rPr>
           <w:i/>
@@ -2646,56 +2549,36 @@
         </w:rPr>
         <w:t xml:space="preserve"> </w:t>
       </w:r>
-      <w:proofErr w:type="spellStart"/>
       <w:r>
         <w:rPr>
           <w:lang w:val="sl-SI"/>
         </w:rPr>
         <w:t>Functions</w:t>
       </w:r>
-      <w:proofErr w:type="spellEnd"/>
-      <w:r>
-        <w:rPr>
-          <w:lang w:val="sl-SI"/>
-        </w:rPr>
-        <w:t xml:space="preserve"> – oba leta 2016. Sledila sta še Oracle-</w:t>
-      </w:r>
-      <w:proofErr w:type="spellStart"/>
-      <w:r>
-        <w:rPr>
-          <w:lang w:val="sl-SI"/>
-        </w:rPr>
-        <w:t>ova</w:t>
-      </w:r>
-      <w:proofErr w:type="spellEnd"/>
-      <w:r>
-        <w:rPr>
-          <w:lang w:val="sl-SI"/>
-        </w:rPr>
-        <w:t xml:space="preserve"> </w:t>
-      </w:r>
-      <w:proofErr w:type="spellStart"/>
+      <w:r>
+        <w:rPr>
+          <w:lang w:val="sl-SI"/>
+        </w:rPr>
+        <w:t xml:space="preserve"> – oba leta 2016. Sledila sta še Oracle-ova </w:t>
+      </w:r>
       <w:r>
         <w:rPr>
           <w:lang w:val="sl-SI"/>
         </w:rPr>
         <w:t>Fn</w:t>
       </w:r>
-      <w:proofErr w:type="spellEnd"/>
       <w:r>
         <w:rPr>
           <w:lang w:val="sl-SI"/>
         </w:rPr>
         <w:t xml:space="preserve"> in IBM-ov </w:t>
       </w:r>
-      <w:proofErr w:type="spellStart"/>
       <w:r>
         <w:rPr>
           <w:lang w:val="sl-SI"/>
         </w:rPr>
         <w:t>OpenWhisk</w:t>
       </w:r>
-      <w:proofErr w:type="spellEnd"/>
       <w:r>
         <w:rPr>
           <w:lang w:val="sl-SI"/>
@@ -2709,66 +2592,34 @@
         <w:lastRenderedPageBreak/>
         <w:t xml:space="preserve">sisteme, kot </w:t>
       </w:r>
-      <w:proofErr w:type="spellStart"/>
       <w:r>
         <w:rPr>
           <w:lang w:val="sl-SI"/>
         </w:rPr>
         <w:t>Serverless</w:t>
       </w:r>
-      <w:proofErr w:type="spellEnd"/>
       <w:r>
         <w:rPr>
           <w:lang w:val="sl-SI"/>
         </w:rPr>
         <w:t xml:space="preserve"> in </w:t>
       </w:r>
-      <w:proofErr w:type="spellStart"/>
       <w:r>
         <w:rPr>
           <w:lang w:val="sl-SI"/>
         </w:rPr>
         <w:t>Kubernetes</w:t>
       </w:r>
-      <w:proofErr w:type="spellEnd"/>
-      <w:r>
-        <w:rPr>
-          <w:lang w:val="sl-SI"/>
-        </w:rPr>
-        <w:t xml:space="preserve">, ki sta neodvisna od oblačnih ponudnikov in neodvisno delujeta v </w:t>
-      </w:r>
-      <w:proofErr w:type="spellStart"/>
-      <w:r>
-        <w:rPr>
-          <w:lang w:val="sl-SI"/>
-        </w:rPr>
-        <w:t>Docker</w:t>
-      </w:r>
-      <w:proofErr w:type="spellEnd"/>
-      <w:r>
-        <w:rPr>
-          <w:lang w:val="sl-SI"/>
-        </w:rPr>
-        <w:t xml:space="preserve"> in </w:t>
-      </w:r>
-      <w:proofErr w:type="spellStart"/>
-      <w:r>
-        <w:rPr>
-          <w:lang w:val="sl-SI"/>
-        </w:rPr>
-        <w:t>Kubernetes</w:t>
-      </w:r>
-      <w:proofErr w:type="spellEnd"/>
-      <w:r>
-        <w:rPr>
-          <w:lang w:val="sl-SI"/>
-        </w:rPr>
-        <w:t xml:space="preserve"> zabojnikih.</w:t>
-      </w:r>
-    </w:p>
-    <w:p>
-      <w:pPr>
-        <w:pStyle w:val="Heading2"/>
+      <w:r>
+        <w:rPr>
+          <w:lang w:val="sl-SI"/>
+        </w:rPr>
+        <w:t>, ki sta neodvisna od oblačnih ponudnikov in neodvisno delujeta v Docker in Kubernetes zabojnikih.</w:t>
+      </w:r>
+    </w:p>
+    <w:p>
+      <w:pPr>
+        <w:pStyle w:val="Naslov2"/>
         <w:rPr>
           <w:lang w:val="sl-SI"/>
         </w:rPr>
@@ -2840,7 +2691,7 @@
     </w:p>
     <w:p>
       <w:pPr>
-        <w:pStyle w:val="Heading3"/>
+        <w:pStyle w:val="Naslov3"/>
         <w:rPr>
           <w:lang w:val="sl-SI"/>
         </w:rPr>
@@ -2885,7 +2736,7 @@
     </w:p>
     <w:p>
       <w:pPr>
-        <w:pStyle w:val="Heading3"/>
+        <w:pStyle w:val="Naslov3"/>
         <w:rPr>
           <w:lang w:val="sl-SI"/>
         </w:rPr>
@@ -2945,7 +2796,7 @@
     </w:p>
     <w:p>
       <w:pPr>
-        <w:pStyle w:val="Heading3"/>
+        <w:pStyle w:val="Naslov3"/>
         <w:rPr>
           <w:lang w:val="sl-SI"/>
         </w:rPr>
@@ -3044,68 +2895,12 @@
         <w:rPr>
           <w:lang w:val="sl-SI"/>
         </w:rPr>
-        <w:t xml:space="preserve"> BaaS rešitve so popolnoma spletno gostovane, kot na primer Google-ov </w:t>
-      </w:r>
-      <w:proofErr w:type="spellStart"/>
-      <w:r>
-        <w:rPr>
-          <w:lang w:val="sl-SI"/>
-        </w:rPr>
-        <w:t>Firebase</w:t>
-      </w:r>
-      <w:proofErr w:type="spellEnd"/>
-      <w:r>
-        <w:rPr>
-          <w:lang w:val="sl-SI"/>
-        </w:rPr>
-        <w:t xml:space="preserve"> in Microsoft-ov </w:t>
-      </w:r>
-      <w:proofErr w:type="spellStart"/>
-      <w:r>
-        <w:rPr>
-          <w:lang w:val="sl-SI"/>
-        </w:rPr>
-        <w:t>Azure</w:t>
-      </w:r>
-      <w:proofErr w:type="spellEnd"/>
-      <w:r>
-        <w:rPr>
-          <w:lang w:val="sl-SI"/>
-        </w:rPr>
-        <w:t xml:space="preserve"> </w:t>
-      </w:r>
-      <w:proofErr w:type="spellStart"/>
-      <w:r>
-        <w:rPr>
-          <w:lang w:val="sl-SI"/>
-        </w:rPr>
-        <w:t>Mobile</w:t>
-      </w:r>
-      <w:proofErr w:type="spellEnd"/>
-      <w:r>
-        <w:rPr>
-          <w:lang w:val="sl-SI"/>
-        </w:rPr>
-        <w:t xml:space="preserve"> </w:t>
-      </w:r>
-      <w:proofErr w:type="spellStart"/>
-      <w:r>
-        <w:rPr>
-          <w:lang w:val="sl-SI"/>
-        </w:rPr>
-        <w:t>App</w:t>
-      </w:r>
-      <w:proofErr w:type="spellEnd"/>
-      <w:r>
-        <w:rPr>
-          <w:lang w:val="sl-SI"/>
-        </w:rPr>
-        <w:t xml:space="preserve"> storitev, itd. te ponujajo sklop funkcionalnosti kot so shranjevanje podatkov, overitev, obvestila itd. Na drugi strani pa FaaS izvaja funkcije, zasnovane s strani razvijalcev z uporabo programskih jezikov kot so C#, Python, itd. Te funkcije so izvedene na osnovi dogodkovno-vodenega modela s pomočjo prožilcev.</w:t>
-      </w:r>
-    </w:p>
-    <w:p>
-      <w:pPr>
-        <w:pStyle w:val="Heading3"/>
+        <w:t xml:space="preserve"> BaaS rešitve so popolnoma spletno gostovane, kot na primer Google-ov Firebase in Microsoft-ov Azure Mobile App storitev, itd. te ponujajo sklop funkcionalnosti kot so shranjevanje podatkov, overitev, obvestila itd. Na drugi strani pa FaaS izvaja funkcije, zasnovane s strani razvijalcev z uporabo programskih jezikov kot so C#, Python, itd. Te funkcije so izvedene na osnovi dogodkovno-vodenega modela s pomočjo prožilcev.</w:t>
+      </w:r>
+    </w:p>
+    <w:p>
+      <w:pPr>
+        <w:pStyle w:val="Naslov3"/>
         <w:rPr>
           <w:lang w:val="sl-SI"/>
         </w:rPr>
@@ -3185,6 +2980,7 @@
       </w:pPr>
       <w:r>
         <w:rPr>
+          <w:noProof/>
           <w:lang w:val="sl-SI"/>
         </w:rPr>
         <w:lastRenderedPageBreak/>
@@ -3233,25 +3029,45 @@
       <w:r>
         <w:t xml:space="preserve">Slika </w:t>
       </w:r>
-      <w:fldSimple w:instr=" STYLEREF 1 \s ">
-        <w:r>
-          <w:rPr>
-            <w:noProof/>
-          </w:rPr>
-          <w:t>2</w:t>
-        </w:r>
-      </w:fldSimple>
-      <w:r>
-        <w:t>.</w:t>
-      </w:r>
-      <w:fldSimple w:instr=" SEQ Slika \* ARABIC \s 1 ">
-        <w:r>
-          <w:rPr>
-            <w:noProof/>
-          </w:rPr>
-          <w:t>1</w:t>
-        </w:r>
-      </w:fldSimple>
+      <w:r>
+        <w:fldChar w:fldCharType="begin"/>
+      </w:r>
+      <w:r>
+        <w:instrText xml:space="preserve"> STYLEREF 1 \s </w:instrText>
+      </w:r>
+      <w:r>
+        <w:fldChar w:fldCharType="separate"/>
+      </w:r>
+      <w:r>
+        <w:rPr>
+          <w:noProof/>
+        </w:rPr>
+        <w:t>2</w:t>
+      </w:r>
+      <w:r>
+        <w:fldChar w:fldCharType="end"/>
+      </w:r>
+      <w:r>
+        <w:noBreakHyphen/>
+      </w:r>
+      <w:r>
+        <w:fldChar w:fldCharType="begin"/>
+      </w:r>
+      <w:r>
+        <w:instrText xml:space="preserve"> SEQ Slika \* ARABIC \s 1 </w:instrText>
+      </w:r>
+      <w:r>
+        <w:fldChar w:fldCharType="separate"/>
+      </w:r>
+      <w:r>
+        <w:rPr>
+          <w:noProof/>
+        </w:rPr>
+        <w:t>1</w:t>
+      </w:r>
+      <w:r>
+        <w:fldChar w:fldCharType="end"/>
+      </w:r>
       <w:r>
         <w:rPr>
           <w:lang w:val="en-GB"/>
@@ -3303,21 +3119,7 @@
         <w:rPr>
           <w:lang w:val="sl-SI"/>
         </w:rPr>
-        <w:t xml:space="preserve"> Microsoft </w:t>
-      </w:r>
-      <w:proofErr w:type="spellStart"/>
-      <w:r>
-        <w:rPr>
-          <w:lang w:val="sl-SI"/>
-        </w:rPr>
-        <w:t>Azure</w:t>
-      </w:r>
-      <w:proofErr w:type="spellEnd"/>
-      <w:r>
-        <w:rPr>
-          <w:lang w:val="sl-SI"/>
-        </w:rPr>
-        <w:t xml:space="preserve"> z prej omenjenimi strategijami oblačnega računalništva.</w:t>
+        <w:t xml:space="preserve"> Microsoft Azure z prej omenjenimi strategijami oblačnega računalništva.</w:t>
       </w:r>
     </w:p>
     <w:p>
@@ -3328,6 +3130,7 @@
       </w:pPr>
       <w:r>
         <w:rPr>
+          <w:noProof/>
           <w:lang w:val="sl-SI"/>
         </w:rPr>
         <w:drawing>
@@ -3374,58 +3177,880 @@
       <w:r>
         <w:t xml:space="preserve">Slika </w:t>
       </w:r>
-      <w:fldSimple w:instr=" STYLEREF 1 \s ">
-        <w:r>
+      <w:r>
+        <w:fldChar w:fldCharType="begin"/>
+      </w:r>
+      <w:r>
+        <w:instrText xml:space="preserve"> STYLEREF 1 \s </w:instrText>
+      </w:r>
+      <w:r>
+        <w:fldChar w:fldCharType="separate"/>
+      </w:r>
+      <w:r>
+        <w:rPr>
+          <w:noProof/>
+        </w:rPr>
+        <w:t>2</w:t>
+      </w:r>
+      <w:r>
+        <w:fldChar w:fldCharType="end"/>
+      </w:r>
+      <w:r>
+        <w:noBreakHyphen/>
+      </w:r>
+      <w:r>
+        <w:fldChar w:fldCharType="begin"/>
+      </w:r>
+      <w:r>
+        <w:instrText xml:space="preserve"> SEQ Slika \* ARABIC \s 1 </w:instrText>
+      </w:r>
+      <w:r>
+        <w:fldChar w:fldCharType="separate"/>
+      </w:r>
+      <w:r>
+        <w:rPr>
+          <w:noProof/>
+        </w:rPr>
+        <w:t>2</w:t>
+      </w:r>
+      <w:r>
+        <w:fldChar w:fldCharType="end"/>
+      </w:r>
+      <w:r>
+        <w:t>: Oblačne storitve Microsoft Azure z različnimi modeli oblačnega računalništva</w:t>
+      </w:r>
+    </w:p>
+    <w:p>
+      <w:pPr>
+        <w:pStyle w:val="Naslov2"/>
+        <w:rPr>
+          <w:lang w:val="sl-SI"/>
+        </w:rPr>
+      </w:pPr>
+      <w:r>
+        <w:rPr>
+          <w:lang w:val="sl-SI"/>
+        </w:rPr>
+        <w:t>Prednosti in omejitve samopostrežnih zalednih sistemov</w:t>
+      </w:r>
+    </w:p>
+    <w:p>
+      <w:pPr>
+        <w:rPr>
+          <w:lang w:val="sl-SI"/>
+        </w:rPr>
+      </w:pPr>
+      <w:r>
+        <w:rPr>
+          <w:lang w:val="sl-SI"/>
+        </w:rPr>
+        <w:t>Sedaj ko poznamo kaj je samopostrežni zaledni sistem in kako smo do njega sčasoma prišli, definirajmo</w:t>
+      </w:r>
+      <w:r>
+        <w:rPr>
+          <w:lang w:val="sl-SI"/>
+        </w:rPr>
+        <w:t xml:space="preserve"> še</w:t>
+      </w:r>
+      <w:r>
+        <w:rPr>
+          <w:lang w:val="sl-SI"/>
+        </w:rPr>
+        <w:t xml:space="preserve"> kaj dobrega nam omogoča in kje nas omejuje.</w:t>
+      </w:r>
+    </w:p>
+    <w:p>
+      <w:pPr>
+        <w:rPr>
+          <w:lang w:val="sl-SI"/>
+        </w:rPr>
+      </w:pPr>
+      <w:r>
+        <w:rPr>
+          <w:lang w:val="sl-SI"/>
+        </w:rPr>
+        <w:t>Prvo si oglejmo prednosti:</w:t>
+      </w:r>
+    </w:p>
+    <w:p>
+      <w:pPr>
+        <w:pStyle w:val="Odstavekseznama"/>
+        <w:numPr>
+          <w:ilvl w:val="0"/>
+          <w:numId w:val="2"/>
+        </w:numPr>
+        <w:rPr>
+          <w:lang w:val="sl-SI"/>
+        </w:rPr>
+      </w:pPr>
+      <w:r>
+        <w:rPr>
+          <w:lang w:val="sl-SI"/>
+        </w:rPr>
+        <w:t>Najboljša samostojna razširljivost ob velikih bremenih</w:t>
+      </w:r>
+    </w:p>
+    <w:p>
+      <w:pPr>
+        <w:pStyle w:val="Odstavekseznama"/>
+        <w:numPr>
+          <w:ilvl w:val="0"/>
+          <w:numId w:val="2"/>
+        </w:numPr>
+        <w:rPr>
+          <w:lang w:val="sl-SI"/>
+        </w:rPr>
+      </w:pPr>
+      <w:r>
+        <w:rPr>
+          <w:lang w:val="sl-SI"/>
+        </w:rPr>
+        <w:t>Brez vzdrževanja arhitekture</w:t>
+      </w:r>
+    </w:p>
+    <w:p>
+      <w:pPr>
+        <w:pStyle w:val="Odstavekseznama"/>
+        <w:numPr>
+          <w:ilvl w:val="0"/>
+          <w:numId w:val="2"/>
+        </w:numPr>
+        <w:rPr>
+          <w:lang w:val="sl-SI"/>
+        </w:rPr>
+      </w:pPr>
+      <w:r>
+        <w:rPr>
+          <w:lang w:val="sl-SI"/>
+        </w:rPr>
+        <w:lastRenderedPageBreak/>
+        <w:t>Manjši čas odziva</w:t>
+      </w:r>
+    </w:p>
+    <w:p>
+      <w:pPr>
+        <w:pStyle w:val="Odstavekseznama"/>
+        <w:numPr>
+          <w:ilvl w:val="0"/>
+          <w:numId w:val="2"/>
+        </w:numPr>
+        <w:rPr>
+          <w:lang w:val="sl-SI"/>
+        </w:rPr>
+      </w:pPr>
+      <w:r>
+        <w:rPr>
+          <w:lang w:val="sl-SI"/>
+        </w:rPr>
+        <w:t>Podpora agilnih in hitrih razvojnih ciklov</w:t>
+      </w:r>
+    </w:p>
+    <w:p>
+      <w:pPr>
+        <w:pStyle w:val="Odstavekseznama"/>
+        <w:numPr>
+          <w:ilvl w:val="0"/>
+          <w:numId w:val="2"/>
+        </w:numPr>
+        <w:rPr>
+          <w:lang w:val="sl-SI"/>
+        </w:rPr>
+      </w:pPr>
+      <w:r>
+        <w:rPr>
+          <w:lang w:val="sl-SI"/>
+        </w:rPr>
+        <w:t>Nizki stroški obratovanja</w:t>
+      </w:r>
+      <w:r>
+        <w:rPr>
+          <w:lang w:val="sl-SI"/>
+        </w:rPr>
+        <w:t xml:space="preserve"> </w:t>
+      </w:r>
+      <w:r>
+        <w:rPr>
+          <w:lang w:val="sl-SI"/>
+        </w:rPr>
+        <w:t>– plačaj kot porabiš</w:t>
+      </w:r>
+    </w:p>
+    <w:p>
+      <w:pPr>
+        <w:pStyle w:val="Odstavekseznama"/>
+        <w:numPr>
+          <w:ilvl w:val="0"/>
+          <w:numId w:val="2"/>
+        </w:numPr>
+        <w:rPr>
+          <w:lang w:val="sl-SI"/>
+        </w:rPr>
+      </w:pPr>
+      <w:r>
+        <w:rPr>
+          <w:lang w:val="sl-SI"/>
+        </w:rPr>
+        <w:t>Enostaven model namestitve</w:t>
+      </w:r>
+    </w:p>
+    <w:p>
+      <w:pPr>
+        <w:pStyle w:val="Odstavekseznama"/>
+        <w:numPr>
+          <w:ilvl w:val="0"/>
+          <w:numId w:val="2"/>
+        </w:numPr>
+        <w:rPr>
+          <w:lang w:val="sl-SI"/>
+        </w:rPr>
+      </w:pPr>
+      <w:r>
+        <w:rPr>
+          <w:lang w:val="sl-SI"/>
+        </w:rPr>
+        <w:t>V splošnem se zapletenost zmanjša</w:t>
+      </w:r>
+    </w:p>
+    <w:p>
+      <w:pPr>
+        <w:rPr>
+          <w:lang w:val="sl-SI"/>
+        </w:rPr>
+      </w:pPr>
+      <w:r>
+        <w:rPr>
+          <w:lang w:val="sl-SI"/>
+        </w:rPr>
+        <w:t>Omejitve:</w:t>
+      </w:r>
+    </w:p>
+    <w:p>
+      <w:pPr>
+        <w:pStyle w:val="Odstavekseznama"/>
+        <w:numPr>
+          <w:ilvl w:val="0"/>
+          <w:numId w:val="3"/>
+        </w:numPr>
+        <w:rPr>
+          <w:lang w:val="sl-SI"/>
+        </w:rPr>
+      </w:pPr>
+      <w:r>
+        <w:rPr>
+          <w:lang w:val="sl-SI"/>
+        </w:rPr>
+        <w:t>Orodja monitoringa, beleženja in razhroščevanja so še vedno v zgodnjih fazah razvoja</w:t>
+      </w:r>
+    </w:p>
+    <w:p>
+      <w:pPr>
+        <w:pStyle w:val="Odstavekseznama"/>
+        <w:numPr>
+          <w:ilvl w:val="0"/>
+          <w:numId w:val="3"/>
+        </w:numPr>
+        <w:rPr>
+          <w:lang w:val="sl-SI"/>
+        </w:rPr>
+      </w:pPr>
+      <w:r>
+        <w:rPr>
+          <w:lang w:val="sl-SI"/>
+        </w:rPr>
+        <w:t>Nekompatibilnost med ponudniki</w:t>
+      </w:r>
+    </w:p>
+    <w:p>
+      <w:pPr>
+        <w:pStyle w:val="Odstavekseznama"/>
+        <w:numPr>
+          <w:ilvl w:val="0"/>
+          <w:numId w:val="3"/>
+        </w:numPr>
+        <w:rPr>
+          <w:lang w:val="sl-SI"/>
+        </w:rPr>
+      </w:pPr>
+      <w:r>
+        <w:rPr>
+          <w:lang w:val="sl-SI"/>
+        </w:rPr>
+        <w:t>Zmogljivost je lahko v določenih primerih ozko grlo, kjer so potrebni klici med funkcijami</w:t>
+      </w:r>
+    </w:p>
+    <w:p>
+      <w:pPr>
+        <w:pStyle w:val="Odstavekseznama"/>
+        <w:numPr>
+          <w:ilvl w:val="0"/>
+          <w:numId w:val="3"/>
+        </w:numPr>
+        <w:rPr>
+          <w:lang w:val="sl-SI"/>
+        </w:rPr>
+      </w:pPr>
+      <w:r>
+        <w:rPr>
+          <w:lang w:val="sl-SI"/>
+        </w:rPr>
+        <w:t>Potrebno je utrditi varnostne sisteme</w:t>
+      </w:r>
+    </w:p>
+    <w:p>
+      <w:pPr>
+        <w:pStyle w:val="Odstavekseznama"/>
+        <w:numPr>
+          <w:ilvl w:val="0"/>
+          <w:numId w:val="3"/>
+        </w:numPr>
+        <w:rPr>
+          <w:lang w:val="sl-SI"/>
+        </w:rPr>
+      </w:pPr>
+      <w:r>
+        <w:rPr>
+          <w:lang w:val="sl-SI"/>
+        </w:rPr>
+        <w:t>Upravljanje stanj naj bo centralizirano</w:t>
+      </w:r>
+    </w:p>
+    <w:p>
+      <w:pPr>
+        <w:pStyle w:val="Odstavekseznama"/>
+        <w:numPr>
+          <w:ilvl w:val="0"/>
+          <w:numId w:val="3"/>
+        </w:numPr>
+        <w:rPr>
+          <w:lang w:val="sl-SI"/>
+        </w:rPr>
+      </w:pPr>
+      <w:r>
+        <w:rPr>
+          <w:lang w:val="sl-SI"/>
+        </w:rPr>
+        <w:t>Funkcije niso vedno idealne – recimo za dolgo izvajajoča se opravila</w:t>
+      </w:r>
+    </w:p>
+    <w:p>
+      <w:pPr>
+        <w:rPr>
+          <w:lang w:val="sl-SI"/>
+        </w:rPr>
+      </w:pPr>
+      <w:r>
+        <w:rPr>
+          <w:lang w:val="sl-SI"/>
+        </w:rPr>
+        <w:t>Hiter tempo po katerem samopostrežno računalništvo in temu sorodne rešitve zorijo kaže, da bo zahteven tekmovalec za svoje predhodnike. Trenutno je smatran kot najbolj zanesljiva nastajajoča paradigma. Podrobneje si poglejmo določene prednosti in omejitve, ki nam povedo več o sodelovanju tega paradigma z enostranskimi spletnimi aplikacijami.</w:t>
+      </w:r>
+      <w:sdt>
+        <w:sdtPr>
           <w:rPr>
-            <w:noProof/>
+            <w:lang w:val="sl-SI"/>
           </w:rPr>
-          <w:t>2</w:t>
-        </w:r>
-      </w:fldSimple>
-      <w:r>
-        <w:t>.</w:t>
-      </w:r>
-      <w:fldSimple w:instr=" SEQ Slika \* ARABIC \s 1 ">
-        <w:r>
+          <w:id w:val="107632267"/>
+          <w:citation/>
+        </w:sdtPr>
+        <w:sdtContent>
+          <w:r>
+            <w:rPr>
+              <w:lang w:val="sl-SI"/>
+            </w:rPr>
+            <w:fldChar w:fldCharType="begin"/>
+          </w:r>
+          <w:r>
+            <w:rPr>
+              <w:lang w:val="sl-SI"/>
+            </w:rPr>
+            <w:instrText xml:space="preserve"> CITATION Ram19 \l 1060 </w:instrText>
+          </w:r>
+          <w:r>
+            <w:rPr>
+              <w:lang w:val="sl-SI"/>
+            </w:rPr>
+            <w:fldChar w:fldCharType="separate"/>
+          </w:r>
+          <w:r>
+            <w:rPr>
+              <w:noProof/>
+              <w:lang w:val="sl-SI"/>
+            </w:rPr>
+            <w:t xml:space="preserve"> </w:t>
+          </w:r>
+          <w:r>
+            <w:rPr>
+              <w:noProof/>
+              <w:lang w:val="sl-SI"/>
+            </w:rPr>
+            <w:t>[1]</w:t>
+          </w:r>
+          <w:r>
+            <w:rPr>
+              <w:lang w:val="sl-SI"/>
+            </w:rPr>
+            <w:fldChar w:fldCharType="end"/>
+          </w:r>
+        </w:sdtContent>
+      </w:sdt>
+      <w:sdt>
+        <w:sdtPr>
           <w:rPr>
-            <w:noProof/>
+            <w:lang w:val="sl-SI"/>
           </w:rPr>
-          <w:t>2</w:t>
-        </w:r>
-      </w:fldSimple>
-      <w:r>
-        <w:t xml:space="preserve">: Oblačne storitve Microsoft </w:t>
-      </w:r>
-      <w:proofErr w:type="spellStart"/>
-      <w:r>
-        <w:t>Azure</w:t>
-      </w:r>
-      <w:proofErr w:type="spellEnd"/>
-      <w:r>
-        <w:t xml:space="preserve"> z različnimi modeli oblačnega računalništva</w:t>
-      </w:r>
-    </w:p>
-    <w:p>
-      <w:pPr>
-        <w:pStyle w:val="Heading2"/>
-        <w:rPr>
-          <w:lang w:val="sl-SI"/>
-        </w:rPr>
-      </w:pPr>
-      <w:r>
-        <w:rPr>
-          <w:lang w:val="sl-SI"/>
-        </w:rPr>
-        <w:t>Prednosti in omejitve samop</w:t>
-      </w:r>
-      <w:bookmarkStart w:id="10" w:name="_GoBack"/>
-      <w:bookmarkEnd w:id="10"/>
-      <w:r>
-        <w:rPr>
-          <w:lang w:val="sl-SI"/>
-        </w:rPr>
-        <w:t>ostrežnih zalednih sistemov</w:t>
-      </w:r>
+          <w:id w:val="1705358117"/>
+          <w:citation/>
+        </w:sdtPr>
+        <w:sdtContent>
+          <w:r>
+            <w:rPr>
+              <w:lang w:val="sl-SI"/>
+            </w:rPr>
+            <w:fldChar w:fldCharType="begin"/>
+          </w:r>
+          <w:r>
+            <w:rPr>
+              <w:lang w:val="sl-SI"/>
+            </w:rPr>
+            <w:instrText xml:space="preserve"> CITATION Bra19 \l 1060 </w:instrText>
+          </w:r>
+          <w:r>
+            <w:rPr>
+              <w:lang w:val="sl-SI"/>
+            </w:rPr>
+            <w:fldChar w:fldCharType="separate"/>
+          </w:r>
+          <w:r>
+            <w:rPr>
+              <w:noProof/>
+              <w:lang w:val="sl-SI"/>
+            </w:rPr>
+            <w:t xml:space="preserve"> </w:t>
+          </w:r>
+          <w:r>
+            <w:rPr>
+              <w:noProof/>
+              <w:lang w:val="sl-SI"/>
+            </w:rPr>
+            <w:t>[5]</w:t>
+          </w:r>
+          <w:r>
+            <w:rPr>
+              <w:lang w:val="sl-SI"/>
+            </w:rPr>
+            <w:fldChar w:fldCharType="end"/>
+          </w:r>
+        </w:sdtContent>
+      </w:sdt>
+    </w:p>
+    <w:p>
+      <w:pPr>
+        <w:pStyle w:val="Naslov3"/>
+        <w:rPr>
+          <w:lang w:val="sl-SI"/>
+        </w:rPr>
+      </w:pPr>
+      <w:r>
+        <w:rPr>
+          <w:lang w:val="sl-SI"/>
+        </w:rPr>
+        <w:t>Najboljša samostojna razširljivost ob velikih bremenih</w:t>
+      </w:r>
+    </w:p>
+    <w:p>
+      <w:pPr>
+        <w:rPr>
+          <w:lang w:val="sl-SI"/>
+        </w:rPr>
+      </w:pPr>
+      <w:r>
+        <w:rPr>
+          <w:lang w:val="sl-SI"/>
+        </w:rPr>
+        <w:t>Ker sami ne upravljamo virov, ki so potrebni za tekoče delovanje infrastrukture se naša rešitev avtomatsko razširi po potrebi. Ker je naša aplikacija enostranska, pomeni tudi, da se ta prenese na stran uporabnika in se tam izvajajo ostale enostavnejše operacije. Posledica je, da vse kar bi lahko naši aplikacijo preobremenilo, je v rokah ponudnikov samopostrežnih storitev in ti urejajo vse probleme.</w:t>
+      </w:r>
+      <w:r>
+        <w:rPr>
+          <w:lang w:val="sl-SI"/>
+        </w:rPr>
+        <w:t xml:space="preserve"> Če se mora funkcija izvesti v več instancah se bodo strežniki ponudnika zagnali in ob koncu delovanja tudi ugasnili. To nas reši klasične fizične omejitve kapacitete strežnika, saj jih imajo ti ponudniki ogromno na zalogi – pogosto se to </w:t>
+      </w:r>
+      <w:r>
+        <w:rPr>
+          <w:lang w:val="sl-SI"/>
+        </w:rPr>
+        <w:lastRenderedPageBreak/>
+        <w:t xml:space="preserve">implementira z zabojniki. Posledica je tudi, da funkcije ki imajo pogosto obremenitev so vedno pripravljene, da uporabnike postrežejo z odgovori in tako zagotovijo nenavadni hitre odzive. </w:t>
+      </w:r>
+      <w:sdt>
+        <w:sdtPr>
+          <w:rPr>
+            <w:lang w:val="sl-SI"/>
+          </w:rPr>
+          <w:id w:val="-1947689201"/>
+          <w:citation/>
+        </w:sdtPr>
+        <w:sdtContent>
+          <w:r>
+            <w:rPr>
+              <w:lang w:val="sl-SI"/>
+            </w:rPr>
+            <w:fldChar w:fldCharType="begin"/>
+          </w:r>
+          <w:r>
+            <w:rPr>
+              <w:lang w:val="sl-SI"/>
+            </w:rPr>
+            <w:instrText xml:space="preserve"> CITATION Bra19 \l 1060 </w:instrText>
+          </w:r>
+          <w:r>
+            <w:rPr>
+              <w:lang w:val="sl-SI"/>
+            </w:rPr>
+            <w:fldChar w:fldCharType="separate"/>
+          </w:r>
+          <w:r>
+            <w:rPr>
+              <w:noProof/>
+              <w:lang w:val="sl-SI"/>
+            </w:rPr>
+            <w:t>[5]</w:t>
+          </w:r>
+          <w:r>
+            <w:rPr>
+              <w:lang w:val="sl-SI"/>
+            </w:rPr>
+            <w:fldChar w:fldCharType="end"/>
+          </w:r>
+        </w:sdtContent>
+      </w:sdt>
+      <w:r>
+        <w:rPr>
+          <w:lang w:val="sl-SI"/>
+        </w:rPr>
+        <w:t xml:space="preserve"> </w:t>
+      </w:r>
+    </w:p>
+    <w:p>
+      <w:pPr>
+        <w:pStyle w:val="Naslov3"/>
+        <w:rPr>
+          <w:lang w:val="sl-SI"/>
+        </w:rPr>
+      </w:pPr>
+      <w:r>
+        <w:rPr>
+          <w:lang w:val="sl-SI"/>
+        </w:rPr>
+        <w:t>Manjši čas odziva</w:t>
+      </w:r>
+    </w:p>
+    <w:p>
+      <w:pPr>
+        <w:rPr>
+          <w:lang w:val="sl-SI"/>
+        </w:rPr>
+      </w:pPr>
+      <w:r>
+        <w:rPr>
+          <w:lang w:val="sl-SI"/>
+        </w:rPr>
+        <w:t>Ponudniki samopostrežnih zalednih storitev imajo zelo dodelano arhitekturo in infrastrukturo. Za nas to pomeni, da bodo vedno lahko zagotovili dobre odzivne čase, ne glede na lokacijo uporabnika.</w:t>
+      </w:r>
+      <w:r>
+        <w:rPr>
+          <w:lang w:val="sl-SI"/>
+        </w:rPr>
+        <w:t xml:space="preserve"> Na Sliki 2-3 vidimo uporabnika na zahodu Afrike</w:t>
+      </w:r>
+      <w:r>
+        <w:rPr>
+          <w:lang w:val="sl-SI"/>
+        </w:rPr>
+        <w:t>, Aljaske in vzhoda Rusije</w:t>
+      </w:r>
+      <w:r>
+        <w:rPr>
+          <w:lang w:val="sl-SI"/>
+        </w:rPr>
+        <w:t>, ki se želi</w:t>
+      </w:r>
+      <w:r>
+        <w:rPr>
+          <w:lang w:val="sl-SI"/>
+        </w:rPr>
+        <w:t>jo</w:t>
+      </w:r>
+      <w:r>
+        <w:rPr>
+          <w:lang w:val="sl-SI"/>
+        </w:rPr>
+        <w:t xml:space="preserve"> povezati na našo aplikacijo. Vidimo mrežo porazdeljenih storitev</w:t>
+      </w:r>
+      <w:r>
+        <w:rPr>
+          <w:lang w:val="sl-SI"/>
+        </w:rPr>
+        <w:t xml:space="preserve"> (rdeče pike)</w:t>
+      </w:r>
+      <w:r>
+        <w:rPr>
+          <w:lang w:val="sl-SI"/>
+        </w:rPr>
+        <w:t>, zaledij</w:t>
+      </w:r>
+      <w:r>
+        <w:rPr>
+          <w:lang w:val="sl-SI"/>
+        </w:rPr>
+        <w:t xml:space="preserve"> (temneje modre pike)</w:t>
+      </w:r>
+      <w:r>
+        <w:rPr>
+          <w:lang w:val="sl-SI"/>
+        </w:rPr>
+        <w:t xml:space="preserve"> in podatkovnih baz</w:t>
+      </w:r>
+      <w:r>
+        <w:rPr>
+          <w:lang w:val="sl-SI"/>
+        </w:rPr>
+        <w:t xml:space="preserve"> (vijolični valji)</w:t>
+      </w:r>
+      <w:r>
+        <w:rPr>
+          <w:lang w:val="sl-SI"/>
+        </w:rPr>
+        <w:t>, ki nam jo zagotavlja naš izbrani oblačni ponudnik</w:t>
+      </w:r>
+      <w:r>
+        <w:rPr>
+          <w:lang w:val="sl-SI"/>
+        </w:rPr>
+        <w:t xml:space="preserve"> (ali več teh)</w:t>
+      </w:r>
+      <w:r>
+        <w:rPr>
+          <w:lang w:val="sl-SI"/>
+        </w:rPr>
+        <w:t>. Ko uporabnik zahteva izvesti določeno funkcionalnost, mu naš ponudnik</w:t>
+      </w:r>
+      <w:r>
+        <w:rPr>
+          <w:lang w:val="sl-SI"/>
+        </w:rPr>
+        <w:t>/i</w:t>
+      </w:r>
+      <w:r>
+        <w:rPr>
+          <w:lang w:val="sl-SI"/>
+        </w:rPr>
+        <w:t xml:space="preserve"> zagotovi</w:t>
+      </w:r>
+      <w:r>
+        <w:rPr>
+          <w:lang w:val="sl-SI"/>
+        </w:rPr>
+        <w:t>/jo</w:t>
+      </w:r>
+      <w:r>
+        <w:rPr>
+          <w:lang w:val="sl-SI"/>
+        </w:rPr>
+        <w:t xml:space="preserve"> izvedbo na tisti točki, ki bo to opravila najhitreje.</w:t>
+      </w:r>
+    </w:p>
+    <w:p>
+      <w:pPr>
+        <w:keepNext/>
+        <w:jc w:val="center"/>
+      </w:pPr>
+      <w:r>
+        <w:rPr>
+          <w:noProof/>
+        </w:rPr>
+        <w:drawing>
+          <wp:inline distT="0" distB="0" distL="0" distR="0" wp14:anchorId="0821CB98" wp14:editId="605DF870">
+            <wp:extent cx="5039360" cy="2899410"/>
+            <wp:effectExtent l="0" t="0" r="8890" b="0"/>
+            <wp:docPr id="3" name="Slika 3" descr="What’s next for serverless architecture? | InfoWorld"/>
+            <wp:cNvGraphicFramePr>
+              <a:graphicFrameLocks xmlns:a="http://schemas.openxmlformats.org/drawingml/2006/main" noChangeAspect="1"/>
+            </wp:cNvGraphicFramePr>
+            <a:graphic xmlns:a="http://schemas.openxmlformats.org/drawingml/2006/main">
+              <a:graphicData uri="http://schemas.openxmlformats.org/drawingml/2006/picture">
+                <pic:pic xmlns:pic="http://schemas.openxmlformats.org/drawingml/2006/picture">
+                  <pic:nvPicPr>
+                    <pic:cNvPr id="0" name="Picture 1" descr="What’s next for serverless architecture? | InfoWorld"/>
+                    <pic:cNvPicPr>
+                      <a:picLocks noChangeAspect="1" noChangeArrowheads="1"/>
+                    </pic:cNvPicPr>
+                  </pic:nvPicPr>
+                  <pic:blipFill>
+                    <a:blip r:embed="rId11">
+                      <a:extLst>
+                        <a:ext uri="{28A0092B-C50C-407E-A947-70E740481C1C}">
+                          <a14:useLocalDpi xmlns:a14="http://schemas.microsoft.com/office/drawing/2010/main" val="0"/>
+                        </a:ext>
+                      </a:extLst>
+                    </a:blip>
+                    <a:srcRect/>
+                    <a:stretch>
+                      <a:fillRect/>
+                    </a:stretch>
+                  </pic:blipFill>
+                  <pic:spPr bwMode="auto">
+                    <a:xfrm>
+                      <a:off x="0" y="0"/>
+                      <a:ext cx="5039360" cy="2899410"/>
+                    </a:xfrm>
+                    <a:prstGeom prst="rect">
+                      <a:avLst/>
+                    </a:prstGeom>
+                    <a:noFill/>
+                    <a:ln>
+                      <a:noFill/>
+                    </a:ln>
+                  </pic:spPr>
+                </pic:pic>
+              </a:graphicData>
+            </a:graphic>
+          </wp:inline>
+        </w:drawing>
+      </w:r>
+    </w:p>
+    <w:p>
+      <w:pPr>
+        <w:pStyle w:val="PictureCaption"/>
+      </w:pPr>
+      <w:r>
+        <w:t xml:space="preserve">Slika </w:t>
+      </w:r>
+      <w:r>
+        <w:fldChar w:fldCharType="begin"/>
+      </w:r>
+      <w:r>
+        <w:instrText xml:space="preserve"> STYLEREF 1 \s </w:instrText>
+      </w:r>
+      <w:r>
+        <w:fldChar w:fldCharType="separate"/>
+      </w:r>
+      <w:r>
+        <w:rPr>
+          <w:noProof/>
+        </w:rPr>
+        <w:t>2</w:t>
+      </w:r>
+      <w:r>
+        <w:fldChar w:fldCharType="end"/>
+      </w:r>
+      <w:r>
+        <w:noBreakHyphen/>
+      </w:r>
+      <w:r>
+        <w:fldChar w:fldCharType="begin"/>
+      </w:r>
+      <w:r>
+        <w:instrText xml:space="preserve"> SEQ Slika \* ARABIC \s 1 </w:instrText>
+      </w:r>
+      <w:r>
+        <w:fldChar w:fldCharType="separate"/>
+      </w:r>
+      <w:r>
+        <w:rPr>
+          <w:noProof/>
+        </w:rPr>
+        <w:t>3</w:t>
+      </w:r>
+      <w:r>
+        <w:fldChar w:fldCharType="end"/>
+      </w:r>
+      <w:r>
+        <w:t>: Porazdeljena arhitektura samopostrežnih zalednih sistemov</w:t>
+      </w:r>
+    </w:p>
+    <w:p>
+      <w:pPr>
+        <w:rPr>
+          <w:lang w:val="sl-SI"/>
+        </w:rPr>
+      </w:pPr>
+      <w:r>
+        <w:rPr>
+          <w:lang w:val="sl-SI"/>
+        </w:rPr>
+        <w:t>Ko to uparimo z načinom, na katerega delujejo enostranske spletne aplikacije (SPA), imamo recept za zelo odzivno in z malo truda progresivno aplikacijo, ki je uporabnikom privlačna. O delovanju SPA in specifikah teh, si bomo pogledali v poglavju 2.3</w:t>
+      </w:r>
+      <w:r>
+        <w:rPr>
+          <w:lang w:val="sl-SI"/>
+        </w:rPr>
+        <w:t xml:space="preserve">. </w:t>
+      </w:r>
+      <w:sdt>
+        <w:sdtPr>
+          <w:rPr>
+            <w:lang w:val="sl-SI"/>
+          </w:rPr>
+          <w:id w:val="1602684595"/>
+          <w:citation/>
+        </w:sdtPr>
+        <w:sdtContent>
+          <w:r>
+            <w:rPr>
+              <w:lang w:val="sl-SI"/>
+            </w:rPr>
+            <w:fldChar w:fldCharType="begin"/>
+          </w:r>
+          <w:r>
+            <w:rPr>
+              <w:lang w:val="sl-SI"/>
+            </w:rPr>
+            <w:instrText xml:space="preserve"> CITATION Clo20 \l 1060 </w:instrText>
+          </w:r>
+          <w:r>
+            <w:rPr>
+              <w:lang w:val="sl-SI"/>
+            </w:rPr>
+            <w:fldChar w:fldCharType="separate"/>
+          </w:r>
+          <w:r>
+            <w:rPr>
+              <w:noProof/>
+              <w:lang w:val="sl-SI"/>
+            </w:rPr>
+            <w:t>[6]</w:t>
+          </w:r>
+          <w:r>
+            <w:rPr>
+              <w:lang w:val="sl-SI"/>
+            </w:rPr>
+            <w:fldChar w:fldCharType="end"/>
+          </w:r>
+        </w:sdtContent>
+      </w:sdt>
+    </w:p>
+    <w:p>
+      <w:pPr>
+        <w:pStyle w:val="Naslov3"/>
+        <w:rPr>
+          <w:lang w:val="sl-SI"/>
+        </w:rPr>
+      </w:pPr>
+      <w:r>
+        <w:rPr>
+          <w:lang w:val="sl-SI"/>
+        </w:rPr>
+        <w:lastRenderedPageBreak/>
+        <w:t>Nizki stroški delovanja – plačaj kot porabiš</w:t>
+      </w:r>
+    </w:p>
+    <w:p>
+      <w:pPr>
+        <w:rPr>
+          <w:lang w:val="sl-SI"/>
+        </w:rPr>
+      </w:pPr>
       <w:r>
         <w:rPr>
           <w:lang w:val="sl-SI"/>
@@ -3433,18 +4058,7 @@
         <w:br w:type="page"/>
       </w:r>
     </w:p>
-    <w:p>
-      <w:pPr>
-        <w:pStyle w:val="Heading1"/>
-      </w:pPr>
-      <w:bookmarkStart w:id="11" w:name="_Toc44000559"/>
-      <w:r>
-        <w:lastRenderedPageBreak/>
-        <w:t>VIRI IN LITERATURA</w:t>
-      </w:r>
-      <w:bookmarkEnd w:id="11"/>
-    </w:p>
-    <w:bookmarkStart w:id="12" w:name="_Toc44000560" w:displacedByCustomXml="next"/>
+    <w:bookmarkStart w:id="10" w:name="_Toc44000560" w:displacedByCustomXml="next"/>
     <w:sdt>
       <w:sdtPr>
         <w:rPr>
@@ -3463,14 +4077,14 @@
       </w:sdtPr>
       <w:sdtEndPr/>
       <w:sdtContent>
+        <w:bookmarkEnd w:id="10" w:displacedByCustomXml="prev"/>
         <w:p>
           <w:pPr>
-            <w:pStyle w:val="Heading1"/>
+            <w:pStyle w:val="Naslov1"/>
           </w:pPr>
           <w:r>
-            <w:t>References</w:t>
+            <w:t>Viri in Literatura</w:t>
           </w:r>
-          <w:bookmarkEnd w:id="12"/>
         </w:p>
         <w:sdt>
           <w:sdtPr>
@@ -3515,7 +4129,7 @@
               </w:tblGrid>
               <w:tr>
                 <w:trPr>
-                  <w:divId w:val="624237663"/>
+                  <w:divId w:val="1913805998"/>
                   <w:tblCellSpacing w:w="15" w:type="dxa"/>
                 </w:trPr>
                 <w:tc>
@@ -3525,7 +4139,7 @@
                   </w:tcPr>
                   <w:p>
                     <w:pPr>
-                      <w:pStyle w:val="Bibliography"/>
+                      <w:pStyle w:val="Bibliografija"/>
                       <w:rPr>
                         <w:noProof/>
                         <w:szCs w:val="24"/>
@@ -3546,7 +4160,7 @@
                   </w:tcPr>
                   <w:p>
                     <w:pPr>
-                      <w:pStyle w:val="Bibliography"/>
+                      <w:pStyle w:val="Bibliografija"/>
                       <w:rPr>
                         <w:noProof/>
                       </w:rPr>
@@ -3562,7 +4176,7 @@
               </w:tr>
               <w:tr>
                 <w:trPr>
-                  <w:divId w:val="624237663"/>
+                  <w:divId w:val="1913805998"/>
                   <w:tblCellSpacing w:w="15" w:type="dxa"/>
                 </w:trPr>
                 <w:tc>
@@ -3572,7 +4186,7 @@
                   </w:tcPr>
                   <w:p>
                     <w:pPr>
-                      <w:pStyle w:val="Bibliography"/>
+                      <w:pStyle w:val="Bibliografija"/>
                       <w:rPr>
                         <w:noProof/>
                       </w:rPr>
@@ -3592,7 +4206,7 @@
                   </w:tcPr>
                   <w:p>
                     <w:pPr>
-                      <w:pStyle w:val="Bibliography"/>
+                      <w:pStyle w:val="Bibliografija"/>
                       <w:rPr>
                         <w:noProof/>
                       </w:rPr>
@@ -3601,14 +4215,14 @@
                       <w:rPr>
                         <w:noProof/>
                       </w:rPr>
-                      <w:t>C. Wodehouse, "Upwork," 2 10 2018. [Online]. Available: https://www.upwork.com/hiring/development/a-beginners-guide-to-back-end-development/. [Accessed 24 6 2020].</w:t>
+                      <w:t>C. Wodehouse, „Upwork,“ 2 10 2018. [Elektronski]. Available: https://www.upwork.com/hiring/development/a-beginners-guide-to-back-end-development/. [Poskus dostopa 24 6 2020].</w:t>
                     </w:r>
                   </w:p>
                 </w:tc>
               </w:tr>
               <w:tr>
                 <w:trPr>
-                  <w:divId w:val="624237663"/>
+                  <w:divId w:val="1913805998"/>
                   <w:tblCellSpacing w:w="15" w:type="dxa"/>
                 </w:trPr>
                 <w:tc>
@@ -3618,7 +4232,7 @@
                   </w:tcPr>
                   <w:p>
                     <w:pPr>
-                      <w:pStyle w:val="Bibliography"/>
+                      <w:pStyle w:val="Bibliografija"/>
                       <w:rPr>
                         <w:noProof/>
                       </w:rPr>
@@ -3638,7 +4252,7 @@
                   </w:tcPr>
                   <w:p>
                     <w:pPr>
-                      <w:pStyle w:val="Bibliography"/>
+                      <w:pStyle w:val="Bibliografija"/>
                       <w:rPr>
                         <w:noProof/>
                       </w:rPr>
@@ -3654,7 +4268,7 @@
               </w:tr>
               <w:tr>
                 <w:trPr>
-                  <w:divId w:val="624237663"/>
+                  <w:divId w:val="1913805998"/>
                   <w:tblCellSpacing w:w="15" w:type="dxa"/>
                 </w:trPr>
                 <w:tc>
@@ -3664,7 +4278,7 @@
                   </w:tcPr>
                   <w:p>
                     <w:pPr>
-                      <w:pStyle w:val="Bibliography"/>
+                      <w:pStyle w:val="Bibliografija"/>
                       <w:rPr>
                         <w:noProof/>
                       </w:rPr>
@@ -3684,7 +4298,7 @@
                   </w:tcPr>
                   <w:p>
                     <w:pPr>
-                      <w:pStyle w:val="Bibliography"/>
+                      <w:pStyle w:val="Bibliografija"/>
                       <w:rPr>
                         <w:noProof/>
                       </w:rPr>
@@ -3693,14 +4307,14 @@
                       <w:rPr>
                         <w:noProof/>
                       </w:rPr>
-                      <w:t>Google, "Firebase," Google, [Online]. Available: https://firebase.google.com/docs. [Accessed 16 3 2020].</w:t>
+                      <w:t>C. SPOIALA, „Assist Software,“ 23 April 2019. [Elektronski]. Available: https://assist-software.net/blog/pros-and-cons-serverless-computing-faas-comparison-aws-lambda-vs-azure-functions-vs-google. [Poskus dostopa 29 6 2020].</w:t>
                     </w:r>
                   </w:p>
                 </w:tc>
               </w:tr>
               <w:tr>
                 <w:trPr>
-                  <w:divId w:val="624237663"/>
+                  <w:divId w:val="1913805998"/>
                   <w:tblCellSpacing w:w="15" w:type="dxa"/>
                 </w:trPr>
                 <w:tc>
@@ -3710,7 +4324,7 @@
                   </w:tcPr>
                   <w:p>
                     <w:pPr>
-                      <w:pStyle w:val="Bibliography"/>
+                      <w:pStyle w:val="Bibliografija"/>
                       <w:rPr>
                         <w:noProof/>
                       </w:rPr>
@@ -3730,7 +4344,7 @@
                   </w:tcPr>
                   <w:p>
                     <w:pPr>
-                      <w:pStyle w:val="Bibliography"/>
+                      <w:pStyle w:val="Bibliografija"/>
                       <w:rPr>
                         <w:noProof/>
                       </w:rPr>
@@ -3739,14 +4353,14 @@
                       <w:rPr>
                         <w:noProof/>
                       </w:rPr>
-                      <w:t>Amazon, "AWS Amplify," Amazon, [Online]. Available: https://docs.aws.amazon.com/index.html?nc2=h_ql_doc_do_v. [Accessed 16 3 2020].</w:t>
+                      <w:t>Google, „Firebase,“ Google, [Elektronski]. Available: https://firebase.google.com/docs. [Poskus dostopa 16 3 2020].</w:t>
                     </w:r>
                   </w:p>
                 </w:tc>
               </w:tr>
               <w:tr>
                 <w:trPr>
-                  <w:divId w:val="624237663"/>
+                  <w:divId w:val="1913805998"/>
                   <w:tblCellSpacing w:w="15" w:type="dxa"/>
                 </w:trPr>
                 <w:tc>
@@ -3756,7 +4370,7 @@
                   </w:tcPr>
                   <w:p>
                     <w:pPr>
-                      <w:pStyle w:val="Bibliography"/>
+                      <w:pStyle w:val="Bibliografija"/>
                       <w:rPr>
                         <w:noProof/>
                       </w:rPr>
@@ -3776,7 +4390,7 @@
                   </w:tcPr>
                   <w:p>
                     <w:pPr>
-                      <w:pStyle w:val="Bibliography"/>
+                      <w:pStyle w:val="Bibliografija"/>
                       <w:rPr>
                         <w:noProof/>
                       </w:rPr>
@@ -3785,14 +4399,14 @@
                       <w:rPr>
                         <w:noProof/>
                       </w:rPr>
-                      <w:t>Facebook, "React," Facebook, [Online]. Available: https://reactjs.org/. [Accessed 16 3 2020].</w:t>
+                      <w:t>Amazon, „AWS Amplify,“ Amazon, [Elektronski]. Available: https://docs.aws.amazon.com/index.html?nc2=h_ql_doc_do_v. [Poskus dostopa 16 3 2020].</w:t>
                     </w:r>
                   </w:p>
                 </w:tc>
               </w:tr>
               <w:tr>
                 <w:trPr>
-                  <w:divId w:val="624237663"/>
+                  <w:divId w:val="1913805998"/>
                   <w:tblCellSpacing w:w="15" w:type="dxa"/>
                 </w:trPr>
                 <w:tc>
@@ -3802,7 +4416,7 @@
                   </w:tcPr>
                   <w:p>
                     <w:pPr>
-                      <w:pStyle w:val="Bibliography"/>
+                      <w:pStyle w:val="Bibliografija"/>
                       <w:rPr>
                         <w:noProof/>
                       </w:rPr>
@@ -3822,7 +4436,7 @@
                   </w:tcPr>
                   <w:p>
                     <w:pPr>
-                      <w:pStyle w:val="Bibliography"/>
+                      <w:pStyle w:val="Bibliografija"/>
                       <w:rPr>
                         <w:noProof/>
                       </w:rPr>
@@ -3831,14 +4445,14 @@
                       <w:rPr>
                         <w:noProof/>
                       </w:rPr>
-                      <w:t xml:space="preserve">D. Lamas, F. Loizides, L. Nacke, H. Petrie, M. Winckler and P. Zaphiris, Human-Computer Interaction – INTERACT 2019, Cham: Springer, 2019. </w:t>
+                      <w:t>Facebook, „React,“ Facebook, [Elektronski]. Available: https://reactjs.org/. [Poskus dostopa 16 3 2020].</w:t>
                     </w:r>
                   </w:p>
                 </w:tc>
               </w:tr>
               <w:tr>
                 <w:trPr>
-                  <w:divId w:val="624237663"/>
+                  <w:divId w:val="1913805998"/>
                   <w:tblCellSpacing w:w="15" w:type="dxa"/>
                 </w:trPr>
                 <w:tc>
@@ -3848,16 +4462,14 @@
                   </w:tcPr>
                   <w:p>
                     <w:pPr>
-                      <w:pStyle w:val="Bibliography"/>
+                      <w:pStyle w:val="Bibliografija"/>
                       <w:rPr>
                         <w:noProof/>
-                        <w:lang w:val="sl-SI"/>
                       </w:rPr>
                     </w:pPr>
                     <w:r>
                       <w:rPr>
                         <w:noProof/>
-                        <w:lang w:val="sl-SI"/>
                       </w:rPr>
                       <w:t xml:space="preserve">[8] </w:t>
                     </w:r>
@@ -3870,25 +4482,23 @@
                   </w:tcPr>
                   <w:p>
                     <w:pPr>
-                      <w:pStyle w:val="Bibliography"/>
+                      <w:pStyle w:val="Bibliografija"/>
                       <w:rPr>
                         <w:noProof/>
-                        <w:lang w:val="sl-SI"/>
                       </w:rPr>
                     </w:pPr>
                     <w:r>
                       <w:rPr>
                         <w:noProof/>
-                        <w:lang w:val="sl-SI"/>
                       </w:rPr>
-                      <w:t xml:space="preserve">M. Podplatnik, Primerjava ogrodij za zaledne sisteme mobilnih aplikacij : diplomsko delo, Maribor: M. Podplatnik, 2019. </w:t>
+                      <w:t xml:space="preserve">D. Lamas, F. Loizides, L. Nacke, H. Petrie, M. Winckler in P. Zaphiris, Human-Computer Interaction – INTERACT 2019, Cham: Springer, 2019. </w:t>
                     </w:r>
                   </w:p>
                 </w:tc>
               </w:tr>
               <w:tr>
                 <w:trPr>
-                  <w:divId w:val="624237663"/>
+                  <w:divId w:val="1913805998"/>
                   <w:tblCellSpacing w:w="15" w:type="dxa"/>
                 </w:trPr>
                 <w:tc>
@@ -3898,7 +4508,7 @@
                   </w:tcPr>
                   <w:p>
                     <w:pPr>
-                      <w:pStyle w:val="Bibliography"/>
+                      <w:pStyle w:val="Bibliografija"/>
                       <w:rPr>
                         <w:noProof/>
                       </w:rPr>
@@ -3918,7 +4528,53 @@
                   </w:tcPr>
                   <w:p>
                     <w:pPr>
-                      <w:pStyle w:val="Bibliography"/>
+                      <w:pStyle w:val="Bibliografija"/>
+                      <w:rPr>
+                        <w:noProof/>
+                      </w:rPr>
+                    </w:pPr>
+                    <w:r>
+                      <w:rPr>
+                        <w:noProof/>
+                      </w:rPr>
+                      <w:t xml:space="preserve">M. Podplatnik, Primerjava ogrodij za zaledne sisteme mobilnih aplikacij : diplomsko delo, Maribor: M. Podplatnik, 2019. </w:t>
+                    </w:r>
+                  </w:p>
+                </w:tc>
+              </w:tr>
+              <w:tr>
+                <w:trPr>
+                  <w:divId w:val="1913805998"/>
+                  <w:tblCellSpacing w:w="15" w:type="dxa"/>
+                </w:trPr>
+                <w:tc>
+                  <w:tcPr>
+                    <w:tcW w:w="50" w:type="pct"/>
+                    <w:hideMark/>
+                  </w:tcPr>
+                  <w:p>
+                    <w:pPr>
+                      <w:pStyle w:val="Bibliografija"/>
+                      <w:rPr>
+                        <w:noProof/>
+                      </w:rPr>
+                    </w:pPr>
+                    <w:r>
+                      <w:rPr>
+                        <w:noProof/>
+                      </w:rPr>
+                      <w:t xml:space="preserve">[10] </w:t>
+                    </w:r>
+                  </w:p>
+                </w:tc>
+                <w:tc>
+                  <w:tcPr>
+                    <w:tcW w:w="0" w:type="auto"/>
+                    <w:hideMark/>
+                  </w:tcPr>
+                  <w:p>
+                    <w:pPr>
+                      <w:pStyle w:val="Bibliografija"/>
                       <w:rPr>
                         <w:noProof/>
                       </w:rPr>
@@ -3934,7 +4590,7 @@
               </w:tr>
               <w:tr>
                 <w:trPr>
-                  <w:divId w:val="624237663"/>
+                  <w:divId w:val="1913805998"/>
                   <w:tblCellSpacing w:w="15" w:type="dxa"/>
                 </w:trPr>
                 <w:tc>
@@ -3944,7 +4600,7 @@
                   </w:tcPr>
                   <w:p>
                     <w:pPr>
-                      <w:pStyle w:val="Bibliography"/>
+                      <w:pStyle w:val="Bibliografija"/>
                       <w:rPr>
                         <w:noProof/>
                       </w:rPr>
@@ -3954,52 +4610,6 @@
                         <w:noProof/>
                       </w:rPr>
                       <w:lastRenderedPageBreak/>
-                      <w:t xml:space="preserve">[10] </w:t>
-                    </w:r>
-                  </w:p>
-                </w:tc>
-                <w:tc>
-                  <w:tcPr>
-                    <w:tcW w:w="0" w:type="auto"/>
-                    <w:hideMark/>
-                  </w:tcPr>
-                  <w:p>
-                    <w:pPr>
-                      <w:pStyle w:val="Bibliography"/>
-                      <w:rPr>
-                        <w:noProof/>
-                      </w:rPr>
-                    </w:pPr>
-                    <w:r>
-                      <w:rPr>
-                        <w:noProof/>
-                      </w:rPr>
-                      <w:t xml:space="preserve">B. Choudhary, C. Pophale, A. Gutte, A. Dani and S. S. Sonawani, Case Study: Use of AWS Lambda for Building a Serverless Chat Application, Singapore: Springer, 2020. </w:t>
-                    </w:r>
-                  </w:p>
-                </w:tc>
-              </w:tr>
-              <w:tr>
-                <w:trPr>
-                  <w:divId w:val="624237663"/>
-                  <w:tblCellSpacing w:w="15" w:type="dxa"/>
-                </w:trPr>
-                <w:tc>
-                  <w:tcPr>
-                    <w:tcW w:w="50" w:type="pct"/>
-                    <w:hideMark/>
-                  </w:tcPr>
-                  <w:p>
-                    <w:pPr>
-                      <w:pStyle w:val="Bibliography"/>
-                      <w:rPr>
-                        <w:noProof/>
-                      </w:rPr>
-                    </w:pPr>
-                    <w:r>
-                      <w:rPr>
-                        <w:noProof/>
-                      </w:rPr>
                       <w:t xml:space="preserve">[11] </w:t>
                     </w:r>
                   </w:p>
@@ -4011,7 +4621,7 @@
                   </w:tcPr>
                   <w:p>
                     <w:pPr>
-                      <w:pStyle w:val="Bibliography"/>
+                      <w:pStyle w:val="Bibliografija"/>
                       <w:rPr>
                         <w:noProof/>
                       </w:rPr>
@@ -4020,14 +4630,14 @@
                       <w:rPr>
                         <w:noProof/>
                       </w:rPr>
-                      <w:t xml:space="preserve">R. Vemula, Integrating Serverless Architecture, Berkeley: Apress, 2019. </w:t>
+                      <w:t xml:space="preserve">B. Choudhary, C. Pophale, A. Gutte, A. Dani in S. S. Sonawani, Case Study: Use of AWS Lambda for Building a Serverless Chat Application, Singapore: Springer, 2020. </w:t>
                     </w:r>
                   </w:p>
                 </w:tc>
               </w:tr>
               <w:tr>
                 <w:trPr>
-                  <w:divId w:val="624237663"/>
+                  <w:divId w:val="1913805998"/>
                   <w:tblCellSpacing w:w="15" w:type="dxa"/>
                 </w:trPr>
                 <w:tc>
@@ -4037,7 +4647,7 @@
                   </w:tcPr>
                   <w:p>
                     <w:pPr>
-                      <w:pStyle w:val="Bibliography"/>
+                      <w:pStyle w:val="Bibliografija"/>
                       <w:rPr>
                         <w:noProof/>
                       </w:rPr>
@@ -4057,7 +4667,7 @@
                   </w:tcPr>
                   <w:p>
                     <w:pPr>
-                      <w:pStyle w:val="Bibliography"/>
+                      <w:pStyle w:val="Bibliografija"/>
                       <w:rPr>
                         <w:noProof/>
                       </w:rPr>
@@ -4073,7 +4683,7 @@
               </w:tr>
               <w:tr>
                 <w:trPr>
-                  <w:divId w:val="624237663"/>
+                  <w:divId w:val="1913805998"/>
                   <w:tblCellSpacing w:w="15" w:type="dxa"/>
                 </w:trPr>
                 <w:tc>
@@ -4083,7 +4693,7 @@
                   </w:tcPr>
                   <w:p>
                     <w:pPr>
-                      <w:pStyle w:val="Bibliography"/>
+                      <w:pStyle w:val="Bibliografija"/>
                       <w:rPr>
                         <w:noProof/>
                       </w:rPr>
@@ -4103,7 +4713,7 @@
                   </w:tcPr>
                   <w:p>
                     <w:pPr>
-                      <w:pStyle w:val="Bibliography"/>
+                      <w:pStyle w:val="Bibliografija"/>
                       <w:rPr>
                         <w:noProof/>
                       </w:rPr>
@@ -4119,7 +4729,7 @@
               </w:tr>
               <w:tr>
                 <w:trPr>
-                  <w:divId w:val="624237663"/>
+                  <w:divId w:val="1913805998"/>
                   <w:tblCellSpacing w:w="15" w:type="dxa"/>
                 </w:trPr>
                 <w:tc>
@@ -4129,7 +4739,7 @@
                   </w:tcPr>
                   <w:p>
                     <w:pPr>
-                      <w:pStyle w:val="Bibliography"/>
+                      <w:pStyle w:val="Bibliografija"/>
                       <w:rPr>
                         <w:noProof/>
                       </w:rPr>
@@ -4149,7 +4759,7 @@
                   </w:tcPr>
                   <w:p>
                     <w:pPr>
-                      <w:pStyle w:val="Bibliography"/>
+                      <w:pStyle w:val="Bibliografija"/>
                       <w:rPr>
                         <w:noProof/>
                       </w:rPr>
@@ -4165,7 +4775,7 @@
               </w:tr>
               <w:tr>
                 <w:trPr>
-                  <w:divId w:val="624237663"/>
+                  <w:divId w:val="1913805998"/>
                   <w:tblCellSpacing w:w="15" w:type="dxa"/>
                 </w:trPr>
                 <w:tc>
@@ -4175,7 +4785,7 @@
                   </w:tcPr>
                   <w:p>
                     <w:pPr>
-                      <w:pStyle w:val="Bibliography"/>
+                      <w:pStyle w:val="Bibliografija"/>
                       <w:rPr>
                         <w:noProof/>
                       </w:rPr>
@@ -4195,7 +4805,7 @@
                   </w:tcPr>
                   <w:p>
                     <w:pPr>
-                      <w:pStyle w:val="Bibliography"/>
+                      <w:pStyle w:val="Bibliografija"/>
                       <w:rPr>
                         <w:noProof/>
                       </w:rPr>
@@ -4204,53 +4814,7 @@
                       <w:rPr>
                         <w:noProof/>
                       </w:rPr>
-                      <w:t xml:space="preserve">C. G. Kim, A Study of Utilizing Backend as a Service (BaaS) Space for Mobile Applications, Cham: Springer, 2019. </w:t>
-                    </w:r>
-                  </w:p>
-                </w:tc>
-              </w:tr>
-              <w:tr>
-                <w:trPr>
-                  <w:divId w:val="624237663"/>
-                  <w:tblCellSpacing w:w="15" w:type="dxa"/>
-                </w:trPr>
-                <w:tc>
-                  <w:tcPr>
-                    <w:tcW w:w="50" w:type="pct"/>
-                    <w:hideMark/>
-                  </w:tcPr>
-                  <w:p>
-                    <w:pPr>
-                      <w:pStyle w:val="Bibliography"/>
-                      <w:rPr>
-                        <w:noProof/>
-                      </w:rPr>
-                    </w:pPr>
-                    <w:r>
-                      <w:rPr>
-                        <w:noProof/>
-                      </w:rPr>
-                      <w:t xml:space="preserve">[16] </w:t>
-                    </w:r>
-                  </w:p>
-                </w:tc>
-                <w:tc>
-                  <w:tcPr>
-                    <w:tcW w:w="0" w:type="auto"/>
-                    <w:hideMark/>
-                  </w:tcPr>
-                  <w:p>
-                    <w:pPr>
-                      <w:pStyle w:val="Bibliography"/>
-                      <w:rPr>
-                        <w:noProof/>
-                      </w:rPr>
-                    </w:pPr>
-                    <w:r>
-                      <w:rPr>
-                        <w:noProof/>
-                      </w:rPr>
-                      <w:t xml:space="preserve">L. Baresi and M. Garriga, Microservices: The Evolution and Extinction of Web Services?, Cham: Springer, 2019. </w:t>
+                      <w:t xml:space="preserve">L. Baresi in M. Garriga, Microservices: The Evolution and Extinction of Web Services?, Cham: Springer, 2019. </w:t>
                     </w:r>
                   </w:p>
                 </w:tc>
@@ -4258,7 +4822,7 @@
             </w:tbl>
             <w:p>
               <w:pPr>
-                <w:divId w:val="624237663"/>
+                <w:divId w:val="1913805998"/>
                 <w:rPr>
                   <w:rFonts w:eastAsia="Times New Roman"/>
                   <w:noProof/>
@@ -4298,7 +4862,7 @@
 </file>
 
 <file path=word/endnotes.xml><?xml version="1.0" encoding="utf-8"?>
-<w:endnotes xmlns:wpc="http://schemas.microsoft.com/office/word/2010/wordprocessingCanvas" xmlns:cx="http://schemas.microsoft.com/office/drawing/2014/chartex" xmlns:cx1="http://schemas.microsoft.com/office/drawing/2015/9/8/chartex" xmlns:cx2="http://schemas.microsoft.com/office/drawing/2015/10/21/chartex" xmlns:cx3="http://schemas.microsoft.com/office/drawing/2016/5/9/chartex" xmlns:cx4="http://schemas.microsoft.com/office/drawing/2016/5/10/chartex" xmlns:cx5="http://schemas.microsoft.com/office/drawing/2016/5/11/chartex" xmlns:cx6="http://schemas.microsoft.com/office/drawing/2016/5/12/chartex" xmlns:cx7="http://schemas.microsoft.com/office/drawing/2016/5/13/chartex" xmlns:cx8="http://schemas.microsoft.com/office/drawing/2016/5/14/chartex" xmlns:mc="http://schemas.openxmlformats.org/markup-compatibility/2006" xmlns:aink="http://schemas.microsoft.com/office/drawing/2016/ink" xmlns:am3d="http://schemas.microsoft.com/office/drawing/2017/model3d" xmlns:o="urn:schemas-microsoft-com:office:office" xmlns:r="http://schemas.openxmlformats.org/officeDocument/2006/relationships" xmlns:m="http://schemas.openxmlformats.org/officeDocument/2006/math" xmlns:v="urn:schemas-microsoft-com:vml" xmlns:wp14="http://schemas.microsoft.com/office/word/2010/wordprocessingDrawing" xmlns:wp="http://schemas.openxmlformats.org/drawingml/2006/wordprocessingDrawing" xmlns:w10="urn:schemas-microsoft-com:office:word" xmlns:w="http://schemas.openxmlformats.org/wordprocessingml/2006/main" xmlns:w14="http://schemas.microsoft.com/office/word/2010/wordml" xmlns:w15="http://schemas.microsoft.com/office/word/2012/wordml" xmlns:w16cid="http://schemas.microsoft.com/office/word/2016/wordml/cid" xmlns:w16se="http://schemas.microsoft.com/office/word/2015/wordml/symex" xmlns:wpg="http://schemas.microsoft.com/office/word/2010/wordprocessingGroup" xmlns:wpi="http://schemas.microsoft.com/office/word/2010/wordprocessingInk" xmlns:wne="http://schemas.microsoft.com/office/word/2006/wordml" xmlns:wps="http://schemas.microsoft.com/office/word/2010/wordprocessingShape" mc:Ignorable="w14 w15 w16se w16cid wp14">
+<w:endnotes xmlns:wpc="http://schemas.microsoft.com/office/word/2010/wordprocessingCanvas" xmlns:cx="http://schemas.microsoft.com/office/drawing/2014/chartex" xmlns:cx1="http://schemas.microsoft.com/office/drawing/2015/9/8/chartex" xmlns:cx2="http://schemas.microsoft.com/office/drawing/2015/10/21/chartex" xmlns:cx3="http://schemas.microsoft.com/office/drawing/2016/5/9/chartex" xmlns:cx4="http://schemas.microsoft.com/office/drawing/2016/5/10/chartex" xmlns:cx5="http://schemas.microsoft.com/office/drawing/2016/5/11/chartex" xmlns:cx6="http://schemas.microsoft.com/office/drawing/2016/5/12/chartex" xmlns:cx7="http://schemas.microsoft.com/office/drawing/2016/5/13/chartex" xmlns:cx8="http://schemas.microsoft.com/office/drawing/2016/5/14/chartex" xmlns:mc="http://schemas.openxmlformats.org/markup-compatibility/2006" xmlns:aink="http://schemas.microsoft.com/office/drawing/2016/ink" xmlns:am3d="http://schemas.microsoft.com/office/drawing/2017/model3d" xmlns:o="urn:schemas-microsoft-com:office:office" xmlns:r="http://schemas.openxmlformats.org/officeDocument/2006/relationships" xmlns:m="http://schemas.openxmlformats.org/officeDocument/2006/math" xmlns:v="urn:schemas-microsoft-com:vml" xmlns:wp14="http://schemas.microsoft.com/office/word/2010/wordprocessingDrawing" xmlns:wp="http://schemas.openxmlformats.org/drawingml/2006/wordprocessingDrawing" xmlns:w10="urn:schemas-microsoft-com:office:word" xmlns:w="http://schemas.openxmlformats.org/wordprocessingml/2006/main" xmlns:w14="http://schemas.microsoft.com/office/word/2010/wordml" xmlns:w15="http://schemas.microsoft.com/office/word/2012/wordml" xmlns:w16cex="http://schemas.microsoft.com/office/word/2018/wordml/cex" xmlns:w16cid="http://schemas.microsoft.com/office/word/2016/wordml/cid" xmlns:w16="http://schemas.microsoft.com/office/word/2018/wordml" xmlns:w16se="http://schemas.microsoft.com/office/word/2015/wordml/symex" xmlns:wpg="http://schemas.microsoft.com/office/word/2010/wordprocessingGroup" xmlns:wpi="http://schemas.microsoft.com/office/word/2010/wordprocessingInk" xmlns:wne="http://schemas.microsoft.com/office/word/2006/wordml" xmlns:wps="http://schemas.microsoft.com/office/word/2010/wordprocessingShape" mc:Ignorable="w14 w15 w16se w16cid w16 w16cex wp14">
   <w:endnote w:type="separator" w:id="-1">
     <w:p>
       <w:pPr>
@@ -4323,7 +4887,7 @@
 </file>
 
 <file path=word/footer1.xml><?xml version="1.0" encoding="utf-8"?>
-<w:ftr xmlns:wpc="http://schemas.microsoft.com/office/word/2010/wordprocessingCanvas" xmlns:cx="http://schemas.microsoft.com/office/drawing/2014/chartex" xmlns:cx1="http://schemas.microsoft.com/office/drawing/2015/9/8/chartex" xmlns:cx2="http://schemas.microsoft.com/office/drawing/2015/10/21/chartex" xmlns:cx3="http://schemas.microsoft.com/office/drawing/2016/5/9/chartex" xmlns:cx4="http://schemas.microsoft.com/office/drawing/2016/5/10/chartex" xmlns:cx5="http://schemas.microsoft.com/office/drawing/2016/5/11/chartex" xmlns:cx6="http://schemas.microsoft.com/office/drawing/2016/5/12/chartex" xmlns:cx7="http://schemas.microsoft.com/office/drawing/2016/5/13/chartex" xmlns:cx8="http://schemas.microsoft.com/office/drawing/2016/5/14/chartex" xmlns:mc="http://schemas.openxmlformats.org/markup-compatibility/2006" xmlns:aink="http://schemas.microsoft.com/office/drawing/2016/ink" xmlns:am3d="http://schemas.microsoft.com/office/drawing/2017/model3d" xmlns:o="urn:schemas-microsoft-com:office:office" xmlns:r="http://schemas.openxmlformats.org/officeDocument/2006/relationships" xmlns:m="http://schemas.openxmlformats.org/officeDocument/2006/math" xmlns:v="urn:schemas-microsoft-com:vml" xmlns:wp14="http://schemas.microsoft.com/office/word/2010/wordprocessingDrawing" xmlns:wp="http://schemas.openxmlformats.org/drawingml/2006/wordprocessingDrawing" xmlns:w10="urn:schemas-microsoft-com:office:word" xmlns:w="http://schemas.openxmlformats.org/wordprocessingml/2006/main" xmlns:w14="http://schemas.microsoft.com/office/word/2010/wordml" xmlns:w15="http://schemas.microsoft.com/office/word/2012/wordml" xmlns:w16cid="http://schemas.microsoft.com/office/word/2016/wordml/cid" xmlns:w16se="http://schemas.microsoft.com/office/word/2015/wordml/symex" xmlns:wpg="http://schemas.microsoft.com/office/word/2010/wordprocessingGroup" xmlns:wpi="http://schemas.microsoft.com/office/word/2010/wordprocessingInk" xmlns:wne="http://schemas.microsoft.com/office/word/2006/wordml" xmlns:wps="http://schemas.microsoft.com/office/word/2010/wordprocessingShape" mc:Ignorable="w14 w15 w16se w16cid wp14">
+<w:ftr xmlns:wpc="http://schemas.microsoft.com/office/word/2010/wordprocessingCanvas" xmlns:cx="http://schemas.microsoft.com/office/drawing/2014/chartex" xmlns:cx1="http://schemas.microsoft.com/office/drawing/2015/9/8/chartex" xmlns:cx2="http://schemas.microsoft.com/office/drawing/2015/10/21/chartex" xmlns:cx3="http://schemas.microsoft.com/office/drawing/2016/5/9/chartex" xmlns:cx4="http://schemas.microsoft.com/office/drawing/2016/5/10/chartex" xmlns:cx5="http://schemas.microsoft.com/office/drawing/2016/5/11/chartex" xmlns:cx6="http://schemas.microsoft.com/office/drawing/2016/5/12/chartex" xmlns:cx7="http://schemas.microsoft.com/office/drawing/2016/5/13/chartex" xmlns:cx8="http://schemas.microsoft.com/office/drawing/2016/5/14/chartex" xmlns:mc="http://schemas.openxmlformats.org/markup-compatibility/2006" xmlns:aink="http://schemas.microsoft.com/office/drawing/2016/ink" xmlns:am3d="http://schemas.microsoft.com/office/drawing/2017/model3d" xmlns:o="urn:schemas-microsoft-com:office:office" xmlns:r="http://schemas.openxmlformats.org/officeDocument/2006/relationships" xmlns:m="http://schemas.openxmlformats.org/officeDocument/2006/math" xmlns:v="urn:schemas-microsoft-com:vml" xmlns:wp14="http://schemas.microsoft.com/office/word/2010/wordprocessingDrawing" xmlns:wp="http://schemas.openxmlformats.org/drawingml/2006/wordprocessingDrawing" xmlns:w10="urn:schemas-microsoft-com:office:word" xmlns:w="http://schemas.openxmlformats.org/wordprocessingml/2006/main" xmlns:w14="http://schemas.microsoft.com/office/word/2010/wordml" xmlns:w15="http://schemas.microsoft.com/office/word/2012/wordml" xmlns:w16cex="http://schemas.microsoft.com/office/word/2018/wordml/cex" xmlns:w16cid="http://schemas.microsoft.com/office/word/2016/wordml/cid" xmlns:w16="http://schemas.microsoft.com/office/word/2018/wordml" xmlns:w16se="http://schemas.microsoft.com/office/word/2015/wordml/symex" xmlns:wpg="http://schemas.microsoft.com/office/word/2010/wordprocessingGroup" xmlns:wpi="http://schemas.microsoft.com/office/word/2010/wordprocessingInk" xmlns:wne="http://schemas.microsoft.com/office/word/2006/wordml" xmlns:wps="http://schemas.microsoft.com/office/word/2010/wordprocessingShape" mc:Ignorable="w14 w15 w16se w16cid w16 w16cex wp14">
   <w:sdt>
     <w:sdtPr>
       <w:id w:val="-327683445"/>
@@ -4340,7 +4904,7 @@
     <w:sdtContent>
       <w:p>
         <w:pPr>
-          <w:pStyle w:val="Footer"/>
+          <w:pStyle w:val="Noga"/>
           <w:jc w:val="center"/>
         </w:pPr>
         <w:r>
@@ -4369,14 +4933,14 @@
   </w:sdt>
   <w:p>
     <w:pPr>
-      <w:pStyle w:val="Footer"/>
+      <w:pStyle w:val="Noga"/>
     </w:pPr>
   </w:p>
 </w:ftr>
 </file>
 
 <file path=word/footnotes.xml><?xml version="1.0" encoding="utf-8"?>
-<w:footnotes xmlns:wpc="http://schemas.microsoft.com/office/word/2010/wordprocessingCanvas" xmlns:cx="http://schemas.microsoft.com/office/drawing/2014/chartex" xmlns:cx1="http://schemas.microsoft.com/office/drawing/2015/9/8/chartex" xmlns:cx2="http://schemas.microsoft.com/office/drawing/2015/10/21/chartex" xmlns:cx3="http://schemas.microsoft.com/office/drawing/2016/5/9/chartex" xmlns:cx4="http://schemas.microsoft.com/office/drawing/2016/5/10/chartex" xmlns:cx5="http://schemas.microsoft.com/office/drawing/2016/5/11/chartex" xmlns:cx6="http://schemas.microsoft.com/office/drawing/2016/5/12/chartex" xmlns:cx7="http://schemas.microsoft.com/office/drawing/2016/5/13/chartex" xmlns:cx8="http://schemas.microsoft.com/office/drawing/2016/5/14/chartex" xmlns:mc="http://schemas.openxmlformats.org/markup-compatibility/2006" xmlns:aink="http://schemas.microsoft.com/office/drawing/2016/ink" xmlns:am3d="http://schemas.microsoft.com/office/drawing/2017/model3d" xmlns:o="urn:schemas-microsoft-com:office:office" xmlns:r="http://schemas.openxmlformats.org/officeDocument/2006/relationships" xmlns:m="http://schemas.openxmlformats.org/officeDocument/2006/math" xmlns:v="urn:schemas-microsoft-com:vml" xmlns:wp14="http://schemas.microsoft.com/office/word/2010/wordprocessingDrawing" xmlns:wp="http://schemas.openxmlformats.org/drawingml/2006/wordprocessingDrawing" xmlns:w10="urn:schemas-microsoft-com:office:word" xmlns:w="http://schemas.openxmlformats.org/wordprocessingml/2006/main" xmlns:w14="http://schemas.microsoft.com/office/word/2010/wordml" xmlns:w15="http://schemas.microsoft.com/office/word/2012/wordml" xmlns:w16cid="http://schemas.microsoft.com/office/word/2016/wordml/cid" xmlns:w16se="http://schemas.microsoft.com/office/word/2015/wordml/symex" xmlns:wpg="http://schemas.microsoft.com/office/word/2010/wordprocessingGroup" xmlns:wpi="http://schemas.microsoft.com/office/word/2010/wordprocessingInk" xmlns:wne="http://schemas.microsoft.com/office/word/2006/wordml" xmlns:wps="http://schemas.microsoft.com/office/word/2010/wordprocessingShape" mc:Ignorable="w14 w15 w16se w16cid wp14">
+<w:footnotes xmlns:wpc="http://schemas.microsoft.com/office/word/2010/wordprocessingCanvas" xmlns:cx="http://schemas.microsoft.com/office/drawing/2014/chartex" xmlns:cx1="http://schemas.microsoft.com/office/drawing/2015/9/8/chartex" xmlns:cx2="http://schemas.microsoft.com/office/drawing/2015/10/21/chartex" xmlns:cx3="http://schemas.microsoft.com/office/drawing/2016/5/9/chartex" xmlns:cx4="http://schemas.microsoft.com/office/drawing/2016/5/10/chartex" xmlns:cx5="http://schemas.microsoft.com/office/drawing/2016/5/11/chartex" xmlns:cx6="http://schemas.microsoft.com/office/drawing/2016/5/12/chartex" xmlns:cx7="http://schemas.microsoft.com/office/drawing/2016/5/13/chartex" xmlns:cx8="http://schemas.microsoft.com/office/drawing/2016/5/14/chartex" xmlns:mc="http://schemas.openxmlformats.org/markup-compatibility/2006" xmlns:aink="http://schemas.microsoft.com/office/drawing/2016/ink" xmlns:am3d="http://schemas.microsoft.com/office/drawing/2017/model3d" xmlns:o="urn:schemas-microsoft-com:office:office" xmlns:r="http://schemas.openxmlformats.org/officeDocument/2006/relationships" xmlns:m="http://schemas.openxmlformats.org/officeDocument/2006/math" xmlns:v="urn:schemas-microsoft-com:vml" xmlns:wp14="http://schemas.microsoft.com/office/word/2010/wordprocessingDrawing" xmlns:wp="http://schemas.openxmlformats.org/drawingml/2006/wordprocessingDrawing" xmlns:w10="urn:schemas-microsoft-com:office:word" xmlns:w="http://schemas.openxmlformats.org/wordprocessingml/2006/main" xmlns:w14="http://schemas.microsoft.com/office/word/2010/wordml" xmlns:w15="http://schemas.microsoft.com/office/word/2012/wordml" xmlns:w16cex="http://schemas.microsoft.com/office/word/2018/wordml/cex" xmlns:w16cid="http://schemas.microsoft.com/office/word/2016/wordml/cid" xmlns:w16="http://schemas.microsoft.com/office/word/2018/wordml" xmlns:w16se="http://schemas.microsoft.com/office/word/2015/wordml/symex" xmlns:wpg="http://schemas.microsoft.com/office/word/2010/wordprocessingGroup" xmlns:wpi="http://schemas.microsoft.com/office/word/2010/wordprocessingInk" xmlns:wne="http://schemas.microsoft.com/office/word/2006/wordml" xmlns:wps="http://schemas.microsoft.com/office/word/2010/wordprocessingShape" mc:Ignorable="w14 w15 w16se w16cid w16 w16cex wp14">
   <w:footnote w:type="separator" w:id="-1">
     <w:p>
       <w:pPr>
@@ -4401,15 +4965,241 @@
 </file>
 
 <file path=word/numbering.xml><?xml version="1.0" encoding="utf-8"?>
-<w:numbering xmlns:wpc="http://schemas.microsoft.com/office/word/2010/wordprocessingCanvas" xmlns:cx="http://schemas.microsoft.com/office/drawing/2014/chartex" xmlns:cx1="http://schemas.microsoft.com/office/drawing/2015/9/8/chartex" xmlns:cx2="http://schemas.microsoft.com/office/drawing/2015/10/21/chartex" xmlns:cx3="http://schemas.microsoft.com/office/drawing/2016/5/9/chartex" xmlns:cx4="http://schemas.microsoft.com/office/drawing/2016/5/10/chartex" xmlns:cx5="http://schemas.microsoft.com/office/drawing/2016/5/11/chartex" xmlns:cx6="http://schemas.microsoft.com/office/drawing/2016/5/12/chartex" xmlns:cx7="http://schemas.microsoft.com/office/drawing/2016/5/13/chartex" xmlns:cx8="http://schemas.microsoft.com/office/drawing/2016/5/14/chartex" xmlns:mc="http://schemas.openxmlformats.org/markup-compatibility/2006" xmlns:aink="http://schemas.microsoft.com/office/drawing/2016/ink" xmlns:am3d="http://schemas.microsoft.com/office/drawing/2017/model3d" xmlns:o="urn:schemas-microsoft-com:office:office" xmlns:r="http://schemas.openxmlformats.org/officeDocument/2006/relationships" xmlns:m="http://schemas.openxmlformats.org/officeDocument/2006/math" xmlns:v="urn:schemas-microsoft-com:vml" xmlns:wp14="http://schemas.microsoft.com/office/word/2010/wordprocessingDrawing" xmlns:wp="http://schemas.openxmlformats.org/drawingml/2006/wordprocessingDrawing" xmlns:w10="urn:schemas-microsoft-com:office:word" xmlns:w="http://schemas.openxmlformats.org/wordprocessingml/2006/main" xmlns:w14="http://schemas.microsoft.com/office/word/2010/wordml" xmlns:w15="http://schemas.microsoft.com/office/word/2012/wordml" xmlns:w16cid="http://schemas.microsoft.com/office/word/2016/wordml/cid" xmlns:w16se="http://schemas.microsoft.com/office/word/2015/wordml/symex" xmlns:wpg="http://schemas.microsoft.com/office/word/2010/wordprocessingGroup" xmlns:wpi="http://schemas.microsoft.com/office/word/2010/wordprocessingInk" xmlns:wne="http://schemas.microsoft.com/office/word/2006/wordml" xmlns:wps="http://schemas.microsoft.com/office/word/2010/wordprocessingShape" mc:Ignorable="w14 w15 w16se w16cid wp14">
+<w:numbering xmlns:wpc="http://schemas.microsoft.com/office/word/2010/wordprocessingCanvas" xmlns:cx="http://schemas.microsoft.com/office/drawing/2014/chartex" xmlns:cx1="http://schemas.microsoft.com/office/drawing/2015/9/8/chartex" xmlns:cx2="http://schemas.microsoft.com/office/drawing/2015/10/21/chartex" xmlns:cx3="http://schemas.microsoft.com/office/drawing/2016/5/9/chartex" xmlns:cx4="http://schemas.microsoft.com/office/drawing/2016/5/10/chartex" xmlns:cx5="http://schemas.microsoft.com/office/drawing/2016/5/11/chartex" xmlns:cx6="http://schemas.microsoft.com/office/drawing/2016/5/12/chartex" xmlns:cx7="http://schemas.microsoft.com/office/drawing/2016/5/13/chartex" xmlns:cx8="http://schemas.microsoft.com/office/drawing/2016/5/14/chartex" xmlns:mc="http://schemas.openxmlformats.org/markup-compatibility/2006" xmlns:aink="http://schemas.microsoft.com/office/drawing/2016/ink" xmlns:am3d="http://schemas.microsoft.com/office/drawing/2017/model3d" xmlns:o="urn:schemas-microsoft-com:office:office" xmlns:r="http://schemas.openxmlformats.org/officeDocument/2006/relationships" xmlns:m="http://schemas.openxmlformats.org/officeDocument/2006/math" xmlns:v="urn:schemas-microsoft-com:vml" xmlns:wp14="http://schemas.microsoft.com/office/word/2010/wordprocessingDrawing" xmlns:wp="http://schemas.openxmlformats.org/drawingml/2006/wordprocessingDrawing" xmlns:w10="urn:schemas-microsoft-com:office:word" xmlns:w="http://schemas.openxmlformats.org/wordprocessingml/2006/main" xmlns:w14="http://schemas.microsoft.com/office/word/2010/wordml" xmlns:w15="http://schemas.microsoft.com/office/word/2012/wordml" xmlns:w16cex="http://schemas.microsoft.com/office/word/2018/wordml/cex" xmlns:w16cid="http://schemas.microsoft.com/office/word/2016/wordml/cid" xmlns:w16="http://schemas.microsoft.com/office/word/2018/wordml" xmlns:w16se="http://schemas.microsoft.com/office/word/2015/wordml/symex" xmlns:wpg="http://schemas.microsoft.com/office/word/2010/wordprocessingGroup" xmlns:wpi="http://schemas.microsoft.com/office/word/2010/wordprocessingInk" xmlns:wne="http://schemas.microsoft.com/office/word/2006/wordml" xmlns:wps="http://schemas.microsoft.com/office/word/2010/wordprocessingShape" mc:Ignorable="w14 w15 w16se w16cid w16 w16cex wp14">
   <w:abstractNum w:abstractNumId="0" w15:restartNumberingAfterBreak="0">
+    <w:nsid w:val="0F753343"/>
+    <w:multiLevelType w:val="hybridMultilevel"/>
+    <w:tmpl w:val="9846526E"/>
+    <w:lvl w:ilvl="0" w:tplc="04240001">
+      <w:start w:val="1"/>
+      <w:numFmt w:val="bullet"/>
+      <w:lvlText w:val=""/>
+      <w:lvlJc w:val="left"/>
+      <w:pPr>
+        <w:ind w:left="720" w:hanging="360"/>
+      </w:pPr>
+      <w:rPr>
+        <w:rFonts w:ascii="Symbol" w:hAnsi="Symbol" w:hint="default"/>
+      </w:rPr>
+    </w:lvl>
+    <w:lvl w:ilvl="1" w:tplc="04240003" w:tentative="1">
+      <w:start w:val="1"/>
+      <w:numFmt w:val="bullet"/>
+      <w:lvlText w:val="o"/>
+      <w:lvlJc w:val="left"/>
+      <w:pPr>
+        <w:ind w:left="1440" w:hanging="360"/>
+      </w:pPr>
+      <w:rPr>
+        <w:rFonts w:ascii="Courier New" w:hAnsi="Courier New" w:cs="Courier New" w:hint="default"/>
+      </w:rPr>
+    </w:lvl>
+    <w:lvl w:ilvl="2" w:tplc="04240005" w:tentative="1">
+      <w:start w:val="1"/>
+      <w:numFmt w:val="bullet"/>
+      <w:lvlText w:val=""/>
+      <w:lvlJc w:val="left"/>
+      <w:pPr>
+        <w:ind w:left="2160" w:hanging="360"/>
+      </w:pPr>
+      <w:rPr>
+        <w:rFonts w:ascii="Wingdings" w:hAnsi="Wingdings" w:hint="default"/>
+      </w:rPr>
+    </w:lvl>
+    <w:lvl w:ilvl="3" w:tplc="04240001" w:tentative="1">
+      <w:start w:val="1"/>
+      <w:numFmt w:val="bullet"/>
+      <w:lvlText w:val=""/>
+      <w:lvlJc w:val="left"/>
+      <w:pPr>
+        <w:ind w:left="2880" w:hanging="360"/>
+      </w:pPr>
+      <w:rPr>
+        <w:rFonts w:ascii="Symbol" w:hAnsi="Symbol" w:hint="default"/>
+      </w:rPr>
+    </w:lvl>
+    <w:lvl w:ilvl="4" w:tplc="04240003" w:tentative="1">
+      <w:start w:val="1"/>
+      <w:numFmt w:val="bullet"/>
+      <w:lvlText w:val="o"/>
+      <w:lvlJc w:val="left"/>
+      <w:pPr>
+        <w:ind w:left="3600" w:hanging="360"/>
+      </w:pPr>
+      <w:rPr>
+        <w:rFonts w:ascii="Courier New" w:hAnsi="Courier New" w:cs="Courier New" w:hint="default"/>
+      </w:rPr>
+    </w:lvl>
+    <w:lvl w:ilvl="5" w:tplc="04240005" w:tentative="1">
+      <w:start w:val="1"/>
+      <w:numFmt w:val="bullet"/>
+      <w:lvlText w:val=""/>
+      <w:lvlJc w:val="left"/>
+      <w:pPr>
+        <w:ind w:left="4320" w:hanging="360"/>
+      </w:pPr>
+      <w:rPr>
+        <w:rFonts w:ascii="Wingdings" w:hAnsi="Wingdings" w:hint="default"/>
+      </w:rPr>
+    </w:lvl>
+    <w:lvl w:ilvl="6" w:tplc="04240001" w:tentative="1">
+      <w:start w:val="1"/>
+      <w:numFmt w:val="bullet"/>
+      <w:lvlText w:val=""/>
+      <w:lvlJc w:val="left"/>
+      <w:pPr>
+        <w:ind w:left="5040" w:hanging="360"/>
+      </w:pPr>
+      <w:rPr>
+        <w:rFonts w:ascii="Symbol" w:hAnsi="Symbol" w:hint="default"/>
+      </w:rPr>
+    </w:lvl>
+    <w:lvl w:ilvl="7" w:tplc="04240003" w:tentative="1">
+      <w:start w:val="1"/>
+      <w:numFmt w:val="bullet"/>
+      <w:lvlText w:val="o"/>
+      <w:lvlJc w:val="left"/>
+      <w:pPr>
+        <w:ind w:left="5760" w:hanging="360"/>
+      </w:pPr>
+      <w:rPr>
+        <w:rFonts w:ascii="Courier New" w:hAnsi="Courier New" w:cs="Courier New" w:hint="default"/>
+      </w:rPr>
+    </w:lvl>
+    <w:lvl w:ilvl="8" w:tplc="04240005" w:tentative="1">
+      <w:start w:val="1"/>
+      <w:numFmt w:val="bullet"/>
+      <w:lvlText w:val=""/>
+      <w:lvlJc w:val="left"/>
+      <w:pPr>
+        <w:ind w:left="6480" w:hanging="360"/>
+      </w:pPr>
+      <w:rPr>
+        <w:rFonts w:ascii="Wingdings" w:hAnsi="Wingdings" w:hint="default"/>
+      </w:rPr>
+    </w:lvl>
+  </w:abstractNum>
+  <w:abstractNum w:abstractNumId="1" w15:restartNumberingAfterBreak="0">
+    <w:nsid w:val="42770AA1"/>
+    <w:multiLevelType w:val="hybridMultilevel"/>
+    <w:tmpl w:val="49E43402"/>
+    <w:lvl w:ilvl="0" w:tplc="04240001">
+      <w:start w:val="1"/>
+      <w:numFmt w:val="bullet"/>
+      <w:lvlText w:val=""/>
+      <w:lvlJc w:val="left"/>
+      <w:pPr>
+        <w:ind w:left="720" w:hanging="360"/>
+      </w:pPr>
+      <w:rPr>
+        <w:rFonts w:ascii="Symbol" w:hAnsi="Symbol" w:hint="default"/>
+      </w:rPr>
+    </w:lvl>
+    <w:lvl w:ilvl="1" w:tplc="04240003" w:tentative="1">
+      <w:start w:val="1"/>
+      <w:numFmt w:val="bullet"/>
+      <w:lvlText w:val="o"/>
+      <w:lvlJc w:val="left"/>
+      <w:pPr>
+        <w:ind w:left="1440" w:hanging="360"/>
+      </w:pPr>
+      <w:rPr>
+        <w:rFonts w:ascii="Courier New" w:hAnsi="Courier New" w:cs="Courier New" w:hint="default"/>
+      </w:rPr>
+    </w:lvl>
+    <w:lvl w:ilvl="2" w:tplc="04240005" w:tentative="1">
+      <w:start w:val="1"/>
+      <w:numFmt w:val="bullet"/>
+      <w:lvlText w:val=""/>
+      <w:lvlJc w:val="left"/>
+      <w:pPr>
+        <w:ind w:left="2160" w:hanging="360"/>
+      </w:pPr>
+      <w:rPr>
+        <w:rFonts w:ascii="Wingdings" w:hAnsi="Wingdings" w:hint="default"/>
+      </w:rPr>
+    </w:lvl>
+    <w:lvl w:ilvl="3" w:tplc="04240001" w:tentative="1">
+      <w:start w:val="1"/>
+      <w:numFmt w:val="bullet"/>
+      <w:lvlText w:val=""/>
+      <w:lvlJc w:val="left"/>
+      <w:pPr>
+        <w:ind w:left="2880" w:hanging="360"/>
+      </w:pPr>
+      <w:rPr>
+        <w:rFonts w:ascii="Symbol" w:hAnsi="Symbol" w:hint="default"/>
+      </w:rPr>
+    </w:lvl>
+    <w:lvl w:ilvl="4" w:tplc="04240003" w:tentative="1">
+      <w:start w:val="1"/>
+      <w:numFmt w:val="bullet"/>
+      <w:lvlText w:val="o"/>
+      <w:lvlJc w:val="left"/>
+      <w:pPr>
+        <w:ind w:left="3600" w:hanging="360"/>
+      </w:pPr>
+      <w:rPr>
+        <w:rFonts w:ascii="Courier New" w:hAnsi="Courier New" w:cs="Courier New" w:hint="default"/>
+      </w:rPr>
+    </w:lvl>
+    <w:lvl w:ilvl="5" w:tplc="04240005" w:tentative="1">
+      <w:start w:val="1"/>
+      <w:numFmt w:val="bullet"/>
+      <w:lvlText w:val=""/>
+      <w:lvlJc w:val="left"/>
+      <w:pPr>
+        <w:ind w:left="4320" w:hanging="360"/>
+      </w:pPr>
+      <w:rPr>
+        <w:rFonts w:ascii="Wingdings" w:hAnsi="Wingdings" w:hint="default"/>
+      </w:rPr>
+    </w:lvl>
+    <w:lvl w:ilvl="6" w:tplc="04240001" w:tentative="1">
+      <w:start w:val="1"/>
+      <w:numFmt w:val="bullet"/>
+      <w:lvlText w:val=""/>
+      <w:lvlJc w:val="left"/>
+      <w:pPr>
+        <w:ind w:left="5040" w:hanging="360"/>
+      </w:pPr>
+      <w:rPr>
+        <w:rFonts w:ascii="Symbol" w:hAnsi="Symbol" w:hint="default"/>
+      </w:rPr>
+    </w:lvl>
+    <w:lvl w:ilvl="7" w:tplc="04240003" w:tentative="1">
+      <w:start w:val="1"/>
+      <w:numFmt w:val="bullet"/>
+      <w:lvlText w:val="o"/>
+      <w:lvlJc w:val="left"/>
+      <w:pPr>
+        <w:ind w:left="5760" w:hanging="360"/>
+      </w:pPr>
+      <w:rPr>
+        <w:rFonts w:ascii="Courier New" w:hAnsi="Courier New" w:cs="Courier New" w:hint="default"/>
+      </w:rPr>
+    </w:lvl>
+    <w:lvl w:ilvl="8" w:tplc="04240005" w:tentative="1">
+      <w:start w:val="1"/>
+      <w:numFmt w:val="bullet"/>
+      <w:lvlText w:val=""/>
+      <w:lvlJc w:val="left"/>
+      <w:pPr>
+        <w:ind w:left="6480" w:hanging="360"/>
+      </w:pPr>
+      <w:rPr>
+        <w:rFonts w:ascii="Wingdings" w:hAnsi="Wingdings" w:hint="default"/>
+      </w:rPr>
+    </w:lvl>
+  </w:abstractNum>
+  <w:abstractNum w:abstractNumId="2" w15:restartNumberingAfterBreak="0">
     <w:nsid w:val="60526BA2"/>
     <w:multiLevelType w:val="multilevel"/>
     <w:tmpl w:val="20000025"/>
     <w:lvl w:ilvl="0">
       <w:start w:val="1"/>
       <w:numFmt w:val="decimal"/>
-      <w:pStyle w:val="Heading1"/>
+      <w:pStyle w:val="Naslov1"/>
       <w:lvlText w:val="%1"/>
       <w:lvlJc w:val="left"/>
       <w:pPr>
@@ -4422,7 +5212,7 @@
     <w:lvl w:ilvl="1">
       <w:start w:val="1"/>
       <w:numFmt w:val="decimal"/>
-      <w:pStyle w:val="Heading2"/>
+      <w:pStyle w:val="Naslov2"/>
       <w:lvlText w:val="%1.%2"/>
       <w:lvlJc w:val="left"/>
       <w:pPr>
@@ -4435,7 +5225,7 @@
     <w:lvl w:ilvl="2">
       <w:start w:val="1"/>
       <w:numFmt w:val="decimal"/>
-      <w:pStyle w:val="Heading3"/>
+      <w:pStyle w:val="Naslov3"/>
       <w:lvlText w:val="%1.%2.%3"/>
       <w:lvlJc w:val="left"/>
       <w:pPr>
@@ -4448,7 +5238,7 @@
     <w:lvl w:ilvl="3">
       <w:start w:val="1"/>
       <w:numFmt w:val="decimal"/>
-      <w:pStyle w:val="Heading4"/>
+      <w:pStyle w:val="Naslov4"/>
       <w:lvlText w:val="%1.%2.%3.%4"/>
       <w:lvlJc w:val="left"/>
       <w:pPr>
@@ -4461,7 +5251,7 @@
     <w:lvl w:ilvl="4">
       <w:start w:val="1"/>
       <w:numFmt w:val="decimal"/>
-      <w:pStyle w:val="Heading5"/>
+      <w:pStyle w:val="Naslov5"/>
       <w:lvlText w:val="%1.%2.%3.%4.%5"/>
       <w:lvlJc w:val="left"/>
       <w:pPr>
@@ -4474,7 +5264,7 @@
     <w:lvl w:ilvl="5">
       <w:start w:val="1"/>
       <w:numFmt w:val="decimal"/>
-      <w:pStyle w:val="Heading6"/>
+      <w:pStyle w:val="Naslov6"/>
       <w:lvlText w:val="%1.%2.%3.%4.%5.%6"/>
       <w:lvlJc w:val="left"/>
       <w:pPr>
@@ -4487,7 +5277,7 @@
     <w:lvl w:ilvl="6">
       <w:start w:val="1"/>
       <w:numFmt w:val="decimal"/>
-      <w:pStyle w:val="Heading7"/>
+      <w:pStyle w:val="Naslov7"/>
       <w:lvlText w:val="%1.%2.%3.%4.%5.%6.%7"/>
       <w:lvlJc w:val="left"/>
       <w:pPr>
@@ -4500,7 +5290,7 @@
     <w:lvl w:ilvl="7">
       <w:start w:val="1"/>
       <w:numFmt w:val="decimal"/>
-      <w:pStyle w:val="Heading8"/>
+      <w:pStyle w:val="Naslov8"/>
       <w:lvlText w:val="%1.%2.%3.%4.%5.%6.%7.%8"/>
       <w:lvlJc w:val="left"/>
       <w:pPr>
@@ -4513,7 +5303,7 @@
     <w:lvl w:ilvl="8">
       <w:start w:val="1"/>
       <w:numFmt w:val="decimal"/>
-      <w:pStyle w:val="Heading9"/>
+      <w:pStyle w:val="Naslov9"/>
       <w:lvlText w:val="%1.%2.%3.%4.%5.%6.%7.%8.%9"/>
       <w:lvlJc w:val="left"/>
       <w:pPr>
@@ -4525,13 +5315,19 @@
     </w:lvl>
   </w:abstractNum>
   <w:num w:numId="1">
+    <w:abstractNumId w:val="2"/>
+  </w:num>
+  <w:num w:numId="2">
     <w:abstractNumId w:val="0"/>
+  </w:num>
+  <w:num w:numId="3">
+    <w:abstractNumId w:val="1"/>
   </w:num>
 </w:numbering>
 </file>
 
 <file path=word/styles.xml><?xml version="1.0" encoding="utf-8"?>
-<w:styles xmlns:mc="http://schemas.openxmlformats.org/markup-compatibility/2006" xmlns:r="http://schemas.openxmlformats.org/officeDocument/2006/relationships" xmlns:w="http://schemas.openxmlformats.org/wordprocessingml/2006/main" xmlns:w14="http://schemas.microsoft.com/office/word/2010/wordml" xmlns:w15="http://schemas.microsoft.com/office/word/2012/wordml" xmlns:w16cid="http://schemas.microsoft.com/office/word/2016/wordml/cid" xmlns:w16se="http://schemas.microsoft.com/office/word/2015/wordml/symex" mc:Ignorable="w14 w15 w16se w16cid">
+<w:styles xmlns:mc="http://schemas.openxmlformats.org/markup-compatibility/2006" xmlns:r="http://schemas.openxmlformats.org/officeDocument/2006/relationships" xmlns:w="http://schemas.openxmlformats.org/wordprocessingml/2006/main" xmlns:w14="http://schemas.microsoft.com/office/word/2010/wordml" xmlns:w15="http://schemas.microsoft.com/office/word/2012/wordml" xmlns:w16cex="http://schemas.microsoft.com/office/word/2018/wordml/cex" xmlns:w16cid="http://schemas.microsoft.com/office/word/2016/wordml/cid" xmlns:w16="http://schemas.microsoft.com/office/word/2018/wordml" xmlns:w16se="http://schemas.microsoft.com/office/word/2015/wordml/symex" mc:Ignorable="w14 w15 w16se w16cid w16 w16cex">
   <w:docDefaults>
     <w:rPrDefault>
       <w:rPr>
@@ -4925,7 +5721,7 @@
     <w:lsdException w:name="Unresolved Mention" w:semiHidden="1" w:unhideWhenUsed="1"/>
     <w:lsdException w:name="Smart Link" w:semiHidden="1" w:unhideWhenUsed="1"/>
   </w:latentStyles>
-  <w:style w:type="paragraph" w:default="1" w:styleId="Normal">
+  <w:style w:type="paragraph" w:default="1" w:styleId="Navaden">
     <w:name w:val="Normal"/>
     <w:qFormat/>
     <w:rsid w:val="006631EF"/>
@@ -4938,11 +5734,11 @@
       <w:sz w:val="24"/>
     </w:rPr>
   </w:style>
-  <w:style w:type="paragraph" w:styleId="Heading1">
+  <w:style w:type="paragraph" w:styleId="Naslov1">
     <w:name w:val="heading 1"/>
-    <w:basedOn w:val="Normal"/>
-    <w:next w:val="Normal"/>
-    <w:link w:val="Heading1Char"/>
+    <w:basedOn w:val="Navaden"/>
+    <w:next w:val="Navaden"/>
+    <w:link w:val="Naslov1Znak"/>
     <w:autoRedefine/>
     <w:uiPriority w:val="9"/>
     <w:qFormat/>
@@ -4966,11 +5762,11 @@
       <w:lang w:val="sl-SI"/>
     </w:rPr>
   </w:style>
-  <w:style w:type="paragraph" w:styleId="Heading2">
+  <w:style w:type="paragraph" w:styleId="Naslov2">
     <w:name w:val="heading 2"/>
-    <w:basedOn w:val="Normal"/>
-    <w:next w:val="Normal"/>
-    <w:link w:val="Heading2Char"/>
+    <w:basedOn w:val="Navaden"/>
+    <w:next w:val="Navaden"/>
+    <w:link w:val="Naslov2Znak"/>
     <w:uiPriority w:val="9"/>
     <w:unhideWhenUsed/>
     <w:qFormat/>
@@ -4992,11 +5788,11 @@
       <w:szCs w:val="26"/>
     </w:rPr>
   </w:style>
-  <w:style w:type="paragraph" w:styleId="Heading3">
+  <w:style w:type="paragraph" w:styleId="Naslov3">
     <w:name w:val="heading 3"/>
-    <w:basedOn w:val="Normal"/>
-    <w:next w:val="Normal"/>
-    <w:link w:val="Heading3Char"/>
+    <w:basedOn w:val="Navaden"/>
+    <w:next w:val="Navaden"/>
+    <w:link w:val="Naslov3Znak"/>
     <w:uiPriority w:val="9"/>
     <w:unhideWhenUsed/>
     <w:qFormat/>
@@ -5017,11 +5813,11 @@
       <w:szCs w:val="24"/>
     </w:rPr>
   </w:style>
-  <w:style w:type="paragraph" w:styleId="Heading4">
+  <w:style w:type="paragraph" w:styleId="Naslov4">
     <w:name w:val="heading 4"/>
-    <w:basedOn w:val="Normal"/>
-    <w:next w:val="Normal"/>
-    <w:link w:val="Heading4Char"/>
+    <w:basedOn w:val="Navaden"/>
+    <w:next w:val="Navaden"/>
+    <w:link w:val="Naslov4Znak"/>
     <w:uiPriority w:val="9"/>
     <w:semiHidden/>
     <w:unhideWhenUsed/>
@@ -5044,11 +5840,11 @@
       <w:color w:val="2F5496" w:themeColor="accent1" w:themeShade="BF"/>
     </w:rPr>
   </w:style>
-  <w:style w:type="paragraph" w:styleId="Heading5">
+  <w:style w:type="paragraph" w:styleId="Naslov5">
     <w:name w:val="heading 5"/>
-    <w:basedOn w:val="Normal"/>
-    <w:next w:val="Normal"/>
-    <w:link w:val="Heading5Char"/>
+    <w:basedOn w:val="Navaden"/>
+    <w:next w:val="Navaden"/>
+    <w:link w:val="Naslov5Znak"/>
     <w:uiPriority w:val="9"/>
     <w:semiHidden/>
     <w:unhideWhenUsed/>
@@ -5069,11 +5865,11 @@
       <w:color w:val="2F5496" w:themeColor="accent1" w:themeShade="BF"/>
     </w:rPr>
   </w:style>
-  <w:style w:type="paragraph" w:styleId="Heading6">
+  <w:style w:type="paragraph" w:styleId="Naslov6">
     <w:name w:val="heading 6"/>
-    <w:basedOn w:val="Normal"/>
-    <w:next w:val="Normal"/>
-    <w:link w:val="Heading6Char"/>
+    <w:basedOn w:val="Navaden"/>
+    <w:next w:val="Navaden"/>
+    <w:link w:val="Naslov6Znak"/>
     <w:uiPriority w:val="9"/>
     <w:semiHidden/>
     <w:unhideWhenUsed/>
@@ -5094,11 +5890,11 @@
       <w:color w:val="1F3763" w:themeColor="accent1" w:themeShade="7F"/>
     </w:rPr>
   </w:style>
-  <w:style w:type="paragraph" w:styleId="Heading7">
+  <w:style w:type="paragraph" w:styleId="Naslov7">
     <w:name w:val="heading 7"/>
-    <w:basedOn w:val="Normal"/>
-    <w:next w:val="Normal"/>
-    <w:link w:val="Heading7Char"/>
+    <w:basedOn w:val="Navaden"/>
+    <w:next w:val="Navaden"/>
+    <w:link w:val="Naslov7Znak"/>
     <w:uiPriority w:val="9"/>
     <w:semiHidden/>
     <w:unhideWhenUsed/>
@@ -5121,11 +5917,11 @@
       <w:color w:val="1F3763" w:themeColor="accent1" w:themeShade="7F"/>
     </w:rPr>
   </w:style>
-  <w:style w:type="paragraph" w:styleId="Heading8">
+  <w:style w:type="paragraph" w:styleId="Naslov8">
     <w:name w:val="heading 8"/>
-    <w:basedOn w:val="Normal"/>
-    <w:next w:val="Normal"/>
-    <w:link w:val="Heading8Char"/>
+    <w:basedOn w:val="Navaden"/>
+    <w:next w:val="Navaden"/>
+    <w:link w:val="Naslov8Znak"/>
     <w:uiPriority w:val="9"/>
     <w:semiHidden/>
     <w:unhideWhenUsed/>
@@ -5148,11 +5944,11 @@
       <w:szCs w:val="21"/>
     </w:rPr>
   </w:style>
-  <w:style w:type="paragraph" w:styleId="Heading9">
+  <w:style w:type="paragraph" w:styleId="Naslov9">
     <w:name w:val="heading 9"/>
-    <w:basedOn w:val="Normal"/>
-    <w:next w:val="Normal"/>
-    <w:link w:val="Heading9Char"/>
+    <w:basedOn w:val="Navaden"/>
+    <w:next w:val="Navaden"/>
+    <w:link w:val="Naslov9Znak"/>
     <w:uiPriority w:val="9"/>
     <w:semiHidden/>
     <w:unhideWhenUsed/>
@@ -5177,13 +5973,13 @@
       <w:szCs w:val="21"/>
     </w:rPr>
   </w:style>
-  <w:style w:type="character" w:default="1" w:styleId="DefaultParagraphFont">
+  <w:style w:type="character" w:default="1" w:styleId="Privzetapisavaodstavka">
     <w:name w:val="Default Paragraph Font"/>
     <w:uiPriority w:val="1"/>
     <w:semiHidden/>
     <w:unhideWhenUsed/>
   </w:style>
-  <w:style w:type="table" w:default="1" w:styleId="TableNormal">
+  <w:style w:type="table" w:default="1" w:styleId="Navadnatabela">
     <w:name w:val="Normal Table"/>
     <w:uiPriority w:val="99"/>
     <w:semiHidden/>
@@ -5198,17 +5994,17 @@
       </w:tblCellMar>
     </w:tblPr>
   </w:style>
-  <w:style w:type="numbering" w:default="1" w:styleId="NoList">
+  <w:style w:type="numbering" w:default="1" w:styleId="Brezseznama">
     <w:name w:val="No List"/>
     <w:uiPriority w:val="99"/>
     <w:semiHidden/>
     <w:unhideWhenUsed/>
   </w:style>
-  <w:style w:type="paragraph" w:styleId="Title">
+  <w:style w:type="paragraph" w:styleId="Naslov">
     <w:name w:val="Title"/>
-    <w:basedOn w:val="Normal"/>
-    <w:next w:val="Normal"/>
-    <w:link w:val="TitleChar"/>
+    <w:basedOn w:val="Navaden"/>
+    <w:next w:val="Navaden"/>
+    <w:link w:val="NaslovZnak"/>
     <w:uiPriority w:val="10"/>
     <w:qFormat/>
     <w:rsid w:val="00905995"/>
@@ -5225,10 +6021,10 @@
       <w:szCs w:val="56"/>
     </w:rPr>
   </w:style>
-  <w:style w:type="character" w:customStyle="1" w:styleId="TitleChar">
-    <w:name w:val="Title Char"/>
-    <w:basedOn w:val="DefaultParagraphFont"/>
-    <w:link w:val="Title"/>
+  <w:style w:type="character" w:customStyle="1" w:styleId="NaslovZnak">
+    <w:name w:val="Naslov Znak"/>
+    <w:basedOn w:val="Privzetapisavaodstavka"/>
+    <w:link w:val="Naslov"/>
     <w:uiPriority w:val="10"/>
     <w:rsid w:val="00905995"/>
     <w:rPr>
@@ -5239,10 +6035,10 @@
       <w:szCs w:val="56"/>
     </w:rPr>
   </w:style>
-  <w:style w:type="character" w:customStyle="1" w:styleId="Heading1Char">
-    <w:name w:val="Heading 1 Char"/>
-    <w:basedOn w:val="DefaultParagraphFont"/>
-    <w:link w:val="Heading1"/>
+  <w:style w:type="character" w:customStyle="1" w:styleId="Naslov1Znak">
+    <w:name w:val="Naslov 1 Znak"/>
+    <w:basedOn w:val="Privzetapisavaodstavka"/>
+    <w:link w:val="Naslov1"/>
     <w:uiPriority w:val="9"/>
     <w:rsid w:val="002C21FC"/>
     <w:rPr>
@@ -5254,10 +6050,10 @@
       <w:lang w:val="sl-SI"/>
     </w:rPr>
   </w:style>
-  <w:style w:type="character" w:customStyle="1" w:styleId="Heading2Char">
-    <w:name w:val="Heading 2 Char"/>
-    <w:basedOn w:val="DefaultParagraphFont"/>
-    <w:link w:val="Heading2"/>
+  <w:style w:type="character" w:customStyle="1" w:styleId="Naslov2Znak">
+    <w:name w:val="Naslov 2 Znak"/>
+    <w:basedOn w:val="Privzetapisavaodstavka"/>
+    <w:link w:val="Naslov2"/>
     <w:uiPriority w:val="9"/>
     <w:rsid w:val="00472350"/>
     <w:rPr>
@@ -5266,23 +6062,22 @@
       <w:szCs w:val="26"/>
     </w:rPr>
   </w:style>
-  <w:style w:type="paragraph" w:styleId="ListParagraph">
+  <w:style w:type="paragraph" w:styleId="Odstavekseznama">
     <w:name w:val="List Paragraph"/>
-    <w:basedOn w:val="Normal"/>
+    <w:basedOn w:val="Navaden"/>
     <w:uiPriority w:val="34"/>
     <w:qFormat/>
-    <w:rsid w:val="005F35F0"/>
+    <w:rsid w:val="00A17A39"/>
     <w:pPr>
-      <w:spacing w:line="259" w:lineRule="auto"/>
       <w:ind w:left="720"/>
       <w:contextualSpacing/>
       <w:jc w:val="left"/>
     </w:pPr>
   </w:style>
-  <w:style w:type="paragraph" w:styleId="Header">
+  <w:style w:type="paragraph" w:styleId="Glava">
     <w:name w:val="header"/>
-    <w:basedOn w:val="Normal"/>
-    <w:link w:val="HeaderChar"/>
+    <w:basedOn w:val="Navaden"/>
+    <w:link w:val="GlavaZnak"/>
     <w:uiPriority w:val="99"/>
     <w:unhideWhenUsed/>
     <w:rsid w:val="00184E1E"/>
@@ -5294,10 +6089,10 @@
       <w:spacing w:after="0" w:line="240" w:lineRule="auto"/>
     </w:pPr>
   </w:style>
-  <w:style w:type="character" w:customStyle="1" w:styleId="HeaderChar">
-    <w:name w:val="Header Char"/>
-    <w:basedOn w:val="DefaultParagraphFont"/>
-    <w:link w:val="Header"/>
+  <w:style w:type="character" w:customStyle="1" w:styleId="GlavaZnak">
+    <w:name w:val="Glava Znak"/>
+    <w:basedOn w:val="Privzetapisavaodstavka"/>
+    <w:link w:val="Glava"/>
     <w:uiPriority w:val="99"/>
     <w:rsid w:val="00184E1E"/>
     <w:rPr>
@@ -5305,10 +6100,10 @@
       <w:sz w:val="24"/>
     </w:rPr>
   </w:style>
-  <w:style w:type="paragraph" w:styleId="Footer">
+  <w:style w:type="paragraph" w:styleId="Noga">
     <w:name w:val="footer"/>
-    <w:basedOn w:val="Normal"/>
-    <w:link w:val="FooterChar"/>
+    <w:basedOn w:val="Navaden"/>
+    <w:link w:val="NogaZnak"/>
     <w:uiPriority w:val="99"/>
     <w:unhideWhenUsed/>
     <w:rsid w:val="00184E1E"/>
@@ -5320,10 +6115,10 @@
       <w:spacing w:after="0" w:line="240" w:lineRule="auto"/>
     </w:pPr>
   </w:style>
-  <w:style w:type="character" w:customStyle="1" w:styleId="FooterChar">
-    <w:name w:val="Footer Char"/>
-    <w:basedOn w:val="DefaultParagraphFont"/>
-    <w:link w:val="Footer"/>
+  <w:style w:type="character" w:customStyle="1" w:styleId="NogaZnak">
+    <w:name w:val="Noga Znak"/>
+    <w:basedOn w:val="Privzetapisavaodstavka"/>
+    <w:link w:val="Noga"/>
     <w:uiPriority w:val="99"/>
     <w:rsid w:val="00184E1E"/>
     <w:rPr>
@@ -5331,10 +6126,10 @@
       <w:sz w:val="24"/>
     </w:rPr>
   </w:style>
-  <w:style w:type="paragraph" w:styleId="TOCHeading">
+  <w:style w:type="paragraph" w:styleId="NaslovTOC">
     <w:name w:val="TOC Heading"/>
-    <w:basedOn w:val="Heading1"/>
-    <w:next w:val="Normal"/>
+    <w:basedOn w:val="Naslov1"/>
+    <w:next w:val="Navaden"/>
     <w:uiPriority w:val="39"/>
     <w:unhideWhenUsed/>
     <w:qFormat/>
@@ -5354,10 +6149,10 @@
       <w:lang w:val="en-US"/>
     </w:rPr>
   </w:style>
-  <w:style w:type="paragraph" w:styleId="TOC1">
+  <w:style w:type="paragraph" w:styleId="Kazalovsebine1">
     <w:name w:val="toc 1"/>
-    <w:basedOn w:val="Normal"/>
-    <w:next w:val="Normal"/>
+    <w:basedOn w:val="Navaden"/>
+    <w:next w:val="Navaden"/>
     <w:autoRedefine/>
     <w:uiPriority w:val="39"/>
     <w:unhideWhenUsed/>
@@ -5366,10 +6161,10 @@
       <w:spacing w:after="100"/>
     </w:pPr>
   </w:style>
-  <w:style w:type="paragraph" w:styleId="TOC2">
+  <w:style w:type="paragraph" w:styleId="Kazalovsebine2">
     <w:name w:val="toc 2"/>
-    <w:basedOn w:val="Normal"/>
-    <w:next w:val="Normal"/>
+    <w:basedOn w:val="Navaden"/>
+    <w:next w:val="Navaden"/>
     <w:autoRedefine/>
     <w:uiPriority w:val="39"/>
     <w:unhideWhenUsed/>
@@ -5379,9 +6174,9 @@
       <w:ind w:left="240"/>
     </w:pPr>
   </w:style>
-  <w:style w:type="character" w:styleId="Hyperlink">
+  <w:style w:type="character" w:styleId="Hiperpovezava">
     <w:name w:val="Hyperlink"/>
-    <w:basedOn w:val="DefaultParagraphFont"/>
+    <w:basedOn w:val="Privzetapisavaodstavka"/>
     <w:uiPriority w:val="99"/>
     <w:unhideWhenUsed/>
     <w:rsid w:val="00472350"/>
@@ -5390,18 +6185,18 @@
       <w:u w:val="single"/>
     </w:rPr>
   </w:style>
-  <w:style w:type="paragraph" w:styleId="Bibliography">
+  <w:style w:type="paragraph" w:styleId="Bibliografija">
     <w:name w:val="Bibliography"/>
-    <w:basedOn w:val="Normal"/>
-    <w:next w:val="Normal"/>
+    <w:basedOn w:val="Navaden"/>
+    <w:next w:val="Navaden"/>
     <w:uiPriority w:val="37"/>
     <w:unhideWhenUsed/>
     <w:rsid w:val="001277FE"/>
   </w:style>
-  <w:style w:type="character" w:customStyle="1" w:styleId="Heading3Char">
-    <w:name w:val="Heading 3 Char"/>
-    <w:basedOn w:val="DefaultParagraphFont"/>
-    <w:link w:val="Heading3"/>
+  <w:style w:type="character" w:customStyle="1" w:styleId="Naslov3Znak">
+    <w:name w:val="Naslov 3 Znak"/>
+    <w:basedOn w:val="Privzetapisavaodstavka"/>
+    <w:link w:val="Naslov3"/>
     <w:uiPriority w:val="9"/>
     <w:rsid w:val="00DA4A5D"/>
     <w:rPr>
@@ -5410,9 +6205,9 @@
       <w:szCs w:val="24"/>
     </w:rPr>
   </w:style>
-  <w:style w:type="table" w:styleId="TableGrid">
+  <w:style w:type="table" w:styleId="Tabelamrea">
     <w:name w:val="Table Grid"/>
-    <w:basedOn w:val="TableNormal"/>
+    <w:basedOn w:val="Navadnatabela"/>
     <w:uiPriority w:val="39"/>
     <w:rsid w:val="00F95BF4"/>
     <w:pPr>
@@ -5429,10 +6224,10 @@
       </w:tblBorders>
     </w:tblPr>
   </w:style>
-  <w:style w:type="paragraph" w:styleId="TOC3">
+  <w:style w:type="paragraph" w:styleId="Kazalovsebine3">
     <w:name w:val="toc 3"/>
-    <w:basedOn w:val="Normal"/>
-    <w:next w:val="Normal"/>
+    <w:basedOn w:val="Navaden"/>
+    <w:next w:val="Navaden"/>
     <w:autoRedefine/>
     <w:uiPriority w:val="39"/>
     <w:unhideWhenUsed/>
@@ -5464,7 +6259,7 @@
   </w:style>
   <w:style w:type="character" w:customStyle="1" w:styleId="NotAggregatedHeading1Char">
     <w:name w:val="NotAggregatedHeading1 Char"/>
-    <w:basedOn w:val="Heading1Char"/>
+    <w:basedOn w:val="Naslov1Znak"/>
     <w:link w:val="NotAggregatedHeading1"/>
     <w:rsid w:val="004D60C7"/>
     <w:rPr>
@@ -5476,11 +6271,11 @@
       <w:lang w:val="sl-SI"/>
     </w:rPr>
   </w:style>
-  <w:style w:type="paragraph" w:styleId="Caption">
+  <w:style w:type="paragraph" w:styleId="Napis">
     <w:name w:val="caption"/>
-    <w:basedOn w:val="Normal"/>
-    <w:next w:val="Normal"/>
-    <w:link w:val="CaptionChar"/>
+    <w:basedOn w:val="Navaden"/>
+    <w:next w:val="Navaden"/>
+    <w:link w:val="NapisZnak"/>
     <w:uiPriority w:val="35"/>
     <w:unhideWhenUsed/>
     <w:qFormat/>
@@ -5496,10 +6291,10 @@
       <w:szCs w:val="18"/>
     </w:rPr>
   </w:style>
-  <w:style w:type="character" w:customStyle="1" w:styleId="Heading4Char">
-    <w:name w:val="Heading 4 Char"/>
-    <w:basedOn w:val="DefaultParagraphFont"/>
-    <w:link w:val="Heading4"/>
+  <w:style w:type="character" w:customStyle="1" w:styleId="Naslov4Znak">
+    <w:name w:val="Naslov 4 Znak"/>
+    <w:basedOn w:val="Privzetapisavaodstavka"/>
+    <w:link w:val="Naslov4"/>
     <w:uiPriority w:val="9"/>
     <w:semiHidden/>
     <w:rsid w:val="00DC2B2E"/>
@@ -5511,10 +6306,10 @@
       <w:sz w:val="24"/>
     </w:rPr>
   </w:style>
-  <w:style w:type="character" w:customStyle="1" w:styleId="Heading5Char">
-    <w:name w:val="Heading 5 Char"/>
-    <w:basedOn w:val="DefaultParagraphFont"/>
-    <w:link w:val="Heading5"/>
+  <w:style w:type="character" w:customStyle="1" w:styleId="Naslov5Znak">
+    <w:name w:val="Naslov 5 Znak"/>
+    <w:basedOn w:val="Privzetapisavaodstavka"/>
+    <w:link w:val="Naslov5"/>
     <w:uiPriority w:val="9"/>
     <w:semiHidden/>
     <w:rsid w:val="00DC2B2E"/>
@@ -5524,10 +6319,10 @@
       <w:sz w:val="24"/>
     </w:rPr>
   </w:style>
-  <w:style w:type="character" w:customStyle="1" w:styleId="Heading6Char">
-    <w:name w:val="Heading 6 Char"/>
-    <w:basedOn w:val="DefaultParagraphFont"/>
-    <w:link w:val="Heading6"/>
+  <w:style w:type="character" w:customStyle="1" w:styleId="Naslov6Znak">
+    <w:name w:val="Naslov 6 Znak"/>
+    <w:basedOn w:val="Privzetapisavaodstavka"/>
+    <w:link w:val="Naslov6"/>
     <w:uiPriority w:val="9"/>
     <w:semiHidden/>
     <w:rsid w:val="00DC2B2E"/>
@@ -5537,10 +6332,10 @@
       <w:sz w:val="24"/>
     </w:rPr>
   </w:style>
-  <w:style w:type="character" w:customStyle="1" w:styleId="Heading7Char">
-    <w:name w:val="Heading 7 Char"/>
-    <w:basedOn w:val="DefaultParagraphFont"/>
-    <w:link w:val="Heading7"/>
+  <w:style w:type="character" w:customStyle="1" w:styleId="Naslov7Znak">
+    <w:name w:val="Naslov 7 Znak"/>
+    <w:basedOn w:val="Privzetapisavaodstavka"/>
+    <w:link w:val="Naslov7"/>
     <w:uiPriority w:val="9"/>
     <w:semiHidden/>
     <w:rsid w:val="00DC2B2E"/>
@@ -5552,10 +6347,10 @@
       <w:sz w:val="24"/>
     </w:rPr>
   </w:style>
-  <w:style w:type="character" w:customStyle="1" w:styleId="Heading8Char">
-    <w:name w:val="Heading 8 Char"/>
-    <w:basedOn w:val="DefaultParagraphFont"/>
-    <w:link w:val="Heading8"/>
+  <w:style w:type="character" w:customStyle="1" w:styleId="Naslov8Znak">
+    <w:name w:val="Naslov 8 Znak"/>
+    <w:basedOn w:val="Privzetapisavaodstavka"/>
+    <w:link w:val="Naslov8"/>
     <w:uiPriority w:val="9"/>
     <w:semiHidden/>
     <w:rsid w:val="00DC2B2E"/>
@@ -5566,10 +6361,10 @@
       <w:szCs w:val="21"/>
     </w:rPr>
   </w:style>
-  <w:style w:type="character" w:customStyle="1" w:styleId="Heading9Char">
-    <w:name w:val="Heading 9 Char"/>
-    <w:basedOn w:val="DefaultParagraphFont"/>
-    <w:link w:val="Heading9"/>
+  <w:style w:type="character" w:customStyle="1" w:styleId="Naslov9Znak">
+    <w:name w:val="Naslov 9 Znak"/>
+    <w:basedOn w:val="Privzetapisavaodstavka"/>
+    <w:link w:val="Naslov9"/>
     <w:uiPriority w:val="9"/>
     <w:semiHidden/>
     <w:rsid w:val="00DC2B2E"/>
@@ -5584,7 +6379,7 @@
   </w:style>
   <w:style w:type="paragraph" w:customStyle="1" w:styleId="PictureCaption">
     <w:name w:val="PictureCaption"/>
-    <w:basedOn w:val="Caption"/>
+    <w:basedOn w:val="Napis"/>
     <w:link w:val="PictureCaptionChar"/>
     <w:qFormat/>
     <w:rsid w:val="00CF12DA"/>
@@ -5598,10 +6393,10 @@
       <w:lang w:val="sl-SI"/>
     </w:rPr>
   </w:style>
-  <w:style w:type="character" w:customStyle="1" w:styleId="CaptionChar">
-    <w:name w:val="Caption Char"/>
-    <w:basedOn w:val="DefaultParagraphFont"/>
-    <w:link w:val="Caption"/>
+  <w:style w:type="character" w:customStyle="1" w:styleId="NapisZnak">
+    <w:name w:val="Napis Znak"/>
+    <w:basedOn w:val="Privzetapisavaodstavka"/>
+    <w:link w:val="Napis"/>
     <w:uiPriority w:val="35"/>
     <w:rsid w:val="00DC2B2E"/>
     <w:rPr>
@@ -5615,7 +6410,7 @@
   </w:style>
   <w:style w:type="character" w:customStyle="1" w:styleId="PictureCaptionChar">
     <w:name w:val="PictureCaption Char"/>
-    <w:basedOn w:val="CaptionChar"/>
+    <w:basedOn w:val="NapisZnak"/>
     <w:link w:val="PictureCaption"/>
     <w:rsid w:val="00CF12DA"/>
     <w:rPr>
@@ -5927,7 +6722,7 @@
 </file>
 
 <file path=customXml/item1.xml><?xml version="1.0" encoding="utf-8"?>
-<b:Sources xmlns:b="http://schemas.openxmlformats.org/officeDocument/2006/bibliography" xmlns="http://schemas.openxmlformats.org/officeDocument/2006/bibliography" SelectedStyle="\IEEE2006OfficeOnline.xsl" StyleName="IEEE" Version="2006">
+<b:Sources xmlns:b="http://schemas.openxmlformats.org/officeDocument/2006/bibliography" xmlns="http://schemas.openxmlformats.org/officeDocument/2006/bibliography" SelectedStyle="\IEEE2006OfficeOnline.xsl" StyleName="Način citiranja IEEE" Version="2006">
   <b:Source>
     <b:Tag>Ram19</b:Tag>
     <b:SourceType>Book</b:SourceType>
@@ -6007,7 +6802,7 @@
     <b:MonthAccessed>3</b:MonthAccessed>
     <b:DayAccessed>16</b:DayAccessed>
     <b:URL>https://firebase.google.com/docs</b:URL>
-    <b:RefOrder>4</b:RefOrder>
+    <b:RefOrder>7</b:RefOrder>
   </b:Source>
   <b:Source>
     <b:Tag>Ama20</b:Tag>
@@ -6024,7 +6819,7 @@
     <b:MonthAccessed>3</b:MonthAccessed>
     <b:DayAccessed>16</b:DayAccessed>
     <b:URL>https://docs.aws.amazon.com/index.html?nc2=h_ql_doc_do_v</b:URL>
-    <b:RefOrder>5</b:RefOrder>
+    <b:RefOrder>8</b:RefOrder>
   </b:Source>
   <b:Source>
     <b:Tag>Fac</b:Tag>
@@ -6041,7 +6836,7 @@
     <b:MonthAccessed>3</b:MonthAccessed>
     <b:DayAccessed>16</b:DayAccessed>
     <b:URL>https://reactjs.org/</b:URL>
-    <b:RefOrder>6</b:RefOrder>
+    <b:RefOrder>9</b:RefOrder>
   </b:Source>
   <b:Source>
     <b:Tag>Lam19</b:Tag>
@@ -6082,7 +6877,7 @@
     <b:City>Cham</b:City>
     <b:Publisher>Springer</b:Publisher>
     <b:URL>https://link.springer.com/book/10.1007/978-3-030-29381-9</b:URL>
-    <b:RefOrder>7</b:RefOrder>
+    <b:RefOrder>10</b:RefOrder>
   </b:Source>
   <b:Source>
     <b:Tag>Mih19</b:Tag>
@@ -6111,7 +6906,7 @@
     <b:DayAccessed>16</b:DayAccessed>
     <b:City>Maribor</b:City>
     <b:Publisher>M. Podplatnik</b:Publisher>
-    <b:RefOrder>8</b:RefOrder>
+    <b:RefOrder>11</b:RefOrder>
   </b:Source>
   <b:Source>
     <b:Tag>Mor17</b:Tag>
@@ -6133,7 +6928,7 @@
     <b:Publisher>Apress</b:Publisher>
     <b:City>Berkeley</b:City>
     <b:URL>https://link.springer.com/book/10.1007%2F978-1-4842-2943-9</b:URL>
-    <b:RefOrder>9</b:RefOrder>
+    <b:RefOrder>12</b:RefOrder>
   </b:Source>
   <b:Source>
     <b:Tag>Cas</b:Tag>
@@ -6171,7 +6966,7 @@
     <b:City>Singapore</b:City>
     <b:Publisher>Springer</b:Publisher>
     <b:URL>https://link.springer.com/chapter/10.1007/978-981-15-0790-8_24</b:URL>
-    <b:RefOrder>10</b:RefOrder>
+    <b:RefOrder>13</b:RefOrder>
   </b:Source>
   <b:Source>
     <b:Tag>Ada12</b:Tag>
@@ -6192,7 +6987,7 @@
         </b:NameList>
       </b:Author>
     </b:Author>
-    <b:RefOrder>11</b:RefOrder>
+    <b:RefOrder>14</b:RefOrder>
   </b:Source>
   <b:Source>
     <b:Tag>Yiy19</b:Tag>
@@ -6213,7 +7008,7 @@
         </b:NameList>
       </b:Author>
     </b:Author>
-    <b:RefOrder>12</b:RefOrder>
+    <b:RefOrder>15</b:RefOrder>
   </b:Source>
   <b:Source>
     <b:Tag>Maj19</b:Tag>
@@ -6233,7 +7028,7 @@
     <b:Year>2019</b:Year>
     <b:City>Berkeley</b:City>
     <b:Publisher>Apress</b:Publisher>
-    <b:RefOrder>13</b:RefOrder>
+    <b:RefOrder>16</b:RefOrder>
   </b:Source>
   <b:Source>
     <b:Tag>Bar19</b:Tag>
@@ -6258,13 +7053,77 @@
         </b:NameList>
       </b:Author>
     </b:Author>
-    <b:RefOrder>14</b:RefOrder>
+    <b:RefOrder>17</b:RefOrder>
+  </b:Source>
+  <b:Source>
+    <b:Tag>SPO19</b:Tag>
+    <b:SourceType>InternetSite</b:SourceType>
+    <b:Guid>{346E1DE4-1DEB-4C71-9481-69BF6B2F9618}</b:Guid>
+    <b:Title>Assist Software</b:Title>
+    <b:Year>2019</b:Year>
+    <b:Author>
+      <b:Author>
+        <b:NameList>
+          <b:Person>
+            <b:Last>SPOIALA</b:Last>
+            <b:First>Cristian</b:First>
+          </b:Person>
+        </b:NameList>
+      </b:Author>
+    </b:Author>
+    <b:Month>April</b:Month>
+    <b:Day>23</b:Day>
+    <b:YearAccessed>2020</b:YearAccessed>
+    <b:MonthAccessed>6</b:MonthAccessed>
+    <b:DayAccessed>29</b:DayAccessed>
+    <b:URL>https://assist-software.net/blog/pros-and-cons-serverless-computing-faas-comparison-aws-lambda-vs-azure-functions-vs-google</b:URL>
+    <b:RefOrder>4</b:RefOrder>
+  </b:Source>
+  <b:Source>
+    <b:Tag>Bra19</b:Tag>
+    <b:SourceType>InternetSite</b:SourceType>
+    <b:Guid>{B2DFDE80-D34D-4D72-9723-69AE283204B8}</b:Guid>
+    <b:Author>
+      <b:Author>
+        <b:NameList>
+          <b:Person>
+            <b:Last>Vigliarolo</b:Last>
+            <b:First>Brandon</b:First>
+          </b:Person>
+        </b:NameList>
+      </b:Author>
+    </b:Author>
+    <b:Title>Tech Republic</b:Title>
+    <b:Year>2019</b:Year>
+    <b:Month>Maj</b:Month>
+    <b:Day>1</b:Day>
+    <b:YearAccessed>2020</b:YearAccessed>
+    <b:MonthAccessed>Junij</b:MonthAccessed>
+    <b:DayAccessed>29</b:DayAccessed>
+    <b:URL>https://www.techrepublic.com/article/serverless-computing-pros-and-cons-5-benefits-and-3-drawbacks/</b:URL>
+    <b:RefOrder>5</b:RefOrder>
+  </b:Source>
+  <b:Source>
+    <b:Tag>Clo20</b:Tag>
+    <b:SourceType>InternetSite</b:SourceType>
+    <b:Guid>{C04C859D-419A-493F-B3DC-97A58D108007}</b:Guid>
+    <b:Author>
+      <b:Author>
+        <b:Corporate>Cloudflare</b:Corporate>
+      </b:Author>
+    </b:Author>
+    <b:Title>Cloudflare</b:Title>
+    <b:YearAccessed>2020</b:YearAccessed>
+    <b:MonthAccessed>6</b:MonthAccessed>
+    <b:DayAccessed>30</b:DayAccessed>
+    <b:URL>https://www.cloudflare.com/learning/serverless/why-use-serverless/</b:URL>
+    <b:RefOrder>6</b:RefOrder>
   </b:Source>
 </b:Sources>
 </file>
 
 <file path=customXml/itemProps1.xml><?xml version="1.0" encoding="utf-8"?>
-<ds:datastoreItem xmlns:ds="http://schemas.openxmlformats.org/officeDocument/2006/customXml" ds:itemID="{039CB19A-5254-464D-8CB3-F55A42197C29}">
+<ds:datastoreItem xmlns:ds="http://schemas.openxmlformats.org/officeDocument/2006/customXml" ds:itemID="{8663A0EE-88E3-4105-919F-7E553488D952}">
   <ds:schemaRefs>
     <ds:schemaRef ds:uri="http://schemas.openxmlformats.org/officeDocument/2006/bibliography"/>
   </ds:schemaRefs>

</xml_diff>

<commit_message>
Written up to chapter 2.3.2 and added some sources
</commit_message>
<xml_diff>
--- a/Posebnosti razvoja spletnih rešitev s samopostrežnim zalednim sistemom v oblaku.docx
+++ b/Posebnosti razvoja spletnih rešitev s samopostrežnim zalednim sistemom v oblaku.docx
@@ -1879,6 +1879,12 @@
                 <w:lang w:val="sl-SI"/>
               </w:rPr>
             </w:pPr>
+            <w:r>
+              <w:rPr>
+                <w:lang w:val="sl-SI"/>
+              </w:rPr>
+              <w:t>SPA</w:t>
+            </w:r>
           </w:p>
         </w:tc>
         <w:tc>
@@ -1890,9 +1896,17 @@
               <w:rPr>
                 <w:i/>
                 <w:iCs/>
-                <w:lang w:val="sl-SI"/>
+                <w:lang w:val="en-GB"/>
               </w:rPr>
             </w:pPr>
+            <w:r>
+              <w:rPr>
+                <w:i/>
+                <w:iCs/>
+                <w:lang w:val="en-GB"/>
+              </w:rPr>
+              <w:t>Single Page Application</w:t>
+            </w:r>
           </w:p>
         </w:tc>
       </w:tr>
@@ -1904,7 +1918,395 @@
           <w:p>
             <w:pPr>
               <w:rPr>
-                <w:lang w:val="sl-SI"/>
+                <w:lang w:val="en-GB"/>
+              </w:rPr>
+            </w:pPr>
+            <w:r>
+              <w:rPr>
+                <w:lang w:val="en-GB"/>
+              </w:rPr>
+              <w:t>DDoS</w:t>
+            </w:r>
+          </w:p>
+        </w:tc>
+        <w:tc>
+          <w:tcPr>
+            <w:tcW w:w="5663" w:type="dxa"/>
+          </w:tcPr>
+          <w:p>
+            <w:pPr>
+              <w:rPr>
+                <w:i/>
+                <w:iCs/>
+                <w:lang w:val="en-GB"/>
+              </w:rPr>
+            </w:pPr>
+            <w:r>
+              <w:rPr>
+                <w:i/>
+                <w:iCs/>
+                <w:lang w:val="en-GB"/>
+              </w:rPr>
+              <w:t>Distributed Denial of Service</w:t>
+            </w:r>
+          </w:p>
+        </w:tc>
+      </w:tr>
+      <w:tr>
+        <w:tc>
+          <w:tcPr>
+            <w:tcW w:w="2263" w:type="dxa"/>
+          </w:tcPr>
+          <w:p>
+            <w:pPr>
+              <w:rPr>
+                <w:lang w:val="en-GB"/>
+              </w:rPr>
+            </w:pPr>
+            <w:r>
+              <w:rPr>
+                <w:lang w:val="en-GB"/>
+              </w:rPr>
+              <w:t>HTML</w:t>
+            </w:r>
+          </w:p>
+        </w:tc>
+        <w:tc>
+          <w:tcPr>
+            <w:tcW w:w="5663" w:type="dxa"/>
+          </w:tcPr>
+          <w:p>
+            <w:pPr>
+              <w:rPr>
+                <w:i/>
+                <w:iCs/>
+                <w:lang w:val="en-GB"/>
+              </w:rPr>
+            </w:pPr>
+            <w:r>
+              <w:rPr>
+                <w:i/>
+                <w:iCs/>
+                <w:lang w:val="en-GB"/>
+              </w:rPr>
+              <w:t xml:space="preserve">Hyper Text </w:t>
+            </w:r>
+            <w:proofErr w:type="spellStart"/>
+            <w:r>
+              <w:rPr>
+                <w:i/>
+                <w:iCs/>
+                <w:lang w:val="en-GB"/>
+              </w:rPr>
+              <w:t>Markup</w:t>
+            </w:r>
+            <w:proofErr w:type="spellEnd"/>
+            <w:r>
+              <w:rPr>
+                <w:i/>
+                <w:iCs/>
+                <w:lang w:val="en-GB"/>
+              </w:rPr>
+              <w:t xml:space="preserve"> Language</w:t>
+            </w:r>
+          </w:p>
+        </w:tc>
+      </w:tr>
+      <w:tr>
+        <w:tc>
+          <w:tcPr>
+            <w:tcW w:w="2263" w:type="dxa"/>
+          </w:tcPr>
+          <w:p>
+            <w:pPr>
+              <w:rPr>
+                <w:lang w:val="en-GB"/>
+              </w:rPr>
+            </w:pPr>
+            <w:r>
+              <w:rPr>
+                <w:lang w:val="en-GB"/>
+              </w:rPr>
+              <w:t>CSS</w:t>
+            </w:r>
+          </w:p>
+        </w:tc>
+        <w:tc>
+          <w:tcPr>
+            <w:tcW w:w="5663" w:type="dxa"/>
+          </w:tcPr>
+          <w:p>
+            <w:pPr>
+              <w:rPr>
+                <w:i/>
+                <w:iCs/>
+                <w:lang w:val="en-GB"/>
+              </w:rPr>
+            </w:pPr>
+            <w:r>
+              <w:rPr>
+                <w:i/>
+                <w:iCs/>
+                <w:lang w:val="en-GB"/>
+              </w:rPr>
+              <w:t>Cascading Style Sheets</w:t>
+            </w:r>
+          </w:p>
+        </w:tc>
+      </w:tr>
+      <w:tr>
+        <w:tc>
+          <w:tcPr>
+            <w:tcW w:w="2263" w:type="dxa"/>
+          </w:tcPr>
+          <w:p>
+            <w:pPr>
+              <w:rPr>
+                <w:lang w:val="en-GB"/>
+              </w:rPr>
+            </w:pPr>
+            <w:r>
+              <w:rPr>
+                <w:lang w:val="en-GB"/>
+              </w:rPr>
+              <w:t>JSON</w:t>
+            </w:r>
+          </w:p>
+        </w:tc>
+        <w:tc>
+          <w:tcPr>
+            <w:tcW w:w="5663" w:type="dxa"/>
+          </w:tcPr>
+          <w:p>
+            <w:pPr>
+              <w:rPr>
+                <w:i/>
+                <w:iCs/>
+                <w:lang w:val="en-GB"/>
+              </w:rPr>
+            </w:pPr>
+            <w:r>
+              <w:rPr>
+                <w:i/>
+                <w:iCs/>
+                <w:lang w:val="en-GB"/>
+              </w:rPr>
+              <w:t>JavaScript Object Notation</w:t>
+            </w:r>
+          </w:p>
+        </w:tc>
+      </w:tr>
+      <w:tr>
+        <w:tc>
+          <w:tcPr>
+            <w:tcW w:w="2263" w:type="dxa"/>
+          </w:tcPr>
+          <w:p>
+            <w:pPr>
+              <w:rPr>
+                <w:lang w:val="en-GB"/>
+              </w:rPr>
+            </w:pPr>
+            <w:r>
+              <w:rPr>
+                <w:lang w:val="en-GB"/>
+              </w:rPr>
+              <w:t>XML</w:t>
+            </w:r>
+          </w:p>
+        </w:tc>
+        <w:tc>
+          <w:tcPr>
+            <w:tcW w:w="5663" w:type="dxa"/>
+          </w:tcPr>
+          <w:p>
+            <w:pPr>
+              <w:rPr>
+                <w:i/>
+                <w:iCs/>
+                <w:lang w:val="en-GB"/>
+              </w:rPr>
+            </w:pPr>
+            <w:r>
+              <w:rPr>
+                <w:i/>
+                <w:iCs/>
+                <w:lang w:val="en-GB"/>
+              </w:rPr>
+              <w:t xml:space="preserve">Extensible </w:t>
+            </w:r>
+            <w:proofErr w:type="spellStart"/>
+            <w:r>
+              <w:rPr>
+                <w:i/>
+                <w:iCs/>
+                <w:lang w:val="en-GB"/>
+              </w:rPr>
+              <w:t>Markup</w:t>
+            </w:r>
+            <w:proofErr w:type="spellEnd"/>
+            <w:r>
+              <w:rPr>
+                <w:i/>
+                <w:iCs/>
+                <w:lang w:val="en-GB"/>
+              </w:rPr>
+              <w:t xml:space="preserve"> Language</w:t>
+            </w:r>
+          </w:p>
+        </w:tc>
+      </w:tr>
+      <w:tr>
+        <w:tc>
+          <w:tcPr>
+            <w:tcW w:w="2263" w:type="dxa"/>
+          </w:tcPr>
+          <w:p>
+            <w:pPr>
+              <w:rPr>
+                <w:lang w:val="en-GB"/>
+              </w:rPr>
+            </w:pPr>
+            <w:r>
+              <w:rPr>
+                <w:lang w:val="en-GB"/>
+              </w:rPr>
+              <w:t>SSR</w:t>
+            </w:r>
+          </w:p>
+        </w:tc>
+        <w:tc>
+          <w:tcPr>
+            <w:tcW w:w="5663" w:type="dxa"/>
+          </w:tcPr>
+          <w:p>
+            <w:pPr>
+              <w:rPr>
+                <w:i/>
+                <w:iCs/>
+                <w:lang w:val="en-GB"/>
+              </w:rPr>
+            </w:pPr>
+            <w:r>
+              <w:rPr>
+                <w:i/>
+                <w:iCs/>
+                <w:lang w:val="en-GB"/>
+              </w:rPr>
+              <w:t>Server</w:t>
+            </w:r>
+            <w:r>
+              <w:rPr>
+                <w:i/>
+                <w:iCs/>
+                <w:lang w:val="en-GB"/>
+              </w:rPr>
+              <w:t>-</w:t>
+            </w:r>
+            <w:r>
+              <w:rPr>
+                <w:i/>
+                <w:iCs/>
+                <w:lang w:val="en-GB"/>
+              </w:rPr>
+              <w:t>Side Rendering</w:t>
+            </w:r>
+          </w:p>
+        </w:tc>
+      </w:tr>
+      <w:tr>
+        <w:tc>
+          <w:tcPr>
+            <w:tcW w:w="2263" w:type="dxa"/>
+          </w:tcPr>
+          <w:p>
+            <w:pPr>
+              <w:rPr>
+                <w:lang w:val="en-GB"/>
+              </w:rPr>
+            </w:pPr>
+            <w:r>
+              <w:rPr>
+                <w:lang w:val="en-GB"/>
+              </w:rPr>
+              <w:t>ES</w:t>
+            </w:r>
+          </w:p>
+        </w:tc>
+        <w:tc>
+          <w:tcPr>
+            <w:tcW w:w="5663" w:type="dxa"/>
+          </w:tcPr>
+          <w:p>
+            <w:pPr>
+              <w:rPr>
+                <w:i/>
+                <w:iCs/>
+                <w:lang w:val="en-GB"/>
+              </w:rPr>
+            </w:pPr>
+            <w:r>
+              <w:rPr>
+                <w:i/>
+                <w:iCs/>
+                <w:lang w:val="en-GB"/>
+              </w:rPr>
+              <w:t>ECMAScript</w:t>
+            </w:r>
+          </w:p>
+        </w:tc>
+      </w:tr>
+      <w:tr>
+        <w:tc>
+          <w:tcPr>
+            <w:tcW w:w="2263" w:type="dxa"/>
+          </w:tcPr>
+          <w:p>
+            <w:pPr>
+              <w:rPr>
+                <w:lang w:val="en-GB"/>
+              </w:rPr>
+            </w:pPr>
+            <w:r>
+              <w:rPr>
+                <w:lang w:val="en-GB"/>
+              </w:rPr>
+              <w:t>PWA</w:t>
+            </w:r>
+          </w:p>
+        </w:tc>
+        <w:tc>
+          <w:tcPr>
+            <w:tcW w:w="5663" w:type="dxa"/>
+          </w:tcPr>
+          <w:p>
+            <w:pPr>
+              <w:rPr>
+                <w:i/>
+                <w:iCs/>
+                <w:lang w:val="en-GB"/>
+              </w:rPr>
+            </w:pPr>
+            <w:r>
+              <w:rPr>
+                <w:i/>
+                <w:iCs/>
+                <w:lang w:val="en-GB"/>
+              </w:rPr>
+              <w:t>Progressive Web Apps</w:t>
+            </w:r>
+          </w:p>
+        </w:tc>
+      </w:tr>
+      <w:tr>
+        <w:tc>
+          <w:tcPr>
+            <w:tcW w:w="2263" w:type="dxa"/>
+          </w:tcPr>
+          <w:p>
+            <w:pPr>
+              <w:rPr>
+                <w:lang w:val="en-GB"/>
               </w:rPr>
             </w:pPr>
           </w:p>
@@ -1918,7 +2320,7 @@
               <w:rPr>
                 <w:i/>
                 <w:iCs/>
-                <w:lang w:val="sl-SI"/>
+                <w:lang w:val="en-GB"/>
               </w:rPr>
             </w:pPr>
           </w:p>
@@ -2160,7 +2562,49 @@
         <w:rPr>
           <w:lang w:val="sl-SI"/>
         </w:rPr>
-        <w:t>Predpostavili bomo, da se za enostransko aplikacijo uporabi knjižnico React, in da je v drugih enostranskih ogrodjih stvar podobna.  T.i. Serverless zaledni sistem bo konkretiziran z rešitvijo</w:t>
+        <w:t xml:space="preserve">Predpostavili bomo, da se za enostransko aplikacijo uporabi knjižnico </w:t>
+      </w:r>
+      <w:proofErr w:type="spellStart"/>
+      <w:r>
+        <w:rPr>
+          <w:lang w:val="sl-SI"/>
+        </w:rPr>
+        <w:t>React</w:t>
+      </w:r>
+      <w:proofErr w:type="spellEnd"/>
+      <w:r>
+        <w:rPr>
+          <w:lang w:val="sl-SI"/>
+        </w:rPr>
+        <w:t xml:space="preserve">, in da je v drugih enostranskih ogrodjih stvar podobna.  </w:t>
+      </w:r>
+      <w:proofErr w:type="spellStart"/>
+      <w:r>
+        <w:rPr>
+          <w:lang w:val="sl-SI"/>
+        </w:rPr>
+        <w:t>T.i</w:t>
+      </w:r>
+      <w:proofErr w:type="spellEnd"/>
+      <w:r>
+        <w:rPr>
+          <w:lang w:val="sl-SI"/>
+        </w:rPr>
+        <w:t xml:space="preserve">. </w:t>
+      </w:r>
+      <w:proofErr w:type="spellStart"/>
+      <w:r>
+        <w:rPr>
+          <w:lang w:val="sl-SI"/>
+        </w:rPr>
+        <w:t>Serverless</w:t>
+      </w:r>
+      <w:proofErr w:type="spellEnd"/>
+      <w:r>
+        <w:rPr>
+          <w:lang w:val="sl-SI"/>
+        </w:rPr>
+        <w:t xml:space="preserve"> zaledni sistem bo konkretiziran z rešitvijo</w:t>
       </w:r>
       <w:r>
         <w:rPr>
@@ -2172,13 +2616,69 @@
         <w:rPr>
           <w:lang w:val="sl-SI"/>
         </w:rPr>
-        <w:t>. Primerjali bomo naslednje predstavnike zalednih sistemov – lastne REST rešitve, Amazon Web Services in Google Firebase.</w:t>
-      </w:r>
-      <w:r>
-        <w:rPr>
-          <w:lang w:val="sl-SI"/>
-        </w:rPr>
-        <w:t xml:space="preserve"> Namestitev v realni svet se bo izvedena za Docker zabojniki.</w:t>
+        <w:t xml:space="preserve">. Primerjali bomo naslednje predstavnike zalednih sistemov – lastne REST rešitve, Amazon </w:t>
+      </w:r>
+      <w:proofErr w:type="spellStart"/>
+      <w:r>
+        <w:rPr>
+          <w:lang w:val="sl-SI"/>
+        </w:rPr>
+        <w:t>Web</w:t>
+      </w:r>
+      <w:proofErr w:type="spellEnd"/>
+      <w:r>
+        <w:rPr>
+          <w:lang w:val="sl-SI"/>
+        </w:rPr>
+        <w:t xml:space="preserve"> </w:t>
+      </w:r>
+      <w:proofErr w:type="spellStart"/>
+      <w:r>
+        <w:rPr>
+          <w:lang w:val="sl-SI"/>
+        </w:rPr>
+        <w:t>Services</w:t>
+      </w:r>
+      <w:proofErr w:type="spellEnd"/>
+      <w:r>
+        <w:rPr>
+          <w:lang w:val="sl-SI"/>
+        </w:rPr>
+        <w:t xml:space="preserve"> in Google </w:t>
+      </w:r>
+      <w:proofErr w:type="spellStart"/>
+      <w:r>
+        <w:rPr>
+          <w:lang w:val="sl-SI"/>
+        </w:rPr>
+        <w:t>Firebase</w:t>
+      </w:r>
+      <w:proofErr w:type="spellEnd"/>
+      <w:r>
+        <w:rPr>
+          <w:lang w:val="sl-SI"/>
+        </w:rPr>
+        <w:t>.</w:t>
+      </w:r>
+      <w:r>
+        <w:rPr>
+          <w:lang w:val="sl-SI"/>
+        </w:rPr>
+        <w:t xml:space="preserve"> Namestitev v realni svet se bo izvedena za </w:t>
+      </w:r>
+      <w:proofErr w:type="spellStart"/>
+      <w:r>
+        <w:rPr>
+          <w:lang w:val="sl-SI"/>
+        </w:rPr>
+        <w:t>Docker</w:t>
+      </w:r>
+      <w:proofErr w:type="spellEnd"/>
+      <w:r>
+        <w:rPr>
+          <w:lang w:val="sl-SI"/>
+        </w:rPr>
+        <w:t xml:space="preserve"> zabojniki.</w:t>
       </w:r>
     </w:p>
     <w:p>
@@ -2501,12 +3001,14 @@
         </w:rPr>
         <w:t xml:space="preserve">Ko je tržišče pokazalo interes so se poslovnemu modelu pridružili še ostali tehnološki orjaki, Microsoft s svojimi ti. </w:t>
       </w:r>
+      <w:proofErr w:type="spellStart"/>
       <w:r>
         <w:rPr>
           <w:lang w:val="sl-SI"/>
         </w:rPr>
         <w:t>Azure</w:t>
       </w:r>
+      <w:proofErr w:type="spellEnd"/>
       <w:r>
         <w:rPr>
           <w:i/>
@@ -2515,12 +3017,14 @@
         </w:rPr>
         <w:t xml:space="preserve"> </w:t>
       </w:r>
+      <w:proofErr w:type="spellStart"/>
       <w:r>
         <w:rPr>
           <w:lang w:val="sl-SI"/>
         </w:rPr>
         <w:t>Functions</w:t>
       </w:r>
+      <w:proofErr w:type="spellEnd"/>
       <w:r>
         <w:rPr>
           <w:lang w:val="sl-SI"/>
@@ -2535,12 +3039,14 @@
         </w:rPr>
         <w:t xml:space="preserve">Google </w:t>
       </w:r>
+      <w:proofErr w:type="spellStart"/>
       <w:r>
         <w:rPr>
           <w:lang w:val="sl-SI"/>
         </w:rPr>
         <w:t>Cloud</w:t>
       </w:r>
+      <w:proofErr w:type="spellEnd"/>
       <w:r>
         <w:rPr>
           <w:i/>
@@ -2549,36 +3055,56 @@
         </w:rPr>
         <w:t xml:space="preserve"> </w:t>
       </w:r>
+      <w:proofErr w:type="spellStart"/>
       <w:r>
         <w:rPr>
           <w:lang w:val="sl-SI"/>
         </w:rPr>
         <w:t>Functions</w:t>
       </w:r>
-      <w:r>
-        <w:rPr>
-          <w:lang w:val="sl-SI"/>
-        </w:rPr>
-        <w:t xml:space="preserve"> – oba leta 2016. Sledila sta še Oracle-ova </w:t>
-      </w:r>
+      <w:proofErr w:type="spellEnd"/>
+      <w:r>
+        <w:rPr>
+          <w:lang w:val="sl-SI"/>
+        </w:rPr>
+        <w:t xml:space="preserve"> – oba leta 2016. Sledila sta še Oracle-</w:t>
+      </w:r>
+      <w:proofErr w:type="spellStart"/>
+      <w:r>
+        <w:rPr>
+          <w:lang w:val="sl-SI"/>
+        </w:rPr>
+        <w:t>ova</w:t>
+      </w:r>
+      <w:proofErr w:type="spellEnd"/>
+      <w:r>
+        <w:rPr>
+          <w:lang w:val="sl-SI"/>
+        </w:rPr>
+        <w:t xml:space="preserve"> </w:t>
+      </w:r>
+      <w:proofErr w:type="spellStart"/>
       <w:r>
         <w:rPr>
           <w:lang w:val="sl-SI"/>
         </w:rPr>
         <w:t>Fn</w:t>
       </w:r>
+      <w:proofErr w:type="spellEnd"/>
       <w:r>
         <w:rPr>
           <w:lang w:val="sl-SI"/>
         </w:rPr>
         <w:t xml:space="preserve"> in IBM-ov </w:t>
       </w:r>
+      <w:proofErr w:type="spellStart"/>
       <w:r>
         <w:rPr>
           <w:lang w:val="sl-SI"/>
         </w:rPr>
         <w:t>OpenWhisk</w:t>
       </w:r>
+      <w:proofErr w:type="spellEnd"/>
       <w:r>
         <w:rPr>
           <w:lang w:val="sl-SI"/>
@@ -2592,29 +3118,61 @@
         <w:lastRenderedPageBreak/>
         <w:t xml:space="preserve">sisteme, kot </w:t>
       </w:r>
+      <w:proofErr w:type="spellStart"/>
       <w:r>
         <w:rPr>
           <w:lang w:val="sl-SI"/>
         </w:rPr>
         <w:t>Serverless</w:t>
       </w:r>
+      <w:proofErr w:type="spellEnd"/>
       <w:r>
         <w:rPr>
           <w:lang w:val="sl-SI"/>
         </w:rPr>
         <w:t xml:space="preserve"> in </w:t>
       </w:r>
+      <w:proofErr w:type="spellStart"/>
       <w:r>
         <w:rPr>
           <w:lang w:val="sl-SI"/>
         </w:rPr>
         <w:t>Kubernetes</w:t>
       </w:r>
-      <w:r>
-        <w:rPr>
-          <w:lang w:val="sl-SI"/>
-        </w:rPr>
-        <w:t>, ki sta neodvisna od oblačnih ponudnikov in neodvisno delujeta v Docker in Kubernetes zabojnikih.</w:t>
+      <w:proofErr w:type="spellEnd"/>
+      <w:r>
+        <w:rPr>
+          <w:lang w:val="sl-SI"/>
+        </w:rPr>
+        <w:t xml:space="preserve">, ki sta neodvisna od oblačnih ponudnikov in neodvisno delujeta v </w:t>
+      </w:r>
+      <w:proofErr w:type="spellStart"/>
+      <w:r>
+        <w:rPr>
+          <w:lang w:val="sl-SI"/>
+        </w:rPr>
+        <w:t>Docker</w:t>
+      </w:r>
+      <w:proofErr w:type="spellEnd"/>
+      <w:r>
+        <w:rPr>
+          <w:lang w:val="sl-SI"/>
+        </w:rPr>
+        <w:t xml:space="preserve"> in </w:t>
+      </w:r>
+      <w:proofErr w:type="spellStart"/>
+      <w:r>
+        <w:rPr>
+          <w:lang w:val="sl-SI"/>
+        </w:rPr>
+        <w:t>Kubernetes</w:t>
+      </w:r>
+      <w:proofErr w:type="spellEnd"/>
+      <w:r>
+        <w:rPr>
+          <w:lang w:val="sl-SI"/>
+        </w:rPr>
+        <w:t xml:space="preserve"> zabojnikih.</w:t>
       </w:r>
     </w:p>
     <w:p>
@@ -2895,7 +3453,63 @@
         <w:rPr>
           <w:lang w:val="sl-SI"/>
         </w:rPr>
-        <w:t xml:space="preserve"> BaaS rešitve so popolnoma spletno gostovane, kot na primer Google-ov Firebase in Microsoft-ov Azure Mobile App storitev, itd. te ponujajo sklop funkcionalnosti kot so shranjevanje podatkov, overitev, obvestila itd. Na drugi strani pa FaaS izvaja funkcije, zasnovane s strani razvijalcev z uporabo programskih jezikov kot so C#, Python, itd. Te funkcije so izvedene na osnovi dogodkovno-vodenega modela s pomočjo prožilcev.</w:t>
+        <w:t xml:space="preserve"> BaaS rešitve so popolnoma spletno gostovane, kot na primer Google-ov </w:t>
+      </w:r>
+      <w:proofErr w:type="spellStart"/>
+      <w:r>
+        <w:rPr>
+          <w:lang w:val="sl-SI"/>
+        </w:rPr>
+        <w:t>Firebase</w:t>
+      </w:r>
+      <w:proofErr w:type="spellEnd"/>
+      <w:r>
+        <w:rPr>
+          <w:lang w:val="sl-SI"/>
+        </w:rPr>
+        <w:t xml:space="preserve"> in Microsoft-ov </w:t>
+      </w:r>
+      <w:proofErr w:type="spellStart"/>
+      <w:r>
+        <w:rPr>
+          <w:lang w:val="sl-SI"/>
+        </w:rPr>
+        <w:t>Azure</w:t>
+      </w:r>
+      <w:proofErr w:type="spellEnd"/>
+      <w:r>
+        <w:rPr>
+          <w:lang w:val="sl-SI"/>
+        </w:rPr>
+        <w:t xml:space="preserve"> </w:t>
+      </w:r>
+      <w:proofErr w:type="spellStart"/>
+      <w:r>
+        <w:rPr>
+          <w:lang w:val="sl-SI"/>
+        </w:rPr>
+        <w:t>Mobile</w:t>
+      </w:r>
+      <w:proofErr w:type="spellEnd"/>
+      <w:r>
+        <w:rPr>
+          <w:lang w:val="sl-SI"/>
+        </w:rPr>
+        <w:t xml:space="preserve"> </w:t>
+      </w:r>
+      <w:proofErr w:type="spellStart"/>
+      <w:r>
+        <w:rPr>
+          <w:lang w:val="sl-SI"/>
+        </w:rPr>
+        <w:t>App</w:t>
+      </w:r>
+      <w:proofErr w:type="spellEnd"/>
+      <w:r>
+        <w:rPr>
+          <w:lang w:val="sl-SI"/>
+        </w:rPr>
+        <w:t xml:space="preserve"> storitev, itd. te ponujajo sklop funkcionalnosti kot so shranjevanje podatkov, overitev, obvestila itd. Na drugi strani pa FaaS izvaja funkcije, zasnovane s strani razvijalcev z uporabo programskih jezikov kot so C#, Python, itd. Te funkcije so izvedene na osnovi dogodkovno-vodenega modela s pomočjo prožilcev.</w:t>
       </w:r>
     </w:p>
     <w:p>
@@ -3119,7 +3733,21 @@
         <w:rPr>
           <w:lang w:val="sl-SI"/>
         </w:rPr>
-        <w:t xml:space="preserve"> Microsoft Azure z prej omenjenimi strategijami oblačnega računalništva.</w:t>
+        <w:t xml:space="preserve"> Microsoft </w:t>
+      </w:r>
+      <w:proofErr w:type="spellStart"/>
+      <w:r>
+        <w:rPr>
+          <w:lang w:val="sl-SI"/>
+        </w:rPr>
+        <w:t>Azure</w:t>
+      </w:r>
+      <w:proofErr w:type="spellEnd"/>
+      <w:r>
+        <w:rPr>
+          <w:lang w:val="sl-SI"/>
+        </w:rPr>
+        <w:t xml:space="preserve"> z prej omenjenimi strategijami oblačnega računalništva.</w:t>
       </w:r>
     </w:p>
     <w:p>
@@ -3217,7 +3845,15 @@
         <w:fldChar w:fldCharType="end"/>
       </w:r>
       <w:r>
-        <w:t>: Oblačne storitve Microsoft Azure z različnimi modeli oblačnega računalništva</w:t>
+        <w:t xml:space="preserve">: Oblačne storitve Microsoft </w:t>
+      </w:r>
+      <w:proofErr w:type="spellStart"/>
+      <w:r>
+        <w:t>Azure</w:t>
+      </w:r>
+      <w:proofErr w:type="spellEnd"/>
+      <w:r>
+        <w:t xml:space="preserve"> z različnimi modeli oblačnega računalništva</w:t>
       </w:r>
     </w:p>
     <w:p>
@@ -3366,13 +4002,7 @@
         <w:rPr>
           <w:lang w:val="sl-SI"/>
         </w:rPr>
-        <w:t xml:space="preserve"> </w:t>
-      </w:r>
-      <w:r>
-        <w:rPr>
-          <w:lang w:val="sl-SI"/>
-        </w:rPr>
-        <w:t>– plačaj kot porabiš</w:t>
+        <w:t xml:space="preserve"> – plačaj kot porabiš</w:t>
       </w:r>
     </w:p>
     <w:p>
@@ -3529,7 +4159,7 @@
         <w:rPr>
           <w:lang w:val="sl-SI"/>
         </w:rPr>
-        <w:t>Funkcije niso vedno idealne – recimo za dolgo izvajajoča se opravila</w:t>
+        <w:t>Funkcije niso vedno idealne</w:t>
       </w:r>
     </w:p>
     <w:p>
@@ -3552,6 +4182,7 @@
           <w:id w:val="107632267"/>
           <w:citation/>
         </w:sdtPr>
+        <w:sdtEndPr/>
         <w:sdtContent>
           <w:r>
             <w:rPr>
@@ -3601,6 +4232,7 @@
           <w:id w:val="1705358117"/>
           <w:citation/>
         </w:sdtPr>
+        <w:sdtEndPr/>
         <w:sdtContent>
           <w:r>
             <w:rPr>
@@ -3690,6 +4322,7 @@
           <w:id w:val="-1947689201"/>
           <w:citation/>
         </w:sdtPr>
+        <w:sdtEndPr/>
         <w:sdtContent>
           <w:r>
             <w:rPr>
@@ -3995,6 +4628,7 @@
           <w:id w:val="1602684595"/>
           <w:citation/>
         </w:sdtPr>
+        <w:sdtEndPr/>
         <w:sdtContent>
           <w:r>
             <w:rPr>
@@ -4043,6 +4677,1272 @@
         </w:rPr>
         <w:lastRenderedPageBreak/>
         <w:t>Nizki stroški delovanja – plačaj kot porabiš</w:t>
+      </w:r>
+    </w:p>
+    <w:p>
+      <w:pPr>
+        <w:rPr>
+          <w:lang w:val="sl-SI"/>
+        </w:rPr>
+      </w:pPr>
+      <w:r>
+        <w:rPr>
+          <w:lang w:val="sl-SI"/>
+        </w:rPr>
+        <w:t>Kar se tiče računalniške moči in človeških virov se samopostrežne storitve obrestujejo. Nesmiselno je plačevati za ponovno implementacijo avtorizacije, zaznavanja prisotnosti, obdelave slik, prepoznavanja obrazov in drugih operacij. Enako je s stroški za vzdrževanje strojne opreme in človeških virov, ki so za to potrebni. Za boljšo idejo o tem kaki cenovno ugodno so lahko funkcije ima AWS Lambda storitev zelo nazorno nakazano v svojen modelu cenitve Slika 2-4.</w:t>
+      </w:r>
+    </w:p>
+    <w:p>
+      <w:pPr>
+        <w:keepNext/>
+        <w:jc w:val="center"/>
+      </w:pPr>
+      <w:r>
+        <w:rPr>
+          <w:noProof/>
+          <w:lang w:val="sl-SI"/>
+        </w:rPr>
+        <w:drawing>
+          <wp:inline distT="0" distB="0" distL="0" distR="0" wp14:anchorId="4D1F50DB" wp14:editId="28002406">
+            <wp:extent cx="5039360" cy="4083685"/>
+            <wp:effectExtent l="0" t="0" r="8890" b="0"/>
+            <wp:docPr id="4" name="Slika 4"/>
+            <wp:cNvGraphicFramePr>
+              <a:graphicFrameLocks xmlns:a="http://schemas.openxmlformats.org/drawingml/2006/main" noChangeAspect="1"/>
+            </wp:cNvGraphicFramePr>
+            <a:graphic xmlns:a="http://schemas.openxmlformats.org/drawingml/2006/main">
+              <a:graphicData uri="http://schemas.openxmlformats.org/drawingml/2006/picture">
+                <pic:pic xmlns:pic="http://schemas.openxmlformats.org/drawingml/2006/picture">
+                  <pic:nvPicPr>
+                    <pic:cNvPr id="1" name=""/>
+                    <pic:cNvPicPr/>
+                  </pic:nvPicPr>
+                  <pic:blipFill>
+                    <a:blip r:embed="rId12"/>
+                    <a:stretch>
+                      <a:fillRect/>
+                    </a:stretch>
+                  </pic:blipFill>
+                  <pic:spPr>
+                    <a:xfrm>
+                      <a:off x="0" y="0"/>
+                      <a:ext cx="5039360" cy="4083685"/>
+                    </a:xfrm>
+                    <a:prstGeom prst="rect">
+                      <a:avLst/>
+                    </a:prstGeom>
+                  </pic:spPr>
+                </pic:pic>
+              </a:graphicData>
+            </a:graphic>
+          </wp:inline>
+        </w:drawing>
+      </w:r>
+    </w:p>
+    <w:p>
+      <w:pPr>
+        <w:pStyle w:val="PictureCaption"/>
+      </w:pPr>
+      <w:r>
+        <w:t xml:space="preserve">Slika </w:t>
+      </w:r>
+      <w:r>
+        <w:fldChar w:fldCharType="begin"/>
+      </w:r>
+      <w:r>
+        <w:instrText xml:space="preserve"> STYLEREF 1 \s </w:instrText>
+      </w:r>
+      <w:r>
+        <w:fldChar w:fldCharType="separate"/>
+      </w:r>
+      <w:r>
+        <w:rPr>
+          <w:noProof/>
+        </w:rPr>
+        <w:t>2</w:t>
+      </w:r>
+      <w:r>
+        <w:fldChar w:fldCharType="end"/>
+      </w:r>
+      <w:r>
+        <w:noBreakHyphen/>
+      </w:r>
+      <w:r>
+        <w:fldChar w:fldCharType="begin"/>
+      </w:r>
+      <w:r>
+        <w:instrText xml:space="preserve"> SEQ Slika \* ARABIC \s 1 </w:instrText>
+      </w:r>
+      <w:r>
+        <w:fldChar w:fldCharType="separate"/>
+      </w:r>
+      <w:r>
+        <w:rPr>
+          <w:noProof/>
+        </w:rPr>
+        <w:t>4</w:t>
+      </w:r>
+      <w:r>
+        <w:fldChar w:fldCharType="end"/>
+      </w:r>
+      <w:r>
+        <w:t>: Cenovni model AWS Lambda</w:t>
+      </w:r>
+      <w:r>
+        <w:t xml:space="preserve"> </w:t>
+      </w:r>
+      <w:sdt>
+        <w:sdtPr>
+          <w:id w:val="208930063"/>
+          <w:citation/>
+        </w:sdtPr>
+        <w:sdtEndPr/>
+        <w:sdtContent>
+          <w:r>
+            <w:fldChar w:fldCharType="begin"/>
+          </w:r>
+          <w:r>
+            <w:instrText xml:space="preserve"> CITATION Ama201 \l 1060 </w:instrText>
+          </w:r>
+          <w:r>
+            <w:fldChar w:fldCharType="separate"/>
+          </w:r>
+          <w:r>
+            <w:rPr>
+              <w:noProof/>
+            </w:rPr>
+            <w:t>[7]</w:t>
+          </w:r>
+          <w:r>
+            <w:fldChar w:fldCharType="end"/>
+          </w:r>
+        </w:sdtContent>
+      </w:sdt>
+    </w:p>
+    <w:p>
+      <w:pPr>
+        <w:rPr>
+          <w:lang w:val="sl-SI"/>
+        </w:rPr>
+      </w:pPr>
+      <w:r>
+        <w:rPr>
+          <w:lang w:val="sl-SI"/>
+        </w:rPr>
+        <w:t>Za boljšo predstavo kako cenovno ugodno je to, so pri Amazon-u pripravili še nekaj konkretnih primerov, kako bi deloval njihov cenik v produkciji Slika 2-5.</w:t>
+      </w:r>
+    </w:p>
+    <w:p>
+      <w:pPr>
+        <w:keepNext/>
+        <w:jc w:val="center"/>
+      </w:pPr>
+      <w:r>
+        <w:rPr>
+          <w:noProof/>
+          <w:lang w:val="sl-SI"/>
+        </w:rPr>
+        <w:lastRenderedPageBreak/>
+        <w:drawing>
+          <wp:inline distT="0" distB="0" distL="0" distR="0" wp14:anchorId="1F3701B5" wp14:editId="3DF3066E">
+            <wp:extent cx="5039360" cy="5612130"/>
+            <wp:effectExtent l="0" t="0" r="8890" b="7620"/>
+            <wp:docPr id="5" name="Slika 5"/>
+            <wp:cNvGraphicFramePr>
+              <a:graphicFrameLocks xmlns:a="http://schemas.openxmlformats.org/drawingml/2006/main" noChangeAspect="1"/>
+            </wp:cNvGraphicFramePr>
+            <a:graphic xmlns:a="http://schemas.openxmlformats.org/drawingml/2006/main">
+              <a:graphicData uri="http://schemas.openxmlformats.org/drawingml/2006/picture">
+                <pic:pic xmlns:pic="http://schemas.openxmlformats.org/drawingml/2006/picture">
+                  <pic:nvPicPr>
+                    <pic:cNvPr id="1" name=""/>
+                    <pic:cNvPicPr/>
+                  </pic:nvPicPr>
+                  <pic:blipFill>
+                    <a:blip r:embed="rId13"/>
+                    <a:stretch>
+                      <a:fillRect/>
+                    </a:stretch>
+                  </pic:blipFill>
+                  <pic:spPr>
+                    <a:xfrm>
+                      <a:off x="0" y="0"/>
+                      <a:ext cx="5039360" cy="5612130"/>
+                    </a:xfrm>
+                    <a:prstGeom prst="rect">
+                      <a:avLst/>
+                    </a:prstGeom>
+                  </pic:spPr>
+                </pic:pic>
+              </a:graphicData>
+            </a:graphic>
+          </wp:inline>
+        </w:drawing>
+      </w:r>
+    </w:p>
+    <w:p>
+      <w:pPr>
+        <w:pStyle w:val="PictureCaption"/>
+      </w:pPr>
+      <w:r>
+        <w:t xml:space="preserve">Slika </w:t>
+      </w:r>
+      <w:r>
+        <w:fldChar w:fldCharType="begin"/>
+      </w:r>
+      <w:r>
+        <w:instrText xml:space="preserve"> STYLEREF 1 \s </w:instrText>
+      </w:r>
+      <w:r>
+        <w:fldChar w:fldCharType="separate"/>
+      </w:r>
+      <w:r>
+        <w:rPr>
+          <w:noProof/>
+        </w:rPr>
+        <w:t>2</w:t>
+      </w:r>
+      <w:r>
+        <w:fldChar w:fldCharType="end"/>
+      </w:r>
+      <w:r>
+        <w:noBreakHyphen/>
+      </w:r>
+      <w:r>
+        <w:fldChar w:fldCharType="begin"/>
+      </w:r>
+      <w:r>
+        <w:instrText xml:space="preserve"> SEQ Slika \* ARABIC \s 1 </w:instrText>
+      </w:r>
+      <w:r>
+        <w:fldChar w:fldCharType="separate"/>
+      </w:r>
+      <w:r>
+        <w:rPr>
+          <w:noProof/>
+        </w:rPr>
+        <w:t>5</w:t>
+      </w:r>
+      <w:r>
+        <w:fldChar w:fldCharType="end"/>
+      </w:r>
+      <w:r>
+        <w:t>: Primer zaračunanja stroškov delovanja konkretne funkcije</w:t>
+      </w:r>
+      <w:r>
+        <w:t xml:space="preserve"> </w:t>
+      </w:r>
+      <w:sdt>
+        <w:sdtPr>
+          <w:id w:val="1449123769"/>
+          <w:citation/>
+        </w:sdtPr>
+        <w:sdtEndPr/>
+        <w:sdtContent>
+          <w:r>
+            <w:fldChar w:fldCharType="begin"/>
+          </w:r>
+          <w:r>
+            <w:instrText xml:space="preserve"> CITATION Ama201 \l 1060 </w:instrText>
+          </w:r>
+          <w:r>
+            <w:fldChar w:fldCharType="separate"/>
+          </w:r>
+          <w:r>
+            <w:rPr>
+              <w:noProof/>
+            </w:rPr>
+            <w:t>[7]</w:t>
+          </w:r>
+          <w:r>
+            <w:fldChar w:fldCharType="end"/>
+          </w:r>
+        </w:sdtContent>
+      </w:sdt>
+    </w:p>
+    <w:p>
+      <w:pPr>
+        <w:pStyle w:val="PictureCaption"/>
+      </w:pPr>
+    </w:p>
+    <w:p>
+      <w:pPr>
+        <w:rPr>
+          <w:lang w:val="sl-SI"/>
+        </w:rPr>
+      </w:pPr>
+      <w:r>
+        <w:rPr>
+          <w:lang w:val="sl-SI"/>
+        </w:rPr>
+        <w:t>Torej če naši funkciji dodelimo 512MB spomina, jo izvedemo 3 milijon-krat v enem mesecu in se vsakič izvaja eno sekundo, bi bila skupna cena za ta mesec, za to funkcijo $18.74.</w:t>
+      </w:r>
+    </w:p>
+    <w:p>
+      <w:pPr>
+        <w:rPr>
+          <w:lang w:val="sl-SI"/>
+        </w:rPr>
+      </w:pPr>
+      <w:r>
+        <w:rPr>
+          <w:lang w:val="sl-SI"/>
+        </w:rPr>
+        <w:t xml:space="preserve"> Poleg že tako ugodnega modela plačevanja, pa če funkcij nikoli ne uporabimo nas ne stanejo ničesar.</w:t>
+      </w:r>
+      <w:sdt>
+        <w:sdtPr>
+          <w:rPr>
+            <w:lang w:val="sl-SI"/>
+          </w:rPr>
+          <w:id w:val="-1086839876"/>
+          <w:citation/>
+        </w:sdtPr>
+        <w:sdtEndPr/>
+        <w:sdtContent>
+          <w:r>
+            <w:rPr>
+              <w:lang w:val="sl-SI"/>
+            </w:rPr>
+            <w:fldChar w:fldCharType="begin"/>
+          </w:r>
+          <w:r>
+            <w:rPr>
+              <w:lang w:val="sl-SI"/>
+            </w:rPr>
+            <w:instrText xml:space="preserve"> CITATION Joe17 \l 1060 </w:instrText>
+          </w:r>
+          <w:r>
+            <w:rPr>
+              <w:lang w:val="sl-SI"/>
+            </w:rPr>
+            <w:fldChar w:fldCharType="separate"/>
+          </w:r>
+          <w:r>
+            <w:rPr>
+              <w:noProof/>
+              <w:lang w:val="sl-SI"/>
+            </w:rPr>
+            <w:t xml:space="preserve"> </w:t>
+          </w:r>
+          <w:r>
+            <w:rPr>
+              <w:noProof/>
+              <w:lang w:val="sl-SI"/>
+            </w:rPr>
+            <w:t>[8]</w:t>
+          </w:r>
+          <w:r>
+            <w:rPr>
+              <w:lang w:val="sl-SI"/>
+            </w:rPr>
+            <w:fldChar w:fldCharType="end"/>
+          </w:r>
+        </w:sdtContent>
+      </w:sdt>
+    </w:p>
+    <w:p>
+      <w:pPr>
+        <w:pStyle w:val="Naslov3"/>
+        <w:rPr>
+          <w:lang w:val="sl-SI"/>
+        </w:rPr>
+      </w:pPr>
+      <w:r>
+        <w:rPr>
+          <w:lang w:val="sl-SI"/>
+        </w:rPr>
+        <w:lastRenderedPageBreak/>
+        <w:t>V splošnem se zmanjša kompleksnost aplikacije</w:t>
+      </w:r>
+    </w:p>
+    <w:p>
+      <w:pPr>
+        <w:rPr>
+          <w:lang w:val="sl-SI"/>
+        </w:rPr>
+      </w:pPr>
+      <w:r>
+        <w:rPr>
+          <w:lang w:val="sl-SI"/>
+        </w:rPr>
+        <w:t>Nekatere omejitve samopostrežnih funkcij delujejo tudi razvijalcem v prid. Med te omejitve štejemo to, da morajo te funkcije delovati ne glede na strojno opremo kjerkoli, brez potrebe po dodatnih zunanjih virov za dodatno kodo. To pomeni, da so te funkcije samostojne enote in da morajo biti enostavno napisane. To naredi pregrado vstopa razvijalcem zelo nizko.</w:t>
+      </w:r>
+      <w:r>
+        <w:rPr>
+          <w:lang w:val="sl-SI"/>
+        </w:rPr>
+        <w:t xml:space="preserve"> Za enostranske aplikacije je to še posebno dobro, saj pomeni da se ponavljajoča koda in poslovna logika ne mešata s kodo, ki se izvaja v brskalniku uporabnika.</w:t>
+      </w:r>
+    </w:p>
+    <w:p>
+      <w:pPr>
+        <w:pStyle w:val="Naslov3"/>
+        <w:rPr>
+          <w:lang w:val="sl-SI"/>
+        </w:rPr>
+      </w:pPr>
+      <w:r>
+        <w:rPr>
+          <w:lang w:val="sl-SI"/>
+        </w:rPr>
+        <w:t>Potrebno je utrditi varnost</w:t>
+      </w:r>
+    </w:p>
+    <w:p>
+      <w:pPr>
+        <w:rPr>
+          <w:lang w:val="sl-SI"/>
+        </w:rPr>
+      </w:pPr>
+      <w:r>
+        <w:rPr>
+          <w:lang w:val="sl-SI"/>
+        </w:rPr>
+        <w:t>Noben pregled samopostrežnih zalednih sistemov ne bi bil popoln brez da omenimo varnost in potencialne probleme s to, ko se odločamo za tak način razvoja.</w:t>
+      </w:r>
+      <w:r>
+        <w:rPr>
+          <w:lang w:val="sl-SI"/>
+        </w:rPr>
+        <w:t xml:space="preserve"> Zaradi skrbi o teh varnostnih problemih je ZDNet ustvaril seznam 10 takšnih potencialnih varnostnih tveganj </w:t>
+      </w:r>
+      <w:sdt>
+        <w:sdtPr>
+          <w:rPr>
+            <w:lang w:val="sl-SI"/>
+          </w:rPr>
+          <w:id w:val="-1241332237"/>
+          <w:citation/>
+        </w:sdtPr>
+        <w:sdtEndPr/>
+        <w:sdtContent>
+          <w:r>
+            <w:rPr>
+              <w:lang w:val="sl-SI"/>
+            </w:rPr>
+            <w:fldChar w:fldCharType="begin"/>
+          </w:r>
+          <w:r>
+            <w:rPr>
+              <w:lang w:val="sl-SI"/>
+            </w:rPr>
+            <w:instrText xml:space="preserve"> CITATION Cha18 \l 1060 </w:instrText>
+          </w:r>
+          <w:r>
+            <w:rPr>
+              <w:lang w:val="sl-SI"/>
+            </w:rPr>
+            <w:fldChar w:fldCharType="separate"/>
+          </w:r>
+          <w:r>
+            <w:rPr>
+              <w:noProof/>
+              <w:lang w:val="sl-SI"/>
+            </w:rPr>
+            <w:t>[9]</w:t>
+          </w:r>
+          <w:r>
+            <w:rPr>
+              <w:lang w:val="sl-SI"/>
+            </w:rPr>
+            <w:fldChar w:fldCharType="end"/>
+          </w:r>
+        </w:sdtContent>
+      </w:sdt>
+      <w:r>
+        <w:rPr>
+          <w:lang w:val="sl-SI"/>
+        </w:rPr>
+        <w:t>, med katere sodijo:</w:t>
+      </w:r>
+    </w:p>
+    <w:p>
+      <w:pPr>
+        <w:pStyle w:val="Odstavekseznama"/>
+        <w:numPr>
+          <w:ilvl w:val="0"/>
+          <w:numId w:val="6"/>
+        </w:numPr>
+        <w:rPr>
+          <w:lang w:val="sl-SI"/>
+        </w:rPr>
+      </w:pPr>
+      <w:r>
+        <w:rPr>
+          <w:lang w:val="sl-SI"/>
+        </w:rPr>
+        <w:t>Vrivanje podatkov dogodka, kar je napad vrivanja SQL stavka na strežnik, ki poganja samopostrežne funkcije;</w:t>
+      </w:r>
+    </w:p>
+    <w:p>
+      <w:pPr>
+        <w:pStyle w:val="Odstavekseznama"/>
+        <w:numPr>
+          <w:ilvl w:val="0"/>
+          <w:numId w:val="6"/>
+        </w:numPr>
+        <w:rPr>
+          <w:lang w:val="sl-SI"/>
+        </w:rPr>
+      </w:pPr>
+      <w:r>
+        <w:rPr>
+          <w:lang w:val="sl-SI"/>
+        </w:rPr>
+        <w:t>Nevarno samopostrežno namestitev, ki lahko povzroči vrsto napak na administratorskem delu in pusti samopostrežni računalnik odprt na napade prestrezanja;</w:t>
+      </w:r>
+    </w:p>
+    <w:p>
+      <w:pPr>
+        <w:pStyle w:val="Odstavekseznama"/>
+        <w:numPr>
+          <w:ilvl w:val="0"/>
+          <w:numId w:val="6"/>
+        </w:numPr>
+        <w:rPr>
+          <w:lang w:val="sl-SI"/>
+        </w:rPr>
+      </w:pPr>
+      <w:r>
+        <w:rPr>
+          <w:lang w:val="sl-SI"/>
+        </w:rPr>
+        <w:t>Nezadostno nadzorovanje in beleženje funkcij, katere bi lahko administratorjem namignile o tem da napadalci izvajajo preiskovalne akcije;</w:t>
+      </w:r>
+    </w:p>
+    <w:p>
+      <w:pPr>
+        <w:pStyle w:val="Odstavekseznama"/>
+        <w:numPr>
+          <w:ilvl w:val="0"/>
+          <w:numId w:val="6"/>
+        </w:numPr>
+        <w:rPr>
+          <w:lang w:val="sl-SI"/>
+        </w:rPr>
+      </w:pPr>
+      <w:r>
+        <w:rPr>
+          <w:lang w:val="sl-SI"/>
+        </w:rPr>
+        <w:t>Nevarn</w:t>
+      </w:r>
+      <w:r>
+        <w:rPr>
+          <w:lang w:val="sl-SI"/>
+        </w:rPr>
+        <w:t>e</w:t>
+      </w:r>
+      <w:r>
+        <w:rPr>
+          <w:lang w:val="sl-SI"/>
+        </w:rPr>
+        <w:t xml:space="preserve"> </w:t>
+      </w:r>
+      <w:r>
+        <w:rPr>
+          <w:lang w:val="sl-SI"/>
+        </w:rPr>
+        <w:t xml:space="preserve">knjižnice </w:t>
+      </w:r>
+      <w:r>
+        <w:rPr>
+          <w:lang w:val="sl-SI"/>
+        </w:rPr>
+        <w:t xml:space="preserve">tretjih oseb, </w:t>
+      </w:r>
+      <w:r>
+        <w:rPr>
+          <w:lang w:val="sl-SI"/>
+        </w:rPr>
+        <w:t>samopostrežne funkcije lahko kličejo knjižnice tretjih oseb, ki potencialno vsebujejo zlonamerno kodo in izpostavijo podatke nevarnosti;</w:t>
+      </w:r>
+    </w:p>
+    <w:p>
+      <w:pPr>
+        <w:pStyle w:val="Odstavekseznama"/>
+        <w:numPr>
+          <w:ilvl w:val="0"/>
+          <w:numId w:val="6"/>
+        </w:numPr>
+        <w:rPr>
+          <w:lang w:val="sl-SI"/>
+        </w:rPr>
+      </w:pPr>
+      <w:r>
+        <w:rPr>
+          <w:lang w:val="sl-SI"/>
+        </w:rPr>
+        <w:t>Napadi zanikanja storitve (</w:t>
+      </w:r>
+      <w:r>
+        <w:rPr>
+          <w:lang w:val="en-GB"/>
+        </w:rPr>
+        <w:t>DDoS</w:t>
+      </w:r>
+      <w:r>
+        <w:rPr>
+          <w:lang w:val="sl-SI"/>
+        </w:rPr>
+        <w:t>), če so napadi na samopostrežne platforme uspešno preobremenjene lahko te spodletijo v nudenju storitev več strankam naenkrat.</w:t>
+      </w:r>
+    </w:p>
+    <w:p>
+      <w:pPr>
+        <w:ind w:left="360"/>
+        <w:rPr>
+          <w:lang w:val="sl-SI"/>
+        </w:rPr>
+      </w:pPr>
+      <w:sdt>
+        <w:sdtPr>
+          <w:rPr>
+            <w:lang w:val="sl-SI"/>
+          </w:rPr>
+          <w:id w:val="490522011"/>
+          <w:citation/>
+        </w:sdtPr>
+        <w:sdtEndPr/>
+        <w:sdtContent>
+          <w:r>
+            <w:rPr>
+              <w:lang w:val="sl-SI"/>
+            </w:rPr>
+            <w:fldChar w:fldCharType="begin"/>
+          </w:r>
+          <w:r>
+            <w:rPr>
+              <w:lang w:val="sl-SI"/>
+            </w:rPr>
+            <w:instrText xml:space="preserve"> CITATION Bra19 \l 1060 </w:instrText>
+          </w:r>
+          <w:r>
+            <w:rPr>
+              <w:lang w:val="sl-SI"/>
+            </w:rPr>
+            <w:fldChar w:fldCharType="separate"/>
+          </w:r>
+          <w:r>
+            <w:rPr>
+              <w:noProof/>
+              <w:lang w:val="sl-SI"/>
+            </w:rPr>
+            <w:t>[5]</w:t>
+          </w:r>
+          <w:r>
+            <w:rPr>
+              <w:lang w:val="sl-SI"/>
+            </w:rPr>
+            <w:fldChar w:fldCharType="end"/>
+          </w:r>
+        </w:sdtContent>
+      </w:sdt>
+      <w:r>
+        <w:rPr>
+          <w:lang w:val="sl-SI"/>
+        </w:rPr>
+        <w:t>.</w:t>
+      </w:r>
+      <w:r>
+        <w:rPr>
+          <w:lang w:val="sl-SI"/>
+        </w:rPr>
+        <w:t xml:space="preserve"> Pri enostranskih aplikacijah je varnost še posebej ogrožena, saj teče komunikacijski kanal med napravo uporabnika in ponudniki oblačnih storitev.</w:t>
+      </w:r>
+    </w:p>
+    <w:p>
+      <w:pPr>
+        <w:pStyle w:val="Naslov3"/>
+        <w:rPr>
+          <w:lang w:val="sl-SI"/>
+        </w:rPr>
+      </w:pPr>
+      <w:r>
+        <w:rPr>
+          <w:lang w:val="sl-SI"/>
+        </w:rPr>
+        <w:lastRenderedPageBreak/>
+        <w:t>Funkcije niso vedno idealne</w:t>
+      </w:r>
+    </w:p>
+    <w:p>
+      <w:pPr>
+        <w:rPr>
+          <w:lang w:val="sl-SI"/>
+        </w:rPr>
+      </w:pPr>
+      <w:r>
+        <w:rPr>
+          <w:lang w:val="sl-SI"/>
+        </w:rPr>
+        <w:t>Samopostrežne storitve delujejo najbolj optimalno, ko so klicane pogosto v kratkih intervalih. To zagotovi da so vedno pripravljene na delovanje in nimajo zamika da se storitev zažene. Vendar pa funkcije naj ne tečejo več časa, saj lahko tako postanejo zelo cenovno potratne in se lahko veliko bolj izplača postaviti lastno strežniško arhitekturo. Torej v tem primeru ne gre za snovalno napako, temveč za vprašanje cenovne ugodnosti naše odločitve in potencialnih alternativah</w:t>
+      </w:r>
+      <w:r>
+        <w:rPr>
+          <w:lang w:val="sl-SI"/>
+        </w:rPr>
+        <w:t xml:space="preserve"> </w:t>
+      </w:r>
+      <w:sdt>
+        <w:sdtPr>
+          <w:rPr>
+            <w:lang w:val="sl-SI"/>
+          </w:rPr>
+          <w:id w:val="1027445575"/>
+          <w:citation/>
+        </w:sdtPr>
+        <w:sdtContent>
+          <w:r>
+            <w:rPr>
+              <w:lang w:val="sl-SI"/>
+            </w:rPr>
+            <w:fldChar w:fldCharType="begin"/>
+          </w:r>
+          <w:r>
+            <w:rPr>
+              <w:lang w:val="sl-SI"/>
+            </w:rPr>
+            <w:instrText xml:space="preserve"> CITATION Clo20 \l 1060 </w:instrText>
+          </w:r>
+          <w:r>
+            <w:rPr>
+              <w:lang w:val="sl-SI"/>
+            </w:rPr>
+            <w:fldChar w:fldCharType="separate"/>
+          </w:r>
+          <w:r>
+            <w:rPr>
+              <w:noProof/>
+              <w:lang w:val="sl-SI"/>
+            </w:rPr>
+            <w:t>[6]</w:t>
+          </w:r>
+          <w:r>
+            <w:rPr>
+              <w:lang w:val="sl-SI"/>
+            </w:rPr>
+            <w:fldChar w:fldCharType="end"/>
+          </w:r>
+        </w:sdtContent>
+      </w:sdt>
+      <w:r>
+        <w:rPr>
+          <w:lang w:val="sl-SI"/>
+        </w:rPr>
+        <w:t>.</w:t>
+      </w:r>
+    </w:p>
+    <w:p>
+      <w:pPr>
+        <w:pStyle w:val="Naslov2"/>
+        <w:rPr>
+          <w:lang w:val="sl-SI"/>
+        </w:rPr>
+      </w:pPr>
+      <w:r>
+        <w:rPr>
+          <w:lang w:val="sl-SI"/>
+        </w:rPr>
+        <w:t>Enostranske spletne aplikacije</w:t>
+      </w:r>
+    </w:p>
+    <w:p>
+      <w:pPr>
+        <w:rPr>
+          <w:lang w:val="sl-SI"/>
+        </w:rPr>
+      </w:pPr>
+      <w:r>
+        <w:rPr>
+          <w:lang w:val="sl-SI"/>
+        </w:rPr>
+        <w:t>Splet se je začel s statičnimi spletnimi stranmi, ki so postregle HTML dokumente. Ti si vsebovali hiperpovezave do drugih dokumentov, porazdeljenih po drugih spletnih strežnikih po celem svetu. Kasneje so spletne strani postale spletne aplikacije, ko so spletni strežniki bili sposobni generiranja dinamičnih vsebin na podlagi uporabnikovih vnosov in navigacij. Ti so uporabljali tehnologijo na strani strežnika, kot so ASP, JSP ali PHP za pridobivanje in posodabljanje podatkov s podatkovnih baz in generiranja HTML strani dinamično.</w:t>
+      </w:r>
+      <w:r>
+        <w:rPr>
+          <w:lang w:val="sl-SI"/>
+        </w:rPr>
+        <w:t xml:space="preserve"> </w:t>
+      </w:r>
+      <w:r>
+        <w:rPr>
+          <w:lang w:val="sl-SI"/>
+        </w:rPr>
+        <w:t xml:space="preserve">Temu pravimo </w:t>
+      </w:r>
+      <w:r>
+        <w:rPr>
+          <w:i/>
+          <w:iCs/>
+          <w:lang w:val="en-GB"/>
+        </w:rPr>
+        <w:t xml:space="preserve">server-side rendering </w:t>
+      </w:r>
+      <w:r>
+        <w:rPr>
+          <w:lang w:val="sl-SI"/>
+        </w:rPr>
+        <w:t>(SSR).</w:t>
+      </w:r>
+    </w:p>
+    <w:p>
+      <w:pPr>
+        <w:rPr>
+          <w:lang w:val="sl-SI"/>
+        </w:rPr>
+      </w:pPr>
+      <w:r>
+        <w:rPr>
+          <w:lang w:val="sl-SI"/>
+        </w:rPr>
+        <w:t>Običajno ima SSR problem, da za vsako interakcijo uporabnika zahtevan osvežitev celotne spletne strani. Uporabniške interakcije, kot so pritiski na gumbe, izpolnjevanje obrazcev sprožijo GET ali pa POST zahtevno na spletni strežnik in ta mora ponovno pripraviti celotno HTML stran. To pa povzroči kratko utripanje strani v belo, ki poslabša uporabniško izkušnjo in je moteče.</w:t>
+      </w:r>
+      <w:r>
+        <w:rPr>
+          <w:lang w:val="sl-SI"/>
+        </w:rPr>
+        <w:t xml:space="preserve"> Vsekakor tudi dodatno in nepotrebno obremeni strežnik. Strežnik mora poznati celotno stanje aplikacije v brskalniku, kot recimo ID vpisanega uporabnike, številko strani, vsebino obrazcev za ponovno upodobitev spletne strani. Usklajevanje stanja med brskalnikom in strežnikom je težavno.</w:t>
+      </w:r>
+    </w:p>
+    <w:p>
+      <w:pPr>
+        <w:rPr>
+          <w:lang w:val="sl-SI"/>
+        </w:rPr>
+      </w:pPr>
+      <w:r>
+        <w:rPr>
+          <w:lang w:val="sl-SI"/>
+        </w:rPr>
+        <w:t>Programski vmesnik spletne aplikacije (API), ter Asinhroni JavaScript in XML (</w:t>
+      </w:r>
+      <w:proofErr w:type="spellStart"/>
+      <w:r>
+        <w:rPr>
+          <w:lang w:val="sl-SI"/>
+        </w:rPr>
+        <w:t>Ajax</w:t>
+      </w:r>
+      <w:proofErr w:type="spellEnd"/>
+      <w:r>
+        <w:rPr>
+          <w:lang w:val="sl-SI"/>
+        </w:rPr>
+        <w:t xml:space="preserve">) sta bila ustvarjena, da rešita probleme SSR, kar pa je postopoma vodilo v enostranske spletne aplikacije (SPA). SPA so tehnologije, ki urejajo stanje aplikacije in logiko v glavnem v brskalniku. Ko aplikacija potrebuje dinamične podatke, pošlje </w:t>
+      </w:r>
+      <w:r>
+        <w:rPr>
+          <w:lang w:val="sl-SI"/>
+        </w:rPr>
+        <w:lastRenderedPageBreak/>
+        <w:t>svoje zahteve na spletni API. Ta nato pridobi podatke iz podatkovne baze in jih pošlje nazaj pridobljene podatke v JSON obliki. Spletna aplikacija upodobi stran v brskalniku in tako smo se rešili problema ponovnega nalaganja celotne strani. Pridobili smo sposobnost, da posodobimo le del spletne strani, kar zagotovi tekočo uporabniško izkušnjo, podobno kot bi uporabljali namizno aplikacijo, naložena na računalnik.</w:t>
+      </w:r>
+    </w:p>
+    <w:p>
+      <w:pPr>
+        <w:rPr>
+          <w:lang w:val="sl-SI"/>
+        </w:rPr>
+      </w:pPr>
+      <w:r>
+        <w:rPr>
+          <w:lang w:val="sl-SI"/>
+        </w:rPr>
+        <w:t xml:space="preserve">Stanje SPA ostane v brskalniku in JavaScript ogrodja kot so ReactJS, VueJS, AppRun,... upravljajo s stanji v brskalniku in posodabljajo prikazano vsebino deloma in dinamično. </w:t>
+      </w:r>
+      <w:r>
+        <w:rPr>
+          <w:lang w:val="sl-SI"/>
+        </w:rPr>
+        <w:t>Da aplikacije ne postanejo neobvladljivo velike, ta ogrodja podpirajo uporabo komponent, kot gradniki za gradnjo SPA. Ti gradniki so organizirani in upravljani s pomočjo ECMAScript (ES) moduli. Komponente med seboj komunicirajo preko dogodkov</w:t>
+      </w:r>
+      <w:r>
+        <w:rPr>
+          <w:lang w:val="sl-SI"/>
+        </w:rPr>
+        <w:t xml:space="preserve"> </w:t>
+      </w:r>
+      <w:sdt>
+        <w:sdtPr>
+          <w:rPr>
+            <w:lang w:val="sl-SI"/>
+          </w:rPr>
+          <w:id w:val="-1807309310"/>
+          <w:citation/>
+        </w:sdtPr>
+        <w:sdtContent>
+          <w:r>
+            <w:rPr>
+              <w:lang w:val="sl-SI"/>
+            </w:rPr>
+            <w:fldChar w:fldCharType="begin"/>
+          </w:r>
+          <w:r>
+            <w:rPr>
+              <w:lang w:val="sl-SI"/>
+            </w:rPr>
+            <w:instrText xml:space="preserve"> CITATION Yiy19 \l 1060 </w:instrText>
+          </w:r>
+          <w:r>
+            <w:rPr>
+              <w:lang w:val="sl-SI"/>
+            </w:rPr>
+            <w:fldChar w:fldCharType="separate"/>
+          </w:r>
+          <w:r>
+            <w:rPr>
+              <w:noProof/>
+              <w:lang w:val="sl-SI"/>
+            </w:rPr>
+            <w:t>[10]</w:t>
+          </w:r>
+          <w:r>
+            <w:rPr>
+              <w:lang w:val="sl-SI"/>
+            </w:rPr>
+            <w:fldChar w:fldCharType="end"/>
+          </w:r>
+        </w:sdtContent>
+      </w:sdt>
+      <w:r>
+        <w:rPr>
+          <w:lang w:val="sl-SI"/>
+        </w:rPr>
+        <w:t xml:space="preserve"> </w:t>
+      </w:r>
+      <w:sdt>
+        <w:sdtPr>
+          <w:rPr>
+            <w:lang w:val="sl-SI"/>
+          </w:rPr>
+          <w:id w:val="-1910685560"/>
+          <w:citation/>
+        </w:sdtPr>
+        <w:sdtContent>
+          <w:r>
+            <w:rPr>
+              <w:lang w:val="sl-SI"/>
+            </w:rPr>
+            <w:fldChar w:fldCharType="begin"/>
+          </w:r>
+          <w:r>
+            <w:rPr>
+              <w:lang w:val="sl-SI"/>
+            </w:rPr>
+            <w:instrText xml:space="preserve"> CITATION Pet19 \l 1060 </w:instrText>
+          </w:r>
+          <w:r>
+            <w:rPr>
+              <w:lang w:val="sl-SI"/>
+            </w:rPr>
+            <w:fldChar w:fldCharType="separate"/>
+          </w:r>
+          <w:r>
+            <w:rPr>
+              <w:noProof/>
+              <w:lang w:val="sl-SI"/>
+            </w:rPr>
+            <w:t>[11]</w:t>
+          </w:r>
+          <w:r>
+            <w:rPr>
+              <w:lang w:val="sl-SI"/>
+            </w:rPr>
+            <w:fldChar w:fldCharType="end"/>
+          </w:r>
+        </w:sdtContent>
+      </w:sdt>
+      <w:r>
+        <w:rPr>
+          <w:lang w:val="sl-SI"/>
+        </w:rPr>
+        <w:t>.</w:t>
+      </w:r>
+      <w:r>
+        <w:rPr>
+          <w:lang w:val="sl-SI"/>
+        </w:rPr>
+        <w:t xml:space="preserve"> </w:t>
+      </w:r>
+    </w:p>
+    <w:p>
+      <w:pPr>
+        <w:pStyle w:val="Naslov3"/>
+        <w:rPr>
+          <w:lang w:val="sl-SI"/>
+        </w:rPr>
+      </w:pPr>
+      <w:r>
+        <w:rPr>
+          <w:lang w:val="sl-SI"/>
+        </w:rPr>
+        <w:t>Progresivne spletne aplikacije</w:t>
+      </w:r>
+    </w:p>
+    <w:p>
+      <w:pPr>
+        <w:rPr>
+          <w:lang w:val="sl-SI"/>
+        </w:rPr>
+      </w:pPr>
+      <w:r>
+        <w:rPr>
+          <w:lang w:val="sl-SI"/>
+        </w:rPr>
+        <w:t>Na hitro še beseda o progresivnih spletnih aplikacija (PWA), tu pa ne gre zgolj za eno orodje ampak za način razmišljanja, kako uporabnikom zagotoviti čim boljšo izkušnjo z našo aplikacijo. Ko uparimo samopostrežne zaledne rešitve in SPA, lahko zelo elegantno pridemo do PWA rešitve z malo dodatnega truda.</w:t>
+      </w:r>
+    </w:p>
+    <w:p>
+      <w:pPr>
+        <w:rPr>
+          <w:lang w:val="sl-SI"/>
+        </w:rPr>
+      </w:pPr>
+      <w:r>
+        <w:rPr>
+          <w:lang w:val="sl-SI"/>
+        </w:rPr>
+        <w:t>Pod ime PWA sodijo spletne aplikacije ki so odzivne, zanesljive in pritegnejo uporabnike tako, da jim postopoma popestrijo uporabniško izkušnjo ne glede na brskalnik, platformo ali napravo. Tu je ključnega pomena uporaba modernih API-jev, ki nam jih nudijo brskalniki.</w:t>
+      </w:r>
+    </w:p>
+    <w:p>
+      <w:pPr>
+        <w:rPr>
+          <w:lang w:val="sl-SI"/>
+        </w:rPr>
+      </w:pPr>
+      <w:r>
+        <w:rPr>
+          <w:lang w:val="sl-SI"/>
+        </w:rPr>
+        <w:t>Ne glede na izbiro orodja, ogrodja, platforme in programskega jezika, PWA morajo imeti sledeče lastnosti</w:t>
+      </w:r>
+      <w:r>
+        <w:rPr>
+          <w:lang w:val="sl-SI"/>
+        </w:rPr>
+        <w:t xml:space="preserve"> </w:t>
+      </w:r>
+      <w:sdt>
+        <w:sdtPr>
+          <w:rPr>
+            <w:lang w:val="sl-SI"/>
+          </w:rPr>
+          <w:id w:val="-809017905"/>
+          <w:citation/>
+        </w:sdtPr>
+        <w:sdtContent>
+          <w:r>
+            <w:rPr>
+              <w:lang w:val="sl-SI"/>
+            </w:rPr>
+            <w:fldChar w:fldCharType="begin"/>
+          </w:r>
+          <w:r>
+            <w:rPr>
+              <w:lang w:val="sl-SI"/>
+            </w:rPr>
+            <w:instrText xml:space="preserve"> CITATION Maj19 \l 1060 </w:instrText>
+          </w:r>
+          <w:r>
+            <w:rPr>
+              <w:lang w:val="sl-SI"/>
+            </w:rPr>
+            <w:fldChar w:fldCharType="separate"/>
+          </w:r>
+          <w:r>
+            <w:rPr>
+              <w:noProof/>
+              <w:lang w:val="sl-SI"/>
+            </w:rPr>
+            <w:t>[12]</w:t>
+          </w:r>
+          <w:r>
+            <w:rPr>
+              <w:lang w:val="sl-SI"/>
+            </w:rPr>
+            <w:fldChar w:fldCharType="end"/>
+          </w:r>
+        </w:sdtContent>
+      </w:sdt>
+      <w:r>
+        <w:rPr>
+          <w:lang w:val="sl-SI"/>
+        </w:rPr>
+        <w:t>:</w:t>
+      </w:r>
+    </w:p>
+    <w:p>
+      <w:pPr>
+        <w:pStyle w:val="Odstavekseznama"/>
+        <w:numPr>
+          <w:ilvl w:val="0"/>
+          <w:numId w:val="9"/>
+        </w:numPr>
+        <w:rPr>
+          <w:lang w:val="sl-SI"/>
+        </w:rPr>
+      </w:pPr>
+      <w:r>
+        <w:rPr>
+          <w:lang w:val="sl-SI"/>
+        </w:rPr>
+        <w:t>Takojšnja naložitev, aplikacija naj se naloži hitro in naj bo interaktivna čimprej.</w:t>
+      </w:r>
+    </w:p>
+    <w:p>
+      <w:pPr>
+        <w:pStyle w:val="Odstavekseznama"/>
+        <w:numPr>
+          <w:ilvl w:val="0"/>
+          <w:numId w:val="9"/>
+        </w:numPr>
+        <w:rPr>
+          <w:lang w:val="sl-SI"/>
+        </w:rPr>
+      </w:pPr>
+      <w:r>
+        <w:rPr>
+          <w:lang w:val="sl-SI"/>
+        </w:rPr>
+        <w:t>Neodvisna od povezave, z nič ali počasno nestabilno povezavo, mora aplikacija delovati nemoteno.</w:t>
+      </w:r>
+    </w:p>
+    <w:p>
+      <w:pPr>
+        <w:pStyle w:val="Odstavekseznama"/>
+        <w:numPr>
+          <w:ilvl w:val="0"/>
+          <w:numId w:val="9"/>
+        </w:numPr>
+        <w:rPr>
+          <w:lang w:val="sl-SI"/>
+        </w:rPr>
+      </w:pPr>
+      <w:r>
+        <w:rPr>
+          <w:lang w:val="sl-SI"/>
+        </w:rPr>
+        <w:lastRenderedPageBreak/>
+        <w:t>Odzivni, mobilno-prvi, brez interneta-prvo snovanje, osredotočimo se na podobo na mobilni napravi prvo, ki ima manjše strojne zmogljivosti in mora biti popolnoma uporabna na mobilnih napravah.</w:t>
+      </w:r>
+    </w:p>
+    <w:p>
+      <w:pPr>
+        <w:pStyle w:val="Odstavekseznama"/>
+        <w:numPr>
+          <w:ilvl w:val="0"/>
+          <w:numId w:val="9"/>
+        </w:numPr>
+        <w:rPr>
+          <w:lang w:val="sl-SI"/>
+        </w:rPr>
+      </w:pPr>
+      <w:r>
+        <w:rPr>
+          <w:lang w:val="sl-SI"/>
+        </w:rPr>
+        <w:t>Opomniki, obveščanje uporabnika na posodobitve na spletni strani</w:t>
+      </w:r>
+    </w:p>
+    <w:p>
+      <w:pPr>
+        <w:pStyle w:val="Odstavekseznama"/>
+        <w:numPr>
+          <w:ilvl w:val="0"/>
+          <w:numId w:val="9"/>
+        </w:numPr>
+        <w:rPr>
+          <w:lang w:val="sl-SI"/>
+        </w:rPr>
+      </w:pPr>
+      <w:r>
+        <w:rPr>
+          <w:lang w:val="sl-SI"/>
+        </w:rPr>
+        <w:t xml:space="preserve">Občutek domorodnosti, aplikacija naj daje vtis domorodne rešitve. To se lahko zagotovi s pomočjo strojnih API-jev kot je </w:t>
+      </w:r>
+      <w:r>
+        <w:rPr>
+          <w:lang w:val="en-GB"/>
+        </w:rPr>
+        <w:t>Web Bluetooth</w:t>
+      </w:r>
+      <w:r>
+        <w:rPr>
+          <w:lang w:val="sl-SI"/>
+        </w:rPr>
+        <w:t>.</w:t>
+      </w:r>
+    </w:p>
+    <w:p>
+      <w:pPr>
+        <w:pStyle w:val="Odstavekseznama"/>
+        <w:numPr>
+          <w:ilvl w:val="0"/>
+          <w:numId w:val="9"/>
+        </w:numPr>
+        <w:rPr>
+          <w:lang w:val="sl-SI"/>
+        </w:rPr>
+      </w:pPr>
+      <w:r>
+        <w:rPr>
+          <w:lang w:val="sl-SI"/>
+        </w:rPr>
+        <w:t>Varnost, ta je največje prioritete, PWA mora delovati preko HTTPS.</w:t>
+      </w:r>
+    </w:p>
+    <w:p>
+      <w:pPr>
+        <w:pStyle w:val="Odstavekseznama"/>
+        <w:numPr>
+          <w:ilvl w:val="0"/>
+          <w:numId w:val="9"/>
+        </w:numPr>
+        <w:rPr>
+          <w:lang w:val="sl-SI"/>
+        </w:rPr>
+      </w:pPr>
+      <w:r>
+        <w:rPr>
+          <w:lang w:val="sl-SI"/>
+        </w:rPr>
+        <w:t>Naložljiva, pomeni da bo dodana na domačo stran naprave in poganjana kot domorodna aplikacija</w:t>
+      </w:r>
+    </w:p>
+    <w:p>
+      <w:pPr>
+        <w:pStyle w:val="Odstavekseznama"/>
+        <w:numPr>
+          <w:ilvl w:val="0"/>
+          <w:numId w:val="9"/>
+        </w:numPr>
+        <w:rPr>
+          <w:lang w:val="sl-SI"/>
+        </w:rPr>
+      </w:pPr>
+      <w:r>
+        <w:rPr>
+          <w:lang w:val="sl-SI"/>
+        </w:rPr>
+        <w:t>Progresivna, ne glede na napravo mora naša aplikacija razvijati in pokriti nove funkcionalnosti in dati vsaki najboljšo možno uporabniško izkušnjo.</w:t>
+      </w:r>
+    </w:p>
+    <w:p>
+      <w:pPr>
+        <w:pStyle w:val="Naslov3"/>
+        <w:rPr>
+          <w:lang w:val="en-GB"/>
+        </w:rPr>
+      </w:pPr>
+      <w:r>
+        <w:rPr>
+          <w:lang w:val="en-GB"/>
+        </w:rPr>
+        <w:t>React</w:t>
       </w:r>
     </w:p>
     <w:p>
@@ -4129,7 +6029,7 @@
               </w:tblGrid>
               <w:tr>
                 <w:trPr>
-                  <w:divId w:val="1913805998"/>
+                  <w:divId w:val="2097362861"/>
                   <w:tblCellSpacing w:w="15" w:type="dxa"/>
                 </w:trPr>
                 <w:tc>
@@ -4176,7 +6076,7 @@
               </w:tr>
               <w:tr>
                 <w:trPr>
-                  <w:divId w:val="1913805998"/>
+                  <w:divId w:val="2097362861"/>
                   <w:tblCellSpacing w:w="15" w:type="dxa"/>
                 </w:trPr>
                 <w:tc>
@@ -4222,7 +6122,7 @@
               </w:tr>
               <w:tr>
                 <w:trPr>
-                  <w:divId w:val="1913805998"/>
+                  <w:divId w:val="2097362861"/>
                   <w:tblCellSpacing w:w="15" w:type="dxa"/>
                 </w:trPr>
                 <w:tc>
@@ -4268,7 +6168,7 @@
               </w:tr>
               <w:tr>
                 <w:trPr>
-                  <w:divId w:val="1913805998"/>
+                  <w:divId w:val="2097362861"/>
                   <w:tblCellSpacing w:w="15" w:type="dxa"/>
                 </w:trPr>
                 <w:tc>
@@ -4314,7 +6214,7 @@
               </w:tr>
               <w:tr>
                 <w:trPr>
-                  <w:divId w:val="1913805998"/>
+                  <w:divId w:val="2097362861"/>
                   <w:tblCellSpacing w:w="15" w:type="dxa"/>
                 </w:trPr>
                 <w:tc>
@@ -4353,14 +6253,14 @@
                       <w:rPr>
                         <w:noProof/>
                       </w:rPr>
-                      <w:t>Google, „Firebase,“ Google, [Elektronski]. Available: https://firebase.google.com/docs. [Poskus dostopa 16 3 2020].</w:t>
+                      <w:t>B. Vigliarolo, „Tech Republic,“ 1 Maj 2019. [Elektronski]. Available: https://www.techrepublic.com/article/serverless-computing-pros-and-cons-5-benefits-and-3-drawbacks/. [Poskus dostopa 29 Junij 2020].</w:t>
                     </w:r>
                   </w:p>
                 </w:tc>
               </w:tr>
               <w:tr>
                 <w:trPr>
-                  <w:divId w:val="1913805998"/>
+                  <w:divId w:val="2097362861"/>
                   <w:tblCellSpacing w:w="15" w:type="dxa"/>
                 </w:trPr>
                 <w:tc>
@@ -4399,14 +6299,14 @@
                       <w:rPr>
                         <w:noProof/>
                       </w:rPr>
-                      <w:t>Amazon, „AWS Amplify,“ Amazon, [Elektronski]. Available: https://docs.aws.amazon.com/index.html?nc2=h_ql_doc_do_v. [Poskus dostopa 16 3 2020].</w:t>
+                      <w:t>Cloudflare, „Cloudflare,“ [Elektronski]. Available: https://www.cloudflare.com/learning/serverless/why-use-serverless/. [Poskus dostopa 30 6 2020].</w:t>
                     </w:r>
                   </w:p>
                 </w:tc>
               </w:tr>
               <w:tr>
                 <w:trPr>
-                  <w:divId w:val="1913805998"/>
+                  <w:divId w:val="2097362861"/>
                   <w:tblCellSpacing w:w="15" w:type="dxa"/>
                 </w:trPr>
                 <w:tc>
@@ -4445,14 +6345,14 @@
                       <w:rPr>
                         <w:noProof/>
                       </w:rPr>
-                      <w:t>Facebook, „React,“ Facebook, [Elektronski]. Available: https://reactjs.org/. [Poskus dostopa 16 3 2020].</w:t>
+                      <w:t>Amazon, „AWS Lambda Pricing,“ [Elektronski]. Available: https://aws.amazon.com/lambda/pricing/. [Poskus dostopa 30 5 2020].</w:t>
                     </w:r>
                   </w:p>
                 </w:tc>
               </w:tr>
               <w:tr>
                 <w:trPr>
-                  <w:divId w:val="1913805998"/>
+                  <w:divId w:val="2097362861"/>
                   <w:tblCellSpacing w:w="15" w:type="dxa"/>
                 </w:trPr>
                 <w:tc>
@@ -4491,14 +6391,14 @@
                       <w:rPr>
                         <w:noProof/>
                       </w:rPr>
-                      <w:t xml:space="preserve">D. Lamas, F. Loizides, L. Nacke, H. Petrie, M. Winckler in P. Zaphiris, Human-Computer Interaction – INTERACT 2019, Cham: Springer, 2019. </w:t>
+                      <w:t>J. Hanson, „Hackernoon,“ 26 6 2017. [Elektronski]. Available: https://hackernoon.com/five-advantages-of-serverless-technology-68160c1f884e. [Poskus dostopa 30 6 2020].</w:t>
                     </w:r>
                   </w:p>
                 </w:tc>
               </w:tr>
               <w:tr>
                 <w:trPr>
-                  <w:divId w:val="1913805998"/>
+                  <w:divId w:val="2097362861"/>
                   <w:tblCellSpacing w:w="15" w:type="dxa"/>
                 </w:trPr>
                 <w:tc>
@@ -4517,6 +6417,7 @@
                       <w:rPr>
                         <w:noProof/>
                       </w:rPr>
+                      <w:lastRenderedPageBreak/>
                       <w:t xml:space="preserve">[9] </w:t>
                     </w:r>
                   </w:p>
@@ -4537,14 +6438,14 @@
                       <w:rPr>
                         <w:noProof/>
                       </w:rPr>
-                      <w:t xml:space="preserve">M. Podplatnik, Primerjava ogrodij za zaledne sisteme mobilnih aplikacij : diplomsko delo, Maribor: M. Podplatnik, 2019. </w:t>
+                      <w:t>C. Osborn, „ZDNet,“ Zero Day, 17 1 2018. [Elektronski]. Available: https://www.zdnet.com/article/the-top-10-risks-for-apps-on-serverless-architectures/. [Poskus dostopa 1 7 2020].</w:t>
                     </w:r>
                   </w:p>
                 </w:tc>
               </w:tr>
               <w:tr>
                 <w:trPr>
-                  <w:divId w:val="1913805998"/>
+                  <w:divId w:val="2097362861"/>
                   <w:tblCellSpacing w:w="15" w:type="dxa"/>
                 </w:trPr>
                 <w:tc>
@@ -4583,14 +6484,14 @@
                       <w:rPr>
                         <w:noProof/>
                       </w:rPr>
-                      <w:t xml:space="preserve">L. Moroney, The Definitive Guide to Firebase, Berkeley: Apress, 2017. </w:t>
+                      <w:t xml:space="preserve">Y. Sun, Practical Application Development with AppRun, Berkeley: Apress, 2019. </w:t>
                     </w:r>
                   </w:p>
                 </w:tc>
               </w:tr>
               <w:tr>
                 <w:trPr>
-                  <w:divId w:val="1913805998"/>
+                  <w:divId w:val="2097362861"/>
                   <w:tblCellSpacing w:w="15" w:type="dxa"/>
                 </w:trPr>
                 <w:tc>
@@ -4609,7 +6510,6 @@
                       <w:rPr>
                         <w:noProof/>
                       </w:rPr>
-                      <w:lastRenderedPageBreak/>
                       <w:t xml:space="preserve">[11] </w:t>
                     </w:r>
                   </w:p>
@@ -4630,14 +6530,28 @@
                       <w:rPr>
                         <w:noProof/>
                       </w:rPr>
-                      <w:t xml:space="preserve">B. Choudhary, C. Pophale, A. Gutte, A. Dani in S. S. Sonawani, Case Study: Use of AWS Lambda for Building a Serverless Chat Application, Singapore: Springer, 2020. </w:t>
+                      <w:t xml:space="preserve">P. Späth, „Building Single-Page Web Applications with REST and JSON,“ v </w:t>
+                    </w:r>
+                    <w:r>
+                      <w:rPr>
+                        <w:i/>
+                        <w:iCs/>
+                        <w:noProof/>
+                      </w:rPr>
+                      <w:t>Beginning Jakarta EE</w:t>
+                    </w:r>
+                    <w:r>
+                      <w:rPr>
+                        <w:noProof/>
+                      </w:rPr>
+                      <w:t>, APress, 2019, pp. 113-143.</w:t>
                     </w:r>
                   </w:p>
                 </w:tc>
               </w:tr>
               <w:tr>
                 <w:trPr>
-                  <w:divId w:val="1913805998"/>
+                  <w:divId w:val="2097362861"/>
                   <w:tblCellSpacing w:w="15" w:type="dxa"/>
                 </w:trPr>
                 <w:tc>
@@ -4676,14 +6590,14 @@
                       <w:rPr>
                         <w:noProof/>
                       </w:rPr>
-                      <w:t xml:space="preserve">A. Freeman, Pro Windows 8 Development with HTML5 and JavaScript, Berkeley: Apress, 2012. </w:t>
+                      <w:t>Google, „Firebase,“ Google, [Elektronski]. Available: https://firebase.google.com/docs. [Poskus dostopa 16 3 2020].</w:t>
                     </w:r>
                   </w:p>
                 </w:tc>
               </w:tr>
               <w:tr>
                 <w:trPr>
-                  <w:divId w:val="1913805998"/>
+                  <w:divId w:val="2097362861"/>
                   <w:tblCellSpacing w:w="15" w:type="dxa"/>
                 </w:trPr>
                 <w:tc>
@@ -4722,14 +6636,14 @@
                       <w:rPr>
                         <w:noProof/>
                       </w:rPr>
-                      <w:t xml:space="preserve">Y. Sun, Practical Application Development with AppRun, Berkeley: Apress, 2019. </w:t>
+                      <w:t>Amazon, „AWS Amplify,“ Amazon, [Elektronski]. Available: https://docs.aws.amazon.com/index.html?nc2=h_ql_doc_do_v. [Poskus dostopa 16 3 2020].</w:t>
                     </w:r>
                   </w:p>
                 </w:tc>
               </w:tr>
               <w:tr>
                 <w:trPr>
-                  <w:divId w:val="1913805998"/>
+                  <w:divId w:val="2097362861"/>
                   <w:tblCellSpacing w:w="15" w:type="dxa"/>
                 </w:trPr>
                 <w:tc>
@@ -4768,14 +6682,14 @@
                       <w:rPr>
                         <w:noProof/>
                       </w:rPr>
-                      <w:t xml:space="preserve">M. Hajian, Deploying to Firebase as the Back End, Berkeley: Apress, 2019. </w:t>
+                      <w:t>Facebook, „React,“ Facebook, [Elektronski]. Available: https://reactjs.org/. [Poskus dostopa 16 3 2020].</w:t>
                     </w:r>
                   </w:p>
                 </w:tc>
               </w:tr>
               <w:tr>
                 <w:trPr>
-                  <w:divId w:val="1913805998"/>
+                  <w:divId w:val="2097362861"/>
                   <w:tblCellSpacing w:w="15" w:type="dxa"/>
                 </w:trPr>
                 <w:tc>
@@ -4814,6 +6728,283 @@
                       <w:rPr>
                         <w:noProof/>
                       </w:rPr>
+                      <w:t xml:space="preserve">D. Lamas, F. Loizides, L. Nacke, H. Petrie, M. Winckler in P. Zaphiris, Human-Computer Interaction – INTERACT 2019, Cham: Springer, 2019. </w:t>
+                    </w:r>
+                  </w:p>
+                </w:tc>
+              </w:tr>
+              <w:tr>
+                <w:trPr>
+                  <w:divId w:val="2097362861"/>
+                  <w:tblCellSpacing w:w="15" w:type="dxa"/>
+                </w:trPr>
+                <w:tc>
+                  <w:tcPr>
+                    <w:tcW w:w="50" w:type="pct"/>
+                    <w:hideMark/>
+                  </w:tcPr>
+                  <w:p>
+                    <w:pPr>
+                      <w:pStyle w:val="Bibliografija"/>
+                      <w:rPr>
+                        <w:noProof/>
+                      </w:rPr>
+                    </w:pPr>
+                    <w:r>
+                      <w:rPr>
+                        <w:noProof/>
+                      </w:rPr>
+                      <w:t xml:space="preserve">[16] </w:t>
+                    </w:r>
+                  </w:p>
+                </w:tc>
+                <w:tc>
+                  <w:tcPr>
+                    <w:tcW w:w="0" w:type="auto"/>
+                    <w:hideMark/>
+                  </w:tcPr>
+                  <w:p>
+                    <w:pPr>
+                      <w:pStyle w:val="Bibliografija"/>
+                      <w:rPr>
+                        <w:noProof/>
+                      </w:rPr>
+                    </w:pPr>
+                    <w:r>
+                      <w:rPr>
+                        <w:noProof/>
+                      </w:rPr>
+                      <w:t xml:space="preserve">M. Podplatnik, Primerjava ogrodij za zaledne sisteme mobilnih aplikacij : diplomsko delo, Maribor: M. Podplatnik, 2019. </w:t>
+                    </w:r>
+                  </w:p>
+                </w:tc>
+              </w:tr>
+              <w:tr>
+                <w:trPr>
+                  <w:divId w:val="2097362861"/>
+                  <w:tblCellSpacing w:w="15" w:type="dxa"/>
+                </w:trPr>
+                <w:tc>
+                  <w:tcPr>
+                    <w:tcW w:w="50" w:type="pct"/>
+                    <w:hideMark/>
+                  </w:tcPr>
+                  <w:p>
+                    <w:pPr>
+                      <w:pStyle w:val="Bibliografija"/>
+                      <w:rPr>
+                        <w:noProof/>
+                      </w:rPr>
+                    </w:pPr>
+                    <w:r>
+                      <w:rPr>
+                        <w:noProof/>
+                      </w:rPr>
+                      <w:t xml:space="preserve">[17] </w:t>
+                    </w:r>
+                  </w:p>
+                </w:tc>
+                <w:tc>
+                  <w:tcPr>
+                    <w:tcW w:w="0" w:type="auto"/>
+                    <w:hideMark/>
+                  </w:tcPr>
+                  <w:p>
+                    <w:pPr>
+                      <w:pStyle w:val="Bibliografija"/>
+                      <w:rPr>
+                        <w:noProof/>
+                      </w:rPr>
+                    </w:pPr>
+                    <w:r>
+                      <w:rPr>
+                        <w:noProof/>
+                      </w:rPr>
+                      <w:t xml:space="preserve">L. Moroney, The Definitive Guide to Firebase, Berkeley: Apress, 2017. </w:t>
+                    </w:r>
+                  </w:p>
+                </w:tc>
+              </w:tr>
+              <w:tr>
+                <w:trPr>
+                  <w:divId w:val="2097362861"/>
+                  <w:tblCellSpacing w:w="15" w:type="dxa"/>
+                </w:trPr>
+                <w:tc>
+                  <w:tcPr>
+                    <w:tcW w:w="50" w:type="pct"/>
+                    <w:hideMark/>
+                  </w:tcPr>
+                  <w:p>
+                    <w:pPr>
+                      <w:pStyle w:val="Bibliografija"/>
+                      <w:rPr>
+                        <w:noProof/>
+                      </w:rPr>
+                    </w:pPr>
+                    <w:r>
+                      <w:rPr>
+                        <w:noProof/>
+                      </w:rPr>
+                      <w:t xml:space="preserve">[18] </w:t>
+                    </w:r>
+                  </w:p>
+                </w:tc>
+                <w:tc>
+                  <w:tcPr>
+                    <w:tcW w:w="0" w:type="auto"/>
+                    <w:hideMark/>
+                  </w:tcPr>
+                  <w:p>
+                    <w:pPr>
+                      <w:pStyle w:val="Bibliografija"/>
+                      <w:rPr>
+                        <w:noProof/>
+                      </w:rPr>
+                    </w:pPr>
+                    <w:r>
+                      <w:rPr>
+                        <w:noProof/>
+                      </w:rPr>
+                      <w:t xml:space="preserve">B. Choudhary, C. Pophale, A. Gutte, A. Dani in S. S. Sonawani, Case Study: Use of AWS Lambda for Building a Serverless Chat Application, Singapore: Springer, 2020. </w:t>
+                    </w:r>
+                  </w:p>
+                </w:tc>
+              </w:tr>
+              <w:tr>
+                <w:trPr>
+                  <w:divId w:val="2097362861"/>
+                  <w:tblCellSpacing w:w="15" w:type="dxa"/>
+                </w:trPr>
+                <w:tc>
+                  <w:tcPr>
+                    <w:tcW w:w="50" w:type="pct"/>
+                    <w:hideMark/>
+                  </w:tcPr>
+                  <w:p>
+                    <w:pPr>
+                      <w:pStyle w:val="Bibliografija"/>
+                      <w:rPr>
+                        <w:noProof/>
+                      </w:rPr>
+                    </w:pPr>
+                    <w:r>
+                      <w:rPr>
+                        <w:noProof/>
+                      </w:rPr>
+                      <w:t xml:space="preserve">[19] </w:t>
+                    </w:r>
+                  </w:p>
+                </w:tc>
+                <w:tc>
+                  <w:tcPr>
+                    <w:tcW w:w="0" w:type="auto"/>
+                    <w:hideMark/>
+                  </w:tcPr>
+                  <w:p>
+                    <w:pPr>
+                      <w:pStyle w:val="Bibliografija"/>
+                      <w:rPr>
+                        <w:noProof/>
+                      </w:rPr>
+                    </w:pPr>
+                    <w:r>
+                      <w:rPr>
+                        <w:noProof/>
+                      </w:rPr>
+                      <w:t xml:space="preserve">A. Freeman, Pro Windows 8 Development with HTML5 and JavaScript, Berkeley: Apress, 2012. </w:t>
+                    </w:r>
+                  </w:p>
+                </w:tc>
+              </w:tr>
+              <w:tr>
+                <w:trPr>
+                  <w:divId w:val="2097362861"/>
+                  <w:tblCellSpacing w:w="15" w:type="dxa"/>
+                </w:trPr>
+                <w:tc>
+                  <w:tcPr>
+                    <w:tcW w:w="50" w:type="pct"/>
+                    <w:hideMark/>
+                  </w:tcPr>
+                  <w:p>
+                    <w:pPr>
+                      <w:pStyle w:val="Bibliografija"/>
+                      <w:rPr>
+                        <w:noProof/>
+                      </w:rPr>
+                    </w:pPr>
+                    <w:r>
+                      <w:rPr>
+                        <w:noProof/>
+                      </w:rPr>
+                      <w:lastRenderedPageBreak/>
+                      <w:t xml:space="preserve">[20] </w:t>
+                    </w:r>
+                  </w:p>
+                </w:tc>
+                <w:tc>
+                  <w:tcPr>
+                    <w:tcW w:w="0" w:type="auto"/>
+                    <w:hideMark/>
+                  </w:tcPr>
+                  <w:p>
+                    <w:pPr>
+                      <w:pStyle w:val="Bibliografija"/>
+                      <w:rPr>
+                        <w:noProof/>
+                      </w:rPr>
+                    </w:pPr>
+                    <w:r>
+                      <w:rPr>
+                        <w:noProof/>
+                      </w:rPr>
+                      <w:t xml:space="preserve">M. Hajian, Deploying to Firebase as the Back End, Berkeley: Apress, 2019. </w:t>
+                    </w:r>
+                  </w:p>
+                </w:tc>
+              </w:tr>
+              <w:tr>
+                <w:trPr>
+                  <w:divId w:val="2097362861"/>
+                  <w:tblCellSpacing w:w="15" w:type="dxa"/>
+                </w:trPr>
+                <w:tc>
+                  <w:tcPr>
+                    <w:tcW w:w="50" w:type="pct"/>
+                    <w:hideMark/>
+                  </w:tcPr>
+                  <w:p>
+                    <w:pPr>
+                      <w:pStyle w:val="Bibliografija"/>
+                      <w:rPr>
+                        <w:noProof/>
+                      </w:rPr>
+                    </w:pPr>
+                    <w:r>
+                      <w:rPr>
+                        <w:noProof/>
+                      </w:rPr>
+                      <w:t xml:space="preserve">[21] </w:t>
+                    </w:r>
+                  </w:p>
+                </w:tc>
+                <w:tc>
+                  <w:tcPr>
+                    <w:tcW w:w="0" w:type="auto"/>
+                    <w:hideMark/>
+                  </w:tcPr>
+                  <w:p>
+                    <w:pPr>
+                      <w:pStyle w:val="Bibliografija"/>
+                      <w:rPr>
+                        <w:noProof/>
+                      </w:rPr>
+                    </w:pPr>
+                    <w:r>
+                      <w:rPr>
+                        <w:noProof/>
+                      </w:rPr>
                       <w:t xml:space="preserve">L. Baresi in M. Garriga, Microservices: The Evolution and Extinction of Web Services?, Cham: Springer, 2019. </w:t>
                     </w:r>
                   </w:p>
@@ -4822,7 +7013,7 @@
             </w:tbl>
             <w:p>
               <w:pPr>
-                <w:divId w:val="1913805998"/>
+                <w:divId w:val="2097362861"/>
                 <w:rPr>
                   <w:rFonts w:eastAsia="Times New Roman"/>
                   <w:noProof/>
@@ -5080,16 +7271,16 @@
     </w:lvl>
   </w:abstractNum>
   <w:abstractNum w:abstractNumId="1" w15:restartNumberingAfterBreak="0">
-    <w:nsid w:val="42770AA1"/>
+    <w:nsid w:val="1FAE0A15"/>
     <w:multiLevelType w:val="hybridMultilevel"/>
-    <w:tmpl w:val="49E43402"/>
+    <w:tmpl w:val="0922AF60"/>
     <w:lvl w:ilvl="0" w:tplc="04240001">
       <w:start w:val="1"/>
       <w:numFmt w:val="bullet"/>
       <w:lvlText w:val=""/>
       <w:lvlJc w:val="left"/>
       <w:pPr>
-        <w:ind w:left="720" w:hanging="360"/>
+        <w:ind w:left="2520" w:hanging="360"/>
       </w:pPr>
       <w:rPr>
         <w:rFonts w:ascii="Symbol" w:hAnsi="Symbol" w:hint="default"/>
@@ -5101,7 +7292,7 @@
       <w:lvlText w:val="o"/>
       <w:lvlJc w:val="left"/>
       <w:pPr>
-        <w:ind w:left="1440" w:hanging="360"/>
+        <w:ind w:left="3240" w:hanging="360"/>
       </w:pPr>
       <w:rPr>
         <w:rFonts w:ascii="Courier New" w:hAnsi="Courier New" w:cs="Courier New" w:hint="default"/>
@@ -5113,7 +7304,7 @@
       <w:lvlText w:val=""/>
       <w:lvlJc w:val="left"/>
       <w:pPr>
-        <w:ind w:left="2160" w:hanging="360"/>
+        <w:ind w:left="3960" w:hanging="360"/>
       </w:pPr>
       <w:rPr>
         <w:rFonts w:ascii="Wingdings" w:hAnsi="Wingdings" w:hint="default"/>
@@ -5125,7 +7316,7 @@
       <w:lvlText w:val=""/>
       <w:lvlJc w:val="left"/>
       <w:pPr>
-        <w:ind w:left="2880" w:hanging="360"/>
+        <w:ind w:left="4680" w:hanging="360"/>
       </w:pPr>
       <w:rPr>
         <w:rFonts w:ascii="Symbol" w:hAnsi="Symbol" w:hint="default"/>
@@ -5137,7 +7328,7 @@
       <w:lvlText w:val="o"/>
       <w:lvlJc w:val="left"/>
       <w:pPr>
-        <w:ind w:left="3600" w:hanging="360"/>
+        <w:ind w:left="5400" w:hanging="360"/>
       </w:pPr>
       <w:rPr>
         <w:rFonts w:ascii="Courier New" w:hAnsi="Courier New" w:cs="Courier New" w:hint="default"/>
@@ -5149,7 +7340,7 @@
       <w:lvlText w:val=""/>
       <w:lvlJc w:val="left"/>
       <w:pPr>
-        <w:ind w:left="4320" w:hanging="360"/>
+        <w:ind w:left="6120" w:hanging="360"/>
       </w:pPr>
       <w:rPr>
         <w:rFonts w:ascii="Wingdings" w:hAnsi="Wingdings" w:hint="default"/>
@@ -5161,7 +7352,7 @@
       <w:lvlText w:val=""/>
       <w:lvlJc w:val="left"/>
       <w:pPr>
-        <w:ind w:left="5040" w:hanging="360"/>
+        <w:ind w:left="6840" w:hanging="360"/>
       </w:pPr>
       <w:rPr>
         <w:rFonts w:ascii="Symbol" w:hAnsi="Symbol" w:hint="default"/>
@@ -5173,7 +7364,7 @@
       <w:lvlText w:val="o"/>
       <w:lvlJc w:val="left"/>
       <w:pPr>
-        <w:ind w:left="5760" w:hanging="360"/>
+        <w:ind w:left="7560" w:hanging="360"/>
       </w:pPr>
       <w:rPr>
         <w:rFonts w:ascii="Courier New" w:hAnsi="Courier New" w:cs="Courier New" w:hint="default"/>
@@ -5185,7 +7376,7 @@
       <w:lvlText w:val=""/>
       <w:lvlJc w:val="left"/>
       <w:pPr>
-        <w:ind w:left="6480" w:hanging="360"/>
+        <w:ind w:left="8280" w:hanging="360"/>
       </w:pPr>
       <w:rPr>
         <w:rFonts w:ascii="Wingdings" w:hAnsi="Wingdings" w:hint="default"/>
@@ -5193,9 +7384,348 @@
     </w:lvl>
   </w:abstractNum>
   <w:abstractNum w:abstractNumId="2" w15:restartNumberingAfterBreak="0">
+    <w:nsid w:val="23076EFA"/>
+    <w:multiLevelType w:val="hybridMultilevel"/>
+    <w:tmpl w:val="61627550"/>
+    <w:lvl w:ilvl="0" w:tplc="04240001">
+      <w:start w:val="1"/>
+      <w:numFmt w:val="bullet"/>
+      <w:lvlText w:val=""/>
+      <w:lvlJc w:val="left"/>
+      <w:pPr>
+        <w:ind w:left="720" w:hanging="360"/>
+      </w:pPr>
+      <w:rPr>
+        <w:rFonts w:ascii="Symbol" w:hAnsi="Symbol" w:hint="default"/>
+      </w:rPr>
+    </w:lvl>
+    <w:lvl w:ilvl="1" w:tplc="04240003" w:tentative="1">
+      <w:start w:val="1"/>
+      <w:numFmt w:val="bullet"/>
+      <w:lvlText w:val="o"/>
+      <w:lvlJc w:val="left"/>
+      <w:pPr>
+        <w:ind w:left="1440" w:hanging="360"/>
+      </w:pPr>
+      <w:rPr>
+        <w:rFonts w:ascii="Courier New" w:hAnsi="Courier New" w:cs="Courier New" w:hint="default"/>
+      </w:rPr>
+    </w:lvl>
+    <w:lvl w:ilvl="2" w:tplc="04240005" w:tentative="1">
+      <w:start w:val="1"/>
+      <w:numFmt w:val="bullet"/>
+      <w:lvlText w:val=""/>
+      <w:lvlJc w:val="left"/>
+      <w:pPr>
+        <w:ind w:left="2160" w:hanging="360"/>
+      </w:pPr>
+      <w:rPr>
+        <w:rFonts w:ascii="Wingdings" w:hAnsi="Wingdings" w:hint="default"/>
+      </w:rPr>
+    </w:lvl>
+    <w:lvl w:ilvl="3" w:tplc="04240001" w:tentative="1">
+      <w:start w:val="1"/>
+      <w:numFmt w:val="bullet"/>
+      <w:lvlText w:val=""/>
+      <w:lvlJc w:val="left"/>
+      <w:pPr>
+        <w:ind w:left="2880" w:hanging="360"/>
+      </w:pPr>
+      <w:rPr>
+        <w:rFonts w:ascii="Symbol" w:hAnsi="Symbol" w:hint="default"/>
+      </w:rPr>
+    </w:lvl>
+    <w:lvl w:ilvl="4" w:tplc="04240003" w:tentative="1">
+      <w:start w:val="1"/>
+      <w:numFmt w:val="bullet"/>
+      <w:lvlText w:val="o"/>
+      <w:lvlJc w:val="left"/>
+      <w:pPr>
+        <w:ind w:left="3600" w:hanging="360"/>
+      </w:pPr>
+      <w:rPr>
+        <w:rFonts w:ascii="Courier New" w:hAnsi="Courier New" w:cs="Courier New" w:hint="default"/>
+      </w:rPr>
+    </w:lvl>
+    <w:lvl w:ilvl="5" w:tplc="04240005" w:tentative="1">
+      <w:start w:val="1"/>
+      <w:numFmt w:val="bullet"/>
+      <w:lvlText w:val=""/>
+      <w:lvlJc w:val="left"/>
+      <w:pPr>
+        <w:ind w:left="4320" w:hanging="360"/>
+      </w:pPr>
+      <w:rPr>
+        <w:rFonts w:ascii="Wingdings" w:hAnsi="Wingdings" w:hint="default"/>
+      </w:rPr>
+    </w:lvl>
+    <w:lvl w:ilvl="6" w:tplc="04240001" w:tentative="1">
+      <w:start w:val="1"/>
+      <w:numFmt w:val="bullet"/>
+      <w:lvlText w:val=""/>
+      <w:lvlJc w:val="left"/>
+      <w:pPr>
+        <w:ind w:left="5040" w:hanging="360"/>
+      </w:pPr>
+      <w:rPr>
+        <w:rFonts w:ascii="Symbol" w:hAnsi="Symbol" w:hint="default"/>
+      </w:rPr>
+    </w:lvl>
+    <w:lvl w:ilvl="7" w:tplc="04240003" w:tentative="1">
+      <w:start w:val="1"/>
+      <w:numFmt w:val="bullet"/>
+      <w:lvlText w:val="o"/>
+      <w:lvlJc w:val="left"/>
+      <w:pPr>
+        <w:ind w:left="5760" w:hanging="360"/>
+      </w:pPr>
+      <w:rPr>
+        <w:rFonts w:ascii="Courier New" w:hAnsi="Courier New" w:cs="Courier New" w:hint="default"/>
+      </w:rPr>
+    </w:lvl>
+    <w:lvl w:ilvl="8" w:tplc="04240005" w:tentative="1">
+      <w:start w:val="1"/>
+      <w:numFmt w:val="bullet"/>
+      <w:lvlText w:val=""/>
+      <w:lvlJc w:val="left"/>
+      <w:pPr>
+        <w:ind w:left="6480" w:hanging="360"/>
+      </w:pPr>
+      <w:rPr>
+        <w:rFonts w:ascii="Wingdings" w:hAnsi="Wingdings" w:hint="default"/>
+      </w:rPr>
+    </w:lvl>
+  </w:abstractNum>
+  <w:abstractNum w:abstractNumId="3" w15:restartNumberingAfterBreak="0">
+    <w:nsid w:val="23757815"/>
+    <w:multiLevelType w:val="hybridMultilevel"/>
+    <w:tmpl w:val="02FE0D10"/>
+    <w:lvl w:ilvl="0" w:tplc="04240001">
+      <w:start w:val="1"/>
+      <w:numFmt w:val="bullet"/>
+      <w:lvlText w:val=""/>
+      <w:lvlJc w:val="left"/>
+      <w:pPr>
+        <w:ind w:left="3600" w:hanging="360"/>
+      </w:pPr>
+      <w:rPr>
+        <w:rFonts w:ascii="Symbol" w:hAnsi="Symbol" w:hint="default"/>
+      </w:rPr>
+    </w:lvl>
+    <w:lvl w:ilvl="1" w:tplc="04240003" w:tentative="1">
+      <w:start w:val="1"/>
+      <w:numFmt w:val="bullet"/>
+      <w:lvlText w:val="o"/>
+      <w:lvlJc w:val="left"/>
+      <w:pPr>
+        <w:ind w:left="4320" w:hanging="360"/>
+      </w:pPr>
+      <w:rPr>
+        <w:rFonts w:ascii="Courier New" w:hAnsi="Courier New" w:cs="Courier New" w:hint="default"/>
+      </w:rPr>
+    </w:lvl>
+    <w:lvl w:ilvl="2" w:tplc="04240005" w:tentative="1">
+      <w:start w:val="1"/>
+      <w:numFmt w:val="bullet"/>
+      <w:lvlText w:val=""/>
+      <w:lvlJc w:val="left"/>
+      <w:pPr>
+        <w:ind w:left="5040" w:hanging="360"/>
+      </w:pPr>
+      <w:rPr>
+        <w:rFonts w:ascii="Wingdings" w:hAnsi="Wingdings" w:hint="default"/>
+      </w:rPr>
+    </w:lvl>
+    <w:lvl w:ilvl="3" w:tplc="04240001" w:tentative="1">
+      <w:start w:val="1"/>
+      <w:numFmt w:val="bullet"/>
+      <w:lvlText w:val=""/>
+      <w:lvlJc w:val="left"/>
+      <w:pPr>
+        <w:ind w:left="5760" w:hanging="360"/>
+      </w:pPr>
+      <w:rPr>
+        <w:rFonts w:ascii="Symbol" w:hAnsi="Symbol" w:hint="default"/>
+      </w:rPr>
+    </w:lvl>
+    <w:lvl w:ilvl="4" w:tplc="04240003" w:tentative="1">
+      <w:start w:val="1"/>
+      <w:numFmt w:val="bullet"/>
+      <w:lvlText w:val="o"/>
+      <w:lvlJc w:val="left"/>
+      <w:pPr>
+        <w:ind w:left="6480" w:hanging="360"/>
+      </w:pPr>
+      <w:rPr>
+        <w:rFonts w:ascii="Courier New" w:hAnsi="Courier New" w:cs="Courier New" w:hint="default"/>
+      </w:rPr>
+    </w:lvl>
+    <w:lvl w:ilvl="5" w:tplc="04240005" w:tentative="1">
+      <w:start w:val="1"/>
+      <w:numFmt w:val="bullet"/>
+      <w:lvlText w:val=""/>
+      <w:lvlJc w:val="left"/>
+      <w:pPr>
+        <w:ind w:left="7200" w:hanging="360"/>
+      </w:pPr>
+      <w:rPr>
+        <w:rFonts w:ascii="Wingdings" w:hAnsi="Wingdings" w:hint="default"/>
+      </w:rPr>
+    </w:lvl>
+    <w:lvl w:ilvl="6" w:tplc="04240001" w:tentative="1">
+      <w:start w:val="1"/>
+      <w:numFmt w:val="bullet"/>
+      <w:lvlText w:val=""/>
+      <w:lvlJc w:val="left"/>
+      <w:pPr>
+        <w:ind w:left="7920" w:hanging="360"/>
+      </w:pPr>
+      <w:rPr>
+        <w:rFonts w:ascii="Symbol" w:hAnsi="Symbol" w:hint="default"/>
+      </w:rPr>
+    </w:lvl>
+    <w:lvl w:ilvl="7" w:tplc="04240003" w:tentative="1">
+      <w:start w:val="1"/>
+      <w:numFmt w:val="bullet"/>
+      <w:lvlText w:val="o"/>
+      <w:lvlJc w:val="left"/>
+      <w:pPr>
+        <w:ind w:left="8640" w:hanging="360"/>
+      </w:pPr>
+      <w:rPr>
+        <w:rFonts w:ascii="Courier New" w:hAnsi="Courier New" w:cs="Courier New" w:hint="default"/>
+      </w:rPr>
+    </w:lvl>
+    <w:lvl w:ilvl="8" w:tplc="04240005" w:tentative="1">
+      <w:start w:val="1"/>
+      <w:numFmt w:val="bullet"/>
+      <w:lvlText w:val=""/>
+      <w:lvlJc w:val="left"/>
+      <w:pPr>
+        <w:ind w:left="9360" w:hanging="360"/>
+      </w:pPr>
+      <w:rPr>
+        <w:rFonts w:ascii="Wingdings" w:hAnsi="Wingdings" w:hint="default"/>
+      </w:rPr>
+    </w:lvl>
+  </w:abstractNum>
+  <w:abstractNum w:abstractNumId="4" w15:restartNumberingAfterBreak="0">
+    <w:nsid w:val="42770AA1"/>
+    <w:multiLevelType w:val="hybridMultilevel"/>
+    <w:tmpl w:val="49E43402"/>
+    <w:lvl w:ilvl="0" w:tplc="04240001">
+      <w:start w:val="1"/>
+      <w:numFmt w:val="bullet"/>
+      <w:lvlText w:val=""/>
+      <w:lvlJc w:val="left"/>
+      <w:pPr>
+        <w:ind w:left="720" w:hanging="360"/>
+      </w:pPr>
+      <w:rPr>
+        <w:rFonts w:ascii="Symbol" w:hAnsi="Symbol" w:hint="default"/>
+      </w:rPr>
+    </w:lvl>
+    <w:lvl w:ilvl="1" w:tplc="04240003" w:tentative="1">
+      <w:start w:val="1"/>
+      <w:numFmt w:val="bullet"/>
+      <w:lvlText w:val="o"/>
+      <w:lvlJc w:val="left"/>
+      <w:pPr>
+        <w:ind w:left="1440" w:hanging="360"/>
+      </w:pPr>
+      <w:rPr>
+        <w:rFonts w:ascii="Courier New" w:hAnsi="Courier New" w:cs="Courier New" w:hint="default"/>
+      </w:rPr>
+    </w:lvl>
+    <w:lvl w:ilvl="2" w:tplc="04240005" w:tentative="1">
+      <w:start w:val="1"/>
+      <w:numFmt w:val="bullet"/>
+      <w:lvlText w:val=""/>
+      <w:lvlJc w:val="left"/>
+      <w:pPr>
+        <w:ind w:left="2160" w:hanging="360"/>
+      </w:pPr>
+      <w:rPr>
+        <w:rFonts w:ascii="Wingdings" w:hAnsi="Wingdings" w:hint="default"/>
+      </w:rPr>
+    </w:lvl>
+    <w:lvl w:ilvl="3" w:tplc="04240001" w:tentative="1">
+      <w:start w:val="1"/>
+      <w:numFmt w:val="bullet"/>
+      <w:lvlText w:val=""/>
+      <w:lvlJc w:val="left"/>
+      <w:pPr>
+        <w:ind w:left="2880" w:hanging="360"/>
+      </w:pPr>
+      <w:rPr>
+        <w:rFonts w:ascii="Symbol" w:hAnsi="Symbol" w:hint="default"/>
+      </w:rPr>
+    </w:lvl>
+    <w:lvl w:ilvl="4" w:tplc="04240003" w:tentative="1">
+      <w:start w:val="1"/>
+      <w:numFmt w:val="bullet"/>
+      <w:lvlText w:val="o"/>
+      <w:lvlJc w:val="left"/>
+      <w:pPr>
+        <w:ind w:left="3600" w:hanging="360"/>
+      </w:pPr>
+      <w:rPr>
+        <w:rFonts w:ascii="Courier New" w:hAnsi="Courier New" w:cs="Courier New" w:hint="default"/>
+      </w:rPr>
+    </w:lvl>
+    <w:lvl w:ilvl="5" w:tplc="04240005" w:tentative="1">
+      <w:start w:val="1"/>
+      <w:numFmt w:val="bullet"/>
+      <w:lvlText w:val=""/>
+      <w:lvlJc w:val="left"/>
+      <w:pPr>
+        <w:ind w:left="4320" w:hanging="360"/>
+      </w:pPr>
+      <w:rPr>
+        <w:rFonts w:ascii="Wingdings" w:hAnsi="Wingdings" w:hint="default"/>
+      </w:rPr>
+    </w:lvl>
+    <w:lvl w:ilvl="6" w:tplc="04240001" w:tentative="1">
+      <w:start w:val="1"/>
+      <w:numFmt w:val="bullet"/>
+      <w:lvlText w:val=""/>
+      <w:lvlJc w:val="left"/>
+      <w:pPr>
+        <w:ind w:left="5040" w:hanging="360"/>
+      </w:pPr>
+      <w:rPr>
+        <w:rFonts w:ascii="Symbol" w:hAnsi="Symbol" w:hint="default"/>
+      </w:rPr>
+    </w:lvl>
+    <w:lvl w:ilvl="7" w:tplc="04240003" w:tentative="1">
+      <w:start w:val="1"/>
+      <w:numFmt w:val="bullet"/>
+      <w:lvlText w:val="o"/>
+      <w:lvlJc w:val="left"/>
+      <w:pPr>
+        <w:ind w:left="5760" w:hanging="360"/>
+      </w:pPr>
+      <w:rPr>
+        <w:rFonts w:ascii="Courier New" w:hAnsi="Courier New" w:cs="Courier New" w:hint="default"/>
+      </w:rPr>
+    </w:lvl>
+    <w:lvl w:ilvl="8" w:tplc="04240005" w:tentative="1">
+      <w:start w:val="1"/>
+      <w:numFmt w:val="bullet"/>
+      <w:lvlText w:val=""/>
+      <w:lvlJc w:val="left"/>
+      <w:pPr>
+        <w:ind w:left="6480" w:hanging="360"/>
+      </w:pPr>
+      <w:rPr>
+        <w:rFonts w:ascii="Wingdings" w:hAnsi="Wingdings" w:hint="default"/>
+      </w:rPr>
+    </w:lvl>
+  </w:abstractNum>
+  <w:abstractNum w:abstractNumId="5" w15:restartNumberingAfterBreak="0">
     <w:nsid w:val="60526BA2"/>
     <w:multiLevelType w:val="multilevel"/>
-    <w:tmpl w:val="20000025"/>
+    <w:tmpl w:val="9566109E"/>
     <w:lvl w:ilvl="0">
       <w:start w:val="1"/>
       <w:numFmt w:val="decimal"/>
@@ -5314,14 +7844,371 @@
       </w:rPr>
     </w:lvl>
   </w:abstractNum>
+  <w:abstractNum w:abstractNumId="6" w15:restartNumberingAfterBreak="0">
+    <w:nsid w:val="611D577D"/>
+    <w:multiLevelType w:val="hybridMultilevel"/>
+    <w:tmpl w:val="3C4A5F30"/>
+    <w:lvl w:ilvl="0" w:tplc="04240001">
+      <w:start w:val="1"/>
+      <w:numFmt w:val="bullet"/>
+      <w:lvlText w:val=""/>
+      <w:lvlJc w:val="left"/>
+      <w:pPr>
+        <w:ind w:left="720" w:hanging="360"/>
+      </w:pPr>
+      <w:rPr>
+        <w:rFonts w:ascii="Symbol" w:hAnsi="Symbol" w:hint="default"/>
+      </w:rPr>
+    </w:lvl>
+    <w:lvl w:ilvl="1" w:tplc="04240003" w:tentative="1">
+      <w:start w:val="1"/>
+      <w:numFmt w:val="bullet"/>
+      <w:lvlText w:val="o"/>
+      <w:lvlJc w:val="left"/>
+      <w:pPr>
+        <w:ind w:left="1440" w:hanging="360"/>
+      </w:pPr>
+      <w:rPr>
+        <w:rFonts w:ascii="Courier New" w:hAnsi="Courier New" w:cs="Courier New" w:hint="default"/>
+      </w:rPr>
+    </w:lvl>
+    <w:lvl w:ilvl="2" w:tplc="04240005" w:tentative="1">
+      <w:start w:val="1"/>
+      <w:numFmt w:val="bullet"/>
+      <w:lvlText w:val=""/>
+      <w:lvlJc w:val="left"/>
+      <w:pPr>
+        <w:ind w:left="2160" w:hanging="360"/>
+      </w:pPr>
+      <w:rPr>
+        <w:rFonts w:ascii="Wingdings" w:hAnsi="Wingdings" w:hint="default"/>
+      </w:rPr>
+    </w:lvl>
+    <w:lvl w:ilvl="3" w:tplc="04240001" w:tentative="1">
+      <w:start w:val="1"/>
+      <w:numFmt w:val="bullet"/>
+      <w:lvlText w:val=""/>
+      <w:lvlJc w:val="left"/>
+      <w:pPr>
+        <w:ind w:left="2880" w:hanging="360"/>
+      </w:pPr>
+      <w:rPr>
+        <w:rFonts w:ascii="Symbol" w:hAnsi="Symbol" w:hint="default"/>
+      </w:rPr>
+    </w:lvl>
+    <w:lvl w:ilvl="4" w:tplc="04240003" w:tentative="1">
+      <w:start w:val="1"/>
+      <w:numFmt w:val="bullet"/>
+      <w:lvlText w:val="o"/>
+      <w:lvlJc w:val="left"/>
+      <w:pPr>
+        <w:ind w:left="3600" w:hanging="360"/>
+      </w:pPr>
+      <w:rPr>
+        <w:rFonts w:ascii="Courier New" w:hAnsi="Courier New" w:cs="Courier New" w:hint="default"/>
+      </w:rPr>
+    </w:lvl>
+    <w:lvl w:ilvl="5" w:tplc="04240005" w:tentative="1">
+      <w:start w:val="1"/>
+      <w:numFmt w:val="bullet"/>
+      <w:lvlText w:val=""/>
+      <w:lvlJc w:val="left"/>
+      <w:pPr>
+        <w:ind w:left="4320" w:hanging="360"/>
+      </w:pPr>
+      <w:rPr>
+        <w:rFonts w:ascii="Wingdings" w:hAnsi="Wingdings" w:hint="default"/>
+      </w:rPr>
+    </w:lvl>
+    <w:lvl w:ilvl="6" w:tplc="04240001" w:tentative="1">
+      <w:start w:val="1"/>
+      <w:numFmt w:val="bullet"/>
+      <w:lvlText w:val=""/>
+      <w:lvlJc w:val="left"/>
+      <w:pPr>
+        <w:ind w:left="5040" w:hanging="360"/>
+      </w:pPr>
+      <w:rPr>
+        <w:rFonts w:ascii="Symbol" w:hAnsi="Symbol" w:hint="default"/>
+      </w:rPr>
+    </w:lvl>
+    <w:lvl w:ilvl="7" w:tplc="04240003" w:tentative="1">
+      <w:start w:val="1"/>
+      <w:numFmt w:val="bullet"/>
+      <w:lvlText w:val="o"/>
+      <w:lvlJc w:val="left"/>
+      <w:pPr>
+        <w:ind w:left="5760" w:hanging="360"/>
+      </w:pPr>
+      <w:rPr>
+        <w:rFonts w:ascii="Courier New" w:hAnsi="Courier New" w:cs="Courier New" w:hint="default"/>
+      </w:rPr>
+    </w:lvl>
+    <w:lvl w:ilvl="8" w:tplc="04240005" w:tentative="1">
+      <w:start w:val="1"/>
+      <w:numFmt w:val="bullet"/>
+      <w:lvlText w:val=""/>
+      <w:lvlJc w:val="left"/>
+      <w:pPr>
+        <w:ind w:left="6480" w:hanging="360"/>
+      </w:pPr>
+      <w:rPr>
+        <w:rFonts w:ascii="Wingdings" w:hAnsi="Wingdings" w:hint="default"/>
+      </w:rPr>
+    </w:lvl>
+  </w:abstractNum>
+  <w:abstractNum w:abstractNumId="7" w15:restartNumberingAfterBreak="0">
+    <w:nsid w:val="760164BE"/>
+    <w:multiLevelType w:val="hybridMultilevel"/>
+    <w:tmpl w:val="18A612D6"/>
+    <w:lvl w:ilvl="0" w:tplc="04240001">
+      <w:start w:val="1"/>
+      <w:numFmt w:val="bullet"/>
+      <w:lvlText w:val=""/>
+      <w:lvlJc w:val="left"/>
+      <w:pPr>
+        <w:ind w:left="720" w:hanging="360"/>
+      </w:pPr>
+      <w:rPr>
+        <w:rFonts w:ascii="Symbol" w:hAnsi="Symbol" w:hint="default"/>
+      </w:rPr>
+    </w:lvl>
+    <w:lvl w:ilvl="1" w:tplc="04240003" w:tentative="1">
+      <w:start w:val="1"/>
+      <w:numFmt w:val="bullet"/>
+      <w:lvlText w:val="o"/>
+      <w:lvlJc w:val="left"/>
+      <w:pPr>
+        <w:ind w:left="1440" w:hanging="360"/>
+      </w:pPr>
+      <w:rPr>
+        <w:rFonts w:ascii="Courier New" w:hAnsi="Courier New" w:cs="Courier New" w:hint="default"/>
+      </w:rPr>
+    </w:lvl>
+    <w:lvl w:ilvl="2" w:tplc="04240005" w:tentative="1">
+      <w:start w:val="1"/>
+      <w:numFmt w:val="bullet"/>
+      <w:lvlText w:val=""/>
+      <w:lvlJc w:val="left"/>
+      <w:pPr>
+        <w:ind w:left="2160" w:hanging="360"/>
+      </w:pPr>
+      <w:rPr>
+        <w:rFonts w:ascii="Wingdings" w:hAnsi="Wingdings" w:hint="default"/>
+      </w:rPr>
+    </w:lvl>
+    <w:lvl w:ilvl="3" w:tplc="04240001" w:tentative="1">
+      <w:start w:val="1"/>
+      <w:numFmt w:val="bullet"/>
+      <w:lvlText w:val=""/>
+      <w:lvlJc w:val="left"/>
+      <w:pPr>
+        <w:ind w:left="2880" w:hanging="360"/>
+      </w:pPr>
+      <w:rPr>
+        <w:rFonts w:ascii="Symbol" w:hAnsi="Symbol" w:hint="default"/>
+      </w:rPr>
+    </w:lvl>
+    <w:lvl w:ilvl="4" w:tplc="04240003" w:tentative="1">
+      <w:start w:val="1"/>
+      <w:numFmt w:val="bullet"/>
+      <w:lvlText w:val="o"/>
+      <w:lvlJc w:val="left"/>
+      <w:pPr>
+        <w:ind w:left="3600" w:hanging="360"/>
+      </w:pPr>
+      <w:rPr>
+        <w:rFonts w:ascii="Courier New" w:hAnsi="Courier New" w:cs="Courier New" w:hint="default"/>
+      </w:rPr>
+    </w:lvl>
+    <w:lvl w:ilvl="5" w:tplc="04240005" w:tentative="1">
+      <w:start w:val="1"/>
+      <w:numFmt w:val="bullet"/>
+      <w:lvlText w:val=""/>
+      <w:lvlJc w:val="left"/>
+      <w:pPr>
+        <w:ind w:left="4320" w:hanging="360"/>
+      </w:pPr>
+      <w:rPr>
+        <w:rFonts w:ascii="Wingdings" w:hAnsi="Wingdings" w:hint="default"/>
+      </w:rPr>
+    </w:lvl>
+    <w:lvl w:ilvl="6" w:tplc="04240001" w:tentative="1">
+      <w:start w:val="1"/>
+      <w:numFmt w:val="bullet"/>
+      <w:lvlText w:val=""/>
+      <w:lvlJc w:val="left"/>
+      <w:pPr>
+        <w:ind w:left="5040" w:hanging="360"/>
+      </w:pPr>
+      <w:rPr>
+        <w:rFonts w:ascii="Symbol" w:hAnsi="Symbol" w:hint="default"/>
+      </w:rPr>
+    </w:lvl>
+    <w:lvl w:ilvl="7" w:tplc="04240003" w:tentative="1">
+      <w:start w:val="1"/>
+      <w:numFmt w:val="bullet"/>
+      <w:lvlText w:val="o"/>
+      <w:lvlJc w:val="left"/>
+      <w:pPr>
+        <w:ind w:left="5760" w:hanging="360"/>
+      </w:pPr>
+      <w:rPr>
+        <w:rFonts w:ascii="Courier New" w:hAnsi="Courier New" w:cs="Courier New" w:hint="default"/>
+      </w:rPr>
+    </w:lvl>
+    <w:lvl w:ilvl="8" w:tplc="04240005" w:tentative="1">
+      <w:start w:val="1"/>
+      <w:numFmt w:val="bullet"/>
+      <w:lvlText w:val=""/>
+      <w:lvlJc w:val="left"/>
+      <w:pPr>
+        <w:ind w:left="6480" w:hanging="360"/>
+      </w:pPr>
+      <w:rPr>
+        <w:rFonts w:ascii="Wingdings" w:hAnsi="Wingdings" w:hint="default"/>
+      </w:rPr>
+    </w:lvl>
+  </w:abstractNum>
+  <w:abstractNum w:abstractNumId="8" w15:restartNumberingAfterBreak="0">
+    <w:nsid w:val="78290973"/>
+    <w:multiLevelType w:val="hybridMultilevel"/>
+    <w:tmpl w:val="53EE6C4C"/>
+    <w:lvl w:ilvl="0" w:tplc="04240001">
+      <w:start w:val="1"/>
+      <w:numFmt w:val="bullet"/>
+      <w:lvlText w:val=""/>
+      <w:lvlJc w:val="left"/>
+      <w:pPr>
+        <w:ind w:left="720" w:hanging="360"/>
+      </w:pPr>
+      <w:rPr>
+        <w:rFonts w:ascii="Symbol" w:hAnsi="Symbol" w:hint="default"/>
+      </w:rPr>
+    </w:lvl>
+    <w:lvl w:ilvl="1" w:tplc="04240003" w:tentative="1">
+      <w:start w:val="1"/>
+      <w:numFmt w:val="bullet"/>
+      <w:lvlText w:val="o"/>
+      <w:lvlJc w:val="left"/>
+      <w:pPr>
+        <w:ind w:left="1440" w:hanging="360"/>
+      </w:pPr>
+      <w:rPr>
+        <w:rFonts w:ascii="Courier New" w:hAnsi="Courier New" w:cs="Courier New" w:hint="default"/>
+      </w:rPr>
+    </w:lvl>
+    <w:lvl w:ilvl="2" w:tplc="04240005" w:tentative="1">
+      <w:start w:val="1"/>
+      <w:numFmt w:val="bullet"/>
+      <w:lvlText w:val=""/>
+      <w:lvlJc w:val="left"/>
+      <w:pPr>
+        <w:ind w:left="2160" w:hanging="360"/>
+      </w:pPr>
+      <w:rPr>
+        <w:rFonts w:ascii="Wingdings" w:hAnsi="Wingdings" w:hint="default"/>
+      </w:rPr>
+    </w:lvl>
+    <w:lvl w:ilvl="3" w:tplc="04240001" w:tentative="1">
+      <w:start w:val="1"/>
+      <w:numFmt w:val="bullet"/>
+      <w:lvlText w:val=""/>
+      <w:lvlJc w:val="left"/>
+      <w:pPr>
+        <w:ind w:left="2880" w:hanging="360"/>
+      </w:pPr>
+      <w:rPr>
+        <w:rFonts w:ascii="Symbol" w:hAnsi="Symbol" w:hint="default"/>
+      </w:rPr>
+    </w:lvl>
+    <w:lvl w:ilvl="4" w:tplc="04240003" w:tentative="1">
+      <w:start w:val="1"/>
+      <w:numFmt w:val="bullet"/>
+      <w:lvlText w:val="o"/>
+      <w:lvlJc w:val="left"/>
+      <w:pPr>
+        <w:ind w:left="3600" w:hanging="360"/>
+      </w:pPr>
+      <w:rPr>
+        <w:rFonts w:ascii="Courier New" w:hAnsi="Courier New" w:cs="Courier New" w:hint="default"/>
+      </w:rPr>
+    </w:lvl>
+    <w:lvl w:ilvl="5" w:tplc="04240005" w:tentative="1">
+      <w:start w:val="1"/>
+      <w:numFmt w:val="bullet"/>
+      <w:lvlText w:val=""/>
+      <w:lvlJc w:val="left"/>
+      <w:pPr>
+        <w:ind w:left="4320" w:hanging="360"/>
+      </w:pPr>
+      <w:rPr>
+        <w:rFonts w:ascii="Wingdings" w:hAnsi="Wingdings" w:hint="default"/>
+      </w:rPr>
+    </w:lvl>
+    <w:lvl w:ilvl="6" w:tplc="04240001" w:tentative="1">
+      <w:start w:val="1"/>
+      <w:numFmt w:val="bullet"/>
+      <w:lvlText w:val=""/>
+      <w:lvlJc w:val="left"/>
+      <w:pPr>
+        <w:ind w:left="5040" w:hanging="360"/>
+      </w:pPr>
+      <w:rPr>
+        <w:rFonts w:ascii="Symbol" w:hAnsi="Symbol" w:hint="default"/>
+      </w:rPr>
+    </w:lvl>
+    <w:lvl w:ilvl="7" w:tplc="04240003" w:tentative="1">
+      <w:start w:val="1"/>
+      <w:numFmt w:val="bullet"/>
+      <w:lvlText w:val="o"/>
+      <w:lvlJc w:val="left"/>
+      <w:pPr>
+        <w:ind w:left="5760" w:hanging="360"/>
+      </w:pPr>
+      <w:rPr>
+        <w:rFonts w:ascii="Courier New" w:hAnsi="Courier New" w:cs="Courier New" w:hint="default"/>
+      </w:rPr>
+    </w:lvl>
+    <w:lvl w:ilvl="8" w:tplc="04240005" w:tentative="1">
+      <w:start w:val="1"/>
+      <w:numFmt w:val="bullet"/>
+      <w:lvlText w:val=""/>
+      <w:lvlJc w:val="left"/>
+      <w:pPr>
+        <w:ind w:left="6480" w:hanging="360"/>
+      </w:pPr>
+      <w:rPr>
+        <w:rFonts w:ascii="Wingdings" w:hAnsi="Wingdings" w:hint="default"/>
+      </w:rPr>
+    </w:lvl>
+  </w:abstractNum>
   <w:num w:numId="1">
-    <w:abstractNumId w:val="2"/>
+    <w:abstractNumId w:val="5"/>
   </w:num>
   <w:num w:numId="2">
     <w:abstractNumId w:val="0"/>
   </w:num>
   <w:num w:numId="3">
+    <w:abstractNumId w:val="4"/>
+  </w:num>
+  <w:num w:numId="4">
     <w:abstractNumId w:val="1"/>
+  </w:num>
+  <w:num w:numId="5">
+    <w:abstractNumId w:val="3"/>
+  </w:num>
+  <w:num w:numId="6">
+    <w:abstractNumId w:val="6"/>
+  </w:num>
+  <w:num w:numId="7">
+    <w:abstractNumId w:val="7"/>
+  </w:num>
+  <w:num w:numId="8">
+    <w:abstractNumId w:val="2"/>
+  </w:num>
+  <w:num w:numId="9">
+    <w:abstractNumId w:val="8"/>
   </w:num>
 </w:numbering>
 </file>
@@ -6802,7 +9689,7 @@
     <b:MonthAccessed>3</b:MonthAccessed>
     <b:DayAccessed>16</b:DayAccessed>
     <b:URL>https://firebase.google.com/docs</b:URL>
-    <b:RefOrder>7</b:RefOrder>
+    <b:RefOrder>13</b:RefOrder>
   </b:Source>
   <b:Source>
     <b:Tag>Ama20</b:Tag>
@@ -6819,7 +9706,7 @@
     <b:MonthAccessed>3</b:MonthAccessed>
     <b:DayAccessed>16</b:DayAccessed>
     <b:URL>https://docs.aws.amazon.com/index.html?nc2=h_ql_doc_do_v</b:URL>
-    <b:RefOrder>8</b:RefOrder>
+    <b:RefOrder>14</b:RefOrder>
   </b:Source>
   <b:Source>
     <b:Tag>Fac</b:Tag>
@@ -6836,7 +9723,7 @@
     <b:MonthAccessed>3</b:MonthAccessed>
     <b:DayAccessed>16</b:DayAccessed>
     <b:URL>https://reactjs.org/</b:URL>
-    <b:RefOrder>9</b:RefOrder>
+    <b:RefOrder>15</b:RefOrder>
   </b:Source>
   <b:Source>
     <b:Tag>Lam19</b:Tag>
@@ -6877,7 +9764,7 @@
     <b:City>Cham</b:City>
     <b:Publisher>Springer</b:Publisher>
     <b:URL>https://link.springer.com/book/10.1007/978-3-030-29381-9</b:URL>
-    <b:RefOrder>10</b:RefOrder>
+    <b:RefOrder>16</b:RefOrder>
   </b:Source>
   <b:Source>
     <b:Tag>Mih19</b:Tag>
@@ -6906,7 +9793,7 @@
     <b:DayAccessed>16</b:DayAccessed>
     <b:City>Maribor</b:City>
     <b:Publisher>M. Podplatnik</b:Publisher>
-    <b:RefOrder>11</b:RefOrder>
+    <b:RefOrder>17</b:RefOrder>
   </b:Source>
   <b:Source>
     <b:Tag>Mor17</b:Tag>
@@ -6928,7 +9815,7 @@
     <b:Publisher>Apress</b:Publisher>
     <b:City>Berkeley</b:City>
     <b:URL>https://link.springer.com/book/10.1007%2F978-1-4842-2943-9</b:URL>
-    <b:RefOrder>12</b:RefOrder>
+    <b:RefOrder>18</b:RefOrder>
   </b:Source>
   <b:Source>
     <b:Tag>Cas</b:Tag>
@@ -6966,7 +9853,7 @@
     <b:City>Singapore</b:City>
     <b:Publisher>Springer</b:Publisher>
     <b:URL>https://link.springer.com/chapter/10.1007/978-981-15-0790-8_24</b:URL>
-    <b:RefOrder>13</b:RefOrder>
+    <b:RefOrder>19</b:RefOrder>
   </b:Source>
   <b:Source>
     <b:Tag>Ada12</b:Tag>
@@ -6987,7 +9874,7 @@
         </b:NameList>
       </b:Author>
     </b:Author>
-    <b:RefOrder>14</b:RefOrder>
+    <b:RefOrder>20</b:RefOrder>
   </b:Source>
   <b:Source>
     <b:Tag>Yiy19</b:Tag>
@@ -7008,27 +9895,7 @@
         </b:NameList>
       </b:Author>
     </b:Author>
-    <b:RefOrder>15</b:RefOrder>
-  </b:Source>
-  <b:Source>
-    <b:Tag>Maj19</b:Tag>
-    <b:SourceType>Book</b:SourceType>
-    <b:Guid>{B26B89E8-777C-4542-8AC2-903A181363E7}</b:Guid>
-    <b:Author>
-      <b:Author>
-        <b:NameList>
-          <b:Person>
-            <b:Last>Hajian</b:Last>
-            <b:First>Majid</b:First>
-          </b:Person>
-        </b:NameList>
-      </b:Author>
-    </b:Author>
-    <b:Title>Deploying to Firebase as the Back End</b:Title>
-    <b:Year>2019</b:Year>
-    <b:City>Berkeley</b:City>
-    <b:Publisher>Apress</b:Publisher>
-    <b:RefOrder>16</b:RefOrder>
+    <b:RefOrder>10</b:RefOrder>
   </b:Source>
   <b:Source>
     <b:Tag>Bar19</b:Tag>
@@ -7053,7 +9920,7 @@
         </b:NameList>
       </b:Author>
     </b:Author>
-    <b:RefOrder>17</b:RefOrder>
+    <b:RefOrder>21</b:RefOrder>
   </b:Source>
   <b:Source>
     <b:Tag>SPO19</b:Tag>
@@ -7119,11 +9986,117 @@
     <b:URL>https://www.cloudflare.com/learning/serverless/why-use-serverless/</b:URL>
     <b:RefOrder>6</b:RefOrder>
   </b:Source>
+  <b:Source>
+    <b:Tag>Ama201</b:Tag>
+    <b:SourceType>InternetSite</b:SourceType>
+    <b:Guid>{D726A46D-9FE8-476E-B74B-119DA32843A7}</b:Guid>
+    <b:Title>AWS Lambda Pricing</b:Title>
+    <b:YearAccessed>2020</b:YearAccessed>
+    <b:MonthAccessed>5</b:MonthAccessed>
+    <b:DayAccessed>30</b:DayAccessed>
+    <b:URL>https://aws.amazon.com/lambda/pricing/</b:URL>
+    <b:Author>
+      <b:Author>
+        <b:Corporate>Amazon</b:Corporate>
+      </b:Author>
+    </b:Author>
+    <b:RefOrder>7</b:RefOrder>
+  </b:Source>
+  <b:Source>
+    <b:Tag>Joe17</b:Tag>
+    <b:SourceType>InternetSite</b:SourceType>
+    <b:Guid>{31C9A7F7-FEA8-49D9-9E6E-D74310F1D2AB}</b:Guid>
+    <b:Author>
+      <b:Author>
+        <b:NameList>
+          <b:Person>
+            <b:Last>Hanson</b:Last>
+            <b:First>Joe</b:First>
+          </b:Person>
+        </b:NameList>
+      </b:Author>
+    </b:Author>
+    <b:Title>Hackernoon</b:Title>
+    <b:Year>2017</b:Year>
+    <b:Month>6</b:Month>
+    <b:Day>26</b:Day>
+    <b:YearAccessed>2020</b:YearAccessed>
+    <b:MonthAccessed>6</b:MonthAccessed>
+    <b:DayAccessed>30</b:DayAccessed>
+    <b:URL>https://hackernoon.com/five-advantages-of-serverless-technology-68160c1f884e</b:URL>
+    <b:RefOrder>8</b:RefOrder>
+  </b:Source>
+  <b:Source>
+    <b:Tag>Cha18</b:Tag>
+    <b:SourceType>InternetSite</b:SourceType>
+    <b:Guid>{E5259FA8-3F9A-4688-819F-FB2F730D7E2F}</b:Guid>
+    <b:Author>
+      <b:Author>
+        <b:NameList>
+          <b:Person>
+            <b:Last>Osborn</b:Last>
+            <b:First>Charlie</b:First>
+          </b:Person>
+        </b:NameList>
+      </b:Author>
+    </b:Author>
+    <b:Title>ZDNet</b:Title>
+    <b:ProductionCompany>Zero Day</b:ProductionCompany>
+    <b:Year>2018</b:Year>
+    <b:Month>1</b:Month>
+    <b:Day>17</b:Day>
+    <b:YearAccessed>2020</b:YearAccessed>
+    <b:MonthAccessed>7</b:MonthAccessed>
+    <b:DayAccessed>1</b:DayAccessed>
+    <b:URL>https://www.zdnet.com/article/the-top-10-risks-for-apps-on-serverless-architectures/</b:URL>
+    <b:RefOrder>9</b:RefOrder>
+  </b:Source>
+  <b:Source>
+    <b:Tag>Pet19</b:Tag>
+    <b:SourceType>BookSection</b:SourceType>
+    <b:Guid>{ED213107-E9A6-499E-B39C-C109C6AAFB5B}</b:Guid>
+    <b:Title>Building Single-Page Web Applications with REST and JSON</b:Title>
+    <b:Year>2019</b:Year>
+    <b:Author>
+      <b:Author>
+        <b:NameList>
+          <b:Person>
+            <b:Last>Späth</b:Last>
+            <b:First>Peter</b:First>
+          </b:Person>
+        </b:NameList>
+      </b:Author>
+    </b:Author>
+    <b:BookTitle>Beginning Jakarta EE</b:BookTitle>
+    <b:Pages>113-143</b:Pages>
+    <b:Publisher>APress</b:Publisher>
+    <b:RefOrder>11</b:RefOrder>
+  </b:Source>
+  <b:Source>
+    <b:Tag>Maj19</b:Tag>
+    <b:SourceType>Book</b:SourceType>
+    <b:Guid>{FBCC8D7A-2C1E-44F7-A9E6-60BF2EA88C5B}</b:Guid>
+    <b:Author>
+      <b:Author>
+        <b:NameList>
+          <b:Person>
+            <b:Last>Hajian</b:Last>
+            <b:First>Majid</b:First>
+          </b:Person>
+        </b:NameList>
+      </b:Author>
+    </b:Author>
+    <b:Title>Progressive Web Apps with Angular</b:Title>
+    <b:Year>2019</b:Year>
+    <b:City>Berkeley</b:City>
+    <b:Publisher>Apress</b:Publisher>
+    <b:RefOrder>12</b:RefOrder>
+  </b:Source>
 </b:Sources>
 </file>
 
 <file path=customXml/itemProps1.xml><?xml version="1.0" encoding="utf-8"?>
-<ds:datastoreItem xmlns:ds="http://schemas.openxmlformats.org/officeDocument/2006/customXml" ds:itemID="{8663A0EE-88E3-4105-919F-7E553488D952}">
+<ds:datastoreItem xmlns:ds="http://schemas.openxmlformats.org/officeDocument/2006/customXml" ds:itemID="{31CA222E-67C2-4465-B665-7336816891CA}">
   <ds:schemaRefs>
     <ds:schemaRef ds:uri="http://schemas.openxmlformats.org/officeDocument/2006/bibliography"/>
   </ds:schemaRefs>

</xml_diff>

<commit_message>
Added section 2.3.2 and extra sources
</commit_message>
<xml_diff>
--- a/Posebnosti razvoja spletnih rešitev s samopostrežnim zalednim sistemom v oblaku.docx
+++ b/Posebnosti razvoja spletnih rešitev s samopostrežnim zalednim sistemom v oblaku.docx
@@ -677,7 +677,7 @@
               <w:rFonts w:asciiTheme="minorHAnsi" w:eastAsiaTheme="minorEastAsia" w:hAnsiTheme="minorHAnsi"/>
               <w:noProof/>
               <w:sz w:val="22"/>
-              <w:lang w:eastAsia="en-SI"/>
+              <w:lang w:val="sl-SI" w:eastAsia="sl-SI"/>
             </w:rPr>
           </w:pPr>
           <w:r>
@@ -689,20 +689,20 @@
           <w:r>
             <w:fldChar w:fldCharType="separate"/>
           </w:r>
-          <w:hyperlink w:anchor="_Toc44000553" w:history="1">
+          <w:hyperlink w:anchor="_Toc44925146" w:history="1">
             <w:r>
               <w:rPr>
                 <w:rStyle w:val="Hiperpovezava"/>
                 <w:noProof/>
               </w:rPr>
-              <w:t>1.</w:t>
+              <w:t>1</w:t>
             </w:r>
             <w:r>
               <w:rPr>
                 <w:rFonts w:asciiTheme="minorHAnsi" w:eastAsiaTheme="minorEastAsia" w:hAnsiTheme="minorHAnsi"/>
                 <w:noProof/>
                 <w:sz w:val="22"/>
-                <w:lang w:eastAsia="en-SI"/>
+                <w:lang w:val="sl-SI" w:eastAsia="sl-SI"/>
               </w:rPr>
               <w:tab/>
             </w:r>
@@ -732,7 +732,7 @@
                 <w:noProof/>
                 <w:webHidden/>
               </w:rPr>
-              <w:instrText xml:space="preserve"> PAGEREF _Toc44000553 \h </w:instrText>
+              <w:instrText xml:space="preserve"> PAGEREF _Toc44925146 \h </w:instrText>
             </w:r>
             <w:r>
               <w:rPr>
@@ -774,10 +774,10 @@
               <w:rFonts w:asciiTheme="minorHAnsi" w:eastAsiaTheme="minorEastAsia" w:hAnsiTheme="minorHAnsi"/>
               <w:noProof/>
               <w:sz w:val="22"/>
-              <w:lang w:eastAsia="en-SI"/>
+              <w:lang w:val="sl-SI" w:eastAsia="sl-SI"/>
             </w:rPr>
           </w:pPr>
-          <w:hyperlink w:anchor="_Toc44000554" w:history="1">
+          <w:hyperlink w:anchor="_Toc44925147" w:history="1">
             <w:r>
               <w:rPr>
                 <w:rStyle w:val="Hiperpovezava"/>
@@ -791,7 +791,7 @@
                 <w:rFonts w:asciiTheme="minorHAnsi" w:eastAsiaTheme="minorEastAsia" w:hAnsiTheme="minorHAnsi"/>
                 <w:noProof/>
                 <w:sz w:val="22"/>
-                <w:lang w:eastAsia="en-SI"/>
+                <w:lang w:val="sl-SI" w:eastAsia="sl-SI"/>
               </w:rPr>
               <w:tab/>
             </w:r>
@@ -822,7 +822,7 @@
                 <w:noProof/>
                 <w:webHidden/>
               </w:rPr>
-              <w:instrText xml:space="preserve"> PAGEREF _Toc44000554 \h </w:instrText>
+              <w:instrText xml:space="preserve"> PAGEREF _Toc44925147 \h </w:instrText>
             </w:r>
             <w:r>
               <w:rPr>
@@ -864,10 +864,10 @@
               <w:rFonts w:asciiTheme="minorHAnsi" w:eastAsiaTheme="minorEastAsia" w:hAnsiTheme="minorHAnsi"/>
               <w:noProof/>
               <w:sz w:val="22"/>
-              <w:lang w:eastAsia="en-SI"/>
+              <w:lang w:val="sl-SI" w:eastAsia="sl-SI"/>
             </w:rPr>
           </w:pPr>
-          <w:hyperlink w:anchor="_Toc44000555" w:history="1">
+          <w:hyperlink w:anchor="_Toc44925148" w:history="1">
             <w:r>
               <w:rPr>
                 <w:rStyle w:val="Hiperpovezava"/>
@@ -881,7 +881,7 @@
                 <w:rFonts w:asciiTheme="minorHAnsi" w:eastAsiaTheme="minorEastAsia" w:hAnsiTheme="minorHAnsi"/>
                 <w:noProof/>
                 <w:sz w:val="22"/>
-                <w:lang w:eastAsia="en-SI"/>
+                <w:lang w:val="sl-SI" w:eastAsia="sl-SI"/>
               </w:rPr>
               <w:tab/>
             </w:r>
@@ -912,7 +912,7 @@
                 <w:noProof/>
                 <w:webHidden/>
               </w:rPr>
-              <w:instrText xml:space="preserve"> PAGEREF _Toc44000555 \h </w:instrText>
+              <w:instrText xml:space="preserve"> PAGEREF _Toc44925148 \h </w:instrText>
             </w:r>
             <w:r>
               <w:rPr>
@@ -954,10 +954,10 @@
               <w:rFonts w:asciiTheme="minorHAnsi" w:eastAsiaTheme="minorEastAsia" w:hAnsiTheme="minorHAnsi"/>
               <w:noProof/>
               <w:sz w:val="22"/>
-              <w:lang w:eastAsia="en-SI"/>
+              <w:lang w:val="sl-SI" w:eastAsia="sl-SI"/>
             </w:rPr>
           </w:pPr>
-          <w:hyperlink w:anchor="_Toc44000556" w:history="1">
+          <w:hyperlink w:anchor="_Toc44925149" w:history="1">
             <w:r>
               <w:rPr>
                 <w:rStyle w:val="Hiperpovezava"/>
@@ -971,7 +971,7 @@
                 <w:rFonts w:asciiTheme="minorHAnsi" w:eastAsiaTheme="minorEastAsia" w:hAnsiTheme="minorHAnsi"/>
                 <w:noProof/>
                 <w:sz w:val="22"/>
-                <w:lang w:eastAsia="en-SI"/>
+                <w:lang w:val="sl-SI" w:eastAsia="sl-SI"/>
               </w:rPr>
               <w:tab/>
             </w:r>
@@ -1002,7 +1002,7 @@
                 <w:noProof/>
                 <w:webHidden/>
               </w:rPr>
-              <w:instrText xml:space="preserve"> PAGEREF _Toc44000556 \h </w:instrText>
+              <w:instrText xml:space="preserve"> PAGEREF _Toc44925149 \h </w:instrText>
             </w:r>
             <w:r>
               <w:rPr>
@@ -1044,23 +1044,23 @@
               <w:rFonts w:asciiTheme="minorHAnsi" w:eastAsiaTheme="minorEastAsia" w:hAnsiTheme="minorHAnsi"/>
               <w:noProof/>
               <w:sz w:val="22"/>
-              <w:lang w:eastAsia="en-SI"/>
+              <w:lang w:val="sl-SI" w:eastAsia="sl-SI"/>
             </w:rPr>
           </w:pPr>
-          <w:hyperlink w:anchor="_Toc44000557" w:history="1">
+          <w:hyperlink w:anchor="_Toc44925150" w:history="1">
             <w:r>
               <w:rPr>
                 <w:rStyle w:val="Hiperpovezava"/>
                 <w:noProof/>
               </w:rPr>
-              <w:t>2.</w:t>
+              <w:t>2</w:t>
             </w:r>
             <w:r>
               <w:rPr>
                 <w:rFonts w:asciiTheme="minorHAnsi" w:eastAsiaTheme="minorEastAsia" w:hAnsiTheme="minorHAnsi"/>
                 <w:noProof/>
                 <w:sz w:val="22"/>
-                <w:lang w:eastAsia="en-SI"/>
+                <w:lang w:val="sl-SI" w:eastAsia="sl-SI"/>
               </w:rPr>
               <w:tab/>
             </w:r>
@@ -1090,7 +1090,7 @@
                 <w:noProof/>
                 <w:webHidden/>
               </w:rPr>
-              <w:instrText xml:space="preserve"> PAGEREF _Toc44000557 \h </w:instrText>
+              <w:instrText xml:space="preserve"> PAGEREF _Toc44925150 \h </w:instrText>
             </w:r>
             <w:r>
               <w:rPr>
@@ -1132,10 +1132,10 @@
               <w:rFonts w:asciiTheme="minorHAnsi" w:eastAsiaTheme="minorEastAsia" w:hAnsiTheme="minorHAnsi"/>
               <w:noProof/>
               <w:sz w:val="22"/>
-              <w:lang w:eastAsia="en-SI"/>
+              <w:lang w:val="sl-SI" w:eastAsia="sl-SI"/>
             </w:rPr>
           </w:pPr>
-          <w:hyperlink w:anchor="_Toc44000558" w:history="1">
+          <w:hyperlink w:anchor="_Toc44925151" w:history="1">
             <w:r>
               <w:rPr>
                 <w:rStyle w:val="Hiperpovezava"/>
@@ -1149,7 +1149,7 @@
                 <w:rFonts w:asciiTheme="minorHAnsi" w:eastAsiaTheme="minorEastAsia" w:hAnsiTheme="minorHAnsi"/>
                 <w:noProof/>
                 <w:sz w:val="22"/>
-                <w:lang w:eastAsia="en-SI"/>
+                <w:lang w:val="sl-SI" w:eastAsia="sl-SI"/>
               </w:rPr>
               <w:tab/>
             </w:r>
@@ -1180,7 +1180,7 @@
                 <w:noProof/>
                 <w:webHidden/>
               </w:rPr>
-              <w:instrText xml:space="preserve"> PAGEREF _Toc44000558 \h </w:instrText>
+              <w:instrText xml:space="preserve"> PAGEREF _Toc44925151 \h </w:instrText>
             </w:r>
             <w:r>
               <w:rPr>
@@ -1201,6 +1201,1258 @@
                 <w:webHidden/>
               </w:rPr>
               <w:t>4</w:t>
+            </w:r>
+            <w:r>
+              <w:rPr>
+                <w:noProof/>
+                <w:webHidden/>
+              </w:rPr>
+              <w:fldChar w:fldCharType="end"/>
+            </w:r>
+          </w:hyperlink>
+        </w:p>
+        <w:p>
+          <w:pPr>
+            <w:pStyle w:val="Kazalovsebine3"/>
+            <w:tabs>
+              <w:tab w:val="left" w:pos="1320"/>
+              <w:tab w:val="right" w:leader="dot" w:pos="7926"/>
+            </w:tabs>
+            <w:rPr>
+              <w:rFonts w:cstheme="minorBidi"/>
+              <w:noProof/>
+              <w:lang w:val="sl-SI" w:eastAsia="sl-SI"/>
+            </w:rPr>
+          </w:pPr>
+          <w:hyperlink w:anchor="_Toc44925152" w:history="1">
+            <w:r>
+              <w:rPr>
+                <w:rStyle w:val="Hiperpovezava"/>
+                <w:noProof/>
+                <w:lang w:val="sl-SI"/>
+              </w:rPr>
+              <w:t>2.1.1</w:t>
+            </w:r>
+            <w:r>
+              <w:rPr>
+                <w:rFonts w:cstheme="minorBidi"/>
+                <w:noProof/>
+                <w:lang w:val="sl-SI" w:eastAsia="sl-SI"/>
+              </w:rPr>
+              <w:tab/>
+            </w:r>
+            <w:r>
+              <w:rPr>
+                <w:rStyle w:val="Hiperpovezava"/>
+                <w:noProof/>
+                <w:lang w:val="sl-SI"/>
+              </w:rPr>
+              <w:t>Infrastruktura kot storitev</w:t>
+            </w:r>
+            <w:r>
+              <w:rPr>
+                <w:noProof/>
+                <w:webHidden/>
+              </w:rPr>
+              <w:tab/>
+            </w:r>
+            <w:r>
+              <w:rPr>
+                <w:noProof/>
+                <w:webHidden/>
+              </w:rPr>
+              <w:fldChar w:fldCharType="begin"/>
+            </w:r>
+            <w:r>
+              <w:rPr>
+                <w:noProof/>
+                <w:webHidden/>
+              </w:rPr>
+              <w:instrText xml:space="preserve"> PAGEREF _Toc44925152 \h </w:instrText>
+            </w:r>
+            <w:r>
+              <w:rPr>
+                <w:noProof/>
+                <w:webHidden/>
+              </w:rPr>
+            </w:r>
+            <w:r>
+              <w:rPr>
+                <w:noProof/>
+                <w:webHidden/>
+              </w:rPr>
+              <w:fldChar w:fldCharType="separate"/>
+            </w:r>
+            <w:r>
+              <w:rPr>
+                <w:noProof/>
+                <w:webHidden/>
+              </w:rPr>
+              <w:t>4</w:t>
+            </w:r>
+            <w:r>
+              <w:rPr>
+                <w:noProof/>
+                <w:webHidden/>
+              </w:rPr>
+              <w:fldChar w:fldCharType="end"/>
+            </w:r>
+          </w:hyperlink>
+        </w:p>
+        <w:p>
+          <w:pPr>
+            <w:pStyle w:val="Kazalovsebine3"/>
+            <w:tabs>
+              <w:tab w:val="left" w:pos="1320"/>
+              <w:tab w:val="right" w:leader="dot" w:pos="7926"/>
+            </w:tabs>
+            <w:rPr>
+              <w:rFonts w:cstheme="minorBidi"/>
+              <w:noProof/>
+              <w:lang w:val="sl-SI" w:eastAsia="sl-SI"/>
+            </w:rPr>
+          </w:pPr>
+          <w:hyperlink w:anchor="_Toc44925153" w:history="1">
+            <w:r>
+              <w:rPr>
+                <w:rStyle w:val="Hiperpovezava"/>
+                <w:noProof/>
+                <w:lang w:val="sl-SI"/>
+              </w:rPr>
+              <w:t>2.1.2</w:t>
+            </w:r>
+            <w:r>
+              <w:rPr>
+                <w:rFonts w:cstheme="minorBidi"/>
+                <w:noProof/>
+                <w:lang w:val="sl-SI" w:eastAsia="sl-SI"/>
+              </w:rPr>
+              <w:tab/>
+            </w:r>
+            <w:r>
+              <w:rPr>
+                <w:rStyle w:val="Hiperpovezava"/>
+                <w:noProof/>
+                <w:lang w:val="sl-SI"/>
+              </w:rPr>
+              <w:t>Okolje kot storitev</w:t>
+            </w:r>
+            <w:r>
+              <w:rPr>
+                <w:noProof/>
+                <w:webHidden/>
+              </w:rPr>
+              <w:tab/>
+            </w:r>
+            <w:r>
+              <w:rPr>
+                <w:noProof/>
+                <w:webHidden/>
+              </w:rPr>
+              <w:fldChar w:fldCharType="begin"/>
+            </w:r>
+            <w:r>
+              <w:rPr>
+                <w:noProof/>
+                <w:webHidden/>
+              </w:rPr>
+              <w:instrText xml:space="preserve"> PAGEREF _Toc44925153 \h </w:instrText>
+            </w:r>
+            <w:r>
+              <w:rPr>
+                <w:noProof/>
+                <w:webHidden/>
+              </w:rPr>
+            </w:r>
+            <w:r>
+              <w:rPr>
+                <w:noProof/>
+                <w:webHidden/>
+              </w:rPr>
+              <w:fldChar w:fldCharType="separate"/>
+            </w:r>
+            <w:r>
+              <w:rPr>
+                <w:noProof/>
+                <w:webHidden/>
+              </w:rPr>
+              <w:t>4</w:t>
+            </w:r>
+            <w:r>
+              <w:rPr>
+                <w:noProof/>
+                <w:webHidden/>
+              </w:rPr>
+              <w:fldChar w:fldCharType="end"/>
+            </w:r>
+          </w:hyperlink>
+        </w:p>
+        <w:p>
+          <w:pPr>
+            <w:pStyle w:val="Kazalovsebine3"/>
+            <w:tabs>
+              <w:tab w:val="left" w:pos="1320"/>
+              <w:tab w:val="right" w:leader="dot" w:pos="7926"/>
+            </w:tabs>
+            <w:rPr>
+              <w:rFonts w:cstheme="minorBidi"/>
+              <w:noProof/>
+              <w:lang w:val="sl-SI" w:eastAsia="sl-SI"/>
+            </w:rPr>
+          </w:pPr>
+          <w:hyperlink w:anchor="_Toc44925154" w:history="1">
+            <w:r>
+              <w:rPr>
+                <w:rStyle w:val="Hiperpovezava"/>
+                <w:noProof/>
+                <w:lang w:val="sl-SI"/>
+              </w:rPr>
+              <w:t>2.1.3</w:t>
+            </w:r>
+            <w:r>
+              <w:rPr>
+                <w:rFonts w:cstheme="minorBidi"/>
+                <w:noProof/>
+                <w:lang w:val="sl-SI" w:eastAsia="sl-SI"/>
+              </w:rPr>
+              <w:tab/>
+            </w:r>
+            <w:r>
+              <w:rPr>
+                <w:rStyle w:val="Hiperpovezava"/>
+                <w:noProof/>
+                <w:lang w:val="sl-SI"/>
+              </w:rPr>
+              <w:t>Samopostrežne oblačne rešitve</w:t>
+            </w:r>
+            <w:r>
+              <w:rPr>
+                <w:noProof/>
+                <w:webHidden/>
+              </w:rPr>
+              <w:tab/>
+            </w:r>
+            <w:r>
+              <w:rPr>
+                <w:noProof/>
+                <w:webHidden/>
+              </w:rPr>
+              <w:fldChar w:fldCharType="begin"/>
+            </w:r>
+            <w:r>
+              <w:rPr>
+                <w:noProof/>
+                <w:webHidden/>
+              </w:rPr>
+              <w:instrText xml:space="preserve"> PAGEREF _Toc44925154 \h </w:instrText>
+            </w:r>
+            <w:r>
+              <w:rPr>
+                <w:noProof/>
+                <w:webHidden/>
+              </w:rPr>
+            </w:r>
+            <w:r>
+              <w:rPr>
+                <w:noProof/>
+                <w:webHidden/>
+              </w:rPr>
+              <w:fldChar w:fldCharType="separate"/>
+            </w:r>
+            <w:r>
+              <w:rPr>
+                <w:noProof/>
+                <w:webHidden/>
+              </w:rPr>
+              <w:t>5</w:t>
+            </w:r>
+            <w:r>
+              <w:rPr>
+                <w:noProof/>
+                <w:webHidden/>
+              </w:rPr>
+              <w:fldChar w:fldCharType="end"/>
+            </w:r>
+          </w:hyperlink>
+        </w:p>
+        <w:p>
+          <w:pPr>
+            <w:pStyle w:val="Kazalovsebine3"/>
+            <w:tabs>
+              <w:tab w:val="left" w:pos="1320"/>
+              <w:tab w:val="right" w:leader="dot" w:pos="7926"/>
+            </w:tabs>
+            <w:rPr>
+              <w:rFonts w:cstheme="minorBidi"/>
+              <w:noProof/>
+              <w:lang w:val="sl-SI" w:eastAsia="sl-SI"/>
+            </w:rPr>
+          </w:pPr>
+          <w:hyperlink w:anchor="_Toc44925155" w:history="1">
+            <w:r>
+              <w:rPr>
+                <w:rStyle w:val="Hiperpovezava"/>
+                <w:noProof/>
+                <w:lang w:val="sl-SI"/>
+              </w:rPr>
+              <w:t>2.1.4</w:t>
+            </w:r>
+            <w:r>
+              <w:rPr>
+                <w:rFonts w:cstheme="minorBidi"/>
+                <w:noProof/>
+                <w:lang w:val="sl-SI" w:eastAsia="sl-SI"/>
+              </w:rPr>
+              <w:tab/>
+            </w:r>
+            <w:r>
+              <w:rPr>
+                <w:rStyle w:val="Hiperpovezava"/>
+                <w:noProof/>
+                <w:lang w:val="sl-SI"/>
+              </w:rPr>
+              <w:t>Funkcija kot storitev</w:t>
+            </w:r>
+            <w:r>
+              <w:rPr>
+                <w:noProof/>
+                <w:webHidden/>
+              </w:rPr>
+              <w:tab/>
+            </w:r>
+            <w:r>
+              <w:rPr>
+                <w:noProof/>
+                <w:webHidden/>
+              </w:rPr>
+              <w:fldChar w:fldCharType="begin"/>
+            </w:r>
+            <w:r>
+              <w:rPr>
+                <w:noProof/>
+                <w:webHidden/>
+              </w:rPr>
+              <w:instrText xml:space="preserve"> PAGEREF _Toc44925155 \h </w:instrText>
+            </w:r>
+            <w:r>
+              <w:rPr>
+                <w:noProof/>
+                <w:webHidden/>
+              </w:rPr>
+            </w:r>
+            <w:r>
+              <w:rPr>
+                <w:noProof/>
+                <w:webHidden/>
+              </w:rPr>
+              <w:fldChar w:fldCharType="separate"/>
+            </w:r>
+            <w:r>
+              <w:rPr>
+                <w:noProof/>
+                <w:webHidden/>
+              </w:rPr>
+              <w:t>5</w:t>
+            </w:r>
+            <w:r>
+              <w:rPr>
+                <w:noProof/>
+                <w:webHidden/>
+              </w:rPr>
+              <w:fldChar w:fldCharType="end"/>
+            </w:r>
+          </w:hyperlink>
+        </w:p>
+        <w:p>
+          <w:pPr>
+            <w:pStyle w:val="Kazalovsebine2"/>
+            <w:tabs>
+              <w:tab w:val="left" w:pos="880"/>
+              <w:tab w:val="right" w:leader="dot" w:pos="7926"/>
+            </w:tabs>
+            <w:rPr>
+              <w:rFonts w:asciiTheme="minorHAnsi" w:eastAsiaTheme="minorEastAsia" w:hAnsiTheme="minorHAnsi"/>
+              <w:noProof/>
+              <w:sz w:val="22"/>
+              <w:lang w:val="sl-SI" w:eastAsia="sl-SI"/>
+            </w:rPr>
+          </w:pPr>
+          <w:hyperlink w:anchor="_Toc44925156" w:history="1">
+            <w:r>
+              <w:rPr>
+                <w:rStyle w:val="Hiperpovezava"/>
+                <w:noProof/>
+                <w:lang w:val="sl-SI"/>
+              </w:rPr>
+              <w:t>2.2</w:t>
+            </w:r>
+            <w:r>
+              <w:rPr>
+                <w:rFonts w:asciiTheme="minorHAnsi" w:eastAsiaTheme="minorEastAsia" w:hAnsiTheme="minorHAnsi"/>
+                <w:noProof/>
+                <w:sz w:val="22"/>
+                <w:lang w:val="sl-SI" w:eastAsia="sl-SI"/>
+              </w:rPr>
+              <w:tab/>
+            </w:r>
+            <w:r>
+              <w:rPr>
+                <w:rStyle w:val="Hiperpovezava"/>
+                <w:noProof/>
+                <w:lang w:val="sl-SI"/>
+              </w:rPr>
+              <w:t>Prednosti in omejitve samopostrežnih zalednih sistemov</w:t>
+            </w:r>
+            <w:r>
+              <w:rPr>
+                <w:noProof/>
+                <w:webHidden/>
+              </w:rPr>
+              <w:tab/>
+            </w:r>
+            <w:r>
+              <w:rPr>
+                <w:noProof/>
+                <w:webHidden/>
+              </w:rPr>
+              <w:fldChar w:fldCharType="begin"/>
+            </w:r>
+            <w:r>
+              <w:rPr>
+                <w:noProof/>
+                <w:webHidden/>
+              </w:rPr>
+              <w:instrText xml:space="preserve"> PAGEREF _Toc44925156 \h </w:instrText>
+            </w:r>
+            <w:r>
+              <w:rPr>
+                <w:noProof/>
+                <w:webHidden/>
+              </w:rPr>
+            </w:r>
+            <w:r>
+              <w:rPr>
+                <w:noProof/>
+                <w:webHidden/>
+              </w:rPr>
+              <w:fldChar w:fldCharType="separate"/>
+            </w:r>
+            <w:r>
+              <w:rPr>
+                <w:noProof/>
+                <w:webHidden/>
+              </w:rPr>
+              <w:t>6</w:t>
+            </w:r>
+            <w:r>
+              <w:rPr>
+                <w:noProof/>
+                <w:webHidden/>
+              </w:rPr>
+              <w:fldChar w:fldCharType="end"/>
+            </w:r>
+          </w:hyperlink>
+        </w:p>
+        <w:p>
+          <w:pPr>
+            <w:pStyle w:val="Kazalovsebine3"/>
+            <w:tabs>
+              <w:tab w:val="left" w:pos="1320"/>
+              <w:tab w:val="right" w:leader="dot" w:pos="7926"/>
+            </w:tabs>
+            <w:rPr>
+              <w:rFonts w:cstheme="minorBidi"/>
+              <w:noProof/>
+              <w:lang w:val="sl-SI" w:eastAsia="sl-SI"/>
+            </w:rPr>
+          </w:pPr>
+          <w:hyperlink w:anchor="_Toc44925157" w:history="1">
+            <w:r>
+              <w:rPr>
+                <w:rStyle w:val="Hiperpovezava"/>
+                <w:noProof/>
+                <w:lang w:val="sl-SI"/>
+              </w:rPr>
+              <w:t>2.2.1</w:t>
+            </w:r>
+            <w:r>
+              <w:rPr>
+                <w:rFonts w:cstheme="minorBidi"/>
+                <w:noProof/>
+                <w:lang w:val="sl-SI" w:eastAsia="sl-SI"/>
+              </w:rPr>
+              <w:tab/>
+            </w:r>
+            <w:r>
+              <w:rPr>
+                <w:rStyle w:val="Hiperpovezava"/>
+                <w:noProof/>
+                <w:lang w:val="sl-SI"/>
+              </w:rPr>
+              <w:t>Najboljša samostojna razširljivost ob velikih bremenih</w:t>
+            </w:r>
+            <w:r>
+              <w:rPr>
+                <w:noProof/>
+                <w:webHidden/>
+              </w:rPr>
+              <w:tab/>
+            </w:r>
+            <w:r>
+              <w:rPr>
+                <w:noProof/>
+                <w:webHidden/>
+              </w:rPr>
+              <w:fldChar w:fldCharType="begin"/>
+            </w:r>
+            <w:r>
+              <w:rPr>
+                <w:noProof/>
+                <w:webHidden/>
+              </w:rPr>
+              <w:instrText xml:space="preserve"> PAGEREF _Toc44925157 \h </w:instrText>
+            </w:r>
+            <w:r>
+              <w:rPr>
+                <w:noProof/>
+                <w:webHidden/>
+              </w:rPr>
+            </w:r>
+            <w:r>
+              <w:rPr>
+                <w:noProof/>
+                <w:webHidden/>
+              </w:rPr>
+              <w:fldChar w:fldCharType="separate"/>
+            </w:r>
+            <w:r>
+              <w:rPr>
+                <w:noProof/>
+                <w:webHidden/>
+              </w:rPr>
+              <w:t>7</w:t>
+            </w:r>
+            <w:r>
+              <w:rPr>
+                <w:noProof/>
+                <w:webHidden/>
+              </w:rPr>
+              <w:fldChar w:fldCharType="end"/>
+            </w:r>
+          </w:hyperlink>
+        </w:p>
+        <w:p>
+          <w:pPr>
+            <w:pStyle w:val="Kazalovsebine3"/>
+            <w:tabs>
+              <w:tab w:val="left" w:pos="1320"/>
+              <w:tab w:val="right" w:leader="dot" w:pos="7926"/>
+            </w:tabs>
+            <w:rPr>
+              <w:rFonts w:cstheme="minorBidi"/>
+              <w:noProof/>
+              <w:lang w:val="sl-SI" w:eastAsia="sl-SI"/>
+            </w:rPr>
+          </w:pPr>
+          <w:hyperlink w:anchor="_Toc44925158" w:history="1">
+            <w:r>
+              <w:rPr>
+                <w:rStyle w:val="Hiperpovezava"/>
+                <w:noProof/>
+                <w:lang w:val="sl-SI"/>
+              </w:rPr>
+              <w:t>2.2.2</w:t>
+            </w:r>
+            <w:r>
+              <w:rPr>
+                <w:rFonts w:cstheme="minorBidi"/>
+                <w:noProof/>
+                <w:lang w:val="sl-SI" w:eastAsia="sl-SI"/>
+              </w:rPr>
+              <w:tab/>
+            </w:r>
+            <w:r>
+              <w:rPr>
+                <w:rStyle w:val="Hiperpovezava"/>
+                <w:noProof/>
+                <w:lang w:val="sl-SI"/>
+              </w:rPr>
+              <w:t>Manjši čas odziva</w:t>
+            </w:r>
+            <w:r>
+              <w:rPr>
+                <w:noProof/>
+                <w:webHidden/>
+              </w:rPr>
+              <w:tab/>
+            </w:r>
+            <w:r>
+              <w:rPr>
+                <w:noProof/>
+                <w:webHidden/>
+              </w:rPr>
+              <w:fldChar w:fldCharType="begin"/>
+            </w:r>
+            <w:r>
+              <w:rPr>
+                <w:noProof/>
+                <w:webHidden/>
+              </w:rPr>
+              <w:instrText xml:space="preserve"> PAGEREF _Toc44925158 \h </w:instrText>
+            </w:r>
+            <w:r>
+              <w:rPr>
+                <w:noProof/>
+                <w:webHidden/>
+              </w:rPr>
+            </w:r>
+            <w:r>
+              <w:rPr>
+                <w:noProof/>
+                <w:webHidden/>
+              </w:rPr>
+              <w:fldChar w:fldCharType="separate"/>
+            </w:r>
+            <w:r>
+              <w:rPr>
+                <w:noProof/>
+                <w:webHidden/>
+              </w:rPr>
+              <w:t>8</w:t>
+            </w:r>
+            <w:r>
+              <w:rPr>
+                <w:noProof/>
+                <w:webHidden/>
+              </w:rPr>
+              <w:fldChar w:fldCharType="end"/>
+            </w:r>
+          </w:hyperlink>
+        </w:p>
+        <w:p>
+          <w:pPr>
+            <w:pStyle w:val="Kazalovsebine3"/>
+            <w:tabs>
+              <w:tab w:val="left" w:pos="1320"/>
+              <w:tab w:val="right" w:leader="dot" w:pos="7926"/>
+            </w:tabs>
+            <w:rPr>
+              <w:rFonts w:cstheme="minorBidi"/>
+              <w:noProof/>
+              <w:lang w:val="sl-SI" w:eastAsia="sl-SI"/>
+            </w:rPr>
+          </w:pPr>
+          <w:hyperlink w:anchor="_Toc44925159" w:history="1">
+            <w:r>
+              <w:rPr>
+                <w:rStyle w:val="Hiperpovezava"/>
+                <w:noProof/>
+                <w:lang w:val="sl-SI"/>
+              </w:rPr>
+              <w:t>2.2.3</w:t>
+            </w:r>
+            <w:r>
+              <w:rPr>
+                <w:rFonts w:cstheme="minorBidi"/>
+                <w:noProof/>
+                <w:lang w:val="sl-SI" w:eastAsia="sl-SI"/>
+              </w:rPr>
+              <w:tab/>
+            </w:r>
+            <w:r>
+              <w:rPr>
+                <w:rStyle w:val="Hiperpovezava"/>
+                <w:noProof/>
+                <w:lang w:val="sl-SI"/>
+              </w:rPr>
+              <w:t>Nizki stroški delovanja – plačaj kot porabiš</w:t>
+            </w:r>
+            <w:r>
+              <w:rPr>
+                <w:noProof/>
+                <w:webHidden/>
+              </w:rPr>
+              <w:tab/>
+            </w:r>
+            <w:r>
+              <w:rPr>
+                <w:noProof/>
+                <w:webHidden/>
+              </w:rPr>
+              <w:fldChar w:fldCharType="begin"/>
+            </w:r>
+            <w:r>
+              <w:rPr>
+                <w:noProof/>
+                <w:webHidden/>
+              </w:rPr>
+              <w:instrText xml:space="preserve"> PAGEREF _Toc44925159 \h </w:instrText>
+            </w:r>
+            <w:r>
+              <w:rPr>
+                <w:noProof/>
+                <w:webHidden/>
+              </w:rPr>
+            </w:r>
+            <w:r>
+              <w:rPr>
+                <w:noProof/>
+                <w:webHidden/>
+              </w:rPr>
+              <w:fldChar w:fldCharType="separate"/>
+            </w:r>
+            <w:r>
+              <w:rPr>
+                <w:noProof/>
+                <w:webHidden/>
+              </w:rPr>
+              <w:t>9</w:t>
+            </w:r>
+            <w:r>
+              <w:rPr>
+                <w:noProof/>
+                <w:webHidden/>
+              </w:rPr>
+              <w:fldChar w:fldCharType="end"/>
+            </w:r>
+          </w:hyperlink>
+        </w:p>
+        <w:p>
+          <w:pPr>
+            <w:pStyle w:val="Kazalovsebine3"/>
+            <w:tabs>
+              <w:tab w:val="left" w:pos="1320"/>
+              <w:tab w:val="right" w:leader="dot" w:pos="7926"/>
+            </w:tabs>
+            <w:rPr>
+              <w:rFonts w:cstheme="minorBidi"/>
+              <w:noProof/>
+              <w:lang w:val="sl-SI" w:eastAsia="sl-SI"/>
+            </w:rPr>
+          </w:pPr>
+          <w:hyperlink w:anchor="_Toc44925160" w:history="1">
+            <w:r>
+              <w:rPr>
+                <w:rStyle w:val="Hiperpovezava"/>
+                <w:noProof/>
+                <w:lang w:val="sl-SI"/>
+              </w:rPr>
+              <w:t>2.2.4</w:t>
+            </w:r>
+            <w:r>
+              <w:rPr>
+                <w:rFonts w:cstheme="minorBidi"/>
+                <w:noProof/>
+                <w:lang w:val="sl-SI" w:eastAsia="sl-SI"/>
+              </w:rPr>
+              <w:tab/>
+            </w:r>
+            <w:r>
+              <w:rPr>
+                <w:rStyle w:val="Hiperpovezava"/>
+                <w:noProof/>
+                <w:lang w:val="sl-SI"/>
+              </w:rPr>
+              <w:t>V splošnem se zmanjša kompleksnost aplikacije</w:t>
+            </w:r>
+            <w:r>
+              <w:rPr>
+                <w:noProof/>
+                <w:webHidden/>
+              </w:rPr>
+              <w:tab/>
+            </w:r>
+            <w:r>
+              <w:rPr>
+                <w:noProof/>
+                <w:webHidden/>
+              </w:rPr>
+              <w:fldChar w:fldCharType="begin"/>
+            </w:r>
+            <w:r>
+              <w:rPr>
+                <w:noProof/>
+                <w:webHidden/>
+              </w:rPr>
+              <w:instrText xml:space="preserve"> PAGEREF _Toc44925160 \h </w:instrText>
+            </w:r>
+            <w:r>
+              <w:rPr>
+                <w:noProof/>
+                <w:webHidden/>
+              </w:rPr>
+            </w:r>
+            <w:r>
+              <w:rPr>
+                <w:noProof/>
+                <w:webHidden/>
+              </w:rPr>
+              <w:fldChar w:fldCharType="separate"/>
+            </w:r>
+            <w:r>
+              <w:rPr>
+                <w:noProof/>
+                <w:webHidden/>
+              </w:rPr>
+              <w:t>11</w:t>
+            </w:r>
+            <w:r>
+              <w:rPr>
+                <w:noProof/>
+                <w:webHidden/>
+              </w:rPr>
+              <w:fldChar w:fldCharType="end"/>
+            </w:r>
+          </w:hyperlink>
+        </w:p>
+        <w:p>
+          <w:pPr>
+            <w:pStyle w:val="Kazalovsebine3"/>
+            <w:tabs>
+              <w:tab w:val="left" w:pos="1320"/>
+              <w:tab w:val="right" w:leader="dot" w:pos="7926"/>
+            </w:tabs>
+            <w:rPr>
+              <w:rFonts w:cstheme="minorBidi"/>
+              <w:noProof/>
+              <w:lang w:val="sl-SI" w:eastAsia="sl-SI"/>
+            </w:rPr>
+          </w:pPr>
+          <w:hyperlink w:anchor="_Toc44925161" w:history="1">
+            <w:r>
+              <w:rPr>
+                <w:rStyle w:val="Hiperpovezava"/>
+                <w:noProof/>
+                <w:lang w:val="sl-SI"/>
+              </w:rPr>
+              <w:t>2.2.5</w:t>
+            </w:r>
+            <w:r>
+              <w:rPr>
+                <w:rFonts w:cstheme="minorBidi"/>
+                <w:noProof/>
+                <w:lang w:val="sl-SI" w:eastAsia="sl-SI"/>
+              </w:rPr>
+              <w:tab/>
+            </w:r>
+            <w:r>
+              <w:rPr>
+                <w:rStyle w:val="Hiperpovezava"/>
+                <w:noProof/>
+                <w:lang w:val="sl-SI"/>
+              </w:rPr>
+              <w:t>Potrebno je utrditi varnost</w:t>
+            </w:r>
+            <w:r>
+              <w:rPr>
+                <w:noProof/>
+                <w:webHidden/>
+              </w:rPr>
+              <w:tab/>
+            </w:r>
+            <w:r>
+              <w:rPr>
+                <w:noProof/>
+                <w:webHidden/>
+              </w:rPr>
+              <w:fldChar w:fldCharType="begin"/>
+            </w:r>
+            <w:r>
+              <w:rPr>
+                <w:noProof/>
+                <w:webHidden/>
+              </w:rPr>
+              <w:instrText xml:space="preserve"> PAGEREF _Toc44925161 \h </w:instrText>
+            </w:r>
+            <w:r>
+              <w:rPr>
+                <w:noProof/>
+                <w:webHidden/>
+              </w:rPr>
+            </w:r>
+            <w:r>
+              <w:rPr>
+                <w:noProof/>
+                <w:webHidden/>
+              </w:rPr>
+              <w:fldChar w:fldCharType="separate"/>
+            </w:r>
+            <w:r>
+              <w:rPr>
+                <w:noProof/>
+                <w:webHidden/>
+              </w:rPr>
+              <w:t>11</w:t>
+            </w:r>
+            <w:r>
+              <w:rPr>
+                <w:noProof/>
+                <w:webHidden/>
+              </w:rPr>
+              <w:fldChar w:fldCharType="end"/>
+            </w:r>
+          </w:hyperlink>
+        </w:p>
+        <w:p>
+          <w:pPr>
+            <w:pStyle w:val="Kazalovsebine3"/>
+            <w:tabs>
+              <w:tab w:val="left" w:pos="1320"/>
+              <w:tab w:val="right" w:leader="dot" w:pos="7926"/>
+            </w:tabs>
+            <w:rPr>
+              <w:rFonts w:cstheme="minorBidi"/>
+              <w:noProof/>
+              <w:lang w:val="sl-SI" w:eastAsia="sl-SI"/>
+            </w:rPr>
+          </w:pPr>
+          <w:hyperlink w:anchor="_Toc44925162" w:history="1">
+            <w:r>
+              <w:rPr>
+                <w:rStyle w:val="Hiperpovezava"/>
+                <w:noProof/>
+                <w:lang w:val="sl-SI"/>
+              </w:rPr>
+              <w:t>2.2.6</w:t>
+            </w:r>
+            <w:r>
+              <w:rPr>
+                <w:rFonts w:cstheme="minorBidi"/>
+                <w:noProof/>
+                <w:lang w:val="sl-SI" w:eastAsia="sl-SI"/>
+              </w:rPr>
+              <w:tab/>
+            </w:r>
+            <w:r>
+              <w:rPr>
+                <w:rStyle w:val="Hiperpovezava"/>
+                <w:noProof/>
+                <w:lang w:val="sl-SI"/>
+              </w:rPr>
+              <w:t>Funkcije niso vedno idealne</w:t>
+            </w:r>
+            <w:r>
+              <w:rPr>
+                <w:noProof/>
+                <w:webHidden/>
+              </w:rPr>
+              <w:tab/>
+            </w:r>
+            <w:r>
+              <w:rPr>
+                <w:noProof/>
+                <w:webHidden/>
+              </w:rPr>
+              <w:fldChar w:fldCharType="begin"/>
+            </w:r>
+            <w:r>
+              <w:rPr>
+                <w:noProof/>
+                <w:webHidden/>
+              </w:rPr>
+              <w:instrText xml:space="preserve"> PAGEREF _Toc44925162 \h </w:instrText>
+            </w:r>
+            <w:r>
+              <w:rPr>
+                <w:noProof/>
+                <w:webHidden/>
+              </w:rPr>
+            </w:r>
+            <w:r>
+              <w:rPr>
+                <w:noProof/>
+                <w:webHidden/>
+              </w:rPr>
+              <w:fldChar w:fldCharType="separate"/>
+            </w:r>
+            <w:r>
+              <w:rPr>
+                <w:noProof/>
+                <w:webHidden/>
+              </w:rPr>
+              <w:t>12</w:t>
+            </w:r>
+            <w:r>
+              <w:rPr>
+                <w:noProof/>
+                <w:webHidden/>
+              </w:rPr>
+              <w:fldChar w:fldCharType="end"/>
+            </w:r>
+          </w:hyperlink>
+        </w:p>
+        <w:p>
+          <w:pPr>
+            <w:pStyle w:val="Kazalovsebine2"/>
+            <w:tabs>
+              <w:tab w:val="left" w:pos="880"/>
+              <w:tab w:val="right" w:leader="dot" w:pos="7926"/>
+            </w:tabs>
+            <w:rPr>
+              <w:rFonts w:asciiTheme="minorHAnsi" w:eastAsiaTheme="minorEastAsia" w:hAnsiTheme="minorHAnsi"/>
+              <w:noProof/>
+              <w:sz w:val="22"/>
+              <w:lang w:val="sl-SI" w:eastAsia="sl-SI"/>
+            </w:rPr>
+          </w:pPr>
+          <w:hyperlink w:anchor="_Toc44925163" w:history="1">
+            <w:r>
+              <w:rPr>
+                <w:rStyle w:val="Hiperpovezava"/>
+                <w:noProof/>
+                <w:lang w:val="sl-SI"/>
+              </w:rPr>
+              <w:t>2.3</w:t>
+            </w:r>
+            <w:r>
+              <w:rPr>
+                <w:rFonts w:asciiTheme="minorHAnsi" w:eastAsiaTheme="minorEastAsia" w:hAnsiTheme="minorHAnsi"/>
+                <w:noProof/>
+                <w:sz w:val="22"/>
+                <w:lang w:val="sl-SI" w:eastAsia="sl-SI"/>
+              </w:rPr>
+              <w:tab/>
+            </w:r>
+            <w:r>
+              <w:rPr>
+                <w:rStyle w:val="Hiperpovezava"/>
+                <w:noProof/>
+                <w:lang w:val="sl-SI"/>
+              </w:rPr>
+              <w:t xml:space="preserve">Enostranske </w:t>
+            </w:r>
+            <w:r>
+              <w:rPr>
+                <w:rStyle w:val="Hiperpovezava"/>
+                <w:noProof/>
+                <w:lang w:val="sl-SI"/>
+              </w:rPr>
+              <w:t>s</w:t>
+            </w:r>
+            <w:r>
+              <w:rPr>
+                <w:rStyle w:val="Hiperpovezava"/>
+                <w:noProof/>
+                <w:lang w:val="sl-SI"/>
+              </w:rPr>
+              <w:t>pletne aplikacije</w:t>
+            </w:r>
+            <w:r>
+              <w:rPr>
+                <w:noProof/>
+                <w:webHidden/>
+              </w:rPr>
+              <w:tab/>
+            </w:r>
+            <w:r>
+              <w:rPr>
+                <w:noProof/>
+                <w:webHidden/>
+              </w:rPr>
+              <w:fldChar w:fldCharType="begin"/>
+            </w:r>
+            <w:r>
+              <w:rPr>
+                <w:noProof/>
+                <w:webHidden/>
+              </w:rPr>
+              <w:instrText xml:space="preserve"> PAGEREF _Toc44925163 \h </w:instrText>
+            </w:r>
+            <w:r>
+              <w:rPr>
+                <w:noProof/>
+                <w:webHidden/>
+              </w:rPr>
+            </w:r>
+            <w:r>
+              <w:rPr>
+                <w:noProof/>
+                <w:webHidden/>
+              </w:rPr>
+              <w:fldChar w:fldCharType="separate"/>
+            </w:r>
+            <w:r>
+              <w:rPr>
+                <w:noProof/>
+                <w:webHidden/>
+              </w:rPr>
+              <w:t>12</w:t>
+            </w:r>
+            <w:r>
+              <w:rPr>
+                <w:noProof/>
+                <w:webHidden/>
+              </w:rPr>
+              <w:fldChar w:fldCharType="end"/>
+            </w:r>
+          </w:hyperlink>
+        </w:p>
+        <w:p>
+          <w:pPr>
+            <w:pStyle w:val="Kazalovsebine3"/>
+            <w:tabs>
+              <w:tab w:val="left" w:pos="1320"/>
+              <w:tab w:val="right" w:leader="dot" w:pos="7926"/>
+            </w:tabs>
+            <w:rPr>
+              <w:rFonts w:cstheme="minorBidi"/>
+              <w:noProof/>
+              <w:lang w:val="sl-SI" w:eastAsia="sl-SI"/>
+            </w:rPr>
+          </w:pPr>
+          <w:hyperlink w:anchor="_Toc44925164" w:history="1">
+            <w:r>
+              <w:rPr>
+                <w:rStyle w:val="Hiperpovezava"/>
+                <w:noProof/>
+                <w:lang w:val="sl-SI"/>
+              </w:rPr>
+              <w:t>2.3.1</w:t>
+            </w:r>
+            <w:r>
+              <w:rPr>
+                <w:rFonts w:cstheme="minorBidi"/>
+                <w:noProof/>
+                <w:lang w:val="sl-SI" w:eastAsia="sl-SI"/>
+              </w:rPr>
+              <w:tab/>
+            </w:r>
+            <w:r>
+              <w:rPr>
+                <w:rStyle w:val="Hiperpovezava"/>
+                <w:noProof/>
+                <w:lang w:val="sl-SI"/>
+              </w:rPr>
+              <w:t>Progresivne spletne aplikacije</w:t>
+            </w:r>
+            <w:r>
+              <w:rPr>
+                <w:noProof/>
+                <w:webHidden/>
+              </w:rPr>
+              <w:tab/>
+            </w:r>
+            <w:r>
+              <w:rPr>
+                <w:noProof/>
+                <w:webHidden/>
+              </w:rPr>
+              <w:fldChar w:fldCharType="begin"/>
+            </w:r>
+            <w:r>
+              <w:rPr>
+                <w:noProof/>
+                <w:webHidden/>
+              </w:rPr>
+              <w:instrText xml:space="preserve"> PAGEREF _Toc44925164 \h </w:instrText>
+            </w:r>
+            <w:r>
+              <w:rPr>
+                <w:noProof/>
+                <w:webHidden/>
+              </w:rPr>
+            </w:r>
+            <w:r>
+              <w:rPr>
+                <w:noProof/>
+                <w:webHidden/>
+              </w:rPr>
+              <w:fldChar w:fldCharType="separate"/>
+            </w:r>
+            <w:r>
+              <w:rPr>
+                <w:noProof/>
+                <w:webHidden/>
+              </w:rPr>
+              <w:t>13</w:t>
+            </w:r>
+            <w:r>
+              <w:rPr>
+                <w:noProof/>
+                <w:webHidden/>
+              </w:rPr>
+              <w:fldChar w:fldCharType="end"/>
+            </w:r>
+          </w:hyperlink>
+        </w:p>
+        <w:p>
+          <w:pPr>
+            <w:pStyle w:val="Kazalovsebine3"/>
+            <w:tabs>
+              <w:tab w:val="left" w:pos="1320"/>
+              <w:tab w:val="right" w:leader="dot" w:pos="7926"/>
+            </w:tabs>
+            <w:rPr>
+              <w:rFonts w:cstheme="minorBidi"/>
+              <w:noProof/>
+              <w:lang w:val="sl-SI" w:eastAsia="sl-SI"/>
+            </w:rPr>
+          </w:pPr>
+          <w:hyperlink w:anchor="_Toc44925165" w:history="1">
+            <w:r>
+              <w:rPr>
+                <w:rStyle w:val="Hiperpovezava"/>
+                <w:noProof/>
+                <w:lang w:val="en-GB"/>
+              </w:rPr>
+              <w:t>2.3.2</w:t>
+            </w:r>
+            <w:r>
+              <w:rPr>
+                <w:rFonts w:cstheme="minorBidi"/>
+                <w:noProof/>
+                <w:lang w:val="sl-SI" w:eastAsia="sl-SI"/>
+              </w:rPr>
+              <w:tab/>
+            </w:r>
+            <w:r>
+              <w:rPr>
+                <w:rStyle w:val="Hiperpovezava"/>
+                <w:noProof/>
+                <w:lang w:val="en-GB"/>
+              </w:rPr>
+              <w:t>React</w:t>
+            </w:r>
+            <w:r>
+              <w:rPr>
+                <w:noProof/>
+                <w:webHidden/>
+              </w:rPr>
+              <w:tab/>
+            </w:r>
+            <w:r>
+              <w:rPr>
+                <w:noProof/>
+                <w:webHidden/>
+              </w:rPr>
+              <w:fldChar w:fldCharType="begin"/>
+            </w:r>
+            <w:r>
+              <w:rPr>
+                <w:noProof/>
+                <w:webHidden/>
+              </w:rPr>
+              <w:instrText xml:space="preserve"> PAGEREF _Toc44925165 \h </w:instrText>
+            </w:r>
+            <w:r>
+              <w:rPr>
+                <w:noProof/>
+                <w:webHidden/>
+              </w:rPr>
+            </w:r>
+            <w:r>
+              <w:rPr>
+                <w:noProof/>
+                <w:webHidden/>
+              </w:rPr>
+              <w:fldChar w:fldCharType="separate"/>
+            </w:r>
+            <w:r>
+              <w:rPr>
+                <w:noProof/>
+                <w:webHidden/>
+              </w:rPr>
+              <w:t>14</w:t>
             </w:r>
             <w:r>
               <w:rPr>
@@ -1222,23 +2474,23 @@
               <w:rFonts w:asciiTheme="minorHAnsi" w:eastAsiaTheme="minorEastAsia" w:hAnsiTheme="minorHAnsi"/>
               <w:noProof/>
               <w:sz w:val="22"/>
-              <w:lang w:eastAsia="en-SI"/>
+              <w:lang w:val="sl-SI" w:eastAsia="sl-SI"/>
             </w:rPr>
           </w:pPr>
-          <w:hyperlink w:anchor="_Toc44000559" w:history="1">
+          <w:hyperlink w:anchor="_Toc44925166" w:history="1">
             <w:r>
               <w:rPr>
                 <w:rStyle w:val="Hiperpovezava"/>
                 <w:noProof/>
               </w:rPr>
-              <w:t>3.</w:t>
+              <w:t>3</w:t>
             </w:r>
             <w:r>
               <w:rPr>
                 <w:rFonts w:asciiTheme="minorHAnsi" w:eastAsiaTheme="minorEastAsia" w:hAnsiTheme="minorHAnsi"/>
                 <w:noProof/>
                 <w:sz w:val="22"/>
-                <w:lang w:eastAsia="en-SI"/>
+                <w:lang w:val="sl-SI" w:eastAsia="sl-SI"/>
               </w:rPr>
               <w:tab/>
             </w:r>
@@ -1247,7 +2499,7 @@
                 <w:rStyle w:val="Hiperpovezava"/>
                 <w:noProof/>
               </w:rPr>
-              <w:t>VIRI IN LITERATURA</w:t>
+              <w:t>Viri in Literatura</w:t>
             </w:r>
             <w:r>
               <w:rPr>
@@ -1268,7 +2520,7 @@
                 <w:noProof/>
                 <w:webHidden/>
               </w:rPr>
-              <w:instrText xml:space="preserve"> PAGEREF _Toc44000559 \h </w:instrText>
+              <w:instrText xml:space="preserve"> PAGEREF _Toc44925166 \h </w:instrText>
             </w:r>
             <w:r>
               <w:rPr>
@@ -1288,78 +2540,7 @@
                 <w:noProof/>
                 <w:webHidden/>
               </w:rPr>
-              <w:t>6</w:t>
-            </w:r>
-            <w:r>
-              <w:rPr>
-                <w:noProof/>
-                <w:webHidden/>
-              </w:rPr>
-              <w:fldChar w:fldCharType="end"/>
-            </w:r>
-          </w:hyperlink>
-        </w:p>
-        <w:p>
-          <w:pPr>
-            <w:pStyle w:val="Kazalovsebine1"/>
-            <w:tabs>
-              <w:tab w:val="right" w:leader="dot" w:pos="7926"/>
-            </w:tabs>
-            <w:rPr>
-              <w:rFonts w:asciiTheme="minorHAnsi" w:eastAsiaTheme="minorEastAsia" w:hAnsiTheme="minorHAnsi"/>
-              <w:noProof/>
-              <w:sz w:val="22"/>
-              <w:lang w:eastAsia="en-SI"/>
-            </w:rPr>
-          </w:pPr>
-          <w:hyperlink w:anchor="_Toc44000560" w:history="1">
-            <w:r>
-              <w:rPr>
-                <w:rStyle w:val="Hiperpovezava"/>
-                <w:noProof/>
-              </w:rPr>
-              <w:t>References</w:t>
-            </w:r>
-            <w:r>
-              <w:rPr>
-                <w:noProof/>
-                <w:webHidden/>
-              </w:rPr>
-              <w:tab/>
-            </w:r>
-            <w:r>
-              <w:rPr>
-                <w:noProof/>
-                <w:webHidden/>
-              </w:rPr>
-              <w:fldChar w:fldCharType="begin"/>
-            </w:r>
-            <w:r>
-              <w:rPr>
-                <w:noProof/>
-                <w:webHidden/>
-              </w:rPr>
-              <w:instrText xml:space="preserve"> PAGEREF _Toc44000560 \h </w:instrText>
-            </w:r>
-            <w:r>
-              <w:rPr>
-                <w:noProof/>
-                <w:webHidden/>
-              </w:rPr>
-            </w:r>
-            <w:r>
-              <w:rPr>
-                <w:noProof/>
-                <w:webHidden/>
-              </w:rPr>
-              <w:fldChar w:fldCharType="separate"/>
-            </w:r>
-            <w:r>
-              <w:rPr>
-                <w:noProof/>
-                <w:webHidden/>
-              </w:rPr>
-              <w:t>6</w:t>
+              <w:t>15</w:t>
             </w:r>
             <w:r>
               <w:rPr>
@@ -1989,25 +3170,7 @@
                 <w:iCs/>
                 <w:lang w:val="en-GB"/>
               </w:rPr>
-              <w:t xml:space="preserve">Hyper Text </w:t>
-            </w:r>
-            <w:proofErr w:type="spellStart"/>
-            <w:r>
-              <w:rPr>
-                <w:i/>
-                <w:iCs/>
-                <w:lang w:val="en-GB"/>
-              </w:rPr>
-              <w:t>Markup</w:t>
-            </w:r>
-            <w:proofErr w:type="spellEnd"/>
-            <w:r>
-              <w:rPr>
-                <w:i/>
-                <w:iCs/>
-                <w:lang w:val="en-GB"/>
-              </w:rPr>
-              <w:t xml:space="preserve"> Language</w:t>
+              <w:t>Hyper Text Markup Language</w:t>
             </w:r>
           </w:p>
         </w:tc>
@@ -2133,25 +3296,7 @@
                 <w:iCs/>
                 <w:lang w:val="en-GB"/>
               </w:rPr>
-              <w:t xml:space="preserve">Extensible </w:t>
-            </w:r>
-            <w:proofErr w:type="spellStart"/>
-            <w:r>
-              <w:rPr>
-                <w:i/>
-                <w:iCs/>
-                <w:lang w:val="en-GB"/>
-              </w:rPr>
-              <w:t>Markup</w:t>
-            </w:r>
-            <w:proofErr w:type="spellEnd"/>
-            <w:r>
-              <w:rPr>
-                <w:i/>
-                <w:iCs/>
-                <w:lang w:val="en-GB"/>
-              </w:rPr>
-              <w:t xml:space="preserve"> Language</w:t>
+              <w:t>Extensible Markup Language</w:t>
             </w:r>
           </w:p>
         </w:tc>
@@ -2309,6 +3454,12 @@
                 <w:lang w:val="en-GB"/>
               </w:rPr>
             </w:pPr>
+            <w:r>
+              <w:rPr>
+                <w:lang w:val="en-GB"/>
+              </w:rPr>
+              <w:t>DOM</w:t>
+            </w:r>
           </w:p>
         </w:tc>
         <w:tc>
@@ -2323,6 +3474,56 @@
                 <w:lang w:val="en-GB"/>
               </w:rPr>
             </w:pPr>
+            <w:r>
+              <w:rPr>
+                <w:i/>
+                <w:iCs/>
+                <w:lang w:val="en-GB"/>
+              </w:rPr>
+              <w:t>Document Object Model</w:t>
+            </w:r>
+          </w:p>
+        </w:tc>
+      </w:tr>
+      <w:tr>
+        <w:tc>
+          <w:tcPr>
+            <w:tcW w:w="2263" w:type="dxa"/>
+          </w:tcPr>
+          <w:p>
+            <w:pPr>
+              <w:rPr>
+                <w:lang w:val="en-GB"/>
+              </w:rPr>
+            </w:pPr>
+            <w:r>
+              <w:rPr>
+                <w:lang w:val="en-GB"/>
+              </w:rPr>
+              <w:t>JSX</w:t>
+            </w:r>
+          </w:p>
+        </w:tc>
+        <w:tc>
+          <w:tcPr>
+            <w:tcW w:w="5663" w:type="dxa"/>
+          </w:tcPr>
+          <w:p>
+            <w:pPr>
+              <w:rPr>
+                <w:i/>
+                <w:iCs/>
+                <w:lang w:val="en-GB"/>
+              </w:rPr>
+            </w:pPr>
+            <w:r>
+              <w:rPr>
+                <w:i/>
+                <w:iCs/>
+                <w:lang w:val="en-GB"/>
+              </w:rPr>
+              <w:t>JavaScript XML</w:t>
+            </w:r>
           </w:p>
         </w:tc>
       </w:tr>
@@ -2346,7 +3547,7 @@
       <w:pPr>
         <w:pStyle w:val="Naslov1"/>
       </w:pPr>
-      <w:bookmarkStart w:id="3" w:name="_Toc44000553"/>
+      <w:bookmarkStart w:id="3" w:name="_Toc44925146"/>
       <w:r>
         <w:lastRenderedPageBreak/>
         <w:t>UVOD</w:t>
@@ -2397,7 +3598,7 @@
           <w:lang w:val="sl-SI"/>
         </w:rPr>
       </w:pPr>
-      <w:bookmarkStart w:id="4" w:name="_Toc44000554"/>
+      <w:bookmarkStart w:id="4" w:name="_Toc44925147"/>
       <w:r>
         <w:rPr>
           <w:lang w:val="sl-SI"/>
@@ -2447,7 +3648,7 @@
           <w:lang w:val="sl-SI"/>
         </w:rPr>
       </w:pPr>
-      <w:bookmarkStart w:id="5" w:name="_Toc44000555"/>
+      <w:bookmarkStart w:id="5" w:name="_Toc44925148"/>
       <w:r>
         <w:rPr>
           <w:lang w:val="sl-SI"/>
@@ -2543,7 +3744,7 @@
           <w:lang w:val="sl-SI"/>
         </w:rPr>
       </w:pPr>
-      <w:bookmarkStart w:id="6" w:name="_Toc44000556"/>
+      <w:bookmarkStart w:id="6" w:name="_Toc44925149"/>
       <w:r>
         <w:rPr>
           <w:lang w:val="sl-SI"/>
@@ -2562,49 +3763,7 @@
         <w:rPr>
           <w:lang w:val="sl-SI"/>
         </w:rPr>
-        <w:t xml:space="preserve">Predpostavili bomo, da se za enostransko aplikacijo uporabi knjižnico </w:t>
-      </w:r>
-      <w:proofErr w:type="spellStart"/>
-      <w:r>
-        <w:rPr>
-          <w:lang w:val="sl-SI"/>
-        </w:rPr>
-        <w:t>React</w:t>
-      </w:r>
-      <w:proofErr w:type="spellEnd"/>
-      <w:r>
-        <w:rPr>
-          <w:lang w:val="sl-SI"/>
-        </w:rPr>
-        <w:t xml:space="preserve">, in da je v drugih enostranskih ogrodjih stvar podobna.  </w:t>
-      </w:r>
-      <w:proofErr w:type="spellStart"/>
-      <w:r>
-        <w:rPr>
-          <w:lang w:val="sl-SI"/>
-        </w:rPr>
-        <w:t>T.i</w:t>
-      </w:r>
-      <w:proofErr w:type="spellEnd"/>
-      <w:r>
-        <w:rPr>
-          <w:lang w:val="sl-SI"/>
-        </w:rPr>
-        <w:t xml:space="preserve">. </w:t>
-      </w:r>
-      <w:proofErr w:type="spellStart"/>
-      <w:r>
-        <w:rPr>
-          <w:lang w:val="sl-SI"/>
-        </w:rPr>
-        <w:t>Serverless</w:t>
-      </w:r>
-      <w:proofErr w:type="spellEnd"/>
-      <w:r>
-        <w:rPr>
-          <w:lang w:val="sl-SI"/>
-        </w:rPr>
-        <w:t xml:space="preserve"> zaledni sistem bo konkretiziran z rešitvijo</w:t>
+        <w:t>Predpostavili bomo, da se za enostransko aplikacijo uporabi knjižnico React, in da je v drugih enostranskih ogrodjih stvar podobna.  T.i. Serverless zaledni sistem bo konkretiziran z rešitvijo</w:t>
       </w:r>
       <w:r>
         <w:rPr>
@@ -2616,69 +3775,13 @@
         <w:rPr>
           <w:lang w:val="sl-SI"/>
         </w:rPr>
-        <w:t xml:space="preserve">. Primerjali bomo naslednje predstavnike zalednih sistemov – lastne REST rešitve, Amazon </w:t>
-      </w:r>
-      <w:proofErr w:type="spellStart"/>
-      <w:r>
-        <w:rPr>
-          <w:lang w:val="sl-SI"/>
-        </w:rPr>
-        <w:t>Web</w:t>
-      </w:r>
-      <w:proofErr w:type="spellEnd"/>
-      <w:r>
-        <w:rPr>
-          <w:lang w:val="sl-SI"/>
-        </w:rPr>
-        <w:t xml:space="preserve"> </w:t>
-      </w:r>
-      <w:proofErr w:type="spellStart"/>
-      <w:r>
-        <w:rPr>
-          <w:lang w:val="sl-SI"/>
-        </w:rPr>
-        <w:t>Services</w:t>
-      </w:r>
-      <w:proofErr w:type="spellEnd"/>
-      <w:r>
-        <w:rPr>
-          <w:lang w:val="sl-SI"/>
-        </w:rPr>
-        <w:t xml:space="preserve"> in Google </w:t>
-      </w:r>
-      <w:proofErr w:type="spellStart"/>
-      <w:r>
-        <w:rPr>
-          <w:lang w:val="sl-SI"/>
-        </w:rPr>
-        <w:t>Firebase</w:t>
-      </w:r>
-      <w:proofErr w:type="spellEnd"/>
-      <w:r>
-        <w:rPr>
-          <w:lang w:val="sl-SI"/>
-        </w:rPr>
-        <w:t>.</w:t>
-      </w:r>
-      <w:r>
-        <w:rPr>
-          <w:lang w:val="sl-SI"/>
-        </w:rPr>
-        <w:t xml:space="preserve"> Namestitev v realni svet se bo izvedena za </w:t>
-      </w:r>
-      <w:proofErr w:type="spellStart"/>
-      <w:r>
-        <w:rPr>
-          <w:lang w:val="sl-SI"/>
-        </w:rPr>
-        <w:t>Docker</w:t>
-      </w:r>
-      <w:proofErr w:type="spellEnd"/>
-      <w:r>
-        <w:rPr>
-          <w:lang w:val="sl-SI"/>
-        </w:rPr>
-        <w:t xml:space="preserve"> zabojniki.</w:t>
+        <w:t>. Primerjali bomo naslednje predstavnike zalednih sistemov – lastne REST rešitve, Amazon Web Services in Google Firebase.</w:t>
+      </w:r>
+      <w:r>
+        <w:rPr>
+          <w:lang w:val="sl-SI"/>
+        </w:rPr>
+        <w:t xml:space="preserve"> Namestitev v realni svet se bo izvedena za Docker zabojniki.</w:t>
       </w:r>
     </w:p>
     <w:p>
@@ -2700,7 +3803,7 @@
       <w:pPr>
         <w:pStyle w:val="Naslov1"/>
       </w:pPr>
-      <w:bookmarkStart w:id="7" w:name="_Toc44000557"/>
+      <w:bookmarkStart w:id="7" w:name="_Toc44925150"/>
       <w:r>
         <w:lastRenderedPageBreak/>
         <w:t xml:space="preserve">SAMOPOSTREŽNI </w:t>
@@ -2772,7 +3875,6 @@
           <w:id w:val="-793061048"/>
           <w:citation/>
         </w:sdtPr>
-        <w:sdtEndPr/>
         <w:sdtContent>
           <w:r>
             <w:rPr>
@@ -2815,7 +3917,6 @@
           <w:id w:val="-532812168"/>
           <w:citation/>
         </w:sdtPr>
-        <w:sdtEndPr/>
         <w:sdtContent>
           <w:r>
             <w:rPr>
@@ -2865,7 +3966,6 @@
           <w:id w:val="-1388027865"/>
           <w:citation/>
         </w:sdtPr>
-        <w:sdtEndPr/>
         <w:sdtContent>
           <w:r>
             <w:rPr>
@@ -2921,7 +4021,6 @@
           <w:id w:val="-1642569785"/>
           <w:citation/>
         </w:sdtPr>
-        <w:sdtEndPr/>
         <w:sdtContent>
           <w:r>
             <w:rPr>
@@ -3001,14 +4100,12 @@
         </w:rPr>
         <w:t xml:space="preserve">Ko je tržišče pokazalo interes so se poslovnemu modelu pridružili še ostali tehnološki orjaki, Microsoft s svojimi ti. </w:t>
       </w:r>
-      <w:proofErr w:type="spellStart"/>
       <w:r>
         <w:rPr>
           <w:lang w:val="sl-SI"/>
         </w:rPr>
         <w:t>Azure</w:t>
       </w:r>
-      <w:proofErr w:type="spellEnd"/>
       <w:r>
         <w:rPr>
           <w:i/>
@@ -3017,14 +4114,12 @@
         </w:rPr>
         <w:t xml:space="preserve"> </w:t>
       </w:r>
-      <w:proofErr w:type="spellStart"/>
       <w:r>
         <w:rPr>
           <w:lang w:val="sl-SI"/>
         </w:rPr>
         <w:t>Functions</w:t>
       </w:r>
-      <w:proofErr w:type="spellEnd"/>
       <w:r>
         <w:rPr>
           <w:lang w:val="sl-SI"/>
@@ -3039,14 +4134,12 @@
         </w:rPr>
         <w:t xml:space="preserve">Google </w:t>
       </w:r>
-      <w:proofErr w:type="spellStart"/>
       <w:r>
         <w:rPr>
           <w:lang w:val="sl-SI"/>
         </w:rPr>
         <w:t>Cloud</w:t>
       </w:r>
-      <w:proofErr w:type="spellEnd"/>
       <w:r>
         <w:rPr>
           <w:i/>
@@ -3055,56 +4148,36 @@
         </w:rPr>
         <w:t xml:space="preserve"> </w:t>
       </w:r>
-      <w:proofErr w:type="spellStart"/>
       <w:r>
         <w:rPr>
           <w:lang w:val="sl-SI"/>
         </w:rPr>
         <w:t>Functions</w:t>
       </w:r>
-      <w:proofErr w:type="spellEnd"/>
-      <w:r>
-        <w:rPr>
-          <w:lang w:val="sl-SI"/>
-        </w:rPr>
-        <w:t xml:space="preserve"> – oba leta 2016. Sledila sta še Oracle-</w:t>
-      </w:r>
-      <w:proofErr w:type="spellStart"/>
-      <w:r>
-        <w:rPr>
-          <w:lang w:val="sl-SI"/>
-        </w:rPr>
-        <w:t>ova</w:t>
-      </w:r>
-      <w:proofErr w:type="spellEnd"/>
-      <w:r>
-        <w:rPr>
-          <w:lang w:val="sl-SI"/>
-        </w:rPr>
-        <w:t xml:space="preserve"> </w:t>
-      </w:r>
-      <w:proofErr w:type="spellStart"/>
+      <w:r>
+        <w:rPr>
+          <w:lang w:val="sl-SI"/>
+        </w:rPr>
+        <w:t xml:space="preserve"> – oba leta 2016. Sledila sta še Oracle-ova </w:t>
+      </w:r>
       <w:r>
         <w:rPr>
           <w:lang w:val="sl-SI"/>
         </w:rPr>
         <w:t>Fn</w:t>
       </w:r>
-      <w:proofErr w:type="spellEnd"/>
       <w:r>
         <w:rPr>
           <w:lang w:val="sl-SI"/>
         </w:rPr>
         <w:t xml:space="preserve"> in IBM-ov </w:t>
       </w:r>
-      <w:proofErr w:type="spellStart"/>
       <w:r>
         <w:rPr>
           <w:lang w:val="sl-SI"/>
         </w:rPr>
         <w:t>OpenWhisk</w:t>
       </w:r>
-      <w:proofErr w:type="spellEnd"/>
       <w:r>
         <w:rPr>
           <w:lang w:val="sl-SI"/>
@@ -3118,61 +4191,29 @@
         <w:lastRenderedPageBreak/>
         <w:t xml:space="preserve">sisteme, kot </w:t>
       </w:r>
-      <w:proofErr w:type="spellStart"/>
       <w:r>
         <w:rPr>
           <w:lang w:val="sl-SI"/>
         </w:rPr>
         <w:t>Serverless</w:t>
       </w:r>
-      <w:proofErr w:type="spellEnd"/>
       <w:r>
         <w:rPr>
           <w:lang w:val="sl-SI"/>
         </w:rPr>
         <w:t xml:space="preserve"> in </w:t>
       </w:r>
-      <w:proofErr w:type="spellStart"/>
       <w:r>
         <w:rPr>
           <w:lang w:val="sl-SI"/>
         </w:rPr>
         <w:t>Kubernetes</w:t>
       </w:r>
-      <w:proofErr w:type="spellEnd"/>
-      <w:r>
-        <w:rPr>
-          <w:lang w:val="sl-SI"/>
-        </w:rPr>
-        <w:t xml:space="preserve">, ki sta neodvisna od oblačnih ponudnikov in neodvisno delujeta v </w:t>
-      </w:r>
-      <w:proofErr w:type="spellStart"/>
-      <w:r>
-        <w:rPr>
-          <w:lang w:val="sl-SI"/>
-        </w:rPr>
-        <w:t>Docker</w:t>
-      </w:r>
-      <w:proofErr w:type="spellEnd"/>
-      <w:r>
-        <w:rPr>
-          <w:lang w:val="sl-SI"/>
-        </w:rPr>
-        <w:t xml:space="preserve"> in </w:t>
-      </w:r>
-      <w:proofErr w:type="spellStart"/>
-      <w:r>
-        <w:rPr>
-          <w:lang w:val="sl-SI"/>
-        </w:rPr>
-        <w:t>Kubernetes</w:t>
-      </w:r>
-      <w:proofErr w:type="spellEnd"/>
-      <w:r>
-        <w:rPr>
-          <w:lang w:val="sl-SI"/>
-        </w:rPr>
-        <w:t xml:space="preserve"> zabojnikih.</w:t>
+      <w:r>
+        <w:rPr>
+          <w:lang w:val="sl-SI"/>
+        </w:rPr>
+        <w:t>, ki sta neodvisna od oblačnih ponudnikov in neodvisno delujeta v Docker in Kubernetes zabojnikih.</w:t>
       </w:r>
     </w:p>
     <w:p>
@@ -3182,7 +4223,7 @@
           <w:lang w:val="sl-SI"/>
         </w:rPr>
       </w:pPr>
-      <w:bookmarkStart w:id="8" w:name="_Toc44000558"/>
+      <w:bookmarkStart w:id="8" w:name="_Toc44925151"/>
       <w:r>
         <w:rPr>
           <w:lang w:val="sl-SI"/>
@@ -3211,7 +4252,6 @@
           <w:id w:val="1630582744"/>
           <w:citation/>
         </w:sdtPr>
-        <w:sdtEndPr/>
         <w:sdtContent>
           <w:r>
             <w:rPr>
@@ -3254,12 +4294,14 @@
           <w:lang w:val="sl-SI"/>
         </w:rPr>
       </w:pPr>
+      <w:bookmarkStart w:id="9" w:name="_Toc44925152"/>
       <w:r>
         <w:rPr>
           <w:lang w:val="sl-SI"/>
         </w:rPr>
         <w:t>Infrastruktura kot storitev</w:t>
       </w:r>
+      <w:bookmarkEnd w:id="9"/>
     </w:p>
     <w:p>
       <w:pPr>
@@ -3299,12 +4341,14 @@
           <w:lang w:val="sl-SI"/>
         </w:rPr>
       </w:pPr>
+      <w:bookmarkStart w:id="10" w:name="_Toc44925153"/>
       <w:r>
         <w:rPr>
           <w:lang w:val="sl-SI"/>
         </w:rPr>
         <w:t>Okolje kot storitev</w:t>
       </w:r>
+      <w:bookmarkEnd w:id="10"/>
     </w:p>
     <w:p>
       <w:pPr>
@@ -3359,6 +4403,7 @@
           <w:lang w:val="sl-SI"/>
         </w:rPr>
       </w:pPr>
+      <w:bookmarkStart w:id="11" w:name="_Toc44925154"/>
       <w:r>
         <w:rPr>
           <w:lang w:val="sl-SI"/>
@@ -3366,6 +4411,7 @@
         <w:lastRenderedPageBreak/>
         <w:t>Samopostrežne oblačne rešitve</w:t>
       </w:r>
+      <w:bookmarkEnd w:id="11"/>
     </w:p>
     <w:p>
       <w:pPr>
@@ -3453,63 +4499,7 @@
         <w:rPr>
           <w:lang w:val="sl-SI"/>
         </w:rPr>
-        <w:t xml:space="preserve"> BaaS rešitve so popolnoma spletno gostovane, kot na primer Google-ov </w:t>
-      </w:r>
-      <w:proofErr w:type="spellStart"/>
-      <w:r>
-        <w:rPr>
-          <w:lang w:val="sl-SI"/>
-        </w:rPr>
-        <w:t>Firebase</w:t>
-      </w:r>
-      <w:proofErr w:type="spellEnd"/>
-      <w:r>
-        <w:rPr>
-          <w:lang w:val="sl-SI"/>
-        </w:rPr>
-        <w:t xml:space="preserve"> in Microsoft-ov </w:t>
-      </w:r>
-      <w:proofErr w:type="spellStart"/>
-      <w:r>
-        <w:rPr>
-          <w:lang w:val="sl-SI"/>
-        </w:rPr>
-        <w:t>Azure</w:t>
-      </w:r>
-      <w:proofErr w:type="spellEnd"/>
-      <w:r>
-        <w:rPr>
-          <w:lang w:val="sl-SI"/>
-        </w:rPr>
-        <w:t xml:space="preserve"> </w:t>
-      </w:r>
-      <w:proofErr w:type="spellStart"/>
-      <w:r>
-        <w:rPr>
-          <w:lang w:val="sl-SI"/>
-        </w:rPr>
-        <w:t>Mobile</w:t>
-      </w:r>
-      <w:proofErr w:type="spellEnd"/>
-      <w:r>
-        <w:rPr>
-          <w:lang w:val="sl-SI"/>
-        </w:rPr>
-        <w:t xml:space="preserve"> </w:t>
-      </w:r>
-      <w:proofErr w:type="spellStart"/>
-      <w:r>
-        <w:rPr>
-          <w:lang w:val="sl-SI"/>
-        </w:rPr>
-        <w:t>App</w:t>
-      </w:r>
-      <w:proofErr w:type="spellEnd"/>
-      <w:r>
-        <w:rPr>
-          <w:lang w:val="sl-SI"/>
-        </w:rPr>
-        <w:t xml:space="preserve"> storitev, itd. te ponujajo sklop funkcionalnosti kot so shranjevanje podatkov, overitev, obvestila itd. Na drugi strani pa FaaS izvaja funkcije, zasnovane s strani razvijalcev z uporabo programskih jezikov kot so C#, Python, itd. Te funkcije so izvedene na osnovi dogodkovno-vodenega modela s pomočjo prožilcev.</w:t>
+        <w:t xml:space="preserve"> BaaS rešitve so popolnoma spletno gostovane, kot na primer Google-ov Firebase in Microsoft-ov Azure Mobile App storitev, itd. te ponujajo sklop funkcionalnosti kot so shranjevanje podatkov, overitev, obvestila itd. Na drugi strani pa FaaS izvaja funkcije, zasnovane s strani razvijalcev z uporabo programskih jezikov kot so C#, Python, itd. Te funkcije so izvedene na osnovi dogodkovno-vodenega modela s pomočjo prožilcev.</w:t>
       </w:r>
     </w:p>
     <w:p>
@@ -3519,12 +4509,14 @@
           <w:lang w:val="sl-SI"/>
         </w:rPr>
       </w:pPr>
+      <w:bookmarkStart w:id="12" w:name="_Toc44925155"/>
       <w:r>
         <w:rPr>
           <w:lang w:val="sl-SI"/>
         </w:rPr>
         <w:t>Funkcija kot storitev</w:t>
       </w:r>
+      <w:bookmarkEnd w:id="12"/>
     </w:p>
     <w:p>
       <w:pPr>
@@ -3639,7 +4631,7 @@
       <w:pPr>
         <w:pStyle w:val="PictureCaption"/>
       </w:pPr>
-      <w:bookmarkStart w:id="9" w:name="_Toc44026261"/>
+      <w:bookmarkStart w:id="13" w:name="_Toc44026261"/>
       <w:r>
         <w:t xml:space="preserve">Slika </w:t>
       </w:r>
@@ -3691,7 +4683,7 @@
       <w:r>
         <w:t>Razlike med monolitnimi, mikrostoritvenimi in FaaS modeli</w:t>
       </w:r>
-      <w:bookmarkEnd w:id="9"/>
+      <w:bookmarkEnd w:id="13"/>
     </w:p>
     <w:p>
       <w:pPr>
@@ -3733,21 +4725,7 @@
         <w:rPr>
           <w:lang w:val="sl-SI"/>
         </w:rPr>
-        <w:t xml:space="preserve"> Microsoft </w:t>
-      </w:r>
-      <w:proofErr w:type="spellStart"/>
-      <w:r>
-        <w:rPr>
-          <w:lang w:val="sl-SI"/>
-        </w:rPr>
-        <w:t>Azure</w:t>
-      </w:r>
-      <w:proofErr w:type="spellEnd"/>
-      <w:r>
-        <w:rPr>
-          <w:lang w:val="sl-SI"/>
-        </w:rPr>
-        <w:t xml:space="preserve"> z prej omenjenimi strategijami oblačnega računalništva.</w:t>
+        <w:t xml:space="preserve"> Microsoft Azure z prej omenjenimi strategijami oblačnega računalništva.</w:t>
       </w:r>
     </w:p>
     <w:p>
@@ -3845,15 +4823,7 @@
         <w:fldChar w:fldCharType="end"/>
       </w:r>
       <w:r>
-        <w:t xml:space="preserve">: Oblačne storitve Microsoft </w:t>
-      </w:r>
-      <w:proofErr w:type="spellStart"/>
-      <w:r>
-        <w:t>Azure</w:t>
-      </w:r>
-      <w:proofErr w:type="spellEnd"/>
-      <w:r>
-        <w:t xml:space="preserve"> z različnimi modeli oblačnega računalništva</w:t>
+        <w:t>: Oblačne storitve Microsoft Azure z različnimi modeli oblačnega računalništva</w:t>
       </w:r>
     </w:p>
     <w:p>
@@ -3863,12 +4833,14 @@
           <w:lang w:val="sl-SI"/>
         </w:rPr>
       </w:pPr>
+      <w:bookmarkStart w:id="14" w:name="_Toc44925156"/>
       <w:r>
         <w:rPr>
           <w:lang w:val="sl-SI"/>
         </w:rPr>
         <w:t>Prednosti in omejitve samopostrežnih zalednih sistemov</w:t>
       </w:r>
+      <w:bookmarkEnd w:id="14"/>
     </w:p>
     <w:p>
       <w:pPr>
@@ -4182,7 +5154,6 @@
           <w:id w:val="107632267"/>
           <w:citation/>
         </w:sdtPr>
-        <w:sdtEndPr/>
         <w:sdtContent>
           <w:r>
             <w:rPr>
@@ -4232,7 +5203,6 @@
           <w:id w:val="1705358117"/>
           <w:citation/>
         </w:sdtPr>
-        <w:sdtEndPr/>
         <w:sdtContent>
           <w:r>
             <w:rPr>
@@ -4282,12 +5252,14 @@
           <w:lang w:val="sl-SI"/>
         </w:rPr>
       </w:pPr>
+      <w:bookmarkStart w:id="15" w:name="_Toc44925157"/>
       <w:r>
         <w:rPr>
           <w:lang w:val="sl-SI"/>
         </w:rPr>
         <w:t>Najboljša samostojna razširljivost ob velikih bremenih</w:t>
       </w:r>
+      <w:bookmarkEnd w:id="15"/>
     </w:p>
     <w:p>
       <w:pPr>
@@ -4322,7 +5294,6 @@
           <w:id w:val="-1947689201"/>
           <w:citation/>
         </w:sdtPr>
-        <w:sdtEndPr/>
         <w:sdtContent>
           <w:r>
             <w:rPr>
@@ -4371,12 +5342,14 @@
           <w:lang w:val="sl-SI"/>
         </w:rPr>
       </w:pPr>
+      <w:bookmarkStart w:id="16" w:name="_Toc44925158"/>
       <w:r>
         <w:rPr>
           <w:lang w:val="sl-SI"/>
         </w:rPr>
         <w:t>Manjši čas odziva</w:t>
       </w:r>
+      <w:bookmarkEnd w:id="16"/>
     </w:p>
     <w:p>
       <w:pPr>
@@ -4628,7 +5601,6 @@
           <w:id w:val="1602684595"/>
           <w:citation/>
         </w:sdtPr>
-        <w:sdtEndPr/>
         <w:sdtContent>
           <w:r>
             <w:rPr>
@@ -4671,6 +5643,7 @@
           <w:lang w:val="sl-SI"/>
         </w:rPr>
       </w:pPr>
+      <w:bookmarkStart w:id="17" w:name="_Toc44925159"/>
       <w:r>
         <w:rPr>
           <w:lang w:val="sl-SI"/>
@@ -4678,6 +5651,7 @@
         <w:lastRenderedPageBreak/>
         <w:t>Nizki stroški delovanja – plačaj kot porabiš</w:t>
       </w:r>
+      <w:bookmarkEnd w:id="17"/>
     </w:p>
     <w:p>
       <w:pPr>
@@ -4796,7 +5770,6 @@
           <w:id w:val="208930063"/>
           <w:citation/>
         </w:sdtPr>
-        <w:sdtEndPr/>
         <w:sdtContent>
           <w:r>
             <w:fldChar w:fldCharType="begin"/>
@@ -4937,7 +5910,6 @@
           <w:id w:val="1449123769"/>
           <w:citation/>
         </w:sdtPr>
-        <w:sdtEndPr/>
         <w:sdtContent>
           <w:r>
             <w:fldChar w:fldCharType="begin"/>
@@ -4998,7 +5970,6 @@
           <w:id w:val="-1086839876"/>
           <w:citation/>
         </w:sdtPr>
-        <w:sdtEndPr/>
         <w:sdtContent>
           <w:r>
             <w:rPr>
@@ -5048,6 +6019,7 @@
           <w:lang w:val="sl-SI"/>
         </w:rPr>
       </w:pPr>
+      <w:bookmarkStart w:id="18" w:name="_Toc44925160"/>
       <w:r>
         <w:rPr>
           <w:lang w:val="sl-SI"/>
@@ -5055,6 +6027,7 @@
         <w:lastRenderedPageBreak/>
         <w:t>V splošnem se zmanjša kompleksnost aplikacije</w:t>
       </w:r>
+      <w:bookmarkEnd w:id="18"/>
     </w:p>
     <w:p>
       <w:pPr>
@@ -5082,12 +6055,14 @@
           <w:lang w:val="sl-SI"/>
         </w:rPr>
       </w:pPr>
+      <w:bookmarkStart w:id="19" w:name="_Toc44925161"/>
       <w:r>
         <w:rPr>
           <w:lang w:val="sl-SI"/>
         </w:rPr>
         <w:t>Potrebno je utrditi varnost</w:t>
       </w:r>
+      <w:bookmarkEnd w:id="19"/>
     </w:p>
     <w:p>
       <w:pPr>
@@ -5115,7 +6090,6 @@
           <w:id w:val="-1241332237"/>
           <w:citation/>
         </w:sdtPr>
-        <w:sdtEndPr/>
         <w:sdtContent>
           <w:r>
             <w:rPr>
@@ -5304,7 +6278,6 @@
           <w:id w:val="490522011"/>
           <w:citation/>
         </w:sdtPr>
-        <w:sdtEndPr/>
         <w:sdtContent>
           <w:r>
             <w:rPr>
@@ -5359,6 +6332,7 @@
           <w:lang w:val="sl-SI"/>
         </w:rPr>
       </w:pPr>
+      <w:bookmarkStart w:id="20" w:name="_Toc44925162"/>
       <w:r>
         <w:rPr>
           <w:lang w:val="sl-SI"/>
@@ -5366,6 +6340,7 @@
         <w:lastRenderedPageBreak/>
         <w:t>Funkcije niso vedno idealne</w:t>
       </w:r>
+      <w:bookmarkEnd w:id="20"/>
     </w:p>
     <w:p>
       <w:pPr>
@@ -5441,12 +6416,14 @@
           <w:lang w:val="sl-SI"/>
         </w:rPr>
       </w:pPr>
+      <w:bookmarkStart w:id="21" w:name="_Toc44925163"/>
       <w:r>
         <w:rPr>
           <w:lang w:val="sl-SI"/>
         </w:rPr>
         <w:t>Enostranske spletne aplikacije</w:t>
       </w:r>
+      <w:bookmarkEnd w:id="21"/>
     </w:p>
     <w:p>
       <w:pPr>
@@ -5516,21 +6493,7 @@
         <w:rPr>
           <w:lang w:val="sl-SI"/>
         </w:rPr>
-        <w:t>Programski vmesnik spletne aplikacije (API), ter Asinhroni JavaScript in XML (</w:t>
-      </w:r>
-      <w:proofErr w:type="spellStart"/>
-      <w:r>
-        <w:rPr>
-          <w:lang w:val="sl-SI"/>
-        </w:rPr>
-        <w:t>Ajax</w:t>
-      </w:r>
-      <w:proofErr w:type="spellEnd"/>
-      <w:r>
-        <w:rPr>
-          <w:lang w:val="sl-SI"/>
-        </w:rPr>
-        <w:t xml:space="preserve">) sta bila ustvarjena, da rešita probleme SSR, kar pa je postopoma vodilo v enostranske spletne aplikacije (SPA). SPA so tehnologije, ki urejajo stanje aplikacije in logiko v glavnem v brskalniku. Ko aplikacija potrebuje dinamične podatke, pošlje </w:t>
+        <w:t xml:space="preserve">Programski vmesnik spletne aplikacije (API), ter Asinhroni JavaScript in XML (Ajax) sta bila ustvarjena, da rešita probleme SSR, kar pa je postopoma vodilo v enostranske spletne aplikacije (SPA). SPA so tehnologije, ki urejajo stanje aplikacije in logiko v glavnem v brskalniku. Ko aplikacija potrebuje dinamične podatke, pošlje </w:t>
       </w:r>
       <w:r>
         <w:rPr>
@@ -5674,12 +6637,14 @@
           <w:lang w:val="sl-SI"/>
         </w:rPr>
       </w:pPr>
+      <w:bookmarkStart w:id="22" w:name="_Toc44925164"/>
       <w:r>
         <w:rPr>
           <w:lang w:val="sl-SI"/>
         </w:rPr>
         <w:t>Progresivne spletne aplikacije</w:t>
       </w:r>
+      <w:bookmarkEnd w:id="22"/>
     </w:p>
     <w:p>
       <w:pPr>
@@ -5935,22 +6900,368 @@
       <w:pPr>
         <w:pStyle w:val="Naslov3"/>
         <w:rPr>
+          <w:lang w:val="sl-SI"/>
+        </w:rPr>
+      </w:pPr>
+      <w:r>
+        <w:rPr>
+          <w:lang w:val="sl-SI"/>
+        </w:rPr>
+        <w:t>Utemeljitev izbora React-a</w:t>
+      </w:r>
+    </w:p>
+    <w:p>
+      <w:pPr>
+        <w:rPr>
+          <w:lang w:val="sl-SI"/>
+        </w:rPr>
+      </w:pPr>
+      <w:r>
+        <w:rPr>
+          <w:lang w:val="sl-SI"/>
+        </w:rPr>
+        <w:t>Za namene tega diplomskega dela sem kot reprezentativnega predstavnika delovanja SPA izbral knjižnico React. React je JavaScript knjižnica za gradnjo uporabniških vmesnikov.</w:t>
+      </w:r>
+      <w:r>
+        <w:rPr>
+          <w:lang w:val="sl-SI"/>
+        </w:rPr>
+        <w:t xml:space="preserve"> Je deklarativna, osnovana na komponentah in deluje na več platformah. React sem izbral, saj je StackOverflow Developer Study 2020 pokazala, da je ta tehnologija, med spletnimi ogrodji, najbolj popularna</w:t>
+      </w:r>
+      <w:r>
+        <w:rPr>
+          <w:lang w:val="sl-SI"/>
+        </w:rPr>
+        <w:t xml:space="preserve"> – razvidno s slike 2-6,</w:t>
+      </w:r>
+      <w:r>
+        <w:rPr>
+          <w:lang w:val="sl-SI"/>
+        </w:rPr>
+        <w:t xml:space="preserve"> in hkrati tudi</w:t>
+      </w:r>
+      <w:r>
+        <w:rPr>
+          <w:lang w:val="sl-SI"/>
+        </w:rPr>
+        <w:t xml:space="preserve"> najbolj</w:t>
+      </w:r>
+      <w:r>
+        <w:rPr>
+          <w:lang w:val="sl-SI"/>
+        </w:rPr>
+        <w:t xml:space="preserve"> priljubljena</w:t>
+      </w:r>
+      <w:r>
+        <w:rPr>
+          <w:lang w:val="sl-SI"/>
+        </w:rPr>
+        <w:t xml:space="preserve"> med SPA ogrodji</w:t>
+      </w:r>
+      <w:r>
+        <w:rPr>
+          <w:lang w:val="sl-SI"/>
+        </w:rPr>
+        <w:t xml:space="preserve">. Ta podatek je veljal za 42.279 vseh udeležencev ankete in </w:t>
+      </w:r>
+      <w:r>
+        <w:rPr>
+          <w:lang w:val="sl-SI"/>
+        </w:rPr>
+        <w:t>36.291</w:t>
+      </w:r>
+      <w:r>
+        <w:rPr>
+          <w:lang w:val="sl-SI"/>
+        </w:rPr>
+        <w:t xml:space="preserve"> poklicnih udeležencev ankete</w:t>
+      </w:r>
+      <w:sdt>
+        <w:sdtPr>
+          <w:rPr>
+            <w:lang w:val="sl-SI"/>
+          </w:rPr>
+          <w:id w:val="-1743942850"/>
+          <w:citation/>
+        </w:sdtPr>
+        <w:sdtContent>
+          <w:r>
+            <w:rPr>
+              <w:lang w:val="sl-SI"/>
+            </w:rPr>
+            <w:fldChar w:fldCharType="begin"/>
+          </w:r>
+          <w:r>
+            <w:rPr>
+              <w:lang w:val="sl-SI"/>
+            </w:rPr>
+            <w:instrText xml:space="preserve"> CITATION Sta20 \l 1060 </w:instrText>
+          </w:r>
+          <w:r>
+            <w:rPr>
+              <w:lang w:val="sl-SI"/>
+            </w:rPr>
+            <w:fldChar w:fldCharType="separate"/>
+          </w:r>
+          <w:r>
+            <w:rPr>
+              <w:noProof/>
+              <w:lang w:val="sl-SI"/>
+            </w:rPr>
+            <w:t xml:space="preserve"> </w:t>
+          </w:r>
+          <w:r>
+            <w:rPr>
+              <w:noProof/>
+              <w:lang w:val="sl-SI"/>
+            </w:rPr>
+            <w:t>[13]</w:t>
+          </w:r>
+          <w:r>
+            <w:rPr>
+              <w:lang w:val="sl-SI"/>
+            </w:rPr>
+            <w:fldChar w:fldCharType="end"/>
+          </w:r>
+        </w:sdtContent>
+      </w:sdt>
+      <w:r>
+        <w:rPr>
+          <w:lang w:val="sl-SI"/>
+        </w:rPr>
+        <w:t xml:space="preserve">. Več o njihovi metodologiji je dostopno na njihovi spletni strani. Na voljo so tudi podatki o samih udeležencih, njihovem delu, lokaciji ipd. tako, da smemo sklepati, da je React dobro razširjen po vsem svetu in v </w:t>
+      </w:r>
+      <w:r>
+        <w:rPr>
+          <w:lang w:val="sl-SI"/>
+        </w:rPr>
+        <w:t>profesionalni in ljubiteljski uporabi</w:t>
+      </w:r>
+      <w:r>
+        <w:rPr>
+          <w:lang w:val="sl-SI"/>
+        </w:rPr>
+        <w:t xml:space="preserve">. </w:t>
+      </w:r>
+    </w:p>
+    <w:p>
+      <w:pPr>
+        <w:keepNext/>
+      </w:pPr>
+      <w:r>
+        <w:rPr>
+          <w:lang w:val="sl-SI"/>
+        </w:rPr>
+        <w:lastRenderedPageBreak/>
+        <w:drawing>
+          <wp:inline distT="0" distB="0" distL="0" distR="0" wp14:anchorId="24FC60AB" wp14:editId="05DFBF4A">
+            <wp:extent cx="5039360" cy="5222875"/>
+            <wp:effectExtent l="0" t="0" r="8890" b="0"/>
+            <wp:docPr id="6" name="Slika 6"/>
+            <wp:cNvGraphicFramePr>
+              <a:graphicFrameLocks xmlns:a="http://schemas.openxmlformats.org/drawingml/2006/main" noChangeAspect="1"/>
+            </wp:cNvGraphicFramePr>
+            <a:graphic xmlns:a="http://schemas.openxmlformats.org/drawingml/2006/main">
+              <a:graphicData uri="http://schemas.openxmlformats.org/drawingml/2006/picture">
+                <pic:pic xmlns:pic="http://schemas.openxmlformats.org/drawingml/2006/picture">
+                  <pic:nvPicPr>
+                    <pic:cNvPr id="1" name=""/>
+                    <pic:cNvPicPr/>
+                  </pic:nvPicPr>
+                  <pic:blipFill>
+                    <a:blip r:embed="rId14"/>
+                    <a:stretch>
+                      <a:fillRect/>
+                    </a:stretch>
+                  </pic:blipFill>
+                  <pic:spPr>
+                    <a:xfrm>
+                      <a:off x="0" y="0"/>
+                      <a:ext cx="5039360" cy="5222875"/>
+                    </a:xfrm>
+                    <a:prstGeom prst="rect">
+                      <a:avLst/>
+                    </a:prstGeom>
+                  </pic:spPr>
+                </pic:pic>
+              </a:graphicData>
+            </a:graphic>
+          </wp:inline>
+        </w:drawing>
+      </w:r>
+    </w:p>
+    <w:p>
+      <w:pPr>
+        <w:pStyle w:val="PictureCaption"/>
+      </w:pPr>
+      <w:r>
+        <w:t xml:space="preserve">Slika </w:t>
+      </w:r>
+      <w:r>
+        <w:fldChar w:fldCharType="begin"/>
+      </w:r>
+      <w:r>
+        <w:instrText xml:space="preserve"> STYLEREF 1 \s </w:instrText>
+      </w:r>
+      <w:r>
+        <w:fldChar w:fldCharType="separate"/>
+      </w:r>
+      <w:r>
+        <w:rPr>
+          <w:noProof/>
+        </w:rPr>
+        <w:t>2</w:t>
+      </w:r>
+      <w:r>
+        <w:fldChar w:fldCharType="end"/>
+      </w:r>
+      <w:r>
+        <w:noBreakHyphen/>
+      </w:r>
+      <w:r>
+        <w:fldChar w:fldCharType="begin"/>
+      </w:r>
+      <w:r>
+        <w:instrText xml:space="preserve"> SEQ Slika \* ARABIC \s 1 </w:instrText>
+      </w:r>
+      <w:r>
+        <w:fldChar w:fldCharType="separate"/>
+      </w:r>
+      <w:r>
+        <w:rPr>
+          <w:noProof/>
+        </w:rPr>
+        <w:t>6</w:t>
+      </w:r>
+      <w:r>
+        <w:fldChar w:fldCharType="end"/>
+      </w:r>
+      <w:r>
+        <w:t>: Rezultati raziskave o spletnih ogrodjih.</w:t>
+      </w:r>
+    </w:p>
+    <w:p>
+      <w:pPr>
+        <w:rPr>
+          <w:lang w:val="sl-SI"/>
+        </w:rPr>
+      </w:pPr>
+      <w:r>
+        <w:rPr>
+          <w:lang w:val="sl-SI"/>
+        </w:rPr>
+        <w:t xml:space="preserve">Kot že omenjeno je React orientiran na komponente. Skoraj vsa vsebina in element v aplikaciji sta predstavljena kot ponovno uporabljiva komponenta. Podpira tudi navidezni </w:t>
+      </w:r>
+      <w:r>
+        <w:rPr>
+          <w:i/>
+          <w:iCs/>
           <w:lang w:val="en-GB"/>
         </w:rPr>
-      </w:pPr>
-      <w:r>
-        <w:rPr>
+        <w:t xml:space="preserve">Document </w:t>
+      </w:r>
+      <w:r>
+        <w:rPr>
+          <w:i/>
+          <w:iCs/>
           <w:lang w:val="en-GB"/>
         </w:rPr>
-        <w:t>React</w:t>
-      </w:r>
-    </w:p>
-    <w:p>
-      <w:pPr>
-        <w:rPr>
-          <w:lang w:val="sl-SI"/>
-        </w:rPr>
-      </w:pPr>
+        <w:t>Object</w:t>
+      </w:r>
+      <w:r>
+        <w:rPr>
+          <w:i/>
+          <w:iCs/>
+          <w:lang w:val="en-GB"/>
+        </w:rPr>
+        <w:t xml:space="preserve"> Model</w:t>
+      </w:r>
+      <w:r>
+        <w:rPr>
+          <w:lang w:val="sl-SI"/>
+        </w:rPr>
+        <w:t xml:space="preserve"> (DOM), kar naredi proces upodabljanja in spreminjanja komponent opazno hitreje in nadzorljivo. Poleg tega omogoča pisanje HTML in JavaScript datotek z uporabo </w:t>
+      </w:r>
+      <w:r>
+        <w:rPr>
+          <w:i/>
+          <w:iCs/>
+          <w:lang w:val="sl-SI"/>
+        </w:rPr>
+        <w:t>JavaScript XML</w:t>
+      </w:r>
+      <w:r>
+        <w:rPr>
+          <w:lang w:val="sl-SI"/>
+        </w:rPr>
+        <w:t xml:space="preserve"> (JSX) sintakse. </w:t>
+      </w:r>
+      <w:r>
+        <w:rPr>
+          <w:lang w:val="sl-SI"/>
+        </w:rPr>
+        <w:t xml:space="preserve"> Nato prevajalniki kot so Babel pretvorijo JSX v JavaScript kodo. Ti pripomore k temu, da razvijalci urejajo obnašanje in izgled komponent zelo učinkovito. Kljub vsej tej moči, pa React ostaja zelo lahko</w:t>
+      </w:r>
+      <w:r>
+        <w:rPr>
+          <w:lang w:val="sl-SI"/>
+        </w:rPr>
+        <w:t xml:space="preserve"> ogrodje v primerjavi z ostalimi bolj uporabljenimi</w:t>
+      </w:r>
+      <w:r>
+        <w:rPr>
+          <w:lang w:val="sl-SI"/>
+        </w:rPr>
+        <w:t xml:space="preserve"> </w:t>
+      </w:r>
+      <w:sdt>
+        <w:sdtPr>
+          <w:rPr>
+            <w:lang w:val="sl-SI"/>
+          </w:rPr>
+          <w:id w:val="1037466812"/>
+          <w:citation/>
+        </w:sdtPr>
+        <w:sdtContent>
+          <w:r>
+            <w:rPr>
+              <w:lang w:val="sl-SI"/>
+            </w:rPr>
+            <w:fldChar w:fldCharType="begin"/>
+          </w:r>
+          <w:r>
+            <w:rPr>
+              <w:lang w:val="sl-SI"/>
+            </w:rPr>
+            <w:instrText xml:space="preserve"> CITATION Tun20 \l 1060 </w:instrText>
+          </w:r>
+          <w:r>
+            <w:rPr>
+              <w:lang w:val="sl-SI"/>
+            </w:rPr>
+            <w:fldChar w:fldCharType="separate"/>
+          </w:r>
+          <w:r>
+            <w:rPr>
+              <w:noProof/>
+              <w:lang w:val="sl-SI"/>
+            </w:rPr>
+            <w:t>[14]</w:t>
+          </w:r>
+          <w:r>
+            <w:rPr>
+              <w:lang w:val="sl-SI"/>
+            </w:rPr>
+            <w:fldChar w:fldCharType="end"/>
+          </w:r>
+        </w:sdtContent>
+      </w:sdt>
+      <w:r>
+        <w:rPr>
+          <w:lang w:val="sl-SI"/>
+        </w:rPr>
+        <w:t>.</w:t>
+      </w:r>
       <w:r>
         <w:rPr>
           <w:lang w:val="sl-SI"/>
@@ -5958,7 +7269,7 @@
         <w:br w:type="page"/>
       </w:r>
     </w:p>
-    <w:bookmarkStart w:id="10" w:name="_Toc44000560" w:displacedByCustomXml="next"/>
+    <w:bookmarkStart w:id="23" w:name="_Toc44925166" w:displacedByCustomXml="next"/>
     <w:sdt>
       <w:sdtPr>
         <w:rPr>
@@ -5975,9 +7286,7 @@
           <w:docPartUnique/>
         </w:docPartObj>
       </w:sdtPr>
-      <w:sdtEndPr/>
       <w:sdtContent>
-        <w:bookmarkEnd w:id="10" w:displacedByCustomXml="prev"/>
         <w:p>
           <w:pPr>
             <w:pStyle w:val="Naslov1"/>
@@ -5985,13 +7294,13 @@
           <w:r>
             <w:t>Viri in Literatura</w:t>
           </w:r>
+          <w:bookmarkEnd w:id="23"/>
         </w:p>
         <w:sdt>
           <w:sdtPr>
             <w:id w:val="-573587230"/>
             <w:bibliography/>
           </w:sdtPr>
-          <w:sdtEndPr/>
           <w:sdtContent>
             <w:p>
               <w:pPr>
@@ -6029,7 +7338,7 @@
               </w:tblGrid>
               <w:tr>
                 <w:trPr>
-                  <w:divId w:val="2097362861"/>
+                  <w:divId w:val="697661907"/>
                   <w:tblCellSpacing w:w="15" w:type="dxa"/>
                 </w:trPr>
                 <w:tc>
@@ -6076,7 +7385,7 @@
               </w:tr>
               <w:tr>
                 <w:trPr>
-                  <w:divId w:val="2097362861"/>
+                  <w:divId w:val="697661907"/>
                   <w:tblCellSpacing w:w="15" w:type="dxa"/>
                 </w:trPr>
                 <w:tc>
@@ -6122,7 +7431,7 @@
               </w:tr>
               <w:tr>
                 <w:trPr>
-                  <w:divId w:val="2097362861"/>
+                  <w:divId w:val="697661907"/>
                   <w:tblCellSpacing w:w="15" w:type="dxa"/>
                 </w:trPr>
                 <w:tc>
@@ -6168,7 +7477,7 @@
               </w:tr>
               <w:tr>
                 <w:trPr>
-                  <w:divId w:val="2097362861"/>
+                  <w:divId w:val="697661907"/>
                   <w:tblCellSpacing w:w="15" w:type="dxa"/>
                 </w:trPr>
                 <w:tc>
@@ -6214,7 +7523,7 @@
               </w:tr>
               <w:tr>
                 <w:trPr>
-                  <w:divId w:val="2097362861"/>
+                  <w:divId w:val="697661907"/>
                   <w:tblCellSpacing w:w="15" w:type="dxa"/>
                 </w:trPr>
                 <w:tc>
@@ -6260,7 +7569,7 @@
               </w:tr>
               <w:tr>
                 <w:trPr>
-                  <w:divId w:val="2097362861"/>
+                  <w:divId w:val="697661907"/>
                   <w:tblCellSpacing w:w="15" w:type="dxa"/>
                 </w:trPr>
                 <w:tc>
@@ -6306,7 +7615,7 @@
               </w:tr>
               <w:tr>
                 <w:trPr>
-                  <w:divId w:val="2097362861"/>
+                  <w:divId w:val="697661907"/>
                   <w:tblCellSpacing w:w="15" w:type="dxa"/>
                 </w:trPr>
                 <w:tc>
@@ -6352,7 +7661,7 @@
               </w:tr>
               <w:tr>
                 <w:trPr>
-                  <w:divId w:val="2097362861"/>
+                  <w:divId w:val="697661907"/>
                   <w:tblCellSpacing w:w="15" w:type="dxa"/>
                 </w:trPr>
                 <w:tc>
@@ -6398,7 +7707,7 @@
               </w:tr>
               <w:tr>
                 <w:trPr>
-                  <w:divId w:val="2097362861"/>
+                  <w:divId w:val="697661907"/>
                   <w:tblCellSpacing w:w="15" w:type="dxa"/>
                 </w:trPr>
                 <w:tc>
@@ -6445,7 +7754,7 @@
               </w:tr>
               <w:tr>
                 <w:trPr>
-                  <w:divId w:val="2097362861"/>
+                  <w:divId w:val="697661907"/>
                   <w:tblCellSpacing w:w="15" w:type="dxa"/>
                 </w:trPr>
                 <w:tc>
@@ -6491,7 +7800,7 @@
               </w:tr>
               <w:tr>
                 <w:trPr>
-                  <w:divId w:val="2097362861"/>
+                  <w:divId w:val="697661907"/>
                   <w:tblCellSpacing w:w="15" w:type="dxa"/>
                 </w:trPr>
                 <w:tc>
@@ -6551,7 +7860,7 @@
               </w:tr>
               <w:tr>
                 <w:trPr>
-                  <w:divId w:val="2097362861"/>
+                  <w:divId w:val="697661907"/>
                   <w:tblCellSpacing w:w="15" w:type="dxa"/>
                 </w:trPr>
                 <w:tc>
@@ -6590,14 +7899,14 @@
                       <w:rPr>
                         <w:noProof/>
                       </w:rPr>
-                      <w:t>Google, „Firebase,“ Google, [Elektronski]. Available: https://firebase.google.com/docs. [Poskus dostopa 16 3 2020].</w:t>
+                      <w:t xml:space="preserve">M. Hajian, Progressive Web Apps with Angular, Berkeley: Apress, 2019. </w:t>
                     </w:r>
                   </w:p>
                 </w:tc>
               </w:tr>
               <w:tr>
                 <w:trPr>
-                  <w:divId w:val="2097362861"/>
+                  <w:divId w:val="697661907"/>
                   <w:tblCellSpacing w:w="15" w:type="dxa"/>
                 </w:trPr>
                 <w:tc>
@@ -6636,14 +7945,14 @@
                       <w:rPr>
                         <w:noProof/>
                       </w:rPr>
-                      <w:t>Amazon, „AWS Amplify,“ Amazon, [Elektronski]. Available: https://docs.aws.amazon.com/index.html?nc2=h_ql_doc_do_v. [Poskus dostopa 16 3 2020].</w:t>
+                      <w:t>StackOverflow, „StackOverflow,“ 2 2020. [Elektronski]. Available: https://insights.stackoverflow.com/survey/2020#technology-web-frameworks-all-respondents2. [Poskus dostopa 6 7 2020].</w:t>
                     </w:r>
                   </w:p>
                 </w:tc>
               </w:tr>
               <w:tr>
                 <w:trPr>
-                  <w:divId w:val="2097362861"/>
+                  <w:divId w:val="697661907"/>
                   <w:tblCellSpacing w:w="15" w:type="dxa"/>
                 </w:trPr>
                 <w:tc>
@@ -6682,14 +7991,14 @@
                       <w:rPr>
                         <w:noProof/>
                       </w:rPr>
-                      <w:t>Facebook, „React,“ Facebook, [Elektronski]. Available: https://reactjs.org/. [Poskus dostopa 16 3 2020].</w:t>
+                      <w:t>Google, „Firebase,“ Google, [Elektronski]. Available: https://firebase.google.com/docs. [Poskus dostopa 16 3 2020].</w:t>
                     </w:r>
                   </w:p>
                 </w:tc>
               </w:tr>
               <w:tr>
                 <w:trPr>
-                  <w:divId w:val="2097362861"/>
+                  <w:divId w:val="697661907"/>
                   <w:tblCellSpacing w:w="15" w:type="dxa"/>
                 </w:trPr>
                 <w:tc>
@@ -6728,14 +8037,14 @@
                       <w:rPr>
                         <w:noProof/>
                       </w:rPr>
-                      <w:t xml:space="preserve">D. Lamas, F. Loizides, L. Nacke, H. Petrie, M. Winckler in P. Zaphiris, Human-Computer Interaction – INTERACT 2019, Cham: Springer, 2019. </w:t>
+                      <w:t>Amazon, „AWS Amplify,“ Amazon, [Elektronski]. Available: https://docs.aws.amazon.com/index.html?nc2=h_ql_doc_do_v. [Poskus dostopa 16 3 2020].</w:t>
                     </w:r>
                   </w:p>
                 </w:tc>
               </w:tr>
               <w:tr>
                 <w:trPr>
-                  <w:divId w:val="2097362861"/>
+                  <w:divId w:val="697661907"/>
                   <w:tblCellSpacing w:w="15" w:type="dxa"/>
                 </w:trPr>
                 <w:tc>
@@ -6774,14 +8083,14 @@
                       <w:rPr>
                         <w:noProof/>
                       </w:rPr>
-                      <w:t xml:space="preserve">M. Podplatnik, Primerjava ogrodij za zaledne sisteme mobilnih aplikacij : diplomsko delo, Maribor: M. Podplatnik, 2019. </w:t>
+                      <w:t>Facebook, „React,“ Facebook, [Elektronski]. Available: https://reactjs.org/. [Poskus dostopa 16 3 2020].</w:t>
                     </w:r>
                   </w:p>
                 </w:tc>
               </w:tr>
               <w:tr>
                 <w:trPr>
-                  <w:divId w:val="2097362861"/>
+                  <w:divId w:val="697661907"/>
                   <w:tblCellSpacing w:w="15" w:type="dxa"/>
                 </w:trPr>
                 <w:tc>
@@ -6820,14 +8129,14 @@
                       <w:rPr>
                         <w:noProof/>
                       </w:rPr>
-                      <w:t xml:space="preserve">L. Moroney, The Definitive Guide to Firebase, Berkeley: Apress, 2017. </w:t>
+                      <w:t xml:space="preserve">D. Lamas, F. Loizides, L. Nacke, H. Petrie, M. Winckler in P. Zaphiris, Human-Computer Interaction – INTERACT 2019, Cham: Springer, 2019. </w:t>
                     </w:r>
                   </w:p>
                 </w:tc>
               </w:tr>
               <w:tr>
                 <w:trPr>
-                  <w:divId w:val="2097362861"/>
+                  <w:divId w:val="697661907"/>
                   <w:tblCellSpacing w:w="15" w:type="dxa"/>
                 </w:trPr>
                 <w:tc>
@@ -6866,14 +8175,14 @@
                       <w:rPr>
                         <w:noProof/>
                       </w:rPr>
-                      <w:t xml:space="preserve">B. Choudhary, C. Pophale, A. Gutte, A. Dani in S. S. Sonawani, Case Study: Use of AWS Lambda for Building a Serverless Chat Application, Singapore: Springer, 2020. </w:t>
+                      <w:t xml:space="preserve">M. Podplatnik, Primerjava ogrodij za zaledne sisteme mobilnih aplikacij : diplomsko delo, Maribor: M. Podplatnik, 2019. </w:t>
                     </w:r>
                   </w:p>
                 </w:tc>
               </w:tr>
               <w:tr>
                 <w:trPr>
-                  <w:divId w:val="2097362861"/>
+                  <w:divId w:val="697661907"/>
                   <w:tblCellSpacing w:w="15" w:type="dxa"/>
                 </w:trPr>
                 <w:tc>
@@ -6912,14 +8221,14 @@
                       <w:rPr>
                         <w:noProof/>
                       </w:rPr>
-                      <w:t xml:space="preserve">A. Freeman, Pro Windows 8 Development with HTML5 and JavaScript, Berkeley: Apress, 2012. </w:t>
+                      <w:t xml:space="preserve">L. Moroney, The Definitive Guide to Firebase, Berkeley: Apress, 2017. </w:t>
                     </w:r>
                   </w:p>
                 </w:tc>
               </w:tr>
               <w:tr>
                 <w:trPr>
-                  <w:divId w:val="2097362861"/>
+                  <w:divId w:val="697661907"/>
                   <w:tblCellSpacing w:w="15" w:type="dxa"/>
                 </w:trPr>
                 <w:tc>
@@ -6959,14 +8268,14 @@
                       <w:rPr>
                         <w:noProof/>
                       </w:rPr>
-                      <w:t xml:space="preserve">M. Hajian, Deploying to Firebase as the Back End, Berkeley: Apress, 2019. </w:t>
+                      <w:t xml:space="preserve">B. Choudhary, C. Pophale, A. Gutte, A. Dani in S. S. Sonawani, Case Study: Use of AWS Lambda for Building a Serverless Chat Application, Singapore: Springer, 2020. </w:t>
                     </w:r>
                   </w:p>
                 </w:tc>
               </w:tr>
               <w:tr>
                 <w:trPr>
-                  <w:divId w:val="2097362861"/>
+                  <w:divId w:val="697661907"/>
                   <w:tblCellSpacing w:w="15" w:type="dxa"/>
                 </w:trPr>
                 <w:tc>
@@ -7005,6 +8314,52 @@
                       <w:rPr>
                         <w:noProof/>
                       </w:rPr>
+                      <w:t xml:space="preserve">A. Freeman, Pro Windows 8 Development with HTML5 and JavaScript, Berkeley: Apress, 2012. </w:t>
+                    </w:r>
+                  </w:p>
+                </w:tc>
+              </w:tr>
+              <w:tr>
+                <w:trPr>
+                  <w:divId w:val="697661907"/>
+                  <w:tblCellSpacing w:w="15" w:type="dxa"/>
+                </w:trPr>
+                <w:tc>
+                  <w:tcPr>
+                    <w:tcW w:w="50" w:type="pct"/>
+                    <w:hideMark/>
+                  </w:tcPr>
+                  <w:p>
+                    <w:pPr>
+                      <w:pStyle w:val="Bibliografija"/>
+                      <w:rPr>
+                        <w:noProof/>
+                      </w:rPr>
+                    </w:pPr>
+                    <w:r>
+                      <w:rPr>
+                        <w:noProof/>
+                      </w:rPr>
+                      <w:t xml:space="preserve">[22] </w:t>
+                    </w:r>
+                  </w:p>
+                </w:tc>
+                <w:tc>
+                  <w:tcPr>
+                    <w:tcW w:w="0" w:type="auto"/>
+                    <w:hideMark/>
+                  </w:tcPr>
+                  <w:p>
+                    <w:pPr>
+                      <w:pStyle w:val="Bibliografija"/>
+                      <w:rPr>
+                        <w:noProof/>
+                      </w:rPr>
+                    </w:pPr>
+                    <w:r>
+                      <w:rPr>
+                        <w:noProof/>
+                      </w:rPr>
                       <w:t xml:space="preserve">L. Baresi in M. Garriga, Microservices: The Evolution and Extinction of Web Services?, Cham: Springer, 2019. </w:t>
                     </w:r>
                   </w:p>
@@ -7013,7 +8368,7 @@
             </w:tbl>
             <w:p>
               <w:pPr>
-                <w:divId w:val="2097362861"/>
+                <w:divId w:val="697661907"/>
                 <w:rPr>
                   <w:rFonts w:eastAsia="Times New Roman"/>
                   <w:noProof/>
@@ -9689,7 +11044,7 @@
     <b:MonthAccessed>3</b:MonthAccessed>
     <b:DayAccessed>16</b:DayAccessed>
     <b:URL>https://firebase.google.com/docs</b:URL>
-    <b:RefOrder>13</b:RefOrder>
+    <b:RefOrder>15</b:RefOrder>
   </b:Source>
   <b:Source>
     <b:Tag>Ama20</b:Tag>
@@ -9706,7 +11061,7 @@
     <b:MonthAccessed>3</b:MonthAccessed>
     <b:DayAccessed>16</b:DayAccessed>
     <b:URL>https://docs.aws.amazon.com/index.html?nc2=h_ql_doc_do_v</b:URL>
-    <b:RefOrder>14</b:RefOrder>
+    <b:RefOrder>16</b:RefOrder>
   </b:Source>
   <b:Source>
     <b:Tag>Fac</b:Tag>
@@ -9723,7 +11078,7 @@
     <b:MonthAccessed>3</b:MonthAccessed>
     <b:DayAccessed>16</b:DayAccessed>
     <b:URL>https://reactjs.org/</b:URL>
-    <b:RefOrder>15</b:RefOrder>
+    <b:RefOrder>17</b:RefOrder>
   </b:Source>
   <b:Source>
     <b:Tag>Lam19</b:Tag>
@@ -9764,7 +11119,7 @@
     <b:City>Cham</b:City>
     <b:Publisher>Springer</b:Publisher>
     <b:URL>https://link.springer.com/book/10.1007/978-3-030-29381-9</b:URL>
-    <b:RefOrder>16</b:RefOrder>
+    <b:RefOrder>18</b:RefOrder>
   </b:Source>
   <b:Source>
     <b:Tag>Mih19</b:Tag>
@@ -9793,7 +11148,7 @@
     <b:DayAccessed>16</b:DayAccessed>
     <b:City>Maribor</b:City>
     <b:Publisher>M. Podplatnik</b:Publisher>
-    <b:RefOrder>17</b:RefOrder>
+    <b:RefOrder>19</b:RefOrder>
   </b:Source>
   <b:Source>
     <b:Tag>Mor17</b:Tag>
@@ -9815,7 +11170,7 @@
     <b:Publisher>Apress</b:Publisher>
     <b:City>Berkeley</b:City>
     <b:URL>https://link.springer.com/book/10.1007%2F978-1-4842-2943-9</b:URL>
-    <b:RefOrder>18</b:RefOrder>
+    <b:RefOrder>20</b:RefOrder>
   </b:Source>
   <b:Source>
     <b:Tag>Cas</b:Tag>
@@ -9853,7 +11208,7 @@
     <b:City>Singapore</b:City>
     <b:Publisher>Springer</b:Publisher>
     <b:URL>https://link.springer.com/chapter/10.1007/978-981-15-0790-8_24</b:URL>
-    <b:RefOrder>19</b:RefOrder>
+    <b:RefOrder>21</b:RefOrder>
   </b:Source>
   <b:Source>
     <b:Tag>Ada12</b:Tag>
@@ -9874,7 +11229,7 @@
         </b:NameList>
       </b:Author>
     </b:Author>
-    <b:RefOrder>20</b:RefOrder>
+    <b:RefOrder>22</b:RefOrder>
   </b:Source>
   <b:Source>
     <b:Tag>Yiy19</b:Tag>
@@ -9920,7 +11275,7 @@
         </b:NameList>
       </b:Author>
     </b:Author>
-    <b:RefOrder>21</b:RefOrder>
+    <b:RefOrder>23</b:RefOrder>
   </b:Source>
   <b:Source>
     <b:Tag>SPO19</b:Tag>
@@ -10092,11 +11447,49 @@
     <b:Publisher>Apress</b:Publisher>
     <b:RefOrder>12</b:RefOrder>
   </b:Source>
+  <b:Source>
+    <b:Tag>Sta20</b:Tag>
+    <b:SourceType>InternetSite</b:SourceType>
+    <b:Guid>{84F94684-D2AB-4688-9014-10446CC5E06B}</b:Guid>
+    <b:Title>StackOverflow</b:Title>
+    <b:Year>2020</b:Year>
+    <b:Month>2</b:Month>
+    <b:YearAccessed>2020</b:YearAccessed>
+    <b:MonthAccessed>7</b:MonthAccessed>
+    <b:DayAccessed>6</b:DayAccessed>
+    <b:URL>https://insights.stackoverflow.com/survey/2020#technology-web-frameworks-all-respondents2</b:URL>
+    <b:Author>
+      <b:Author>
+        <b:Corporate>StackOverflow</b:Corporate>
+      </b:Author>
+    </b:Author>
+    <b:RefOrder>13</b:RefOrder>
+  </b:Source>
+  <b:Source>
+    <b:Tag>Tun20</b:Tag>
+    <b:SourceType>Book</b:SourceType>
+    <b:Guid>{CB4B72C9-3B46-4C21-82C1-9BAC52C7C263}</b:Guid>
+    <b:Title>Web Application Development with React and Google Firebase</b:Title>
+    <b:Year>2020</b:Year>
+    <b:Author>
+      <b:Author>
+        <b:NameList>
+          <b:Person>
+            <b:Last>Vo</b:Last>
+            <b:First>Tung</b:First>
+          </b:Person>
+        </b:NameList>
+      </b:Author>
+    </b:Author>
+    <b:City>Turku, Finland</b:City>
+    <b:Publisher>Turku University of Applied Sciences</b:Publisher>
+    <b:RefOrder>14</b:RefOrder>
+  </b:Source>
 </b:Sources>
 </file>
 
 <file path=customXml/itemProps1.xml><?xml version="1.0" encoding="utf-8"?>
-<ds:datastoreItem xmlns:ds="http://schemas.openxmlformats.org/officeDocument/2006/customXml" ds:itemID="{31CA222E-67C2-4465-B665-7336816891CA}">
+<ds:datastoreItem xmlns:ds="http://schemas.openxmlformats.org/officeDocument/2006/customXml" ds:itemID="{AC1CD128-91CE-4618-ACF9-7FF1521A5936}">
   <ds:schemaRefs>
     <ds:schemaRef ds:uri="http://schemas.openxmlformats.org/officeDocument/2006/bibliography"/>
   </ds:schemaRefs>

</xml_diff>